<commit_message>
Updates to the syllabus Fall 2018
</commit_message>
<xml_diff>
--- a/Syllabus_Monday_1pm_section_FoB.docx
+++ b/Syllabus_Monday_1pm_section_FoB.docx
@@ -294,7 +294,7 @@
         <w:t>teaching assistant office hours location:</w:t>
       </w:r>
       <w:r>
-        <w:t xml:space="preserve"> TBD (Laura Gardner will email weekly)</w:t>
+        <w:t xml:space="preserve"> TBD, Laura will email weekly</w:t>
       </w:r>
     </w:p>
     <w:p>
@@ -307,13 +307,7 @@
         <w:rPr>
           <w:b/>
         </w:rPr>
-        <w:t>teaching assistant e</w:t>
-      </w:r>
-      <w:r>
-        <w:rPr>
-          <w:b/>
-        </w:rPr>
-        <w:t>mail:</w:t>
+        <w:t>teaching assistant email:</w:t>
       </w:r>
       <w:r>
         <w:t xml:space="preserve"> </w:t>
@@ -342,10 +336,10 @@
         <w:pStyle w:val="FirstParagraph"/>
       </w:pPr>
       <w:r>
-        <w:t>The purpose of this course is to introduce the basic principles and methods of biostatistics, providing a sound methodological foundation for public</w:t>
-      </w:r>
-      <w:r>
-        <w:t xml:space="preserve"> health and/or social work research and practice. This course will cover descriptive and inferential statistics with applications in health care, medicine, public health, social work, and epidemiology.</w:t>
+        <w:t>The purpose of this course is to introduce the basic principles and methods of biostatistics, providing a sound methodological foundation for public health a</w:t>
+      </w:r>
+      <w:r>
+        <w:t>nd/or social work research and practice. This course will cover descriptive and inferential statistics with applications in health care, medicine, public health, social work, and epidemiology.</w:t>
       </w:r>
     </w:p>
     <w:p>
@@ -376,10 +370,10 @@
         </w:numPr>
       </w:pPr>
       <w:r>
-        <w:t>Explain t</w:t>
-      </w:r>
-      <w:r>
-        <w:t>he role of quantitative and qualitative methods and sciences in describing and assessing a population’s health.</w:t>
+        <w:t>Explain the role o</w:t>
+      </w:r>
+      <w:r>
+        <w:t>f quantitative and qualitative methods and sciences in describing and assessing a population’s health.</w:t>
       </w:r>
     </w:p>
     <w:p>
@@ -1115,7 +1109,7 @@
         </w:numPr>
       </w:pPr>
       <w:r>
-        <w:t xml:space="preserve">10% peer reviews (1% per review </w:t>
+        <w:t xml:space="preserve">9% peer reviews (1% per review </w:t>
       </w:r>
       <w:r>
         <w:rPr>
@@ -1157,7 +1151,7 @@
         </w:numPr>
       </w:pPr>
       <w:r>
-        <w:t>5% professionalism</w:t>
+        <w:t>6% DataCamp</w:t>
       </w:r>
     </w:p>
     <w:p>
@@ -1168,7 +1162,7 @@
         </w:numPr>
       </w:pPr>
       <w:r>
-        <w:t>35% challenges (3.5% per challenge)</w:t>
+        <w:t>5% professionalism</w:t>
       </w:r>
     </w:p>
     <w:p>
@@ -1179,6 +1173,17 @@
         </w:numPr>
       </w:pPr>
       <w:r>
+        <w:t>30% challenges (3% per challenge)</w:t>
+      </w:r>
+    </w:p>
+    <w:p>
+      <w:pPr>
+        <w:numPr>
+          <w:ilvl w:val="0"/>
+          <w:numId w:val="8"/>
+        </w:numPr>
+      </w:pPr>
+      <w:r>
         <w:t>30%* final exam</w:t>
       </w:r>
     </w:p>
@@ -1205,13 +1210,13 @@
         <w:t>added to the weight of your final exam</w:t>
       </w:r>
       <w:r>
-        <w:t xml:space="preserve">. For example, if you do not </w:t>
-      </w:r>
-      <w:r>
-        <w:t>submit a challenge on time and it is worth 3.5% of your grade, the final exam will be re-weighted to be 33.5% of your total grade. This is true for the first 2 things you do not submit on time. After two items are late or missing, additional late or missin</w:t>
-      </w:r>
-      <w:r>
-        <w:t xml:space="preserve">g items will receive no credit. </w:t>
+        <w:t>. For exampl</w:t>
+      </w:r>
+      <w:r>
+        <w:t>e, if you do not submit a challenge on time and it is worth 3% of your grade, the final exam will be re-weighted to be 33% of your total grade. This is true for the first 3 things you do not submit on time. After three items are late or missing, additional</w:t>
+      </w:r>
+      <w:r>
+        <w:t xml:space="preserve"> late or missing items will receive no credit. </w:t>
       </w:r>
       <w:r>
         <w:rPr>
@@ -1267,7 +1272,10 @@
       <w:bookmarkStart w:id="46" w:name="b-1"/>
       <w:bookmarkEnd w:id="46"/>
       <w:r>
-        <w:t>85% B</w:t>
+        <w:t xml:space="preserve">85% </w:t>
+      </w:r>
+      <w:r>
+        <w:t>B</w:t>
       </w:r>
     </w:p>
     <w:p>
@@ -1338,7 +1346,7 @@
         <w:rPr>
           <w:b/>
         </w:rPr>
-        <w:t>Peer review (10%)</w:t>
+        <w:t>Peer review (9%)</w:t>
       </w:r>
     </w:p>
     <w:p>
@@ -1346,10 +1354,10 @@
         <w:pStyle w:val="BodyText"/>
       </w:pPr>
       <w:r>
-        <w:t>At the beginning of the class period on ten days of class each student will be assigned one or two peer-reviews to complete. During a peer review, you will have access to the assignment(s</w:t>
-      </w:r>
-      <w:r>
-        <w:t>) submitted by one or two of your classmates. You will run their code and provide detailed feedback on its clarity and on whether it worked to answer the questions assigned.</w:t>
+        <w:t>At the beginning of the class period on ten days of class each student will be assigned one or two peer-reviews to complete. During a peer review, you will have access to th</w:t>
+      </w:r>
+      <w:r>
+        <w:t>e assignment(s) submitted by one or two of your classmates. You will run their code and provide detailed feedback on its clarity and on whether it worked to answer the questions assigned.</w:t>
       </w:r>
     </w:p>
     <w:p>
@@ -1366,7 +1374,10 @@
         <w:t>Foundational competencies</w:t>
       </w:r>
       <w:r>
-        <w:t xml:space="preserve"> from section II.</w:t>
+        <w:t xml:space="preserve"> fr</w:t>
+      </w:r>
+      <w:r>
+        <w:t>om section II.</w:t>
       </w:r>
     </w:p>
     <w:p>
@@ -1377,7 +1388,7 @@
         <w:rPr>
           <w:b/>
         </w:rPr>
-        <w:t>Challenges (35%)</w:t>
+        <w:t>Challenges (30%)</w:t>
       </w:r>
     </w:p>
     <w:p>
@@ -1385,7 +1396,8 @@
         <w:pStyle w:val="BodyText"/>
       </w:pPr>
       <w:r>
-        <w:t xml:space="preserve">There will be ten challenges throughout the semester. Each challenge includes a </w:t>
+        <w:lastRenderedPageBreak/>
+        <w:t xml:space="preserve">There will be ten challenges throughout the semester. Most challenges include a </w:t>
       </w:r>
       <w:r>
         <w:rPr>
@@ -1412,14 +1424,10 @@
         <w:t>coder</w:t>
       </w:r>
       <w:r>
-        <w:t xml:space="preserve"> version </w:t>
-      </w:r>
-      <w:r>
-        <w:lastRenderedPageBreak/>
-        <w:t>focuses on practicing the skills learned in the cl</w:t>
-      </w:r>
-      <w:r>
-        <w:t xml:space="preserve">ass for the week. The </w:t>
+        <w:t xml:space="preserve"> version focuses on practicing the skills lea</w:t>
+      </w:r>
+      <w:r>
+        <w:t xml:space="preserve">rned in the class for the week. The </w:t>
       </w:r>
       <w:r>
         <w:rPr>
@@ -1428,10 +1436,10 @@
         <w:t>hacker</w:t>
       </w:r>
       <w:r>
-        <w:t xml:space="preserve"> version typically will include practice of the skills from class but also go beyond the material from class to present a new related coding problem for you to solve. Challenges will be reviewed by one or two classmates and the </w:t>
-      </w:r>
-      <w:r>
-        <w:t>instructor.</w:t>
+        <w:t xml:space="preserve"> version typically will include practice of the skills from class but also go beyond the material from class to present a new related coding problem for you to solve. Challenges will be reviewed by one or two class</w:t>
+      </w:r>
+      <w:r>
+        <w:t>mates and the instructor.</w:t>
       </w:r>
     </w:p>
     <w:p>
@@ -1448,10 +1456,10 @@
         <w:t>complete</w:t>
       </w:r>
       <w:r>
-        <w:t xml:space="preserve"> is earned when your challenge includes code and text to answer all the questions in the challenge, uses good coding practices, and includes few (i</w:t>
-      </w:r>
-      <w:r>
-        <w:t xml:space="preserve">f any) errors. A score of </w:t>
+        <w:t xml:space="preserve"> is earned when your challenge includes code and text to answer all the questions in the challenge, uses good coding practices, and i</w:t>
+      </w:r>
+      <w:r>
+        <w:t xml:space="preserve">ncludes few (if any) errors. A score of </w:t>
       </w:r>
       <w:r>
         <w:rPr>
@@ -1494,6 +1502,68 @@
         <w:rPr>
           <w:b/>
         </w:rPr>
+        <w:t>DataCamp (6%)</w:t>
+      </w:r>
+    </w:p>
+    <w:p>
+      <w:pPr>
+        <w:pStyle w:val="BodyText"/>
+      </w:pPr>
+      <w:r>
+        <w:t xml:space="preserve">Completing chapters from DataCamp courses will be among your reading/preparatory work for class on several different days throughout the semester. Complete the DataCamp chapter(s) due </w:t>
+      </w:r>
+      <w:r>
+        <w:rPr>
+          <w:i/>
+        </w:rPr>
+        <w:t>before</w:t>
+      </w:r>
+      <w:r>
+        <w:t xml:space="preserve"> class on the week assigned with a sco</w:t>
+      </w:r>
+      <w:r>
+        <w:t>re of 50% or higher in the course earned to collect 2% for the week. Do this 3 times to earn the 6% for your course grade. DataCamp scores will be either complete (1) or incomplete (0). There are 6 opportunities to complete DataCamp chapters. Completing mo</w:t>
+      </w:r>
+      <w:r>
+        <w:t>re than 3 will not result in additional points, but you may gain some extra knowledge that will help you more efficiently complete challenges and the final exam!</w:t>
+      </w:r>
+    </w:p>
+    <w:p>
+      <w:pPr>
+        <w:pStyle w:val="BodyText"/>
+      </w:pPr>
+      <w:r>
+        <w:t>Note that, once I enter your WUSTL email into the DataCamp interface, you will have free acces</w:t>
+      </w:r>
+      <w:r>
+        <w:t>s to ALL DataCamp courses for 6 months.</w:t>
+      </w:r>
+    </w:p>
+    <w:p>
+      <w:pPr>
+        <w:pStyle w:val="BodyText"/>
+      </w:pPr>
+      <w:r>
+        <w:t xml:space="preserve">DataCamp chapters contribute to meeting all </w:t>
+      </w:r>
+      <w:r>
+        <w:rPr>
+          <w:i/>
+        </w:rPr>
+        <w:t>Foundational competencies</w:t>
+      </w:r>
+      <w:r>
+        <w:t>.</w:t>
+      </w:r>
+    </w:p>
+    <w:p>
+      <w:pPr>
+        <w:pStyle w:val="BodyText"/>
+      </w:pPr>
+      <w:r>
+        <w:rPr>
+          <w:b/>
+        </w:rPr>
         <w:t>Statistics in the Wild (10%)</w:t>
       </w:r>
     </w:p>
@@ -1502,7 +1572,10 @@
         <w:pStyle w:val="BodyText"/>
       </w:pPr>
       <w:r>
-        <w:t>Choose ONE of the following projects to complete outside of class ON YOUR OWN:</w:t>
+        <w:t>Choose ONE of the following projects to complete outside of class ON YOUR OWN. The projects are designed to take 12-</w:t>
+      </w:r>
+      <w:r>
+        <w:t>16 hours total. This may vary based on how quickly (or slowly) you read, write, and code.</w:t>
       </w:r>
     </w:p>
     <w:p>
@@ -1531,10 +1604,7 @@
         <w:t>up to 500 words</w:t>
       </w:r>
       <w:r>
-        <w:t xml:space="preserve">. The memo should have two parts: (1) a summary of the book, and (2) a </w:t>
-      </w:r>
-      <w:r>
-        <w:t>discussion of the relevance (or lack of relevance) of the topics to you, your profession, .</w:t>
+        <w:t>. The memo should have two parts: (1) a summary of the book, and (2) a discussion of the relevance (or lack of relevance) of the topics to you and/or your profession.</w:t>
       </w:r>
     </w:p>
     <w:p>
@@ -1567,10 +1637,7 @@
         </w:r>
       </w:hyperlink>
       <w:r>
-        <w:t xml:space="preserve"> Meetup and cre</w:t>
-      </w:r>
-      <w:r>
-        <w:t xml:space="preserve">ate a brief tutorial to teach others about something you learned at the Meetup. Note that R-Users meets </w:t>
+        <w:t xml:space="preserve"> Meetup and create a brief tutorial to teach others about something you learned at the Meetup. Note that R-Users meets </w:t>
       </w:r>
       <w:r>
         <w:rPr>
@@ -1588,10 +1655,10 @@
         <w:t>less frequently</w:t>
       </w:r>
       <w:r>
-        <w:t>, so plan ahead! The tutorial should be an R-Markdown file or a video (5-7 minute video length). Assume that y</w:t>
-      </w:r>
-      <w:r>
-        <w:t xml:space="preserve">our audience is the other students in your </w:t>
+        <w:t>, so plan ahead! The tutorial shoul</w:t>
+      </w:r>
+      <w:r>
+        <w:t xml:space="preserve">d be an R-Markdown file or a video (5-7 minute video length). Assume that your audience is the other students in your </w:t>
       </w:r>
       <w:r>
         <w:rPr>
@@ -1611,240 +1678,257 @@
         </w:numPr>
       </w:pPr>
       <w:r>
-        <w:t>Identify a quantitative published article that uses a publicly available data set like NHANES or BRFSS, or an article you are able to obtain the data for in some</w:t>
-      </w:r>
-      <w:r>
-        <w:t xml:space="preserve"> other way. Reproduce a table or figure from the article as closely as you can. Submit an R-Markdown file with a link to the original article, your annotated R commands, the final table or figure you reproduced, and comments about how you reproduced the ta</w:t>
-      </w:r>
-      <w:r>
-        <w:t>ble or figure including any challenges you faced or anything you were not able to figure out during the process.</w:t>
-      </w:r>
-    </w:p>
-    <w:p>
-      <w:pPr>
-        <w:pStyle w:val="FirstParagraph"/>
-      </w:pPr>
-      <w:r>
-        <w:t xml:space="preserve">Projects will be graded as complete (100), partial (70), or incomplete (0). See schedule for due date and </w:t>
-      </w:r>
-      <w:r>
-        <w:rPr>
-          <w:b/>
-        </w:rPr>
-        <w:t>plan ahead</w:t>
-      </w:r>
-      <w:r>
-        <w:t>!</w:t>
-      </w:r>
-    </w:p>
-    <w:p>
-      <w:pPr>
-        <w:pStyle w:val="BodyText"/>
-      </w:pPr>
-      <w:r>
-        <w:t xml:space="preserve">Option 1 meets the </w:t>
-      </w:r>
-      <w:r>
-        <w:rPr>
-          <w:i/>
-        </w:rPr>
-        <w:t>Foundational knowledge</w:t>
-      </w:r>
-      <w:r>
-        <w:t xml:space="preserve"> statement in section II, while options 2 and 3 meet all three </w:t>
-      </w:r>
-      <w:r>
-        <w:rPr>
-          <w:i/>
-        </w:rPr>
-        <w:t>Foundational competencies</w:t>
-      </w:r>
-      <w:r>
-        <w:t xml:space="preserve"> from section II.</w:t>
-      </w:r>
-    </w:p>
-    <w:p>
-      <w:pPr>
-        <w:pStyle w:val="BodyText"/>
-      </w:pPr>
-      <w:r>
-        <w:rPr>
-          <w:b/>
-        </w:rPr>
-        <w:t>Book club (10%)</w:t>
-      </w:r>
-    </w:p>
-    <w:p>
-      <w:pPr>
-        <w:pStyle w:val="BodyText"/>
-      </w:pPr>
-      <w:r>
-        <w:t>For book club you will be assigned to a team by the topic you are most interested in and your team will be respo</w:t>
-      </w:r>
-      <w:r>
-        <w:t xml:space="preserve">nsible for leading a 20-minute class discussion or activity on the topic (No 20-minute presentations! The activity or discussion should include opportunities for participation by </w:t>
-      </w:r>
-      <w:r>
         <w:lastRenderedPageBreak/>
-        <w:t>other students in the class). Additional details will become available on Git</w:t>
-      </w:r>
-      <w:r>
-        <w:t>Hub when book club gets closer. Like the weekly challenges, book club team scores will be complete (100), partial (70), or incomplete (0). Contributing to your book club team is part of the professionalism score in class and your team will be asked to eval</w:t>
-      </w:r>
-      <w:r>
-        <w:t>uate your contribution. It is possible that students in the same team receive different scores if peer-evaluations indicate a lack of contribution by one or more team members.</w:t>
-      </w:r>
-    </w:p>
-    <w:p>
-      <w:pPr>
-        <w:pStyle w:val="BodyText"/>
-      </w:pPr>
-      <w:r>
-        <w:rPr>
-          <w:b/>
-        </w:rPr>
-        <w:t>Final exam (30%)</w:t>
-      </w:r>
-    </w:p>
-    <w:p>
-      <w:pPr>
-        <w:pStyle w:val="BodyText"/>
-      </w:pPr>
-      <w:r>
-        <w:t xml:space="preserve">The final exam is a comprehensive written test that includes 2 </w:t>
-      </w:r>
-      <w:r>
-        <w:t>parts: (1) data analysis and interpretation, and (2) multiple choice and short answer questions. For the first part, students will be provided with data sets and research questions at the end of class on the week before the last class meeting and will have</w:t>
-      </w:r>
-      <w:r>
-        <w:t xml:space="preserve"> a full week to complete the work using whatever materials they have. The second part of the exam will be an in-class multiple choice and short answer test during the class period on the last day of class; no materials will be permitted during this second </w:t>
-      </w:r>
-      <w:r>
-        <w:t>part. Both parts must be submitted by the end of the class period on the last day of class. The first part of the exam must be submitted before the second part will be distributed to each student, so having the first part complete or nearly complete before</w:t>
-      </w:r>
-      <w:r>
-        <w:t xml:space="preserve"> class is advised; it is a long exam. All topics in the course may be on either part of the exam. The first part of the exam is worth 75% of your final exam score; the second part is worth 25% of your final exam score. You MUST PASS the final exam with a t</w:t>
-      </w:r>
-      <w:r>
-        <w:t>otal of 70% or higher to pass the class. In working on the first part of the exam, you may not ask for any sort of help (including electronic and in-person) from anyone other than the instructor; to do so will result in a 0 on the exam and a referral to th</w:t>
-      </w:r>
-      <w:r>
-        <w:t>e administration for academic dishonesty.</w:t>
-      </w:r>
-    </w:p>
-    <w:p>
-      <w:pPr>
-        <w:pStyle w:val="BodyText"/>
-      </w:pPr>
-      <w:r>
-        <w:t xml:space="preserve">The final exam will contribute to meeting the </w:t>
-      </w:r>
-      <w:r>
-        <w:rPr>
-          <w:i/>
-        </w:rPr>
-        <w:t>Foundational knowledge</w:t>
-      </w:r>
-      <w:r>
-        <w:t xml:space="preserve"> statement and covers all three </w:t>
-      </w:r>
-      <w:r>
-        <w:rPr>
-          <w:i/>
-        </w:rPr>
-        <w:t>Foundational competencies</w:t>
-      </w:r>
-      <w:r>
-        <w:t xml:space="preserve"> from section II.</w:t>
-      </w:r>
-    </w:p>
-    <w:p>
-      <w:pPr>
-        <w:pStyle w:val="BodyText"/>
-      </w:pPr>
-      <w:r>
-        <w:rPr>
-          <w:b/>
-        </w:rPr>
-        <w:t>Professionalism (5%)</w:t>
-      </w:r>
-    </w:p>
-    <w:p>
-      <w:pPr>
-        <w:pStyle w:val="BodyText"/>
-      </w:pPr>
-      <w:r>
-        <w:t>Coming to class on-time and prepared, participatin</w:t>
-      </w:r>
-      <w:r>
-        <w:t>g in in-class activities and team work, providing feedback to the instructor via course evaluations, and treating your fellow students, teaching assistants, and instructors (regular and guest) in a professional manner in person and electronically, etc. are</w:t>
-      </w:r>
-      <w:r>
-        <w:t xml:space="preserve"> required and will be translated into the professionalism score.</w:t>
-      </w:r>
-    </w:p>
-    <w:p>
-      <w:pPr>
-        <w:pStyle w:val="Heading5"/>
-      </w:pPr>
-      <w:bookmarkStart w:id="53" w:name="schedule"/>
-      <w:bookmarkEnd w:id="53"/>
-      <w:r>
-        <w:rPr>
-          <w:b/>
-        </w:rPr>
-        <w:t>Schedule</w:t>
-      </w:r>
-    </w:p>
-    <w:p>
-      <w:pPr>
-        <w:pStyle w:val="Heading7"/>
-      </w:pPr>
-      <w:bookmarkStart w:id="54" w:name="week-1-aug-27-course-intro-data-preparat"/>
-      <w:bookmarkEnd w:id="54"/>
-      <w:r>
-        <w:t>Week 1 (Aug 27): Course intro &amp; data preparation</w:t>
-      </w:r>
-    </w:p>
-    <w:p>
-      <w:pPr>
-        <w:pStyle w:val="FirstParagraph"/>
-      </w:pPr>
-      <w:r>
-        <w:t>BEFORE CLASS:</w:t>
-      </w:r>
-    </w:p>
-    <w:p>
-      <w:pPr>
-        <w:pStyle w:val="Heading6"/>
-      </w:pPr>
-      <w:bookmarkStart w:id="55" w:name="install-r-and-rstudio"/>
-      <w:bookmarkEnd w:id="55"/>
-      <w:r>
-        <w:t>* Install R and RStudio</w:t>
-      </w:r>
-    </w:p>
-    <w:p>
-      <w:pPr>
-        <w:pStyle w:val="Heading6"/>
-      </w:pPr>
-      <w:bookmarkStart w:id="56" w:name="start-the-introduction-to-r-datacamp-cou"/>
-      <w:bookmarkEnd w:id="56"/>
-      <w:r>
-        <w:t xml:space="preserve">* Start the </w:t>
+        <w:t>Identify a quantitative published article that uses a publicly available data set like</w:t>
+      </w:r>
+      <w:r>
+        <w:t xml:space="preserve"> NHANES or BRFSS, or an article you are able to obtain the data for in some other way. Reproduce a table or figure from the article as closely as you can. Submit an R-Markdown file with a link to the original article, your annotated R commands, the final t</w:t>
+      </w:r>
+      <w:r>
+        <w:t>able or figure you reproduced, and comments about how you reproduced the table or figure including any challenges you faced or anything you were not able to figure out during the process.</w:t>
+      </w:r>
+    </w:p>
+    <w:p>
+      <w:pPr>
+        <w:numPr>
+          <w:ilvl w:val="0"/>
+          <w:numId w:val="9"/>
+        </w:numPr>
+      </w:pPr>
+      <w:r>
+        <w:t xml:space="preserve">Complete at least four of the courses in the </w:t>
       </w:r>
       <w:hyperlink r:id="rId21">
         <w:r>
           <w:rPr>
             <w:rStyle w:val="Hyperlink"/>
           </w:rPr>
-          <w:t>Introduc</w:t>
+          <w:t>Intro to Statistics with R</w:t>
         </w:r>
+      </w:hyperlink>
+      <w:r>
+        <w:t xml:space="preserve"> skill track on DataCamp with 50% or more of the available points in each course.</w:t>
+      </w:r>
+    </w:p>
+    <w:p>
+      <w:pPr>
+        <w:pStyle w:val="FirstParagraph"/>
+      </w:pPr>
+      <w:r>
+        <w:t>Projects will be graded as complete (100), partial (70), or incomplete (0). See schedule for due</w:t>
+      </w:r>
+      <w:r>
+        <w:t xml:space="preserve"> date and </w:t>
+      </w:r>
+      <w:r>
+        <w:rPr>
+          <w:b/>
+        </w:rPr>
+        <w:t>plan ahead</w:t>
+      </w:r>
+      <w:r>
+        <w:t>!</w:t>
+      </w:r>
+    </w:p>
+    <w:p>
+      <w:pPr>
+        <w:pStyle w:val="BodyText"/>
+      </w:pPr>
+      <w:r>
+        <w:t xml:space="preserve">Option 1 meets the </w:t>
+      </w:r>
+      <w:r>
+        <w:rPr>
+          <w:i/>
+        </w:rPr>
+        <w:t>Foundational knowledge</w:t>
+      </w:r>
+      <w:r>
+        <w:t xml:space="preserve"> statement in section II, while options 2, 3, and 4 meet all three </w:t>
+      </w:r>
+      <w:r>
+        <w:rPr>
+          <w:i/>
+        </w:rPr>
+        <w:t>Foundational competencies</w:t>
+      </w:r>
+      <w:r>
+        <w:t xml:space="preserve"> from section II.</w:t>
+      </w:r>
+    </w:p>
+    <w:p>
+      <w:pPr>
+        <w:pStyle w:val="BodyText"/>
+      </w:pPr>
+      <w:r>
+        <w:rPr>
+          <w:b/>
+        </w:rPr>
+        <w:t>Book club (10%)</w:t>
+      </w:r>
+    </w:p>
+    <w:p>
+      <w:pPr>
+        <w:pStyle w:val="BodyText"/>
+      </w:pPr>
+      <w:r>
+        <w:t>For book club you will be assigned to a team by the topic you are m</w:t>
+      </w:r>
+      <w:r>
+        <w:t>ost interested in and your team will be responsible for leading a 20-minute class discussion or activity on the topic (No 20-minute presentations! The activity or discussion should include opportunities for participation by other students in the class). Ad</w:t>
+      </w:r>
+      <w:r>
+        <w:t>ditional details will become available on GitHub when book club gets closer. Like the weekly challenges, book club team scores will be complete (100), partial (70), or incomplete (0). Contributing to your book club team is part of the professionalism score</w:t>
+      </w:r>
+      <w:r>
+        <w:t xml:space="preserve"> in class and your team will be asked to evaluate your contribution. It is possible that students in the same team receive different scores if peer-evaluations indicate a lack of contribution by one or more team members.</w:t>
+      </w:r>
+    </w:p>
+    <w:p>
+      <w:pPr>
+        <w:pStyle w:val="BodyText"/>
+      </w:pPr>
+      <w:r>
+        <w:rPr>
+          <w:b/>
+        </w:rPr>
+        <w:t>Final exam (30%)</w:t>
+      </w:r>
+    </w:p>
+    <w:p>
+      <w:pPr>
+        <w:pStyle w:val="BodyText"/>
+      </w:pPr>
+      <w:r>
+        <w:t xml:space="preserve">The final exam is </w:t>
+      </w:r>
+      <w:r>
+        <w:t>a comprehensive written test that includes 2 parts: (1) data analysis and interpretation, and (2) multiple choice and short answer questions. For the first part, students will be provided with data sets and research questions at the end of class on the wee</w:t>
+      </w:r>
+      <w:r>
+        <w:t>k before the last class meeting and will have a full week to complete the work using whatever materials they have. The second part of the exam will be an in-class multiple choice and short answer test during the class period on the last day of class; no ma</w:t>
+      </w:r>
+      <w:r>
+        <w:t xml:space="preserve">terials will be permitted during this second part. Both parts must be submitted by the end of the class period on the last day of class. The first part of the exam must be submitted before the second part will be distributed to each student, so having the </w:t>
+      </w:r>
+      <w:r>
+        <w:t>first part complete or nearly complete before class is advised; it is a long exam. All topics in the course may be on either part of the exam. The first part of the exam is worth 75% of your final exam score; the second part is worth 25% of your final exam</w:t>
+      </w:r>
+      <w:r>
+        <w:t xml:space="preserve"> score. You MUST PASS the final exam with a total of 70% or higher to pass the class. In working on the first part of the exam, you may not ask for any sort of help (including electronic and in-person) from anyone other than the instructor; to do so will r</w:t>
+      </w:r>
+      <w:r>
+        <w:t>esult in a 0 on the exam and a referral to the administration for academic dishonesty.</w:t>
+      </w:r>
+    </w:p>
+    <w:p>
+      <w:pPr>
+        <w:pStyle w:val="BodyText"/>
+      </w:pPr>
+      <w:r>
+        <w:t xml:space="preserve">The final exam will contribute to meeting the </w:t>
+      </w:r>
+      <w:r>
+        <w:rPr>
+          <w:i/>
+        </w:rPr>
+        <w:t>Foundational knowledge</w:t>
+      </w:r>
+      <w:r>
+        <w:t xml:space="preserve"> statement and covers all three </w:t>
+      </w:r>
+      <w:r>
+        <w:rPr>
+          <w:i/>
+        </w:rPr>
+        <w:t>Foundational competencies</w:t>
+      </w:r>
+      <w:r>
+        <w:t xml:space="preserve"> from section II.</w:t>
+      </w:r>
+    </w:p>
+    <w:p>
+      <w:pPr>
+        <w:pStyle w:val="BodyText"/>
+      </w:pPr>
+      <w:r>
+        <w:rPr>
+          <w:b/>
+        </w:rPr>
+        <w:lastRenderedPageBreak/>
+        <w:t>Professionalism (5%)</w:t>
+      </w:r>
+    </w:p>
+    <w:p>
+      <w:pPr>
+        <w:pStyle w:val="BodyText"/>
+      </w:pPr>
+      <w:r>
+        <w:t>Comin</w:t>
+      </w:r>
+      <w:r>
+        <w:t xml:space="preserve">g to class on-time and prepared, participating in in-class activities and team work, providing feedback to the instructor via course evaluations, and treating your fellow students, teaching assistants, and instructors (regular and guest) in a professional </w:t>
+      </w:r>
+      <w:r>
+        <w:t>manner in person and electronically, etc. are required and will be translated into the professionalism score.</w:t>
+      </w:r>
+    </w:p>
+    <w:p>
+      <w:pPr>
+        <w:pStyle w:val="Heading5"/>
+      </w:pPr>
+      <w:bookmarkStart w:id="53" w:name="schedule"/>
+      <w:bookmarkEnd w:id="53"/>
+      <w:r>
+        <w:rPr>
+          <w:b/>
+        </w:rPr>
+        <w:t>Schedule</w:t>
+      </w:r>
+    </w:p>
+    <w:p>
+      <w:pPr>
+        <w:pStyle w:val="Heading7"/>
+      </w:pPr>
+      <w:bookmarkStart w:id="54" w:name="week-1-aug-27-course-intro-data-preparat"/>
+      <w:bookmarkEnd w:id="54"/>
+      <w:r>
+        <w:t>Week 1 (Aug 27): Course intro &amp; data preparation</w:t>
+      </w:r>
+    </w:p>
+    <w:p>
+      <w:pPr>
+        <w:pStyle w:val="FirstParagraph"/>
+      </w:pPr>
+      <w:r>
+        <w:t>BEFORE CLASS:</w:t>
+      </w:r>
+    </w:p>
+    <w:p>
+      <w:pPr>
+        <w:pStyle w:val="Heading6"/>
+      </w:pPr>
+      <w:bookmarkStart w:id="55" w:name="install-r-and-rstudio"/>
+      <w:bookmarkEnd w:id="55"/>
+      <w:r>
+        <w:t>* Install R and RStudio</w:t>
+      </w:r>
+    </w:p>
+    <w:p>
+      <w:pPr>
+        <w:pStyle w:val="Heading6"/>
+      </w:pPr>
+      <w:bookmarkStart w:id="56" w:name="optional-try-the-introduction-to-r-datac"/>
+      <w:bookmarkEnd w:id="56"/>
+      <w:r>
+        <w:t xml:space="preserve">* (optional) Try the </w:t>
+      </w:r>
+      <w:hyperlink r:id="rId22">
         <w:r>
           <w:rPr>
             <w:rStyle w:val="Hyperlink"/>
           </w:rPr>
-          <w:t>tion to R</w:t>
+          <w:t>Introduction to R</w:t>
         </w:r>
       </w:hyperlink>
       <w:r>
@@ -1866,7 +1950,6 @@
       <w:bookmarkStart w:id="57" w:name="course-overview"/>
       <w:bookmarkEnd w:id="57"/>
       <w:r>
-        <w:lastRenderedPageBreak/>
         <w:t>* Course overview</w:t>
       </w:r>
     </w:p>
@@ -1889,7 +1972,7 @@
       <w:r>
         <w:t xml:space="preserve">* Watch peer review video: </w:t>
       </w:r>
-      <w:hyperlink r:id="rId22">
+      <w:hyperlink r:id="rId23">
         <w:r>
           <w:rPr>
             <w:rStyle w:val="Hyperlink"/>
@@ -1905,10 +1988,7 @@
       <w:bookmarkStart w:id="60" w:name="week-2-sept-10-descriptive-statistics"/>
       <w:bookmarkEnd w:id="60"/>
       <w:r>
-        <w:t>Week 2 (S</w:t>
-      </w:r>
-      <w:r>
-        <w:t>ept 10): Descriptive statistics</w:t>
+        <w:t>Week 2 (Sept 10): Descriptive statistics</w:t>
       </w:r>
     </w:p>
     <w:p>
@@ -1923,29 +2003,50 @@
       <w:pPr>
         <w:pStyle w:val="Heading6"/>
       </w:pPr>
-      <w:bookmarkStart w:id="61" w:name="submit-challenge-1-submission-closes-whe"/>
+      <w:bookmarkStart w:id="61" w:name="submit-challenge-1"/>
       <w:bookmarkEnd w:id="61"/>
       <w:r>
-        <w:t>* Submit Challenge 1 (submission closes when class starts and cannot be re-opened!)</w:t>
-      </w:r>
-    </w:p>
-    <w:p>
-      <w:pPr>
-        <w:pStyle w:val="Heading6"/>
-      </w:pPr>
-      <w:bookmarkStart w:id="62" w:name="read-fischetti-the-shape-of-data-first-f"/>
+        <w:t>* Submit Challenge 1</w:t>
+      </w:r>
+    </w:p>
+    <w:p>
+      <w:pPr>
+        <w:pStyle w:val="Heading6"/>
+      </w:pPr>
+      <w:bookmarkStart w:id="62" w:name="complete-chapter-1-of-introduction-to-da"/>
       <w:bookmarkEnd w:id="62"/>
       <w:r>
-        <w:t>* Read Fischetti The Shape of Data first four sections (stop after Spread)</w:t>
-      </w:r>
-    </w:p>
-    <w:p>
-      <w:pPr>
-        <w:pStyle w:val="Heading6"/>
-      </w:pPr>
-      <w:bookmarkStart w:id="63" w:name="read-dalgaard-sections-4.1-4.2"/>
+        <w:t xml:space="preserve">* Complete Chapter 1 of </w:t>
+      </w:r>
+      <w:hyperlink r:id="rId24">
+        <w:r>
+          <w:rPr>
+            <w:rStyle w:val="Hyperlink"/>
+          </w:rPr>
+          <w:t>Introduction to Data</w:t>
+        </w:r>
+      </w:hyperlink>
+    </w:p>
+    <w:p>
+      <w:pPr>
+        <w:pStyle w:val="Heading6"/>
+      </w:pPr>
+      <w:bookmarkStart w:id="63" w:name="read-fischetti-the-shape-of-data-first-f"/>
       <w:bookmarkEnd w:id="63"/>
       <w:r>
+        <w:t xml:space="preserve">* Read Fischetti </w:t>
+      </w:r>
+      <w:r>
+        <w:t>The Shape of Data first four sections (stop after Spread)</w:t>
+      </w:r>
+    </w:p>
+    <w:p>
+      <w:pPr>
+        <w:pStyle w:val="Heading6"/>
+      </w:pPr>
+      <w:bookmarkStart w:id="64" w:name="read-dalgaard-sections-4.1-4.2"/>
+      <w:bookmarkEnd w:id="64"/>
+      <w:r>
         <w:t>* Read Dalgaard sections 4.1-4.2</w:t>
       </w:r>
     </w:p>
@@ -1953,12 +2054,12 @@
       <w:pPr>
         <w:pStyle w:val="Heading6"/>
       </w:pPr>
-      <w:bookmarkStart w:id="64" w:name="read-descriptive-statistics-reporting-th"/>
-      <w:bookmarkEnd w:id="64"/>
+      <w:bookmarkStart w:id="65" w:name="read-descriptive-statistics-reporting-th"/>
+      <w:bookmarkEnd w:id="65"/>
       <w:r>
         <w:t xml:space="preserve">* Read </w:t>
       </w:r>
-      <w:hyperlink r:id="rId23">
+      <w:hyperlink r:id="rId25">
         <w:r>
           <w:rPr>
             <w:rStyle w:val="Hyperlink"/>
@@ -1975,127 +2076,100 @@
     </w:p>
     <w:p>
       <w:pPr>
-        <w:pStyle w:val="Heading6"/>
-      </w:pPr>
-      <w:bookmarkStart w:id="65" w:name="work-on-the-introduction-to-r-datacamp-c"/>
-      <w:bookmarkEnd w:id="65"/>
-      <w:r>
-        <w:t xml:space="preserve">* Work on the </w:t>
-      </w:r>
-      <w:hyperlink r:id="rId24">
+        <w:pStyle w:val="FirstParagraph"/>
+      </w:pPr>
+      <w:r>
+        <w:t>IN CLASS:</w:t>
+      </w:r>
+    </w:p>
+    <w:p>
+      <w:pPr>
+        <w:pStyle w:val="Heading6"/>
+      </w:pPr>
+      <w:bookmarkStart w:id="66" w:name="challenge-1-peer-review"/>
+      <w:bookmarkEnd w:id="66"/>
+      <w:r>
+        <w:t>* Challenge 1 peer review</w:t>
+      </w:r>
+    </w:p>
+    <w:p>
+      <w:pPr>
+        <w:pStyle w:val="Heading6"/>
+      </w:pPr>
+      <w:bookmarkStart w:id="67" w:name="descriptive-statistics-workshop"/>
+      <w:bookmarkEnd w:id="67"/>
+      <w:r>
+        <w:t>* Descriptive statistics workshop</w:t>
+      </w:r>
+    </w:p>
+    <w:p>
+      <w:pPr>
+        <w:pStyle w:val="Heading7"/>
+      </w:pPr>
+      <w:bookmarkStart w:id="68" w:name="week-3-sept-17-bivariate-descriptive-sta"/>
+      <w:bookmarkEnd w:id="68"/>
+      <w:r>
+        <w:t>Week 3 (Sept 17): Bivariate descriptive statistics</w:t>
+      </w:r>
+    </w:p>
+    <w:p>
+      <w:pPr>
+        <w:pStyle w:val="FirstParagraph"/>
+      </w:pPr>
+      <w:r>
+        <w:t>BEFORE CLASS:</w:t>
+      </w:r>
+    </w:p>
+    <w:p>
+      <w:pPr>
+        <w:pStyle w:val="Heading6"/>
+      </w:pPr>
+      <w:bookmarkStart w:id="69" w:name="submit-challenge-2"/>
+      <w:bookmarkEnd w:id="69"/>
+      <w:r>
+        <w:t>* Submit Challenge 2</w:t>
+      </w:r>
+    </w:p>
+    <w:p>
+      <w:pPr>
+        <w:pStyle w:val="Heading6"/>
+      </w:pPr>
+      <w:bookmarkStart w:id="70" w:name="read-fischetti-describing-relationships"/>
+      <w:bookmarkEnd w:id="70"/>
+      <w:r>
+        <w:t>* Read Fischetti Describing Relationships</w:t>
+      </w:r>
+    </w:p>
+    <w:p>
+      <w:pPr>
+        <w:pStyle w:val="Heading6"/>
+      </w:pPr>
+      <w:bookmarkStart w:id="71" w:name="read-dalgaard-sections-4.3-4.4"/>
+      <w:bookmarkEnd w:id="71"/>
+      <w:r>
+        <w:t xml:space="preserve">* Read Dalgaard </w:t>
+      </w:r>
+      <w:r>
+        <w:t>sections 4.3-4.4</w:t>
+      </w:r>
+    </w:p>
+    <w:p>
+      <w:pPr>
+        <w:pStyle w:val="Heading6"/>
+      </w:pPr>
+      <w:bookmarkStart w:id="72" w:name="complete-chapters-1-and-2-of-exploratory"/>
+      <w:bookmarkEnd w:id="72"/>
+      <w:r>
+        <w:t xml:space="preserve">* Complete Chapters 1 and 2 of </w:t>
+      </w:r>
+      <w:hyperlink r:id="rId26">
         <w:r>
           <w:rPr>
             <w:rStyle w:val="Hyperlink"/>
           </w:rPr>
-          <w:t>Introduction to R</w:t>
+          <w:t>Exploratory Data Analysis</w:t>
         </w:r>
       </w:hyperlink>
-      <w:r>
-        <w:t xml:space="preserve"> DataCamp course</w:t>
-      </w:r>
-    </w:p>
-    <w:p>
-      <w:pPr>
-        <w:pStyle w:val="FirstParagraph"/>
-      </w:pPr>
-      <w:r>
-        <w:t>IN CLASS:</w:t>
-      </w:r>
-    </w:p>
-    <w:p>
-      <w:pPr>
-        <w:pStyle w:val="Heading6"/>
-      </w:pPr>
-      <w:bookmarkStart w:id="66" w:name="challenge-1-peer-review"/>
-      <w:bookmarkEnd w:id="66"/>
-      <w:r>
-        <w:t>* Challenge 1 peer review</w:t>
-      </w:r>
-    </w:p>
-    <w:p>
-      <w:pPr>
-        <w:pStyle w:val="Heading6"/>
-      </w:pPr>
-      <w:bookmarkStart w:id="67" w:name="descriptive-statistics-workshop"/>
-      <w:bookmarkEnd w:id="67"/>
-      <w:r>
-        <w:t>* Descriptive statistics workshop</w:t>
-      </w:r>
-    </w:p>
-    <w:p>
-      <w:pPr>
-        <w:pStyle w:val="Heading7"/>
-      </w:pPr>
-      <w:bookmarkStart w:id="68" w:name="week-3-sept-17-bivariate-descriptive-sta"/>
-      <w:bookmarkEnd w:id="68"/>
-      <w:r>
-        <w:t>Week 3 (Sept 17): Biv</w:t>
-      </w:r>
-      <w:r>
-        <w:t>ariate descriptive statistics</w:t>
-      </w:r>
-    </w:p>
-    <w:p>
-      <w:pPr>
-        <w:pStyle w:val="FirstParagraph"/>
-      </w:pPr>
-      <w:r>
-        <w:t>BEFORE CLASS:</w:t>
-      </w:r>
-    </w:p>
-    <w:p>
-      <w:pPr>
-        <w:pStyle w:val="Heading6"/>
-      </w:pPr>
-      <w:bookmarkStart w:id="69" w:name="submit-challenge-2"/>
-      <w:bookmarkEnd w:id="69"/>
-      <w:r>
-        <w:t>* Submit Challenge 2</w:t>
-      </w:r>
-    </w:p>
-    <w:p>
-      <w:pPr>
-        <w:pStyle w:val="Heading6"/>
-      </w:pPr>
-      <w:bookmarkStart w:id="70" w:name="read-fischetti-describing-relationships"/>
-      <w:bookmarkEnd w:id="70"/>
-      <w:r>
-        <w:t>* Read Fischetti Describing Relationships</w:t>
-      </w:r>
-    </w:p>
-    <w:p>
-      <w:pPr>
-        <w:pStyle w:val="Heading6"/>
-      </w:pPr>
-      <w:bookmarkStart w:id="71" w:name="read-dalgaard-sections-4.3-4.4"/>
-      <w:bookmarkEnd w:id="71"/>
-      <w:r>
-        <w:t>* Read Dalgaard sections 4.3-4.4</w:t>
-      </w:r>
-    </w:p>
-    <w:p>
-      <w:pPr>
-        <w:pStyle w:val="Heading6"/>
-      </w:pPr>
-      <w:bookmarkStart w:id="72" w:name="finish-the-introduction-to-r-datacamp-co"/>
-      <w:bookmarkEnd w:id="72"/>
-      <w:r>
-        <w:t xml:space="preserve">* Finish the </w:t>
-      </w:r>
-      <w:hyperlink r:id="rId25">
-        <w:r>
-          <w:rPr>
-            <w:rStyle w:val="Hyperlink"/>
-          </w:rPr>
-          <w:t>Introduction to R</w:t>
-        </w:r>
-      </w:hyperlink>
-      <w:r>
-        <w:t xml:space="preserve"> </w:t>
-      </w:r>
-      <w:r>
-        <w:t>DataCamp course</w:t>
-      </w:r>
     </w:p>
     <w:p>
       <w:pPr>
@@ -2112,6 +2186,7 @@
       <w:bookmarkStart w:id="73" w:name="peer-review-challenge-2"/>
       <w:bookmarkEnd w:id="73"/>
       <w:r>
+        <w:lastRenderedPageBreak/>
         <w:t>* Peer review Challenge 2</w:t>
       </w:r>
     </w:p>
@@ -2132,7 +2207,10 @@
       <w:bookmarkStart w:id="75" w:name="week-4-sept-24-graphs-and-tables-for-des"/>
       <w:bookmarkEnd w:id="75"/>
       <w:r>
-        <w:t>Week 4 (Sept 24): Graphs and tables for descriptives</w:t>
+        <w:t>Week 4 (Sept 24): Graphs</w:t>
+      </w:r>
+      <w:r>
+        <w:t xml:space="preserve"> and tables for descriptives</w:t>
       </w:r>
     </w:p>
     <w:p>
@@ -2162,7 +2240,7 @@
       <w:r>
         <w:t xml:space="preserve">* Read </w:t>
       </w:r>
-      <w:hyperlink r:id="rId26">
+      <w:hyperlink r:id="rId27">
         <w:r>
           <w:rPr>
             <w:rStyle w:val="Hyperlink"/>
@@ -2186,6 +2264,27 @@
     </w:p>
     <w:p>
       <w:pPr>
+        <w:pStyle w:val="Heading6"/>
+      </w:pPr>
+      <w:bookmarkStart w:id="79" w:name="complete-chapters-3-and-4-of-exploratory"/>
+      <w:bookmarkEnd w:id="79"/>
+      <w:r>
+        <w:t>* Complete Chapter</w:t>
+      </w:r>
+      <w:r>
+        <w:t xml:space="preserve">s 3 and 4 of </w:t>
+      </w:r>
+      <w:hyperlink r:id="rId28">
+        <w:r>
+          <w:rPr>
+            <w:rStyle w:val="Hyperlink"/>
+          </w:rPr>
+          <w:t>Exploratory Data Analysis</w:t>
+        </w:r>
+      </w:hyperlink>
+    </w:p>
+    <w:p>
+      <w:pPr>
         <w:pStyle w:val="FirstParagraph"/>
       </w:pPr>
       <w:r>
@@ -2196,8 +2295,8 @@
       <w:pPr>
         <w:pStyle w:val="Heading6"/>
       </w:pPr>
-      <w:bookmarkStart w:id="79" w:name="peer-review-challenge-3"/>
-      <w:bookmarkEnd w:id="79"/>
+      <w:bookmarkStart w:id="80" w:name="peer-review-challenge-3"/>
+      <w:bookmarkEnd w:id="80"/>
       <w:r>
         <w:t>* Peer review Challenge 3</w:t>
       </w:r>
@@ -2206,8 +2305,8 @@
       <w:pPr>
         <w:pStyle w:val="Heading6"/>
       </w:pPr>
-      <w:bookmarkStart w:id="80" w:name="graphs-and-tables-workshop"/>
-      <w:bookmarkEnd w:id="80"/>
+      <w:bookmarkStart w:id="81" w:name="graphs-and-tables-workshop"/>
+      <w:bookmarkEnd w:id="81"/>
       <w:r>
         <w:t>* Graphs and tables workshop</w:t>
       </w:r>
@@ -2216,8 +2315,8 @@
       <w:pPr>
         <w:pStyle w:val="Heading7"/>
       </w:pPr>
-      <w:bookmarkStart w:id="81" w:name="week-5-oct-1-probability-sampling"/>
-      <w:bookmarkEnd w:id="81"/>
+      <w:bookmarkStart w:id="82" w:name="week-5-oct-1-probability-sampling"/>
+      <w:bookmarkEnd w:id="82"/>
       <w:r>
         <w:t>Week 5 (Oct 1): Probability &amp; Sampling</w:t>
       </w:r>
@@ -2234,10 +2333,9 @@
       <w:pPr>
         <w:pStyle w:val="Heading6"/>
       </w:pPr>
-      <w:bookmarkStart w:id="82" w:name="submit-challenge-4"/>
-      <w:bookmarkEnd w:id="82"/>
-      <w:r>
-        <w:lastRenderedPageBreak/>
+      <w:bookmarkStart w:id="83" w:name="submit-challenge-4"/>
+      <w:bookmarkEnd w:id="83"/>
+      <w:r>
         <w:t>* Submit Challenge 4</w:t>
       </w:r>
     </w:p>
@@ -2245,32 +2343,29 @@
       <w:pPr>
         <w:pStyle w:val="Heading6"/>
       </w:pPr>
-      <w:bookmarkStart w:id="83" w:name="read-vetter-tr.-fundamentals-of-research"/>
-      <w:bookmarkEnd w:id="83"/>
-      <w:r>
-        <w:t>* Read Vetter T</w:t>
-      </w:r>
-      <w:r>
-        <w:t>R. Fundamentals of research data and variables: the devil is in the details. Anesth Analg. 2017;125:1375-1380.</w:t>
-      </w:r>
-    </w:p>
-    <w:p>
-      <w:pPr>
-        <w:pStyle w:val="Heading6"/>
-      </w:pPr>
-      <w:bookmarkStart w:id="84" w:name="read-fischetti-probability-using-data-to"/>
+      <w:bookmarkStart w:id="84" w:name="read-vetter-tr.-fundamentals-of-research"/>
       <w:bookmarkEnd w:id="84"/>
       <w:r>
-        <w:t>* Read Fischetti Probability, Using Data to Reason About the World</w:t>
-      </w:r>
-    </w:p>
-    <w:p>
-      <w:pPr>
-        <w:pStyle w:val="Heading6"/>
-      </w:pPr>
-      <w:bookmarkStart w:id="85" w:name="read-dalgaard-chapter-3"/>
+        <w:t>* Read Vetter TR. Fundamentals of research data and variables: the devil is in the details. Anesth Analg. 2017;125:1375-1380.</w:t>
+      </w:r>
+    </w:p>
+    <w:p>
+      <w:pPr>
+        <w:pStyle w:val="Heading6"/>
+      </w:pPr>
+      <w:bookmarkStart w:id="85" w:name="read-fischetti-using-data-to-reason-abou"/>
       <w:bookmarkEnd w:id="85"/>
       <w:r>
+        <w:t>* Read Fischetti Using Data to Reason About the World (Probability chapter)</w:t>
+      </w:r>
+    </w:p>
+    <w:p>
+      <w:pPr>
+        <w:pStyle w:val="Heading6"/>
+      </w:pPr>
+      <w:bookmarkStart w:id="86" w:name="read-dalgaard-chapter-3"/>
+      <w:bookmarkEnd w:id="86"/>
+      <w:r>
         <w:t>* Read Dalgaard Chapter 3</w:t>
       </w:r>
     </w:p>
@@ -2286,8 +2381,8 @@
       <w:pPr>
         <w:pStyle w:val="Heading6"/>
       </w:pPr>
-      <w:bookmarkStart w:id="86" w:name="peer-review-challenge-4"/>
-      <w:bookmarkEnd w:id="86"/>
+      <w:bookmarkStart w:id="87" w:name="peer-review-challenge-4"/>
+      <w:bookmarkEnd w:id="87"/>
       <w:r>
         <w:t>* Peer review Challenge 4</w:t>
       </w:r>
@@ -2296,21 +2391,18 @@
       <w:pPr>
         <w:pStyle w:val="Heading6"/>
       </w:pPr>
-      <w:bookmarkStart w:id="87" w:name="probability-and-sampling-workshop"/>
-      <w:bookmarkEnd w:id="87"/>
-      <w:r>
-        <w:t>* Probability an</w:t>
-      </w:r>
-      <w:r>
-        <w:t>d sampling workshop</w:t>
+      <w:bookmarkStart w:id="88" w:name="probability-and-sampling-workshop"/>
+      <w:bookmarkEnd w:id="88"/>
+      <w:r>
+        <w:t>* Probability and sampling workshop</w:t>
       </w:r>
     </w:p>
     <w:p>
       <w:pPr>
         <w:pStyle w:val="Heading7"/>
       </w:pPr>
-      <w:bookmarkStart w:id="88" w:name="week-6-oct-8-bivariate-for-two-categoric"/>
-      <w:bookmarkEnd w:id="88"/>
+      <w:bookmarkStart w:id="89" w:name="week-6-oct-8-bivariate-for-two-categoric"/>
+      <w:bookmarkEnd w:id="89"/>
       <w:r>
         <w:t>Week 6 (Oct 8): Bivariate for two categorical variables</w:t>
       </w:r>
@@ -2327,29 +2419,29 @@
       <w:pPr>
         <w:pStyle w:val="Heading6"/>
       </w:pPr>
-      <w:bookmarkStart w:id="89" w:name="submit-challenge-5"/>
-      <w:bookmarkEnd w:id="89"/>
-      <w:r>
-        <w:t>* Submit Challenge 5</w:t>
-      </w:r>
-    </w:p>
-    <w:p>
-      <w:pPr>
-        <w:pStyle w:val="Heading6"/>
-      </w:pPr>
-      <w:bookmarkStart w:id="90" w:name="read-fischetti-testing-hypotheses"/>
+      <w:bookmarkStart w:id="90" w:name="complete-challenge-5"/>
       <w:bookmarkEnd w:id="90"/>
       <w:r>
-        <w:t>* Read Fischetti Testing Hypotheses</w:t>
-      </w:r>
-    </w:p>
-    <w:p>
-      <w:pPr>
-        <w:pStyle w:val="Heading6"/>
-      </w:pPr>
-      <w:bookmarkStart w:id="91" w:name="read-dalgaard-sections-8.1-8.2"/>
+        <w:t>* Complete Challenge 5</w:t>
+      </w:r>
+    </w:p>
+    <w:p>
+      <w:pPr>
+        <w:pStyle w:val="Heading6"/>
+      </w:pPr>
+      <w:bookmarkStart w:id="91" w:name="read-fischetti-testing-hypotheses-chapte"/>
       <w:bookmarkEnd w:id="91"/>
       <w:r>
+        <w:t>* Read Fischetti Testing Hypotheses chapter</w:t>
+      </w:r>
+    </w:p>
+    <w:p>
+      <w:pPr>
+        <w:pStyle w:val="Heading6"/>
+      </w:pPr>
+      <w:bookmarkStart w:id="92" w:name="read-dalgaard-sections-8.1-8.2"/>
+      <w:bookmarkEnd w:id="92"/>
+      <w:r>
         <w:t>* Read Dalgaard sections 8.1-8.2</w:t>
       </w:r>
     </w:p>
@@ -2359,16 +2451,6 @@
       </w:pPr>
       <w:r>
         <w:t>IN CLASS:</w:t>
-      </w:r>
-    </w:p>
-    <w:p>
-      <w:pPr>
-        <w:pStyle w:val="Heading6"/>
-      </w:pPr>
-      <w:bookmarkStart w:id="92" w:name="peer-review-challenge-5"/>
-      <w:bookmarkEnd w:id="92"/>
-      <w:r>
-        <w:t>* Peer review Challenge 5</w:t>
       </w:r>
     </w:p>
     <w:p>
@@ -2378,7 +2460,10 @@
       <w:bookmarkStart w:id="93" w:name="chi-squared-workshop"/>
       <w:bookmarkEnd w:id="93"/>
       <w:r>
-        <w:t>* Chi-squared workshop</w:t>
+        <w:t xml:space="preserve">* Chi-squared </w:t>
+      </w:r>
+      <w:r>
+        <w:t>workshop</w:t>
       </w:r>
     </w:p>
     <w:p>
@@ -2414,7 +2499,7 @@
         <w:pStyle w:val="Heading6"/>
       </w:pPr>
       <w:r>
-        <w:t>* Read Fischetti Chapter 6 through Testing two means section</w:t>
+        <w:t>* Review Fischetti Describing Relationships chapter</w:t>
       </w:r>
     </w:p>
     <w:p>
@@ -2442,6 +2527,7 @@
       <w:bookmarkStart w:id="97" w:name="peer-review-challenge-6"/>
       <w:bookmarkEnd w:id="97"/>
       <w:r>
+        <w:lastRenderedPageBreak/>
         <w:t>* Peer review Challenge 6</w:t>
       </w:r>
     </w:p>
@@ -2490,19 +2576,46 @@
       <w:pPr>
         <w:pStyle w:val="Heading6"/>
       </w:pPr>
-      <w:bookmarkStart w:id="101" w:name="read-fischetti-chapter-6-through-testing"/>
+      <w:bookmarkStart w:id="101" w:name="complete-chapters-1-and-2-from-the-corre"/>
       <w:bookmarkEnd w:id="101"/>
       <w:r>
-        <w:t>* Read Fischetti Chapter 6 through Testing two means section</w:t>
-      </w:r>
-    </w:p>
-    <w:p>
-      <w:pPr>
-        <w:pStyle w:val="Heading6"/>
-      </w:pPr>
-      <w:bookmarkStart w:id="102" w:name="read-dalgaard-section-6.4"/>
+        <w:t xml:space="preserve">* Complete chapters 1 and 2 from the </w:t>
+      </w:r>
+      <w:hyperlink r:id="rId29">
+        <w:r>
+          <w:rPr>
+            <w:rStyle w:val="Hyperlink"/>
+          </w:rPr>
+          <w:t>Correlation a</w:t>
+        </w:r>
+        <w:r>
+          <w:rPr>
+            <w:rStyle w:val="Hyperlink"/>
+          </w:rPr>
+          <w:t>nd Regression</w:t>
+        </w:r>
+      </w:hyperlink>
+      <w:r>
+        <w:t xml:space="preserve"> DataCamp course</w:t>
+      </w:r>
+    </w:p>
+    <w:p>
+      <w:pPr>
+        <w:pStyle w:val="Heading6"/>
+      </w:pPr>
+      <w:bookmarkStart w:id="102" w:name="review-fischetti-describing-relationship"/>
       <w:bookmarkEnd w:id="102"/>
       <w:r>
+        <w:t>* Review Fischetti Describing Relationships chapter</w:t>
+      </w:r>
+    </w:p>
+    <w:p>
+      <w:pPr>
+        <w:pStyle w:val="Heading6"/>
+      </w:pPr>
+      <w:bookmarkStart w:id="103" w:name="read-dalgaard-section-6.4"/>
+      <w:bookmarkEnd w:id="103"/>
+      <w:r>
         <w:t>* Read Dalgaard section 6.4</w:t>
       </w:r>
     </w:p>
@@ -2518,8 +2631,8 @@
       <w:pPr>
         <w:pStyle w:val="Heading6"/>
       </w:pPr>
-      <w:bookmarkStart w:id="103" w:name="peer-review-challenge-7"/>
-      <w:bookmarkEnd w:id="103"/>
+      <w:bookmarkStart w:id="104" w:name="peer-review-challenge-7"/>
+      <w:bookmarkEnd w:id="104"/>
       <w:r>
         <w:t>* Peer review Challenge 7</w:t>
       </w:r>
@@ -2528,21 +2641,18 @@
       <w:pPr>
         <w:pStyle w:val="Heading6"/>
       </w:pPr>
-      <w:bookmarkStart w:id="104" w:name="correlation-and-other-bivariate-workshop"/>
-      <w:bookmarkEnd w:id="104"/>
-      <w:r>
-        <w:t>* Correl</w:t>
-      </w:r>
-      <w:r>
-        <w:t>ation and other bivariate workshop</w:t>
+      <w:bookmarkStart w:id="105" w:name="correlation-and-other-bivariate-workshop"/>
+      <w:bookmarkEnd w:id="105"/>
+      <w:r>
+        <w:t>* Correlation and other bivariate workshop</w:t>
       </w:r>
     </w:p>
     <w:p>
       <w:pPr>
         <w:pStyle w:val="Heading7"/>
       </w:pPr>
-      <w:bookmarkStart w:id="105" w:name="week-9-oct-29-linear-regression"/>
-      <w:bookmarkEnd w:id="105"/>
+      <w:bookmarkStart w:id="106" w:name="week-9-oct-29-linear-regression"/>
+      <w:bookmarkEnd w:id="106"/>
       <w:r>
         <w:t>Week 9 (Oct 29): Linear regression</w:t>
       </w:r>
@@ -2559,20 +2669,43 @@
       <w:pPr>
         <w:pStyle w:val="Heading6"/>
       </w:pPr>
-      <w:bookmarkStart w:id="106" w:name="submit-challenge-8"/>
-      <w:bookmarkEnd w:id="106"/>
-      <w:r>
-        <w:lastRenderedPageBreak/>
-        <w:t>* Submit Challenge 8</w:t>
-      </w:r>
-    </w:p>
-    <w:p>
-      <w:pPr>
-        <w:pStyle w:val="Heading6"/>
-      </w:pPr>
-      <w:bookmarkStart w:id="107" w:name="read-fischetti-predicting-continuous-var"/>
+      <w:bookmarkStart w:id="107" w:name="submit-challenge-8"/>
       <w:bookmarkEnd w:id="107"/>
       <w:r>
+        <w:t>* Submit Challenge</w:t>
+      </w:r>
+      <w:r>
+        <w:t xml:space="preserve"> 8</w:t>
+      </w:r>
+    </w:p>
+    <w:p>
+      <w:pPr>
+        <w:pStyle w:val="Heading6"/>
+      </w:pPr>
+      <w:bookmarkStart w:id="108" w:name="complete-chapters-3-and-4-from-the-corre"/>
+      <w:bookmarkEnd w:id="108"/>
+      <w:r>
+        <w:t xml:space="preserve">* Complete chapters 3 and 4 from the </w:t>
+      </w:r>
+      <w:hyperlink r:id="rId30">
+        <w:r>
+          <w:rPr>
+            <w:rStyle w:val="Hyperlink"/>
+          </w:rPr>
+          <w:t>Correlation and Regression</w:t>
+        </w:r>
+      </w:hyperlink>
+      <w:r>
+        <w:t xml:space="preserve"> DataCamp course</w:t>
+      </w:r>
+    </w:p>
+    <w:p>
+      <w:pPr>
+        <w:pStyle w:val="Heading6"/>
+      </w:pPr>
+      <w:bookmarkStart w:id="109" w:name="read-fischetti-predicting-continuous-var"/>
+      <w:bookmarkEnd w:id="109"/>
+      <w:r>
         <w:t>* Read Fischetti Predicting Continuous Variables</w:t>
       </w:r>
     </w:p>
@@ -2580,8 +2713,8 @@
       <w:pPr>
         <w:pStyle w:val="Heading6"/>
       </w:pPr>
-      <w:bookmarkStart w:id="108" w:name="read-dalgaard-sections-6.1-6.3"/>
-      <w:bookmarkEnd w:id="108"/>
+      <w:bookmarkStart w:id="110" w:name="read-dalgaard-sections-6.1-6.3"/>
+      <w:bookmarkEnd w:id="110"/>
       <w:r>
         <w:t>* Read Dalgaard sections 6.1-6.3</w:t>
       </w:r>
@@ -2598,8 +2731,8 @@
       <w:pPr>
         <w:pStyle w:val="Heading6"/>
       </w:pPr>
-      <w:bookmarkStart w:id="109" w:name="peer-review-challenge-8"/>
-      <w:bookmarkEnd w:id="109"/>
+      <w:bookmarkStart w:id="111" w:name="peer-review-challenge-8"/>
+      <w:bookmarkEnd w:id="111"/>
       <w:r>
         <w:t>* Peer review Challenge 8</w:t>
       </w:r>
@@ -2608,8 +2741,8 @@
       <w:pPr>
         <w:pStyle w:val="Heading6"/>
       </w:pPr>
-      <w:bookmarkStart w:id="110" w:name="linear-regression-workshop"/>
-      <w:bookmarkEnd w:id="110"/>
+      <w:bookmarkStart w:id="112" w:name="linear-regression-workshop"/>
+      <w:bookmarkEnd w:id="112"/>
       <w:r>
         <w:t>* Linear regression workshop</w:t>
       </w:r>
@@ -2618,13 +2751,10 @@
       <w:pPr>
         <w:pStyle w:val="Heading7"/>
       </w:pPr>
-      <w:bookmarkStart w:id="111" w:name="week-10-nov-5-logistic-regression"/>
-      <w:bookmarkEnd w:id="111"/>
-      <w:r>
-        <w:t>Week</w:t>
-      </w:r>
-      <w:r>
-        <w:t xml:space="preserve"> 10 (Nov 5): Logistic regression</w:t>
+      <w:bookmarkStart w:id="113" w:name="week-10-nov-5-logistic-regression"/>
+      <w:bookmarkEnd w:id="113"/>
+      <w:r>
+        <w:t>Week 10 (Nov 5): Logistic regression</w:t>
       </w:r>
     </w:p>
     <w:p>
@@ -2639,8 +2769,8 @@
       <w:pPr>
         <w:pStyle w:val="Heading6"/>
       </w:pPr>
-      <w:bookmarkStart w:id="112" w:name="submit-challenge-9"/>
-      <w:bookmarkEnd w:id="112"/>
+      <w:bookmarkStart w:id="114" w:name="submit-challenge-9"/>
+      <w:bookmarkEnd w:id="114"/>
       <w:r>
         <w:t>* Submit Challenge 9</w:t>
       </w:r>
@@ -2649,12 +2779,33 @@
       <w:pPr>
         <w:pStyle w:val="Heading6"/>
       </w:pPr>
-      <w:bookmarkStart w:id="113" w:name="read-httpsstats.idre.ucla.edurdaelogit-r"/>
-      <w:bookmarkEnd w:id="113"/>
+      <w:bookmarkStart w:id="115" w:name="complete-chapter-4-from-the-multiple-and"/>
+      <w:bookmarkEnd w:id="115"/>
+      <w:r>
+        <w:t xml:space="preserve">* Complete chapter 4 from the </w:t>
+      </w:r>
+      <w:hyperlink r:id="rId31">
+        <w:r>
+          <w:rPr>
+            <w:rStyle w:val="Hyperlink"/>
+          </w:rPr>
+          <w:t>Multiple and Logistic Regression</w:t>
+        </w:r>
+      </w:hyperlink>
+      <w:r>
+        <w:t xml:space="preserve"> DataCamp course</w:t>
+      </w:r>
+    </w:p>
+    <w:p>
+      <w:pPr>
+        <w:pStyle w:val="Heading6"/>
+      </w:pPr>
+      <w:bookmarkStart w:id="116" w:name="read-httpsstats.idre.ucla.edurdaelogit-r"/>
+      <w:bookmarkEnd w:id="116"/>
       <w:r>
         <w:t xml:space="preserve">* Read </w:t>
       </w:r>
-      <w:hyperlink r:id="rId27">
+      <w:hyperlink r:id="rId32">
         <w:r>
           <w:rPr>
             <w:rStyle w:val="Hyperlink"/>
@@ -2667,18 +2818,21 @@
       <w:pPr>
         <w:pStyle w:val="Heading6"/>
       </w:pPr>
-      <w:bookmarkStart w:id="114" w:name="read-fischetti-predicting-categorical-va"/>
-      <w:bookmarkEnd w:id="114"/>
-      <w:r>
-        <w:t>* Read Fischetti Predicting Categorical Variables section on Logistic regression only</w:t>
-      </w:r>
-    </w:p>
-    <w:p>
-      <w:pPr>
-        <w:pStyle w:val="Heading6"/>
-      </w:pPr>
-      <w:bookmarkStart w:id="115" w:name="read-dalgaard-sections-13.1-13.5"/>
-      <w:bookmarkEnd w:id="115"/>
+      <w:bookmarkStart w:id="117" w:name="read-fischetti-predicting-categorical-va"/>
+      <w:bookmarkEnd w:id="117"/>
+      <w:r>
+        <w:t>* Read Fischetti Predicting Categorical Variables section on Logistic regress</w:t>
+      </w:r>
+      <w:r>
+        <w:t>ion only</w:t>
+      </w:r>
+    </w:p>
+    <w:p>
+      <w:pPr>
+        <w:pStyle w:val="Heading6"/>
+      </w:pPr>
+      <w:bookmarkStart w:id="118" w:name="read-dalgaard-sections-13.1-13.5"/>
+      <w:bookmarkEnd w:id="118"/>
       <w:r>
         <w:t>* Read Dalgaard sections 13.1-13.5</w:t>
       </w:r>
@@ -2687,13 +2841,10 @@
       <w:pPr>
         <w:pStyle w:val="Heading6"/>
       </w:pPr>
-      <w:bookmarkStart w:id="116" w:name="read-tolles-juliana-and-william-j.-meure"/>
-      <w:bookmarkEnd w:id="116"/>
-      <w:r>
-        <w:t xml:space="preserve">* Read Tolles, Juliana, and William J. Meurer. “Logistic Regression: Relating Patient Characteristics to Outcomes.” JAMA 316.5 (2016): </w:t>
-      </w:r>
-      <w:r>
-        <w:t>533-534.</w:t>
+      <w:bookmarkStart w:id="119" w:name="read-tolles-juliana-and-william-j.-meure"/>
+      <w:bookmarkEnd w:id="119"/>
+      <w:r>
+        <w:t>* Read Tolles, Juliana, and William J. Meurer. “Logistic Regression: Relating Patient Characteristics to Outcomes.” JAMA 316.5 (2016): 533-534.</w:t>
       </w:r>
     </w:p>
     <w:p>
@@ -2708,8 +2859,8 @@
       <w:pPr>
         <w:pStyle w:val="Heading6"/>
       </w:pPr>
-      <w:bookmarkStart w:id="117" w:name="peer-review-challenge-9"/>
-      <w:bookmarkEnd w:id="117"/>
+      <w:bookmarkStart w:id="120" w:name="peer-review-challenge-9"/>
+      <w:bookmarkEnd w:id="120"/>
       <w:r>
         <w:t>* Peer review Challenge 9</w:t>
       </w:r>
@@ -2718,8 +2869,8 @@
       <w:pPr>
         <w:pStyle w:val="Heading6"/>
       </w:pPr>
-      <w:bookmarkStart w:id="118" w:name="logistic-regression-workshop"/>
-      <w:bookmarkEnd w:id="118"/>
+      <w:bookmarkStart w:id="121" w:name="logistic-regression-workshop"/>
+      <w:bookmarkEnd w:id="121"/>
       <w:r>
         <w:t>* Logistic regression workshop</w:t>
       </w:r>
@@ -2728,10 +2879,13 @@
       <w:pPr>
         <w:pStyle w:val="Heading7"/>
       </w:pPr>
-      <w:bookmarkStart w:id="119" w:name="week-11-nov-12-data-management-guest-lec"/>
-      <w:bookmarkEnd w:id="119"/>
-      <w:r>
-        <w:t>Week 11 (Nov 12): Data Management (Guest lecturer: Laura Gardner)</w:t>
+      <w:bookmarkStart w:id="122" w:name="week-11-nov-12-data-management-guest-lec"/>
+      <w:bookmarkEnd w:id="122"/>
+      <w:r>
+        <w:t>W</w:t>
+      </w:r>
+      <w:r>
+        <w:t>eek 11 (Nov 12): Data Management (Guest lecturer: Laura Gardner)</w:t>
       </w:r>
     </w:p>
     <w:p>
@@ -2746,22 +2900,40 @@
       <w:pPr>
         <w:pStyle w:val="Heading6"/>
       </w:pPr>
-      <w:bookmarkStart w:id="120" w:name="submit-challenge-10"/>
-      <w:bookmarkEnd w:id="120"/>
-      <w:r>
-        <w:t>* Submit Challenge 10</w:t>
-      </w:r>
-    </w:p>
-    <w:p>
-      <w:pPr>
-        <w:pStyle w:val="Heading6"/>
-      </w:pPr>
-      <w:bookmarkStart w:id="121" w:name="read-httpr4ds.had.co.nzexploratory-data-"/>
-      <w:bookmarkEnd w:id="121"/>
+      <w:bookmarkStart w:id="123" w:name="complete-multiple-and-logistic-regressio"/>
+      <w:bookmarkEnd w:id="123"/>
+      <w:r>
+        <w:lastRenderedPageBreak/>
+        <w:t>* Complete [Multiple and Logistic Regression Chapter 4]</w:t>
+      </w:r>
+      <w:hyperlink r:id="rId33">
+        <w:r>
+          <w:rPr>
+            <w:rStyle w:val="Hyperlink"/>
+          </w:rPr>
+          <w:t>https://campus.datacamp.com/cours</w:t>
+        </w:r>
+        <w:r>
+          <w:rPr>
+            <w:rStyle w:val="Hyperlink"/>
+          </w:rPr>
+          <w:t>es/multiple-and-logistic-regression/</w:t>
+        </w:r>
+      </w:hyperlink>
+      <w:r>
+        <w:t xml:space="preserve"> (This counts as Challenge 10 and not toward the DataCamp 6%, Complete with &gt;75% correct for 100 points, completed with 50%-75% for 70 points, not completed or completed &lt;50% correct for 0 points)</w:t>
+      </w:r>
+    </w:p>
+    <w:p>
+      <w:pPr>
+        <w:pStyle w:val="Heading6"/>
+      </w:pPr>
+      <w:bookmarkStart w:id="124" w:name="read-httpr4ds.had.co.nzexploratory-data-"/>
+      <w:bookmarkEnd w:id="124"/>
       <w:r>
         <w:t xml:space="preserve">* Read </w:t>
       </w:r>
-      <w:hyperlink r:id="rId28">
+      <w:hyperlink r:id="rId34">
         <w:r>
           <w:rPr>
             <w:rStyle w:val="Hyperlink"/>
@@ -2774,17 +2946,23 @@
       <w:pPr>
         <w:pStyle w:val="Heading6"/>
       </w:pPr>
-      <w:bookmarkStart w:id="122" w:name="read-httpscoding2share.github.ioreproduc"/>
-      <w:bookmarkEnd w:id="122"/>
+      <w:bookmarkStart w:id="125" w:name="read-httpscoding2share.github.ioreproduc"/>
+      <w:bookmarkEnd w:id="125"/>
       <w:r>
         <w:t xml:space="preserve">* Read </w:t>
       </w:r>
-      <w:hyperlink r:id="rId29">
+      <w:hyperlink r:id="rId35">
         <w:r>
           <w:rPr>
             <w:rStyle w:val="Hyperlink"/>
           </w:rPr>
-          <w:t>https://coding2share.github.io/ReproducibilityToolkit/Mod3Code.html</w:t>
+          <w:t>https://coding2share.github.io/ReproducibilityToolkit</w:t>
+        </w:r>
+        <w:r>
+          <w:rPr>
+            <w:rStyle w:val="Hyperlink"/>
+          </w:rPr>
+          <w:t>/Mod3Code.html</w:t>
         </w:r>
       </w:hyperlink>
     </w:p>
@@ -2792,8 +2970,8 @@
       <w:pPr>
         <w:pStyle w:val="Heading6"/>
       </w:pPr>
-      <w:bookmarkStart w:id="123" w:name="read-fischetti-dealing-with-missing-data"/>
-      <w:bookmarkEnd w:id="123"/>
+      <w:bookmarkStart w:id="126" w:name="read-fischetti-dealing-with-missing-data"/>
+      <w:bookmarkEnd w:id="126"/>
       <w:r>
         <w:t xml:space="preserve">* Read Fischetti </w:t>
       </w:r>
@@ -2820,8 +2998,8 @@
       <w:pPr>
         <w:pStyle w:val="Heading6"/>
       </w:pPr>
-      <w:bookmarkStart w:id="124" w:name="read-dalgaard-10.1-10.4"/>
-      <w:bookmarkEnd w:id="124"/>
+      <w:bookmarkStart w:id="127" w:name="read-dalgaard-10.1-10.4"/>
+      <w:bookmarkEnd w:id="127"/>
       <w:r>
         <w:t>* Read Dalgaard 10.1-10.4</w:t>
       </w:r>
@@ -2838,18 +3016,8 @@
       <w:pPr>
         <w:pStyle w:val="Heading6"/>
       </w:pPr>
-      <w:bookmarkStart w:id="125" w:name="peer-review-challenge-10"/>
-      <w:bookmarkEnd w:id="125"/>
-      <w:r>
-        <w:t>* Peer review Challenge 10</w:t>
-      </w:r>
-    </w:p>
-    <w:p>
-      <w:pPr>
-        <w:pStyle w:val="Heading6"/>
-      </w:pPr>
-      <w:bookmarkStart w:id="126" w:name="data-management-workshop"/>
-      <w:bookmarkEnd w:id="126"/>
+      <w:bookmarkStart w:id="128" w:name="data-management-workshop"/>
+      <w:bookmarkEnd w:id="128"/>
       <w:r>
         <w:t>* Data management workshop</w:t>
       </w:r>
@@ -2858,8 +3026,8 @@
       <w:pPr>
         <w:pStyle w:val="Heading7"/>
       </w:pPr>
-      <w:bookmarkStart w:id="127" w:name="week-12-nov-19-statistics-in-the-wild-wo"/>
-      <w:bookmarkEnd w:id="127"/>
+      <w:bookmarkStart w:id="129" w:name="week-12-nov-19-statistics-in-the-wild-wo"/>
+      <w:bookmarkEnd w:id="129"/>
       <w:r>
         <w:t>Week 12 (Nov 19): Statistics in the Wild work day</w:t>
       </w:r>
@@ -2876,21 +3044,21 @@
       <w:pPr>
         <w:pStyle w:val="Heading6"/>
       </w:pPr>
-      <w:bookmarkStart w:id="128" w:name="open-time-to-work-on-remaining-coursewor"/>
-      <w:bookmarkEnd w:id="128"/>
-      <w:r>
-        <w:t>* Open time to wor</w:t>
-      </w:r>
-      <w:r>
-        <w:t>k on remaining coursework with help from instructor as needed</w:t>
+      <w:bookmarkStart w:id="130" w:name="open-time-to-work-on-remaining-coursewor"/>
+      <w:bookmarkEnd w:id="130"/>
+      <w:r>
+        <w:t>* Open time t</w:t>
+      </w:r>
+      <w:r>
+        <w:t>o work on remaining coursework with help from instructor as needed</w:t>
       </w:r>
     </w:p>
     <w:p>
       <w:pPr>
         <w:pStyle w:val="Heading7"/>
       </w:pPr>
-      <w:bookmarkStart w:id="129" w:name="week-13-nov-26-book-club"/>
-      <w:bookmarkEnd w:id="129"/>
+      <w:bookmarkStart w:id="131" w:name="week-13-nov-26-book-club"/>
+      <w:bookmarkEnd w:id="131"/>
       <w:r>
         <w:t>Week 13 (Nov 26): Book Club</w:t>
       </w:r>
@@ -2907,8 +3075,8 @@
       <w:pPr>
         <w:pStyle w:val="Heading6"/>
       </w:pPr>
-      <w:bookmarkStart w:id="130" w:name="read-book-for-book-club"/>
-      <w:bookmarkEnd w:id="130"/>
+      <w:bookmarkStart w:id="132" w:name="read-book-for-book-club"/>
+      <w:bookmarkEnd w:id="132"/>
       <w:r>
         <w:t>* Read book for book club</w:t>
       </w:r>
@@ -2917,8 +3085,8 @@
       <w:pPr>
         <w:pStyle w:val="Heading6"/>
       </w:pPr>
-      <w:bookmarkStart w:id="131" w:name="work-with-team-to-prepare-activitydiscus"/>
-      <w:bookmarkEnd w:id="131"/>
+      <w:bookmarkStart w:id="133" w:name="work-with-team-to-prepare-activitydiscus"/>
+      <w:bookmarkEnd w:id="133"/>
       <w:r>
         <w:t>* Work with team to prepare activity/discussion on part of book</w:t>
       </w:r>
@@ -2939,107 +3107,107 @@
         </w:numPr>
       </w:pPr>
       <w:r>
+        <w:t>Lead the class in a discussion or activity related to your book club question. Discussion or activity should be active and encourage participation by students (no presentations!). As all good book clubs are, it’s a potluck! Feel free to bring a favorite sn</w:t>
+      </w:r>
+      <w:r>
+        <w:t>ack to share with the class.</w:t>
+      </w:r>
+    </w:p>
+    <w:p>
+      <w:pPr>
+        <w:pStyle w:val="Heading7"/>
+      </w:pPr>
+      <w:bookmarkStart w:id="134" w:name="week-14-dec-3-course-review-pick-up-fina"/>
+      <w:bookmarkEnd w:id="134"/>
+      <w:r>
+        <w:t>Week 14 (Dec 3): Course Review &amp; Pick Up Final Exam Part I</w:t>
+      </w:r>
+    </w:p>
+    <w:p>
+      <w:pPr>
+        <w:pStyle w:val="FirstParagraph"/>
+      </w:pPr>
+      <w:r>
+        <w:t>BEFORE CLASS:</w:t>
+      </w:r>
+    </w:p>
+    <w:p>
+      <w:pPr>
+        <w:pStyle w:val="Heading6"/>
+      </w:pPr>
+      <w:bookmarkStart w:id="135" w:name="submit-statistics-in-the-wild-project"/>
+      <w:bookmarkEnd w:id="135"/>
+      <w:r>
+        <w:t>* Submit Statistics in the Wild project</w:t>
+      </w:r>
+    </w:p>
+    <w:p>
+      <w:pPr>
+        <w:pStyle w:val="Heading6"/>
+      </w:pPr>
+      <w:bookmarkStart w:id="136" w:name="review-notes-and-make-a-list-of-topicsqu"/>
+      <w:bookmarkEnd w:id="136"/>
+      <w:r>
+        <w:t>* Review notes and make a list of topics/questions to ask in review</w:t>
+      </w:r>
+    </w:p>
+    <w:p>
+      <w:pPr>
+        <w:pStyle w:val="FirstParagraph"/>
+      </w:pPr>
+      <w:r>
+        <w:t>IN CLASS:</w:t>
+      </w:r>
+    </w:p>
+    <w:p>
+      <w:pPr>
+        <w:pStyle w:val="Heading6"/>
+      </w:pPr>
+      <w:bookmarkStart w:id="137" w:name="review-course-material"/>
+      <w:bookmarkEnd w:id="137"/>
+      <w:r>
+        <w:t>* Review course material</w:t>
+      </w:r>
+    </w:p>
+    <w:p>
+      <w:pPr>
+        <w:pStyle w:val="Heading6"/>
+      </w:pPr>
+      <w:bookmarkStart w:id="138" w:name="distribute-final-exam-part-i"/>
+      <w:bookmarkEnd w:id="138"/>
+      <w:r>
+        <w:t>* Distribut</w:t>
+      </w:r>
+      <w:r>
+        <w:t>e Final Exam Part I</w:t>
+      </w:r>
+    </w:p>
+    <w:p>
+      <w:pPr>
+        <w:pStyle w:val="Heading7"/>
+      </w:pPr>
+      <w:bookmarkStart w:id="139" w:name="week-15-dec-10-final-exam-part-ii"/>
+      <w:bookmarkEnd w:id="139"/>
+      <w:r>
+        <w:t>Week 15 (Dec 10): Final Exam Part II</w:t>
+      </w:r>
+    </w:p>
+    <w:p>
+      <w:pPr>
+        <w:pStyle w:val="FirstParagraph"/>
+      </w:pPr>
+      <w:r>
+        <w:t>IN CLASS:</w:t>
+      </w:r>
+    </w:p>
+    <w:p>
+      <w:pPr>
+        <w:pStyle w:val="Heading6"/>
+      </w:pPr>
+      <w:bookmarkStart w:id="140" w:name="submit-final-exam-part-i"/>
+      <w:bookmarkEnd w:id="140"/>
+      <w:r>
         <w:lastRenderedPageBreak/>
-        <w:t>Lead the class in a discussion or activity related t</w:t>
-      </w:r>
-      <w:r>
-        <w:t>o your book club question. Discussion or activity should be active and encourage participation by students (no presentations!). As all good book clubs are, it’s a potluck! Feel free to bring a favorite snack to share with the class.</w:t>
-      </w:r>
-    </w:p>
-    <w:p>
-      <w:pPr>
-        <w:pStyle w:val="Heading7"/>
-      </w:pPr>
-      <w:bookmarkStart w:id="132" w:name="week-14-dec-3-course-review-pick-up-fina"/>
-      <w:bookmarkEnd w:id="132"/>
-      <w:r>
-        <w:t>Week 14 (Dec 3): Course Review &amp; Pick Up Final Exam Part I</w:t>
-      </w:r>
-    </w:p>
-    <w:p>
-      <w:pPr>
-        <w:pStyle w:val="FirstParagraph"/>
-      </w:pPr>
-      <w:r>
-        <w:t>BEFORE CLASS:</w:t>
-      </w:r>
-    </w:p>
-    <w:p>
-      <w:pPr>
-        <w:pStyle w:val="Heading6"/>
-      </w:pPr>
-      <w:bookmarkStart w:id="133" w:name="submit-statistics-in-the-wild-project"/>
-      <w:bookmarkEnd w:id="133"/>
-      <w:r>
-        <w:t>* Submit Statistics in the Wild project</w:t>
-      </w:r>
-    </w:p>
-    <w:p>
-      <w:pPr>
-        <w:pStyle w:val="Heading6"/>
-      </w:pPr>
-      <w:bookmarkStart w:id="134" w:name="review-notes-and-make-a-list-of-topicsqu"/>
-      <w:bookmarkEnd w:id="134"/>
-      <w:r>
-        <w:t>* Review notes and make a list of topics/questions to ask in review</w:t>
-      </w:r>
-    </w:p>
-    <w:p>
-      <w:pPr>
-        <w:pStyle w:val="FirstParagraph"/>
-      </w:pPr>
-      <w:r>
-        <w:t>IN CLASS:</w:t>
-      </w:r>
-    </w:p>
-    <w:p>
-      <w:pPr>
-        <w:pStyle w:val="Heading6"/>
-      </w:pPr>
-      <w:bookmarkStart w:id="135" w:name="review-course-material"/>
-      <w:bookmarkEnd w:id="135"/>
-      <w:r>
-        <w:t>* Review course material</w:t>
-      </w:r>
-    </w:p>
-    <w:p>
-      <w:pPr>
-        <w:pStyle w:val="Heading6"/>
-      </w:pPr>
-      <w:bookmarkStart w:id="136" w:name="distribute-final-exam-part-i"/>
-      <w:bookmarkEnd w:id="136"/>
-      <w:r>
-        <w:t>* Distribute Final Exam Part I</w:t>
-      </w:r>
-    </w:p>
-    <w:p>
-      <w:pPr>
-        <w:pStyle w:val="Heading7"/>
-      </w:pPr>
-      <w:bookmarkStart w:id="137" w:name="week-15-dec-10-final-exam-part-ii"/>
-      <w:bookmarkEnd w:id="137"/>
-      <w:r>
-        <w:t>Week 15 (</w:t>
-      </w:r>
-      <w:r>
-        <w:t>Dec 10): Final Exam Part II</w:t>
-      </w:r>
-    </w:p>
-    <w:p>
-      <w:pPr>
-        <w:pStyle w:val="FirstParagraph"/>
-      </w:pPr>
-      <w:r>
-        <w:t>IN CLASS:</w:t>
-      </w:r>
-    </w:p>
-    <w:p>
-      <w:pPr>
-        <w:pStyle w:val="Heading6"/>
-      </w:pPr>
-      <w:bookmarkStart w:id="138" w:name="submit-final-exam-part-i"/>
-      <w:bookmarkEnd w:id="138"/>
-      <w:r>
         <w:t>* Submit Final Exam Part I</w:t>
       </w:r>
     </w:p>
@@ -3047,8 +3215,8 @@
       <w:pPr>
         <w:pStyle w:val="Heading6"/>
       </w:pPr>
-      <w:bookmarkStart w:id="139" w:name="complete-and-submit-final-exam-part-ii"/>
-      <w:bookmarkEnd w:id="139"/>
+      <w:bookmarkStart w:id="141" w:name="complete-and-submit-final-exam-part-ii"/>
+      <w:bookmarkEnd w:id="141"/>
       <w:r>
         <w:t>* Complete and submit Final Exam Part II</w:t>
       </w:r>
@@ -3061,13 +3229,13 @@
         <w:rPr>
           <w:i/>
         </w:rPr>
-        <w:t>NOTE: There may be minor revisions to this syllabus, usually to correct typos or errors. If a major change is needed to the structure of the course or</w:t>
+        <w:t>NOTE: There may be minor revisions to this syllabus, usually to correct typos or errors. If a major change is needed to the structure of the course or the course requirements, students will be notified in advance. This is a very rare occurrence typically r</w:t>
       </w:r>
       <w:r>
         <w:rPr>
           <w:i/>
         </w:rPr>
-        <w:t xml:space="preserve"> the course requirements, students will be notified in advance. This is a very rare occurrence typically reserved for extreme situations.</w:t>
+        <w:t>eserved for extreme situations.</w:t>
       </w:r>
     </w:p>
     <w:sectPr>
@@ -3127,12 +3295,13 @@
 <file path=word/numbering.xml><?xml version="1.0" encoding="utf-8"?>
 <w:numbering xmlns:wpc="http://schemas.microsoft.com/office/word/2010/wordprocessingCanvas" xmlns:cx="http://schemas.microsoft.com/office/drawing/2014/chartex" xmlns:cx1="http://schemas.microsoft.com/office/drawing/2015/9/8/chartex" xmlns:cx2="http://schemas.microsoft.com/office/drawing/2015/10/21/chartex" xmlns:cx3="http://schemas.microsoft.com/office/drawing/2016/5/9/chartex" xmlns:cx4="http://schemas.microsoft.com/office/drawing/2016/5/10/chartex" xmlns:cx5="http://schemas.microsoft.com/office/drawing/2016/5/11/chartex" xmlns:cx6="http://schemas.microsoft.com/office/drawing/2016/5/12/chartex" xmlns:cx7="http://schemas.microsoft.com/office/drawing/2016/5/13/chartex" xmlns:cx8="http://schemas.microsoft.com/office/drawing/2016/5/14/chartex" xmlns:mc="http://schemas.openxmlformats.org/markup-compatibility/2006" xmlns:aink="http://schemas.microsoft.com/office/drawing/2016/ink" xmlns:am3d="http://schemas.microsoft.com/office/drawing/2017/model3d" xmlns:o="urn:schemas-microsoft-com:office:office" xmlns:r="http://schemas.openxmlformats.org/officeDocument/2006/relationships" xmlns:m="http://schemas.openxmlformats.org/officeDocument/2006/math" xmlns:v="urn:schemas-microsoft-com:vml" xmlns:wp14="http://schemas.microsoft.com/office/word/2010/wordprocessingDrawing" xmlns:wp="http://schemas.openxmlformats.org/drawingml/2006/wordprocessingDrawing" xmlns:w10="urn:schemas-microsoft-com:office:word" xmlns:w="http://schemas.openxmlformats.org/wordprocessingml/2006/main" xmlns:w14="http://schemas.microsoft.com/office/word/2010/wordml" xmlns:w15="http://schemas.microsoft.com/office/word/2012/wordml" xmlns:w16cid="http://schemas.microsoft.com/office/word/2016/wordml/cid" xmlns:w16se="http://schemas.microsoft.com/office/word/2015/wordml/symex" xmlns:wpg="http://schemas.microsoft.com/office/word/2010/wordprocessingGroup" xmlns:wpi="http://schemas.microsoft.com/office/word/2010/wordprocessingInk" xmlns:wne="http://schemas.microsoft.com/office/word/2006/wordml" xmlns:wps="http://schemas.microsoft.com/office/word/2010/wordprocessingShape" mc:Ignorable="w14 w15 w16se w16cid wp14">
   <w:abstractNum w:abstractNumId="0" w15:restartNumberingAfterBreak="0">
-    <w:nsid w:val="86135BB4"/>
+    <w:nsid w:val="1337F1FB"/>
     <w:multiLevelType w:val="multilevel"/>
-    <w:tmpl w:val="215E5906"/>
+    <w:tmpl w:val="8EE2DEDA"/>
     <w:lvl w:ilvl="0">
-      <w:numFmt w:val="bullet"/>
-      <w:lvlText w:val="•"/>
+      <w:start w:val="1"/>
+      <w:numFmt w:val="decimal"/>
+      <w:lvlText w:val="%1."/>
       <w:lvlJc w:val="left"/>
       <w:pPr>
         <w:tabs>
@@ -3142,8 +3311,9 @@
       </w:pPr>
     </w:lvl>
     <w:lvl w:ilvl="1">
-      <w:numFmt w:val="bullet"/>
-      <w:lvlText w:val="–"/>
+      <w:start w:val="1"/>
+      <w:numFmt w:val="decimal"/>
+      <w:lvlText w:val="%2."/>
       <w:lvlJc w:val="left"/>
       <w:pPr>
         <w:tabs>
@@ -3153,8 +3323,9 @@
       </w:pPr>
     </w:lvl>
     <w:lvl w:ilvl="2">
-      <w:numFmt w:val="bullet"/>
-      <w:lvlText w:val="•"/>
+      <w:start w:val="1"/>
+      <w:numFmt w:val="lowerLetter"/>
+      <w:lvlText w:val="%3."/>
       <w:lvlJc w:val="left"/>
       <w:pPr>
         <w:tabs>
@@ -3164,8 +3335,9 @@
       </w:pPr>
     </w:lvl>
     <w:lvl w:ilvl="3">
-      <w:numFmt w:val="bullet"/>
-      <w:lvlText w:val="–"/>
+      <w:start w:val="1"/>
+      <w:numFmt w:val="lowerRoman"/>
+      <w:lvlText w:val="%4."/>
       <w:lvlJc w:val="left"/>
       <w:pPr>
         <w:tabs>
@@ -3175,8 +3347,9 @@
       </w:pPr>
     </w:lvl>
     <w:lvl w:ilvl="4">
-      <w:numFmt w:val="bullet"/>
-      <w:lvlText w:val="•"/>
+      <w:start w:val="1"/>
+      <w:numFmt w:val="decimal"/>
+      <w:lvlText w:val="%5."/>
       <w:lvlJc w:val="left"/>
       <w:pPr>
         <w:tabs>
@@ -3186,8 +3359,9 @@
       </w:pPr>
     </w:lvl>
     <w:lvl w:ilvl="5">
-      <w:numFmt w:val="bullet"/>
-      <w:lvlText w:val="–"/>
+      <w:start w:val="1"/>
+      <w:numFmt w:val="lowerLetter"/>
+      <w:lvlText w:val="%6."/>
       <w:lvlJc w:val="left"/>
       <w:pPr>
         <w:tabs>
@@ -3197,8 +3371,9 @@
       </w:pPr>
     </w:lvl>
     <w:lvl w:ilvl="6">
-      <w:numFmt w:val="bullet"/>
-      <w:lvlText w:val="•"/>
+      <w:start w:val="1"/>
+      <w:numFmt w:val="lowerRoman"/>
+      <w:lvlText w:val="%7."/>
       <w:lvlJc w:val="left"/>
       <w:pPr>
         <w:tabs>
@@ -3219,13 +3394,12 @@
     </w:lvl>
   </w:abstractNum>
   <w:abstractNum w:abstractNumId="1" w15:restartNumberingAfterBreak="0">
-    <w:nsid w:val="B8FCDE42"/>
+    <w:nsid w:val="16F32591"/>
     <w:multiLevelType w:val="multilevel"/>
-    <w:tmpl w:val="9160A46E"/>
+    <w:tmpl w:val="43849570"/>
     <w:lvl w:ilvl="0">
-      <w:start w:val="1"/>
-      <w:numFmt w:val="decimal"/>
-      <w:lvlText w:val="%1."/>
+      <w:numFmt w:val="bullet"/>
+      <w:lvlText w:val="•"/>
       <w:lvlJc w:val="left"/>
       <w:pPr>
         <w:tabs>
@@ -3235,9 +3409,8 @@
       </w:pPr>
     </w:lvl>
     <w:lvl w:ilvl="1">
-      <w:start w:val="1"/>
-      <w:numFmt w:val="decimal"/>
-      <w:lvlText w:val="%2."/>
+      <w:numFmt w:val="bullet"/>
+      <w:lvlText w:val="–"/>
       <w:lvlJc w:val="left"/>
       <w:pPr>
         <w:tabs>
@@ -3247,9 +3420,8 @@
       </w:pPr>
     </w:lvl>
     <w:lvl w:ilvl="2">
-      <w:start w:val="1"/>
-      <w:numFmt w:val="lowerLetter"/>
-      <w:lvlText w:val="%3."/>
+      <w:numFmt w:val="bullet"/>
+      <w:lvlText w:val="•"/>
       <w:lvlJc w:val="left"/>
       <w:pPr>
         <w:tabs>
@@ -3259,9 +3431,8 @@
       </w:pPr>
     </w:lvl>
     <w:lvl w:ilvl="3">
-      <w:start w:val="1"/>
-      <w:numFmt w:val="lowerRoman"/>
-      <w:lvlText w:val="%4."/>
+      <w:numFmt w:val="bullet"/>
+      <w:lvlText w:val="–"/>
       <w:lvlJc w:val="left"/>
       <w:pPr>
         <w:tabs>
@@ -3271,9 +3442,8 @@
       </w:pPr>
     </w:lvl>
     <w:lvl w:ilvl="4">
-      <w:start w:val="1"/>
-      <w:numFmt w:val="decimal"/>
-      <w:lvlText w:val="%5."/>
+      <w:numFmt w:val="bullet"/>
+      <w:lvlText w:val="•"/>
       <w:lvlJc w:val="left"/>
       <w:pPr>
         <w:tabs>
@@ -3283,9 +3453,8 @@
       </w:pPr>
     </w:lvl>
     <w:lvl w:ilvl="5">
-      <w:start w:val="1"/>
-      <w:numFmt w:val="lowerLetter"/>
-      <w:lvlText w:val="%6."/>
+      <w:numFmt w:val="bullet"/>
+      <w:lvlText w:val="–"/>
       <w:lvlJc w:val="left"/>
       <w:pPr>
         <w:tabs>
@@ -3295,9 +3464,8 @@
       </w:pPr>
     </w:lvl>
     <w:lvl w:ilvl="6">
-      <w:start w:val="1"/>
-      <w:numFmt w:val="lowerRoman"/>
-      <w:lvlText w:val="%7."/>
+      <w:numFmt w:val="bullet"/>
+      <w:lvlText w:val="•"/>
       <w:lvlJc w:val="left"/>
       <w:pPr>
         <w:tabs>
@@ -3318,12 +3486,13 @@
     </w:lvl>
   </w:abstractNum>
   <w:abstractNum w:abstractNumId="2" w15:restartNumberingAfterBreak="0">
-    <w:nsid w:val="17575E8E"/>
+    <w:nsid w:val="408F9165"/>
     <w:multiLevelType w:val="multilevel"/>
-    <w:tmpl w:val="EA7C2FFC"/>
+    <w:tmpl w:val="CC58C184"/>
     <w:lvl w:ilvl="0">
-      <w:numFmt w:val="bullet"/>
-      <w:lvlText w:val=" "/>
+      <w:start w:val="1"/>
+      <w:numFmt w:val="decimal"/>
+      <w:lvlText w:val="(%1)"/>
       <w:lvlJc w:val="left"/>
       <w:pPr>
         <w:tabs>
@@ -3333,8 +3502,9 @@
       </w:pPr>
     </w:lvl>
     <w:lvl w:ilvl="1">
-      <w:numFmt w:val="bullet"/>
-      <w:lvlText w:val=" "/>
+      <w:start w:val="1"/>
+      <w:numFmt w:val="decimal"/>
+      <w:lvlText w:val="(%2)"/>
       <w:lvlJc w:val="left"/>
       <w:pPr>
         <w:tabs>
@@ -3344,8 +3514,9 @@
       </w:pPr>
     </w:lvl>
     <w:lvl w:ilvl="2">
-      <w:numFmt w:val="bullet"/>
-      <w:lvlText w:val=" "/>
+      <w:start w:val="1"/>
+      <w:numFmt w:val="decimal"/>
+      <w:lvlText w:val="(%3)"/>
       <w:lvlJc w:val="left"/>
       <w:pPr>
         <w:tabs>
@@ -3355,8 +3526,9 @@
       </w:pPr>
     </w:lvl>
     <w:lvl w:ilvl="3">
-      <w:numFmt w:val="bullet"/>
-      <w:lvlText w:val=" "/>
+      <w:start w:val="1"/>
+      <w:numFmt w:val="decimal"/>
+      <w:lvlText w:val="(%4)"/>
       <w:lvlJc w:val="left"/>
       <w:pPr>
         <w:tabs>
@@ -3366,8 +3538,9 @@
       </w:pPr>
     </w:lvl>
     <w:lvl w:ilvl="4">
-      <w:numFmt w:val="bullet"/>
-      <w:lvlText w:val=" "/>
+      <w:start w:val="1"/>
+      <w:numFmt w:val="decimal"/>
+      <w:lvlText w:val="(%5)"/>
       <w:lvlJc w:val="left"/>
       <w:pPr>
         <w:tabs>
@@ -3377,8 +3550,9 @@
       </w:pPr>
     </w:lvl>
     <w:lvl w:ilvl="5">
-      <w:numFmt w:val="bullet"/>
-      <w:lvlText w:val=" "/>
+      <w:start w:val="1"/>
+      <w:numFmt w:val="decimal"/>
+      <w:lvlText w:val="(%6)"/>
       <w:lvlJc w:val="left"/>
       <w:pPr>
         <w:tabs>
@@ -3388,8 +3562,9 @@
       </w:pPr>
     </w:lvl>
     <w:lvl w:ilvl="6">
-      <w:numFmt w:val="bullet"/>
-      <w:lvlText w:val=" "/>
+      <w:start w:val="1"/>
+      <w:numFmt w:val="decimal"/>
+      <w:lvlText w:val="(%7)"/>
       <w:lvlJc w:val="left"/>
       <w:pPr>
         <w:tabs>
@@ -3523,13 +3698,12 @@
     </w:lvl>
   </w:abstractNum>
   <w:abstractNum w:abstractNumId="4" w15:restartNumberingAfterBreak="0">
-    <w:nsid w:val="651A1175"/>
+    <w:nsid w:val="52CD63AF"/>
     <w:multiLevelType w:val="multilevel"/>
-    <w:tmpl w:val="AD923358"/>
+    <w:tmpl w:val="2814DDE6"/>
     <w:lvl w:ilvl="0">
-      <w:start w:val="1"/>
-      <w:numFmt w:val="decimal"/>
-      <w:lvlText w:val="(%1)"/>
+      <w:numFmt w:val="bullet"/>
+      <w:lvlText w:val=" "/>
       <w:lvlJc w:val="left"/>
       <w:pPr>
         <w:tabs>
@@ -3539,9 +3713,8 @@
       </w:pPr>
     </w:lvl>
     <w:lvl w:ilvl="1">
-      <w:start w:val="1"/>
-      <w:numFmt w:val="decimal"/>
-      <w:lvlText w:val="(%2)"/>
+      <w:numFmt w:val="bullet"/>
+      <w:lvlText w:val=" "/>
       <w:lvlJc w:val="left"/>
       <w:pPr>
         <w:tabs>
@@ -3551,9 +3724,8 @@
       </w:pPr>
     </w:lvl>
     <w:lvl w:ilvl="2">
-      <w:start w:val="1"/>
-      <w:numFmt w:val="decimal"/>
-      <w:lvlText w:val="(%3)"/>
+      <w:numFmt w:val="bullet"/>
+      <w:lvlText w:val=" "/>
       <w:lvlJc w:val="left"/>
       <w:pPr>
         <w:tabs>
@@ -3563,9 +3735,8 @@
       </w:pPr>
     </w:lvl>
     <w:lvl w:ilvl="3">
-      <w:start w:val="1"/>
-      <w:numFmt w:val="decimal"/>
-      <w:lvlText w:val="(%4)"/>
+      <w:numFmt w:val="bullet"/>
+      <w:lvlText w:val=" "/>
       <w:lvlJc w:val="left"/>
       <w:pPr>
         <w:tabs>
@@ -3575,9 +3746,8 @@
       </w:pPr>
     </w:lvl>
     <w:lvl w:ilvl="4">
-      <w:start w:val="1"/>
-      <w:numFmt w:val="decimal"/>
-      <w:lvlText w:val="(%5)"/>
+      <w:numFmt w:val="bullet"/>
+      <w:lvlText w:val=" "/>
       <w:lvlJc w:val="left"/>
       <w:pPr>
         <w:tabs>
@@ -3587,9 +3757,8 @@
       </w:pPr>
     </w:lvl>
     <w:lvl w:ilvl="5">
-      <w:start w:val="1"/>
-      <w:numFmt w:val="decimal"/>
-      <w:lvlText w:val="(%6)"/>
+      <w:numFmt w:val="bullet"/>
+      <w:lvlText w:val=" "/>
       <w:lvlJc w:val="left"/>
       <w:pPr>
         <w:tabs>
@@ -3599,9 +3768,8 @@
       </w:pPr>
     </w:lvl>
     <w:lvl w:ilvl="6">
-      <w:start w:val="1"/>
-      <w:numFmt w:val="decimal"/>
-      <w:lvlText w:val="(%7)"/>
+      <w:numFmt w:val="bullet"/>
+      <w:lvlText w:val=" "/>
       <w:lvlJc w:val="left"/>
       <w:pPr>
         <w:tabs>
@@ -3625,16 +3793,16 @@
     <w:abstractNumId w:val="3"/>
   </w:num>
   <w:num w:numId="2">
-    <w:abstractNumId w:val="2"/>
+    <w:abstractNumId w:val="4"/>
   </w:num>
   <w:num w:numId="3">
-    <w:abstractNumId w:val="0"/>
+    <w:abstractNumId w:val="1"/>
   </w:num>
   <w:num w:numId="4">
-    <w:abstractNumId w:val="0"/>
+    <w:abstractNumId w:val="1"/>
   </w:num>
   <w:num w:numId="5">
-    <w:abstractNumId w:val="1"/>
+    <w:abstractNumId w:val="0"/>
     <w:lvlOverride w:ilvl="0">
       <w:startOverride w:val="1"/>
     </w:lvlOverride>
@@ -3658,7 +3826,7 @@
     </w:lvlOverride>
   </w:num>
   <w:num w:numId="6">
-    <w:abstractNumId w:val="1"/>
+    <w:abstractNumId w:val="0"/>
     <w:lvlOverride w:ilvl="0">
       <w:startOverride w:val="1"/>
     </w:lvlOverride>
@@ -3682,7 +3850,7 @@
     </w:lvlOverride>
   </w:num>
   <w:num w:numId="7">
-    <w:abstractNumId w:val="1"/>
+    <w:abstractNumId w:val="0"/>
     <w:lvlOverride w:ilvl="0">
       <w:startOverride w:val="1"/>
     </w:lvlOverride>
@@ -3706,10 +3874,10 @@
     </w:lvlOverride>
   </w:num>
   <w:num w:numId="8">
-    <w:abstractNumId w:val="0"/>
+    <w:abstractNumId w:val="1"/>
   </w:num>
   <w:num w:numId="9">
-    <w:abstractNumId w:val="4"/>
+    <w:abstractNumId w:val="2"/>
     <w:lvlOverride w:ilvl="0">
       <w:startOverride w:val="1"/>
     </w:lvlOverride>
@@ -3733,7 +3901,7 @@
     </w:lvlOverride>
   </w:num>
   <w:num w:numId="10">
-    <w:abstractNumId w:val="0"/>
+    <w:abstractNumId w:val="1"/>
   </w:num>
 </w:numbering>
 </file>

</xml_diff>

<commit_message>
updated late assignment policy
</commit_message>
<xml_diff>
--- a/Syllabus_Monday_1pm_section_FoB.docx
+++ b/Syllabus_Monday_1pm_section_FoB.docx
@@ -1024,13 +1024,13 @@
         <w:pStyle w:val="FirstParagraph"/>
       </w:pPr>
       <w:r>
-        <w:t>During the course you will earn points by completing peer reviews, individual challenges, and a final exam. Five percent of your grade is</w:t>
-      </w:r>
-      <w:r>
-        <w:t xml:space="preserve"> also based on professionalism which includes overall professionalism and participation in the group work for book club. Your book club teammates and TA will be consulted in the calculation of the professionalism grade. At the end of the course, the percen</w:t>
-      </w:r>
-      <w:r>
-        <w:t>t you have earned will translate into a letter grade. Note that your final score is not rounded up, so you have to reach at least the percentage shown to earn the grade.</w:t>
+        <w:t>During the course you will earn points by completing peer reviews, individual challenges, book club, an individual project, and a final e</w:t>
+      </w:r>
+      <w:r>
+        <w:t>xam. Five percent of your grade is also based on professionalism which includes overall professionalism and participation in the group work for book club. Your book club teammates and TA will be consulted in the calculation of the professionalism grade. At</w:t>
+      </w:r>
+      <w:r>
+        <w:t xml:space="preserve"> the end of the course, the percent you have earned will translate into a letter grade. Note that your final score is not rounded up, so you have to reach at least the percentage shown to earn the grade.</w:t>
       </w:r>
     </w:p>
     <w:p>
@@ -1062,7 +1062,10 @@
         </w:numPr>
       </w:pPr>
       <w:r>
-        <w:t>Hands-on warm-up activity (20-40 minutes)</w:t>
+        <w:t xml:space="preserve">Hands-on </w:t>
+      </w:r>
+      <w:r>
+        <w:t>warm-up activity (20-40 minutes)</w:t>
       </w:r>
     </w:p>
     <w:p>
@@ -1073,10 +1076,7 @@
         </w:numPr>
       </w:pPr>
       <w:r>
-        <w:t>T</w:t>
-      </w:r>
-      <w:r>
-        <w:t>utorial (60-90 minutes)</w:t>
+        <w:t>Tutorial (60-90 minutes)</w:t>
       </w:r>
     </w:p>
     <w:p>
@@ -1103,489 +1103,542 @@
     </w:p>
     <w:p>
       <w:pPr>
+        <w:pStyle w:val="Heading6"/>
+      </w:pPr>
+      <w:bookmarkStart w:id="42" w:name="peer-reviews-1-per-review-session-which-"/>
+      <w:bookmarkEnd w:id="42"/>
+      <w:r>
+        <w:t>* 9% peer reviews (1% per review session which may include reviewing 1 or 2 classmates)</w:t>
+      </w:r>
+    </w:p>
+    <w:p>
+      <w:pPr>
+        <w:pStyle w:val="Heading6"/>
+      </w:pPr>
+      <w:bookmarkStart w:id="43" w:name="datacamp-2-per-chapter-completed-at-50-o"/>
+      <w:bookmarkEnd w:id="43"/>
+      <w:r>
+        <w:t>* 6% DataCamp (2% per chapter c</w:t>
+      </w:r>
+      <w:r>
+        <w:t>ompleted at 50% or more correct)</w:t>
+      </w:r>
+    </w:p>
+    <w:p>
+      <w:pPr>
+        <w:pStyle w:val="Heading6"/>
+      </w:pPr>
+      <w:bookmarkStart w:id="44" w:name="challenges-3-per-challenge"/>
+      <w:bookmarkEnd w:id="44"/>
+      <w:r>
+        <w:t>* 30% challenges (3% per challenge)</w:t>
+      </w:r>
+    </w:p>
+    <w:p>
+      <w:pPr>
+        <w:pStyle w:val="Heading6"/>
+      </w:pPr>
+      <w:bookmarkStart w:id="45" w:name="section"/>
+      <w:bookmarkEnd w:id="45"/>
+    </w:p>
+    <w:p>
+      <w:pPr>
+        <w:pStyle w:val="Heading6"/>
+      </w:pPr>
+      <w:bookmarkStart w:id="46" w:name="book-club"/>
+      <w:bookmarkEnd w:id="46"/>
+      <w:r>
+        <w:t>* 10% book club</w:t>
+      </w:r>
+    </w:p>
+    <w:p>
+      <w:pPr>
+        <w:pStyle w:val="Heading6"/>
+      </w:pPr>
+      <w:bookmarkStart w:id="47" w:name="statistics-in-the-wild"/>
+      <w:bookmarkEnd w:id="47"/>
+      <w:r>
+        <w:t>* 10% statistics in the wild</w:t>
+      </w:r>
+    </w:p>
+    <w:p>
+      <w:pPr>
+        <w:pStyle w:val="Heading6"/>
+      </w:pPr>
+      <w:bookmarkStart w:id="48" w:name="section-1"/>
+      <w:bookmarkEnd w:id="48"/>
+    </w:p>
+    <w:p>
+      <w:pPr>
+        <w:pStyle w:val="Heading6"/>
+      </w:pPr>
+      <w:bookmarkStart w:id="49" w:name="professionalism"/>
+      <w:bookmarkEnd w:id="49"/>
+      <w:r>
+        <w:t>* 5% professionalism</w:t>
+      </w:r>
+    </w:p>
+    <w:p>
+      <w:pPr>
+        <w:pStyle w:val="Heading6"/>
+      </w:pPr>
+      <w:bookmarkStart w:id="50" w:name="final-exam-up-to-39-depending-on-missing"/>
+      <w:bookmarkEnd w:id="50"/>
+      <w:r>
+        <w:t>* 30%* final exam (*up to 39% depending on missing/late work, see below)</w:t>
+      </w:r>
+    </w:p>
+    <w:p>
+      <w:pPr>
+        <w:pStyle w:val="FirstParagraph"/>
+      </w:pPr>
+      <w:r>
+        <w:t xml:space="preserve">* </w:t>
+      </w:r>
+      <w:r>
+        <w:rPr>
+          <w:b/>
+        </w:rPr>
+        <w:t>Late work is not accepted for any reason. Specific policies:</w:t>
+      </w:r>
+    </w:p>
+    <w:p>
+      <w:pPr>
+        <w:pStyle w:val="BodyText"/>
+      </w:pPr>
+      <w:r>
+        <w:rPr>
+          <w:i/>
+        </w:rPr>
+        <w:t>What happens if peer reviews, DataCamp, or challenges are late?</w:t>
+      </w:r>
+      <w:r>
+        <w:t xml:space="preserve"> The item will not be graded and the percentage available for the item will be </w:t>
+      </w:r>
+      <w:r>
+        <w:rPr>
+          <w:i/>
+        </w:rPr>
+        <w:t>added to the weight of your final exam</w:t>
+      </w:r>
+      <w:r>
+        <w:t xml:space="preserve">. For example, </w:t>
+      </w:r>
+      <w:r>
+        <w:t>if you are late submitting a challenge and it is worth 3% of your grade, the final exam will be re-weighted to be 33% of your total grade. This is true for the first 3 things you do not submit on time. After three items are late or missing, additional late</w:t>
+      </w:r>
+      <w:r>
+        <w:t xml:space="preserve"> or missing items will receive no credit. </w:t>
+      </w:r>
+      <w:r>
+        <w:rPr>
+          <w:i/>
+        </w:rPr>
+        <w:t>Please consider the possibility that you might need to miss something late in the semester due to personal or family reasons.</w:t>
+      </w:r>
+    </w:p>
+    <w:p>
+      <w:pPr>
+        <w:pStyle w:val="BodyText"/>
+      </w:pPr>
+      <w:r>
+        <w:rPr>
+          <w:i/>
+        </w:rPr>
+        <w:t>What happens if I have to miss book club?</w:t>
+      </w:r>
+      <w:r>
+        <w:t xml:space="preserve"> You will still be reviewed by your team for yo</w:t>
+      </w:r>
+      <w:r>
+        <w:t>ur participation in planning for book club night and that will influence your professionalism score for the course. In lieu of your actual attendance at book club, you have the option to take a score of zero or to submit a 3-5 page paper discussing the top</w:t>
+      </w:r>
+      <w:r>
+        <w:t>ics from the book club night. This paper is due by the final course meeting on Dec 10.</w:t>
+      </w:r>
+    </w:p>
+    <w:p>
+      <w:pPr>
+        <w:pStyle w:val="BodyText"/>
+      </w:pPr>
+      <w:r>
+        <w:rPr>
+          <w:i/>
+        </w:rPr>
+        <w:t>What happens if my statistics in the wild is late?</w:t>
+      </w:r>
+      <w:r>
+        <w:t xml:space="preserve"> Your score will be 0. Start early so that even if you have difficult life event(s) late in the semester you still have</w:t>
+      </w:r>
+      <w:r>
+        <w:t xml:space="preserve"> something to submit!</w:t>
+      </w:r>
+    </w:p>
+    <w:p>
+      <w:pPr>
+        <w:pStyle w:val="Heading5"/>
+      </w:pPr>
+      <w:bookmarkStart w:id="51" w:name="the-highest-threshold-you-reach-will-be-"/>
+      <w:bookmarkEnd w:id="51"/>
+      <w:r>
+        <w:t>The highest threshold you reach will be your earned grade:</w:t>
+      </w:r>
+    </w:p>
+    <w:p>
+      <w:pPr>
+        <w:pStyle w:val="Heading6"/>
+      </w:pPr>
+      <w:bookmarkStart w:id="52" w:name="a"/>
+      <w:bookmarkEnd w:id="52"/>
+      <w:r>
+        <w:t>95% A</w:t>
+      </w:r>
+    </w:p>
+    <w:p>
+      <w:pPr>
+        <w:pStyle w:val="Heading6"/>
+      </w:pPr>
+      <w:bookmarkStart w:id="53" w:name="a-"/>
+      <w:bookmarkEnd w:id="53"/>
+      <w:r>
+        <w:t>90% A-</w:t>
+      </w:r>
+    </w:p>
+    <w:p>
+      <w:pPr>
+        <w:pStyle w:val="Heading6"/>
+      </w:pPr>
+      <w:bookmarkStart w:id="54" w:name="b"/>
+      <w:bookmarkEnd w:id="54"/>
+      <w:r>
+        <w:t>88% B+</w:t>
+      </w:r>
+    </w:p>
+    <w:p>
+      <w:pPr>
+        <w:pStyle w:val="Heading6"/>
+      </w:pPr>
+      <w:bookmarkStart w:id="55" w:name="b-1"/>
+      <w:bookmarkEnd w:id="55"/>
+      <w:r>
+        <w:t>85% B</w:t>
+      </w:r>
+    </w:p>
+    <w:p>
+      <w:pPr>
+        <w:pStyle w:val="Heading6"/>
+      </w:pPr>
+      <w:bookmarkStart w:id="56" w:name="b-"/>
+      <w:bookmarkEnd w:id="56"/>
+      <w:r>
+        <w:t>80% B-</w:t>
+      </w:r>
+    </w:p>
+    <w:p>
+      <w:pPr>
+        <w:pStyle w:val="Heading6"/>
+      </w:pPr>
+      <w:bookmarkStart w:id="57" w:name="c"/>
+      <w:bookmarkEnd w:id="57"/>
+      <w:r>
+        <w:t>78% C+</w:t>
+      </w:r>
+    </w:p>
+    <w:p>
+      <w:pPr>
+        <w:pStyle w:val="Heading6"/>
+      </w:pPr>
+      <w:bookmarkStart w:id="58" w:name="c-1"/>
+      <w:bookmarkEnd w:id="58"/>
+      <w:r>
+        <w:t>75% C</w:t>
+      </w:r>
+    </w:p>
+    <w:p>
+      <w:pPr>
+        <w:pStyle w:val="Heading6"/>
+      </w:pPr>
+      <w:bookmarkStart w:id="59" w:name="c-"/>
+      <w:bookmarkEnd w:id="59"/>
+      <w:r>
+        <w:t>70% C-</w:t>
+      </w:r>
+    </w:p>
+    <w:p>
+      <w:pPr>
+        <w:pStyle w:val="Heading6"/>
+      </w:pPr>
+      <w:bookmarkStart w:id="60" w:name="f"/>
+      <w:bookmarkEnd w:id="60"/>
+      <w:r>
+        <w:t>0% F</w:t>
+      </w:r>
+    </w:p>
+    <w:p>
+      <w:pPr>
+        <w:pStyle w:val="Heading4"/>
+      </w:pPr>
+      <w:bookmarkStart w:id="61" w:name="graded-components-of-the-course"/>
+      <w:bookmarkEnd w:id="61"/>
+      <w:r>
+        <w:t>Graded components of the course</w:t>
+      </w:r>
+    </w:p>
+    <w:p>
+      <w:pPr>
+        <w:pStyle w:val="FirstParagraph"/>
+      </w:pPr>
+      <w:r>
+        <w:rPr>
+          <w:b/>
+        </w:rPr>
+        <w:t>Peer review (9%)</w:t>
+      </w:r>
+    </w:p>
+    <w:p>
+      <w:pPr>
+        <w:pStyle w:val="BodyText"/>
+      </w:pPr>
+      <w:r>
+        <w:t>At the beginning of the class period on nine days of class each stud</w:t>
+      </w:r>
+      <w:r>
+        <w:t xml:space="preserve">ent will be assigned one or two peer-reviews to complete. During a peer review, you will have access to the assignment(s) </w:t>
+      </w:r>
+      <w:r>
+        <w:lastRenderedPageBreak/>
+        <w:t>submitted by one or two of your classmates. You will run their code and provide feedback on its clarity and on whether it worked to an</w:t>
+      </w:r>
+      <w:r>
+        <w:t>swer the questions assigned.</w:t>
+      </w:r>
+    </w:p>
+    <w:p>
+      <w:pPr>
+        <w:pStyle w:val="BodyText"/>
+      </w:pPr>
+      <w:r>
+        <w:t xml:space="preserve">Reviews contribute to meeting all three </w:t>
+      </w:r>
+      <w:r>
+        <w:rPr>
+          <w:i/>
+        </w:rPr>
+        <w:t>Foundational competencies</w:t>
+      </w:r>
+      <w:r>
+        <w:t xml:space="preserve"> from section II.</w:t>
+      </w:r>
+    </w:p>
+    <w:p>
+      <w:pPr>
+        <w:pStyle w:val="BodyText"/>
+      </w:pPr>
+      <w:r>
+        <w:rPr>
+          <w:b/>
+        </w:rPr>
+        <w:t>Challenges (30%)</w:t>
+      </w:r>
+    </w:p>
+    <w:p>
+      <w:pPr>
+        <w:pStyle w:val="BodyText"/>
+      </w:pPr>
+      <w:r>
+        <w:t xml:space="preserve">There will be ten challenges throughout the semester. Most challenges include a </w:t>
+      </w:r>
+      <w:r>
+        <w:rPr>
+          <w:i/>
+        </w:rPr>
+        <w:t>coder</w:t>
+      </w:r>
+      <w:r>
+        <w:t xml:space="preserve"> version and a </w:t>
+      </w:r>
+      <w:r>
+        <w:rPr>
+          <w:i/>
+        </w:rPr>
+        <w:t>hacker</w:t>
+      </w:r>
+      <w:r>
+        <w:t xml:space="preserve"> version. The two ver</w:t>
+      </w:r>
+      <w:r>
+        <w:t xml:space="preserve">sions are worth the same amount of points. The </w:t>
+      </w:r>
+      <w:r>
+        <w:rPr>
+          <w:i/>
+        </w:rPr>
+        <w:t>coder</w:t>
+      </w:r>
+      <w:r>
+        <w:t xml:space="preserve"> version focuses on practicing the skills learned in the class for the week. The </w:t>
+      </w:r>
+      <w:r>
+        <w:rPr>
+          <w:i/>
+        </w:rPr>
+        <w:t>hacker</w:t>
+      </w:r>
+      <w:r>
+        <w:t xml:space="preserve"> </w:t>
+      </w:r>
+      <w:r>
+        <w:t>version typically will include practice of the skills from class but also go beyond the material from class to present a new related coding problem for you to solve. Challenges will be reviewed by one or two classmates and the instructor.</w:t>
+      </w:r>
+    </w:p>
+    <w:p>
+      <w:pPr>
+        <w:pStyle w:val="BodyText"/>
+      </w:pPr>
+      <w:r>
+        <w:t>Challenges will b</w:t>
+      </w:r>
+      <w:r>
+        <w:t xml:space="preserve">e graded as complete (100), partial (70), or incomplete (0). A score of </w:t>
+      </w:r>
+      <w:r>
+        <w:rPr>
+          <w:i/>
+        </w:rPr>
+        <w:t>complete</w:t>
+      </w:r>
+      <w:r>
+        <w:t xml:space="preserve"> is earned when your challenge includes code and text to answer all the questions in the challenge, uses good coding practices, and includes few (if any) errors. A score of </w:t>
+      </w:r>
+      <w:r>
+        <w:rPr>
+          <w:i/>
+        </w:rPr>
+        <w:t>par</w:t>
+      </w:r>
+      <w:r>
+        <w:rPr>
+          <w:i/>
+        </w:rPr>
+        <w:t>tial</w:t>
+      </w:r>
+      <w:r>
+        <w:t xml:space="preserve"> is earned when your challenge answers all or most questions but does not use good coding practices or includes a moderate amount of error. A score of </w:t>
+      </w:r>
+      <w:r>
+        <w:rPr>
+          <w:i/>
+        </w:rPr>
+        <w:t>incomplete</w:t>
+      </w:r>
+      <w:r>
+        <w:t xml:space="preserve"> is earned when your challenge does not answer most questions or answers most/all questions</w:t>
+      </w:r>
+      <w:r>
+        <w:t xml:space="preserve"> but demonstrates poor coding practices and is mostly or entirely incorrect.</w:t>
+      </w:r>
+    </w:p>
+    <w:p>
+      <w:pPr>
+        <w:pStyle w:val="BodyText"/>
+      </w:pPr>
+      <w:r>
+        <w:t>Each challenge will contribute to meeting all of the competencies for the course listed in section II.</w:t>
+      </w:r>
+    </w:p>
+    <w:p>
+      <w:pPr>
+        <w:pStyle w:val="BodyText"/>
+      </w:pPr>
+      <w:r>
+        <w:rPr>
+          <w:b/>
+        </w:rPr>
+        <w:t>DataCamp (6%)</w:t>
+      </w:r>
+    </w:p>
+    <w:p>
+      <w:pPr>
+        <w:pStyle w:val="BodyText"/>
+      </w:pPr>
+      <w:r>
+        <w:t xml:space="preserve">Completing chapters from DataCamp courses will be among your reading/preparatory work for class on several different days throughout the semester. Complete the DataCamp chapter(s) due </w:t>
+      </w:r>
+      <w:r>
+        <w:rPr>
+          <w:i/>
+        </w:rPr>
+        <w:t>before</w:t>
+      </w:r>
+      <w:r>
+        <w:t xml:space="preserve"> class on the week assigned with a score of 50% or higher in the c</w:t>
+      </w:r>
+      <w:r>
+        <w:t>ourse earned to collect 2% for the week. Do this 3 times to earn the 6% for your course grade. DataCamp scores will be either complete (1) or incomplete (0). There are 6 opportunities to complete DataCamp chapters. Completing more than 3 will not result in</w:t>
+      </w:r>
+      <w:r>
+        <w:t xml:space="preserve"> additional points, but you may gain some extra knowledge that will help you more efficiently complete challenges and the final exam!</w:t>
+      </w:r>
+    </w:p>
+    <w:p>
+      <w:pPr>
+        <w:pStyle w:val="BodyText"/>
+      </w:pPr>
+      <w:r>
+        <w:t>Note that, once I enter your WUSTL email into the DataCamp interface, you will have free access to ALL DataCamp courses fo</w:t>
+      </w:r>
+      <w:r>
+        <w:t>r 6 months.</w:t>
+      </w:r>
+    </w:p>
+    <w:p>
+      <w:pPr>
+        <w:pStyle w:val="BodyText"/>
+      </w:pPr>
+      <w:r>
+        <w:t xml:space="preserve">DataCamp chapters contribute to meeting all </w:t>
+      </w:r>
+      <w:r>
+        <w:rPr>
+          <w:i/>
+        </w:rPr>
+        <w:t>Foundational competencies</w:t>
+      </w:r>
+      <w:r>
+        <w:t>.</w:t>
+      </w:r>
+    </w:p>
+    <w:p>
+      <w:pPr>
+        <w:pStyle w:val="BodyText"/>
+      </w:pPr>
+      <w:r>
+        <w:rPr>
+          <w:b/>
+        </w:rPr>
+        <w:t>Statistics in the Wild (10%)</w:t>
+      </w:r>
+    </w:p>
+    <w:p>
+      <w:pPr>
+        <w:pStyle w:val="BodyText"/>
+      </w:pPr>
+      <w:r>
+        <w:t>Choose ONE of the following projects to complete outside of class ON YOUR OWN. The projects are designed to take 12-16 hours total. This may var</w:t>
+      </w:r>
+      <w:r>
+        <w:t>y based on how quickly (or slowly) you read, write, and code.</w:t>
+      </w:r>
+    </w:p>
+    <w:p>
+      <w:pPr>
         <w:numPr>
           <w:ilvl w:val="0"/>
           <w:numId w:val="8"/>
         </w:numPr>
       </w:pPr>
       <w:r>
-        <w:t xml:space="preserve">9% peer reviews (1% per review </w:t>
-      </w:r>
-      <w:r>
-        <w:rPr>
-          <w:i/>
-        </w:rPr>
-        <w:t>session</w:t>
-      </w:r>
-      <w:r>
-        <w:t xml:space="preserve"> which may include reviewing 1 or 2 classmates)</w:t>
-      </w:r>
-    </w:p>
-    <w:p>
-      <w:pPr>
-        <w:numPr>
-          <w:ilvl w:val="0"/>
-          <w:numId w:val="8"/>
-        </w:numPr>
-      </w:pPr>
-      <w:r>
-        <w:t>10% book club</w:t>
-      </w:r>
-    </w:p>
-    <w:p>
-      <w:pPr>
-        <w:numPr>
-          <w:ilvl w:val="0"/>
-          <w:numId w:val="8"/>
-        </w:numPr>
-      </w:pPr>
-      <w:r>
-        <w:t>10% statistics in the wild</w:t>
-      </w:r>
-    </w:p>
-    <w:p>
-      <w:pPr>
-        <w:numPr>
-          <w:ilvl w:val="0"/>
-          <w:numId w:val="8"/>
-        </w:numPr>
-      </w:pPr>
-      <w:r>
-        <w:t>6% DataCamp</w:t>
-      </w:r>
-    </w:p>
-    <w:p>
-      <w:pPr>
-        <w:numPr>
-          <w:ilvl w:val="0"/>
-          <w:numId w:val="8"/>
-        </w:numPr>
-      </w:pPr>
-      <w:r>
-        <w:t>5% professionalism</w:t>
-      </w:r>
-    </w:p>
-    <w:p>
-      <w:pPr>
-        <w:numPr>
-          <w:ilvl w:val="0"/>
-          <w:numId w:val="8"/>
-        </w:numPr>
-      </w:pPr>
-      <w:r>
-        <w:t>30% challenges (3% per challenge)</w:t>
-      </w:r>
-    </w:p>
-    <w:p>
-      <w:pPr>
-        <w:numPr>
-          <w:ilvl w:val="0"/>
-          <w:numId w:val="8"/>
-        </w:numPr>
-      </w:pPr>
-      <w:r>
-        <w:t>30%* final exam</w:t>
-      </w:r>
-    </w:p>
-    <w:p>
-      <w:pPr>
-        <w:pStyle w:val="FirstParagraph"/>
-      </w:pPr>
-      <w:r>
-        <w:t xml:space="preserve">* </w:t>
-      </w:r>
-      <w:r>
-        <w:rPr>
-          <w:b/>
-        </w:rPr>
-        <w:t>Late work is not accepted for any reason.</w:t>
-      </w:r>
-      <w:r>
-        <w:t xml:space="preserve"> If you are unable to submit something on time, the percentage available for the item will be </w:t>
-      </w:r>
-      <w:r>
-        <w:rPr>
-          <w:i/>
-        </w:rPr>
-        <w:t>added to the weight of your final exam</w:t>
-      </w:r>
-      <w:r>
-        <w:t>. For exampl</w:t>
-      </w:r>
-      <w:r>
-        <w:t>e, if you do not submit a challenge on time and it is worth 3% of your grade, the final exam will be re-weighted to be 33% of your total grade. This is true for the first 3 things you do not submit on time. After three items are late or missing, additional</w:t>
-      </w:r>
-      <w:r>
-        <w:t xml:space="preserve"> late or missing items will receive no credit. </w:t>
-      </w:r>
-      <w:r>
-        <w:rPr>
-          <w:i/>
-        </w:rPr>
-        <w:t>Please consider the possibility that you might need to miss something late in the semester due to personal or family reasons.</w:t>
-      </w:r>
-    </w:p>
-    <w:p>
-      <w:pPr>
-        <w:pStyle w:val="Heading5"/>
-      </w:pPr>
-      <w:bookmarkStart w:id="42" w:name="the-highest-threshold-you-reach-will-be-"/>
-      <w:bookmarkEnd w:id="42"/>
-      <w:r>
-        <w:t>The highest threshold you reach will be your earned grade:</w:t>
-      </w:r>
-    </w:p>
-    <w:p>
-      <w:pPr>
-        <w:pStyle w:val="Heading6"/>
-      </w:pPr>
-      <w:bookmarkStart w:id="43" w:name="a"/>
-      <w:bookmarkEnd w:id="43"/>
-      <w:r>
-        <w:t>95% A</w:t>
-      </w:r>
-    </w:p>
-    <w:p>
-      <w:pPr>
-        <w:pStyle w:val="Heading6"/>
-      </w:pPr>
-      <w:bookmarkStart w:id="44" w:name="a-"/>
-      <w:bookmarkEnd w:id="44"/>
-      <w:r>
-        <w:t>90% A-</w:t>
-      </w:r>
-    </w:p>
-    <w:p>
-      <w:pPr>
-        <w:pStyle w:val="Heading6"/>
-      </w:pPr>
-      <w:bookmarkStart w:id="45" w:name="b"/>
-      <w:bookmarkEnd w:id="45"/>
-      <w:r>
-        <w:t>88% B+</w:t>
-      </w:r>
-    </w:p>
-    <w:p>
-      <w:pPr>
-        <w:pStyle w:val="Heading6"/>
-      </w:pPr>
-      <w:bookmarkStart w:id="46" w:name="b-1"/>
-      <w:bookmarkEnd w:id="46"/>
-      <w:r>
-        <w:t xml:space="preserve">85% </w:t>
-      </w:r>
-      <w:r>
-        <w:t>B</w:t>
-      </w:r>
-    </w:p>
-    <w:p>
-      <w:pPr>
-        <w:pStyle w:val="Heading6"/>
-      </w:pPr>
-      <w:bookmarkStart w:id="47" w:name="b-"/>
-      <w:bookmarkEnd w:id="47"/>
-      <w:r>
-        <w:t>80% B-</w:t>
-      </w:r>
-    </w:p>
-    <w:p>
-      <w:pPr>
-        <w:pStyle w:val="Heading6"/>
-      </w:pPr>
-      <w:bookmarkStart w:id="48" w:name="c"/>
-      <w:bookmarkEnd w:id="48"/>
-      <w:r>
-        <w:t>78% C+</w:t>
-      </w:r>
-    </w:p>
-    <w:p>
-      <w:pPr>
-        <w:pStyle w:val="Heading6"/>
-      </w:pPr>
-      <w:bookmarkStart w:id="49" w:name="c-1"/>
-      <w:bookmarkEnd w:id="49"/>
-      <w:r>
-        <w:t>75% C</w:t>
-      </w:r>
-    </w:p>
-    <w:p>
-      <w:pPr>
-        <w:pStyle w:val="Heading6"/>
-      </w:pPr>
-      <w:bookmarkStart w:id="50" w:name="c-"/>
-      <w:bookmarkEnd w:id="50"/>
-      <w:r>
-        <w:t>70% C-</w:t>
-      </w:r>
-    </w:p>
-    <w:p>
-      <w:pPr>
-        <w:pStyle w:val="Heading6"/>
-      </w:pPr>
-      <w:bookmarkStart w:id="51" w:name="f"/>
-      <w:bookmarkEnd w:id="51"/>
-      <w:r>
-        <w:t>0% F</w:t>
-      </w:r>
-    </w:p>
-    <w:p>
-      <w:pPr>
-        <w:pStyle w:val="Heading4"/>
-      </w:pPr>
-      <w:bookmarkStart w:id="52" w:name="graded-components-of-the-course"/>
-      <w:bookmarkEnd w:id="52"/>
-      <w:r>
-        <w:t>Graded components of the course</w:t>
-      </w:r>
-    </w:p>
-    <w:p>
-      <w:pPr>
-        <w:pStyle w:val="FirstParagraph"/>
-      </w:pPr>
-      <w:r>
-        <w:rPr>
-          <w:b/>
-        </w:rPr>
-        <w:t>Peer review (9%)</w:t>
-      </w:r>
-    </w:p>
-    <w:p>
-      <w:pPr>
-        <w:pStyle w:val="BodyText"/>
-      </w:pPr>
-      <w:r>
-        <w:t>At the beginning of the class period on ten days of class each student will be assigned one or two peer-reviews to complete. During a peer review, you will have access to th</w:t>
-      </w:r>
-      <w:r>
-        <w:t>e assignment(s) submitted by one or two of your classmates. You will run their code and provide detailed feedback on its clarity and on whether it worked to answer the questions assigned.</w:t>
-      </w:r>
-    </w:p>
-    <w:p>
-      <w:pPr>
-        <w:pStyle w:val="BodyText"/>
-      </w:pPr>
-      <w:r>
-        <w:t xml:space="preserve">Reviews contribute to meeting all three </w:t>
-      </w:r>
-      <w:r>
-        <w:rPr>
-          <w:i/>
-        </w:rPr>
-        <w:t>Foundational competencies</w:t>
-      </w:r>
-      <w:r>
-        <w:t xml:space="preserve"> fr</w:t>
-      </w:r>
-      <w:r>
-        <w:t>om section II.</w:t>
-      </w:r>
-    </w:p>
-    <w:p>
-      <w:pPr>
-        <w:pStyle w:val="BodyText"/>
-      </w:pPr>
-      <w:r>
-        <w:rPr>
-          <w:b/>
-        </w:rPr>
-        <w:t>Challenges (30%)</w:t>
-      </w:r>
-    </w:p>
-    <w:p>
-      <w:pPr>
-        <w:pStyle w:val="BodyText"/>
-      </w:pPr>
-      <w:r>
         <w:lastRenderedPageBreak/>
-        <w:t xml:space="preserve">There will be ten challenges throughout the semester. Most challenges include a </w:t>
-      </w:r>
-      <w:r>
-        <w:rPr>
-          <w:i/>
-        </w:rPr>
-        <w:t>coder</w:t>
-      </w:r>
-      <w:r>
-        <w:t xml:space="preserve"> version and a </w:t>
-      </w:r>
-      <w:r>
-        <w:rPr>
-          <w:i/>
-        </w:rPr>
-        <w:t>hacker</w:t>
-      </w:r>
-      <w:r>
-        <w:t xml:space="preserve"> version. The two versions are worth the same amount of points. The </w:t>
-      </w:r>
-      <w:r>
-        <w:rPr>
-          <w:i/>
-        </w:rPr>
-        <w:t>coder</w:t>
-      </w:r>
-      <w:r>
-        <w:t xml:space="preserve"> version focuses on practicing the skills lea</w:t>
-      </w:r>
-      <w:r>
-        <w:t xml:space="preserve">rned in the class for the week. The </w:t>
-      </w:r>
-      <w:r>
-        <w:rPr>
-          <w:i/>
-        </w:rPr>
-        <w:t>hacker</w:t>
-      </w:r>
-      <w:r>
-        <w:t xml:space="preserve"> version typically will include practice of the skills from class but also go beyond the material from class to present a new related coding problem for you to solve. Challenges will be reviewed by one or two class</w:t>
-      </w:r>
-      <w:r>
-        <w:t>mates and the instructor.</w:t>
-      </w:r>
-    </w:p>
-    <w:p>
-      <w:pPr>
-        <w:pStyle w:val="BodyText"/>
-      </w:pPr>
-      <w:r>
-        <w:t xml:space="preserve">Challenges will be graded as complete (100), partial (70), or incomplete (0). A score of </w:t>
-      </w:r>
-      <w:r>
-        <w:rPr>
-          <w:i/>
-        </w:rPr>
-        <w:t>complete</w:t>
-      </w:r>
-      <w:r>
-        <w:t xml:space="preserve"> is earned when your challenge includes code and text to answer all the questions in the challenge, uses good coding practices, and i</w:t>
-      </w:r>
-      <w:r>
-        <w:t xml:space="preserve">ncludes few (if any) errors. A score of </w:t>
-      </w:r>
-      <w:r>
-        <w:rPr>
-          <w:i/>
-        </w:rPr>
-        <w:t>partial</w:t>
-      </w:r>
-      <w:r>
-        <w:t xml:space="preserve"> is earned when your challenge answers all or most questions but does not use good coding practices or includes a moderate amount of error. A score of </w:t>
-      </w:r>
-      <w:r>
-        <w:rPr>
-          <w:i/>
-        </w:rPr>
-        <w:t>incomplete</w:t>
-      </w:r>
-      <w:r>
-        <w:t xml:space="preserve"> </w:t>
-      </w:r>
-      <w:r>
-        <w:t>is earned when your challenge does not answer most questions or answers most/all questions but demonstrates poor coding practices and is mostly or entirely incorrect.</w:t>
-      </w:r>
-    </w:p>
-    <w:p>
-      <w:pPr>
-        <w:pStyle w:val="BodyText"/>
-      </w:pPr>
-      <w:r>
-        <w:t>Each challenge will contribute to meeting all of the competencies for the course listed i</w:t>
-      </w:r>
-      <w:r>
-        <w:t>n section II.</w:t>
-      </w:r>
-    </w:p>
-    <w:p>
-      <w:pPr>
-        <w:pStyle w:val="BodyText"/>
-      </w:pPr>
-      <w:r>
-        <w:rPr>
-          <w:b/>
-        </w:rPr>
-        <w:t>DataCamp (6%)</w:t>
-      </w:r>
-    </w:p>
-    <w:p>
-      <w:pPr>
-        <w:pStyle w:val="BodyText"/>
-      </w:pPr>
-      <w:r>
-        <w:t xml:space="preserve">Completing chapters from DataCamp courses will be among your reading/preparatory work for class on several different days throughout the semester. Complete the DataCamp chapter(s) due </w:t>
-      </w:r>
-      <w:r>
-        <w:rPr>
-          <w:i/>
-        </w:rPr>
-        <w:t>before</w:t>
-      </w:r>
-      <w:r>
-        <w:t xml:space="preserve"> class on the week assigned with a sco</w:t>
-      </w:r>
-      <w:r>
-        <w:t>re of 50% or higher in the course earned to collect 2% for the week. Do this 3 times to earn the 6% for your course grade. DataCamp scores will be either complete (1) or incomplete (0). There are 6 opportunities to complete DataCamp chapters. Completing mo</w:t>
-      </w:r>
-      <w:r>
-        <w:t>re than 3 will not result in additional points, but you may gain some extra knowledge that will help you more efficiently complete challenges and the final exam!</w:t>
-      </w:r>
-    </w:p>
-    <w:p>
-      <w:pPr>
-        <w:pStyle w:val="BodyText"/>
-      </w:pPr>
-      <w:r>
-        <w:t>Note that, once I enter your WUSTL email into the DataCamp interface, you will have free acces</w:t>
-      </w:r>
-      <w:r>
-        <w:t>s to ALL DataCamp courses for 6 months.</w:t>
-      </w:r>
-    </w:p>
-    <w:p>
-      <w:pPr>
-        <w:pStyle w:val="BodyText"/>
-      </w:pPr>
-      <w:r>
-        <w:t xml:space="preserve">DataCamp chapters contribute to meeting all </w:t>
-      </w:r>
-      <w:r>
-        <w:rPr>
-          <w:i/>
-        </w:rPr>
-        <w:t>Foundational competencies</w:t>
-      </w:r>
-      <w:r>
-        <w:t>.</w:t>
-      </w:r>
-    </w:p>
-    <w:p>
-      <w:pPr>
-        <w:pStyle w:val="BodyText"/>
-      </w:pPr>
-      <w:r>
-        <w:rPr>
-          <w:b/>
-        </w:rPr>
-        <w:t>Statistics in the Wild (10%)</w:t>
-      </w:r>
-    </w:p>
-    <w:p>
-      <w:pPr>
-        <w:pStyle w:val="BodyText"/>
-      </w:pPr>
-      <w:r>
-        <w:t>Choose ONE of the following projects to complete outside of class ON YOUR OWN. The projects are designed to take 12-</w:t>
-      </w:r>
-      <w:r>
-        <w:t>16 hours total. This may vary based on how quickly (or slowly) you read, write, and code.</w:t>
-      </w:r>
-    </w:p>
-    <w:p>
-      <w:pPr>
-        <w:numPr>
-          <w:ilvl w:val="0"/>
-          <w:numId w:val="9"/>
-        </w:numPr>
-      </w:pPr>
-      <w:r>
         <w:t xml:space="preserve">Read </w:t>
       </w:r>
       <w:r>
@@ -1604,14 +1657,17 @@
         <w:t>up to 500 words</w:t>
       </w:r>
       <w:r>
-        <w:t>. The memo should have two parts: (1) a summary of the book, and (2) a discussion of the relevance (or lack of relevance) of the topics to you and/or your profession.</w:t>
+        <w:t>. The memo should have two parts: (1) a summary of the book, and (2) a discussion of the relevance (or lack of relevance) of the to</w:t>
+      </w:r>
+      <w:r>
+        <w:t>pics to you and/or your profession.</w:t>
       </w:r>
     </w:p>
     <w:p>
       <w:pPr>
         <w:numPr>
           <w:ilvl w:val="0"/>
-          <w:numId w:val="9"/>
+          <w:numId w:val="8"/>
         </w:numPr>
       </w:pPr>
       <w:r>
@@ -1637,7 +1693,10 @@
         </w:r>
       </w:hyperlink>
       <w:r>
-        <w:t xml:space="preserve"> Meetup and create a brief tutorial to teach others about something you learned at the Meetup. Note that R-Users meets </w:t>
+        <w:t xml:space="preserve"> Meetup and create a brief tutorial to teach others about something you</w:t>
+      </w:r>
+      <w:r>
+        <w:t xml:space="preserve"> learned at the Meetup. Note that R-Users meets </w:t>
       </w:r>
       <w:r>
         <w:rPr>
@@ -1655,16 +1714,19 @@
         <w:t>less frequently</w:t>
       </w:r>
       <w:r>
-        <w:t>, so plan ahead! The tutorial shoul</w:t>
-      </w:r>
-      <w:r>
-        <w:t xml:space="preserve">d be an R-Markdown file or a video (5-7 minute video length). Assume that your audience is the other students in your </w:t>
+        <w:t xml:space="preserve">, so plan ahead! The tutorial should be an R-Markdown file or a video (5-7 minute video length). Assume that your audience is the other students in your </w:t>
       </w:r>
       <w:r>
         <w:rPr>
           <w:i/>
         </w:rPr>
-        <w:t>Foundations of Public Health: Biostatistics</w:t>
+        <w:t>Foundations o</w:t>
+      </w:r>
+      <w:r>
+        <w:rPr>
+          <w:i/>
+        </w:rPr>
+        <w:t>f Public Health: Biostatistics</w:t>
       </w:r>
       <w:r>
         <w:t xml:space="preserve"> course.</w:t>
@@ -1674,25 +1736,24 @@
       <w:pPr>
         <w:numPr>
           <w:ilvl w:val="0"/>
-          <w:numId w:val="9"/>
+          <w:numId w:val="8"/>
         </w:numPr>
       </w:pPr>
       <w:r>
-        <w:lastRenderedPageBreak/>
-        <w:t>Identify a quantitative published article that uses a publicly available data set like</w:t>
-      </w:r>
-      <w:r>
-        <w:t xml:space="preserve"> NHANES or BRFSS, or an article you are able to obtain the data for in some other way. Reproduce a table or figure from the article as closely as you can. Submit an R-Markdown file with a link to the original article, your annotated R commands, the final t</w:t>
-      </w:r>
-      <w:r>
-        <w:t>able or figure you reproduced, and comments about how you reproduced the table or figure including any challenges you faced or anything you were not able to figure out during the process.</w:t>
+        <w:t>Identify a quantitative published article that uses a publicly available data set like NHANES or BRFSS, or an article you are able to obtain the data for in some other way. Reproduce a table or figure from the article</w:t>
+      </w:r>
+      <w:r>
+        <w:t xml:space="preserve"> as closely as you can. Submit an R-Markdown file with a link to the original article, your annotated R commands, the final table or figure you reproduced, and comments about how you reproduced the table or figure including any challenges you faced or anyt</w:t>
+      </w:r>
+      <w:r>
+        <w:t>hing you were not able to figure out during the process.</w:t>
       </w:r>
     </w:p>
     <w:p>
       <w:pPr>
         <w:numPr>
           <w:ilvl w:val="0"/>
-          <w:numId w:val="9"/>
+          <w:numId w:val="8"/>
         </w:numPr>
       </w:pPr>
       <w:r>
@@ -1707,7 +1768,10 @@
         </w:r>
       </w:hyperlink>
       <w:r>
-        <w:t xml:space="preserve"> skill track on DataCamp with 50% or more of the available points in each course.</w:t>
+        <w:t xml:space="preserve"> skill track on DataCamp with 50% or more of the avai</w:t>
+      </w:r>
+      <w:r>
+        <w:t>lable points in each course.</w:t>
       </w:r>
     </w:p>
     <w:p>
@@ -1715,10 +1779,7 @@
         <w:pStyle w:val="FirstParagraph"/>
       </w:pPr>
       <w:r>
-        <w:t>Projects will be graded as complete (100), partial (70), or incomplete (0). See schedule for due</w:t>
-      </w:r>
-      <w:r>
-        <w:t xml:space="preserve"> date and </w:t>
+        <w:t xml:space="preserve">Projects will be graded as complete (100), partial (70), or incomplete (0). See schedule for due date and </w:t>
       </w:r>
       <w:r>
         <w:rPr>
@@ -1750,7 +1811,13 @@
         <w:rPr>
           <w:i/>
         </w:rPr>
-        <w:t>Foundational competencies</w:t>
+        <w:t>F</w:t>
+      </w:r>
+      <w:r>
+        <w:rPr>
+          <w:i/>
+        </w:rPr>
+        <w:t>oundational competencies</w:t>
       </w:r>
       <w:r>
         <w:t xml:space="preserve"> from section II.</w:t>
@@ -1772,16 +1839,16 @@
         <w:pStyle w:val="BodyText"/>
       </w:pPr>
       <w:r>
-        <w:t>For book club you will be assigned to a team by the topic you are m</w:t>
-      </w:r>
-      <w:r>
-        <w:t>ost interested in and your team will be responsible for leading a 20-minute class discussion or activity on the topic (No 20-minute presentations! The activity or discussion should include opportunities for participation by other students in the class). Ad</w:t>
-      </w:r>
-      <w:r>
-        <w:t>ditional details will become available on GitHub when book club gets closer. Like the weekly challenges, book club team scores will be complete (100), partial (70), or incomplete (0). Contributing to your book club team is part of the professionalism score</w:t>
-      </w:r>
-      <w:r>
-        <w:t xml:space="preserve"> in class and your team will be asked to evaluate your contribution. It is possible that students in the same team receive different scores if peer-evaluations indicate a lack of contribution by one or more team members.</w:t>
+        <w:t>For book club you will be assigned to a team by the topic you are most interested in and your team will be responsible for leading a 20-minute class discussion or activity on the topic (No 20-minute</w:t>
+      </w:r>
+      <w:r>
+        <w:t xml:space="preserve"> presentations! The activity or discussion should include opportunities for participation by other students in the class). Additional details will become available on GitHub when book club gets closer. Like the weekly challenges, book club team scores will</w:t>
+      </w:r>
+      <w:r>
+        <w:t xml:space="preserve"> be complete (100), partial (70), or incomplete (0). Contributing to your book club team is part of the professionalism score in class and your team will be asked to evaluate your contribution. It is possible that students in the same team receive differen</w:t>
+      </w:r>
+      <w:r>
+        <w:t>t scores if peer-evaluations indicate a lack of contribution by one or more team members.</w:t>
       </w:r>
     </w:p>
     <w:p>
@@ -1800,25 +1867,29 @@
         <w:pStyle w:val="BodyText"/>
       </w:pPr>
       <w:r>
-        <w:t xml:space="preserve">The final exam is </w:t>
-      </w:r>
-      <w:r>
-        <w:t>a comprehensive written test that includes 2 parts: (1) data analysis and interpretation, and (2) multiple choice and short answer questions. For the first part, students will be provided with data sets and research questions at the end of class on the wee</w:t>
-      </w:r>
-      <w:r>
-        <w:t>k before the last class meeting and will have a full week to complete the work using whatever materials they have. The second part of the exam will be an in-class multiple choice and short answer test during the class period on the last day of class; no ma</w:t>
-      </w:r>
-      <w:r>
-        <w:t xml:space="preserve">terials will be permitted during this second part. Both parts must be submitted by the end of the class period on the last day of class. The first part of the exam must be submitted before the second part will be distributed to each student, so having the </w:t>
-      </w:r>
-      <w:r>
-        <w:t>first part complete or nearly complete before class is advised; it is a long exam. All topics in the course may be on either part of the exam. The first part of the exam is worth 75% of your final exam score; the second part is worth 25% of your final exam</w:t>
-      </w:r>
-      <w:r>
-        <w:t xml:space="preserve"> score. You MUST PASS the final exam with a total of 70% or higher to pass the class. In working on the first part of the exam, you may not ask for any sort of help (including electronic and in-person) from anyone other than the instructor; to do so will r</w:t>
-      </w:r>
-      <w:r>
-        <w:t>esult in a 0 on the exam and a referral to the administration for academic dishonesty.</w:t>
+        <w:t xml:space="preserve">The final exam is a comprehensive written test that includes 2 parts: (1) data analysis and interpretation, and (2) multiple choice and short answer </w:t>
+      </w:r>
+      <w:r>
+        <w:t xml:space="preserve">questions. For the first part, students will be provided with data sets and research questions at the end of class on the week before the last class meeting and will have a full week to complete the work using whatever materials they have. The second part </w:t>
+      </w:r>
+      <w:r>
+        <w:t>of the exam will be an in-class multiple choice and short answer test during the class period on the last day of class; no materials will be permitted during this second part. Both parts must be submitted by the end of the class period on the last day of c</w:t>
+      </w:r>
+      <w:r>
+        <w:t xml:space="preserve">lass. The first part of the exam must be submitted before the second part will be distributed to a student, so </w:t>
+      </w:r>
+      <w:r>
+        <w:lastRenderedPageBreak/>
+        <w:t>having the first part complete or nearly complete before class is advised; it is a long exam. All topics in the course may be on either part of t</w:t>
+      </w:r>
+      <w:r>
+        <w:t>he exam. The first part of the exam is worth 75% of your final exam score; the second part is worth 25% of your final exam score. You MUST PASS the final exam with a total of 70% or higher to pass the class. In working on the first part of the exam, you ma</w:t>
+      </w:r>
+      <w:r>
+        <w:t>y not ask for any sort of help (including electronic and in-person) from anyone other than the instructor; to do so will result in a 0 on the exam and a referral to the administration for academic dishonesty. Email Dr. Harris a cat (or statistics) meme bef</w:t>
+      </w:r>
+      <w:r>
+        <w:t>ore Final Exam day to earn back the points on 2 missed multiple choice questions.</w:t>
       </w:r>
     </w:p>
     <w:p>
@@ -1855,7 +1926,6 @@
         <w:rPr>
           <w:b/>
         </w:rPr>
-        <w:lastRenderedPageBreak/>
         <w:t>Professionalism (5%)</w:t>
       </w:r>
     </w:p>
@@ -1864,21 +1934,21 @@
         <w:pStyle w:val="BodyText"/>
       </w:pPr>
       <w:r>
-        <w:t>Comin</w:t>
-      </w:r>
-      <w:r>
-        <w:t xml:space="preserve">g to class on-time and prepared, participating in in-class activities and team work, providing feedback to the instructor via course evaluations, and treating your fellow students, teaching assistants, and instructors (regular and guest) in a professional </w:t>
-      </w:r>
-      <w:r>
-        <w:t>manner in person and electronically, etc. are required and will be translated into the professionalism score.</w:t>
+        <w:t xml:space="preserve">Coming to </w:t>
+      </w:r>
+      <w:r>
+        <w:t>class on-time and prepared, participating in in-class activities and team work, providing feedback to the instructor via course evaluations, and treating your fellow students, teaching assistants, and instructors (regular and guest) in a professional manne</w:t>
+      </w:r>
+      <w:r>
+        <w:t>r in person and electronically, etc. are required and will be translated into the professionalism score.</w:t>
       </w:r>
     </w:p>
     <w:p>
       <w:pPr>
         <w:pStyle w:val="Heading5"/>
       </w:pPr>
-      <w:bookmarkStart w:id="53" w:name="schedule"/>
-      <w:bookmarkEnd w:id="53"/>
+      <w:bookmarkStart w:id="62" w:name="schedule"/>
+      <w:bookmarkEnd w:id="62"/>
       <w:r>
         <w:rPr>
           <w:b/>
@@ -1890,8 +1960,8 @@
       <w:pPr>
         <w:pStyle w:val="Heading7"/>
       </w:pPr>
-      <w:bookmarkStart w:id="54" w:name="week-1-aug-27-course-intro-data-preparat"/>
-      <w:bookmarkEnd w:id="54"/>
+      <w:bookmarkStart w:id="63" w:name="week-1-aug-27-course-intro-data-preparat"/>
+      <w:bookmarkEnd w:id="63"/>
       <w:r>
         <w:t>Week 1 (Aug 27): Course intro &amp; data preparation</w:t>
       </w:r>
@@ -1908,8 +1978,8 @@
       <w:pPr>
         <w:pStyle w:val="Heading6"/>
       </w:pPr>
-      <w:bookmarkStart w:id="55" w:name="install-r-and-rstudio"/>
-      <w:bookmarkEnd w:id="55"/>
+      <w:bookmarkStart w:id="64" w:name="install-r-and-rstudio"/>
+      <w:bookmarkEnd w:id="64"/>
       <w:r>
         <w:t>* Install R and RStudio</w:t>
       </w:r>
@@ -1918,8 +1988,8 @@
       <w:pPr>
         <w:pStyle w:val="Heading6"/>
       </w:pPr>
-      <w:bookmarkStart w:id="56" w:name="optional-try-the-introduction-to-r-datac"/>
-      <w:bookmarkEnd w:id="56"/>
+      <w:bookmarkStart w:id="65" w:name="optional-try-the-introduction-to-r-datac"/>
+      <w:bookmarkEnd w:id="65"/>
       <w:r>
         <w:t xml:space="preserve">* (optional) Try the </w:t>
       </w:r>
@@ -1947,8 +2017,8 @@
       <w:pPr>
         <w:pStyle w:val="Heading6"/>
       </w:pPr>
-      <w:bookmarkStart w:id="57" w:name="course-overview"/>
-      <w:bookmarkEnd w:id="57"/>
+      <w:bookmarkStart w:id="66" w:name="course-overview"/>
+      <w:bookmarkEnd w:id="66"/>
       <w:r>
         <w:t>* Course overview</w:t>
       </w:r>
@@ -1957,8 +2027,8 @@
       <w:pPr>
         <w:pStyle w:val="Heading6"/>
       </w:pPr>
-      <w:bookmarkStart w:id="58" w:name="workshop-on-importing-data-and-preparing"/>
-      <w:bookmarkEnd w:id="58"/>
+      <w:bookmarkStart w:id="67" w:name="workshop-on-importing-data-and-preparing"/>
+      <w:bookmarkEnd w:id="67"/>
       <w:r>
         <w:t>* Workshop on importing data and preparing it for analysis</w:t>
       </w:r>
@@ -1967,8 +2037,8 @@
       <w:pPr>
         <w:pStyle w:val="Heading6"/>
       </w:pPr>
-      <w:bookmarkStart w:id="59" w:name="watch-peer-review-video-httpswww.youtube"/>
-      <w:bookmarkEnd w:id="59"/>
+      <w:bookmarkStart w:id="68" w:name="watch-peer-review-video-httpswww.youtube"/>
+      <w:bookmarkEnd w:id="68"/>
       <w:r>
         <w:t xml:space="preserve">* Watch peer review video: </w:t>
       </w:r>
@@ -1985,8 +2055,8 @@
       <w:pPr>
         <w:pStyle w:val="Heading7"/>
       </w:pPr>
-      <w:bookmarkStart w:id="60" w:name="week-2-sept-10-descriptive-statistics"/>
-      <w:bookmarkEnd w:id="60"/>
+      <w:bookmarkStart w:id="69" w:name="week-2-sept-10-descriptive-statistics"/>
+      <w:bookmarkEnd w:id="69"/>
       <w:r>
         <w:t>Week 2 (Sept 10): Descriptive statistics</w:t>
       </w:r>
@@ -2003,8 +2073,8 @@
       <w:pPr>
         <w:pStyle w:val="Heading6"/>
       </w:pPr>
-      <w:bookmarkStart w:id="61" w:name="submit-challenge-1"/>
-      <w:bookmarkEnd w:id="61"/>
+      <w:bookmarkStart w:id="70" w:name="submit-challenge-1"/>
+      <w:bookmarkEnd w:id="70"/>
       <w:r>
         <w:t>* Submit Challenge 1</w:t>
       </w:r>
@@ -2013,8 +2083,8 @@
       <w:pPr>
         <w:pStyle w:val="Heading6"/>
       </w:pPr>
-      <w:bookmarkStart w:id="62" w:name="complete-chapter-1-of-introduction-to-da"/>
-      <w:bookmarkEnd w:id="62"/>
+      <w:bookmarkStart w:id="71" w:name="complete-chapter-1-of-introduction-to-da"/>
+      <w:bookmarkEnd w:id="71"/>
       <w:r>
         <w:t xml:space="preserve">* Complete Chapter 1 of </w:t>
       </w:r>
@@ -2031,21 +2101,18 @@
       <w:pPr>
         <w:pStyle w:val="Heading6"/>
       </w:pPr>
-      <w:bookmarkStart w:id="63" w:name="read-fischetti-the-shape-of-data-first-f"/>
-      <w:bookmarkEnd w:id="63"/>
-      <w:r>
-        <w:t xml:space="preserve">* Read Fischetti </w:t>
-      </w:r>
-      <w:r>
-        <w:t>The Shape of Data first four sections (stop after Spread)</w:t>
-      </w:r>
-    </w:p>
-    <w:p>
-      <w:pPr>
-        <w:pStyle w:val="Heading6"/>
-      </w:pPr>
-      <w:bookmarkStart w:id="64" w:name="read-dalgaard-sections-4.1-4.2"/>
-      <w:bookmarkEnd w:id="64"/>
+      <w:bookmarkStart w:id="72" w:name="read-fischetti-the-shape-of-data-first-f"/>
+      <w:bookmarkEnd w:id="72"/>
+      <w:r>
+        <w:t>* Read Fischetti The Shape of Data first four sections (stop after Spread)</w:t>
+      </w:r>
+    </w:p>
+    <w:p>
+      <w:pPr>
+        <w:pStyle w:val="Heading6"/>
+      </w:pPr>
+      <w:bookmarkStart w:id="73" w:name="read-dalgaard-sections-4.1-4.2"/>
+      <w:bookmarkEnd w:id="73"/>
       <w:r>
         <w:t>* Read Dalgaard sections 4.1-4.2</w:t>
       </w:r>
@@ -2054,8 +2121,8 @@
       <w:pPr>
         <w:pStyle w:val="Heading6"/>
       </w:pPr>
-      <w:bookmarkStart w:id="65" w:name="read-descriptive-statistics-reporting-th"/>
-      <w:bookmarkEnd w:id="65"/>
+      <w:bookmarkStart w:id="74" w:name="read-descriptive-statistics-reporting-th"/>
+      <w:bookmarkEnd w:id="74"/>
       <w:r>
         <w:t xml:space="preserve">* Read </w:t>
       </w:r>
@@ -2064,13 +2131,7 @@
           <w:rPr>
             <w:rStyle w:val="Hyperlink"/>
           </w:rPr>
-          <w:t>Descriptive Statistics: Reporting the Answers to the 5 Basic Questions of Who, What</w:t>
-        </w:r>
-        <w:r>
-          <w:rPr>
-            <w:rStyle w:val="Hyperlink"/>
-          </w:rPr>
-          <w:t>, Why, When, Where, and a Sixth, So What?</w:t>
+          <w:t>Descriptive Statistics: Reporting the Answers to the 5 Basic Questions of Who, What, Why, When, Where, and a Sixth, So What?</w:t>
         </w:r>
       </w:hyperlink>
     </w:p>
@@ -2086,9 +2147,10 @@
       <w:pPr>
         <w:pStyle w:val="Heading6"/>
       </w:pPr>
-      <w:bookmarkStart w:id="66" w:name="challenge-1-peer-review"/>
-      <w:bookmarkEnd w:id="66"/>
-      <w:r>
+      <w:bookmarkStart w:id="75" w:name="challenge-1-peer-review"/>
+      <w:bookmarkEnd w:id="75"/>
+      <w:r>
+        <w:lastRenderedPageBreak/>
         <w:t>* Challenge 1 peer review</w:t>
       </w:r>
     </w:p>
@@ -2096,8 +2158,8 @@
       <w:pPr>
         <w:pStyle w:val="Heading6"/>
       </w:pPr>
-      <w:bookmarkStart w:id="67" w:name="descriptive-statistics-workshop"/>
-      <w:bookmarkEnd w:id="67"/>
+      <w:bookmarkStart w:id="76" w:name="descriptive-statistics-workshop"/>
+      <w:bookmarkEnd w:id="76"/>
       <w:r>
         <w:t>* Descriptive statistics workshop</w:t>
       </w:r>
@@ -2106,10 +2168,13 @@
       <w:pPr>
         <w:pStyle w:val="Heading7"/>
       </w:pPr>
-      <w:bookmarkStart w:id="68" w:name="week-3-sept-17-bivariate-descriptive-sta"/>
-      <w:bookmarkEnd w:id="68"/>
-      <w:r>
-        <w:t>Week 3 (Sept 17): Bivariate descriptive statistics</w:t>
+      <w:bookmarkStart w:id="77" w:name="week-3-sept-17-bivariate-descriptive-sta"/>
+      <w:bookmarkEnd w:id="77"/>
+      <w:r>
+        <w:t>Week 3</w:t>
+      </w:r>
+      <w:r>
+        <w:t xml:space="preserve"> (Sept 17): Bivariate descriptive statistics</w:t>
       </w:r>
     </w:p>
     <w:p>
@@ -2124,8 +2189,8 @@
       <w:pPr>
         <w:pStyle w:val="Heading6"/>
       </w:pPr>
-      <w:bookmarkStart w:id="69" w:name="submit-challenge-2"/>
-      <w:bookmarkEnd w:id="69"/>
+      <w:bookmarkStart w:id="78" w:name="submit-challenge-2"/>
+      <w:bookmarkEnd w:id="78"/>
       <w:r>
         <w:t>* Submit Challenge 2</w:t>
       </w:r>
@@ -2134,8 +2199,8 @@
       <w:pPr>
         <w:pStyle w:val="Heading6"/>
       </w:pPr>
-      <w:bookmarkStart w:id="70" w:name="read-fischetti-describing-relationships"/>
-      <w:bookmarkEnd w:id="70"/>
+      <w:bookmarkStart w:id="79" w:name="read-fischetti-describing-relationships"/>
+      <w:bookmarkEnd w:id="79"/>
       <w:r>
         <w:t>* Read Fischetti Describing Relationships</w:t>
       </w:r>
@@ -2144,21 +2209,18 @@
       <w:pPr>
         <w:pStyle w:val="Heading6"/>
       </w:pPr>
-      <w:bookmarkStart w:id="71" w:name="read-dalgaard-sections-4.3-4.4"/>
-      <w:bookmarkEnd w:id="71"/>
-      <w:r>
-        <w:t xml:space="preserve">* Read Dalgaard </w:t>
-      </w:r>
-      <w:r>
-        <w:t>sections 4.3-4.4</w:t>
-      </w:r>
-    </w:p>
-    <w:p>
-      <w:pPr>
-        <w:pStyle w:val="Heading6"/>
-      </w:pPr>
-      <w:bookmarkStart w:id="72" w:name="complete-chapters-1-and-2-of-exploratory"/>
-      <w:bookmarkEnd w:id="72"/>
+      <w:bookmarkStart w:id="80" w:name="read-dalgaard-sections-4.3-4.4"/>
+      <w:bookmarkEnd w:id="80"/>
+      <w:r>
+        <w:t>* Read Dalgaard sections 4.3-4.4</w:t>
+      </w:r>
+    </w:p>
+    <w:p>
+      <w:pPr>
+        <w:pStyle w:val="Heading6"/>
+      </w:pPr>
+      <w:bookmarkStart w:id="81" w:name="complete-chapters-1-and-2-of-exploratory"/>
+      <w:bookmarkEnd w:id="81"/>
       <w:r>
         <w:t xml:space="preserve">* Complete Chapters 1 and 2 of </w:t>
       </w:r>
@@ -2183,10 +2245,9 @@
       <w:pPr>
         <w:pStyle w:val="Heading6"/>
       </w:pPr>
-      <w:bookmarkStart w:id="73" w:name="peer-review-challenge-2"/>
-      <w:bookmarkEnd w:id="73"/>
-      <w:r>
-        <w:lastRenderedPageBreak/>
+      <w:bookmarkStart w:id="82" w:name="peer-review-challenge-2"/>
+      <w:bookmarkEnd w:id="82"/>
+      <w:r>
         <w:t>* Peer review Challenge 2</w:t>
       </w:r>
     </w:p>
@@ -2194,8 +2255,8 @@
       <w:pPr>
         <w:pStyle w:val="Heading6"/>
       </w:pPr>
-      <w:bookmarkStart w:id="74" w:name="bivariate-descriptive-statistics-worksho"/>
-      <w:bookmarkEnd w:id="74"/>
+      <w:bookmarkStart w:id="83" w:name="bivariate-descriptive-statistics-worksho"/>
+      <w:bookmarkEnd w:id="83"/>
       <w:r>
         <w:t>* Bivariate descriptive statistics workshop</w:t>
       </w:r>
@@ -2204,13 +2265,10 @@
       <w:pPr>
         <w:pStyle w:val="Heading7"/>
       </w:pPr>
-      <w:bookmarkStart w:id="75" w:name="week-4-sept-24-graphs-and-tables-for-des"/>
-      <w:bookmarkEnd w:id="75"/>
-      <w:r>
-        <w:t>Week 4 (Sept 24): Graphs</w:t>
-      </w:r>
-      <w:r>
-        <w:t xml:space="preserve"> and tables for descriptives</w:t>
+      <w:bookmarkStart w:id="84" w:name="week-4-sept-24-graphs-and-tables-for-des"/>
+      <w:bookmarkEnd w:id="84"/>
+      <w:r>
+        <w:t>Week 4 (Sept 24): Graphs and tables for descriptives</w:t>
       </w:r>
     </w:p>
     <w:p>
@@ -2225,8 +2283,8 @@
       <w:pPr>
         <w:pStyle w:val="Heading6"/>
       </w:pPr>
-      <w:bookmarkStart w:id="76" w:name="submit-challenge-3"/>
-      <w:bookmarkEnd w:id="76"/>
+      <w:bookmarkStart w:id="85" w:name="submit-challenge-3"/>
+      <w:bookmarkEnd w:id="85"/>
       <w:r>
         <w:t>* Submit Challenge 3</w:t>
       </w:r>
@@ -2235,8 +2293,8 @@
       <w:pPr>
         <w:pStyle w:val="Heading6"/>
       </w:pPr>
-      <w:bookmarkStart w:id="77" w:name="read-httpr4ds.had.co.nzdata-visualisatio"/>
-      <w:bookmarkEnd w:id="77"/>
+      <w:bookmarkStart w:id="86" w:name="read-httpr4ds.had.co.nzdata-visualisatio"/>
+      <w:bookmarkEnd w:id="86"/>
       <w:r>
         <w:t xml:space="preserve">* Read </w:t>
       </w:r>
@@ -2256,8 +2314,8 @@
       <w:pPr>
         <w:pStyle w:val="Heading6"/>
       </w:pPr>
-      <w:bookmarkStart w:id="78" w:name="read-dalgaard-4.5-4.6"/>
-      <w:bookmarkEnd w:id="78"/>
+      <w:bookmarkStart w:id="87" w:name="read-dalgaard-4.5-4.6"/>
+      <w:bookmarkEnd w:id="87"/>
       <w:r>
         <w:t>* Read Dalgaard 4.5-4.6</w:t>
       </w:r>
@@ -2266,13 +2324,10 @@
       <w:pPr>
         <w:pStyle w:val="Heading6"/>
       </w:pPr>
-      <w:bookmarkStart w:id="79" w:name="complete-chapters-3-and-4-of-exploratory"/>
-      <w:bookmarkEnd w:id="79"/>
-      <w:r>
-        <w:t>* Complete Chapter</w:t>
-      </w:r>
-      <w:r>
-        <w:t xml:space="preserve">s 3 and 4 of </w:t>
+      <w:bookmarkStart w:id="88" w:name="complete-chapters-3-and-4-of-exploratory"/>
+      <w:bookmarkEnd w:id="88"/>
+      <w:r>
+        <w:t xml:space="preserve">* Complete Chapters 3 and 4 of </w:t>
       </w:r>
       <w:hyperlink r:id="rId28">
         <w:r>
@@ -2288,6 +2343,95 @@
         <w:pStyle w:val="FirstParagraph"/>
       </w:pPr>
       <w:r>
+        <w:t>I</w:t>
+      </w:r>
+      <w:r>
+        <w:t>N CLASS:</w:t>
+      </w:r>
+    </w:p>
+    <w:p>
+      <w:pPr>
+        <w:pStyle w:val="Heading6"/>
+      </w:pPr>
+      <w:bookmarkStart w:id="89" w:name="peer-review-challenge-3"/>
+      <w:bookmarkEnd w:id="89"/>
+      <w:r>
+        <w:t>* Peer review Challenge 3</w:t>
+      </w:r>
+    </w:p>
+    <w:p>
+      <w:pPr>
+        <w:pStyle w:val="Heading6"/>
+      </w:pPr>
+      <w:bookmarkStart w:id="90" w:name="graphs-and-tables-workshop"/>
+      <w:bookmarkEnd w:id="90"/>
+      <w:r>
+        <w:t>* Graphs and tables workshop</w:t>
+      </w:r>
+    </w:p>
+    <w:p>
+      <w:pPr>
+        <w:pStyle w:val="Heading7"/>
+      </w:pPr>
+      <w:bookmarkStart w:id="91" w:name="week-5-oct-1-probability-sampling"/>
+      <w:bookmarkEnd w:id="91"/>
+      <w:r>
+        <w:t>Week 5 (Oct 1): Probability &amp; Sampling</w:t>
+      </w:r>
+    </w:p>
+    <w:p>
+      <w:pPr>
+        <w:pStyle w:val="FirstParagraph"/>
+      </w:pPr>
+      <w:r>
+        <w:t>BEFORE CLASS:</w:t>
+      </w:r>
+    </w:p>
+    <w:p>
+      <w:pPr>
+        <w:pStyle w:val="Heading6"/>
+      </w:pPr>
+      <w:bookmarkStart w:id="92" w:name="submit-challenge-4"/>
+      <w:bookmarkEnd w:id="92"/>
+      <w:r>
+        <w:t>* Submit Challenge 4</w:t>
+      </w:r>
+    </w:p>
+    <w:p>
+      <w:pPr>
+        <w:pStyle w:val="Heading6"/>
+      </w:pPr>
+      <w:bookmarkStart w:id="93" w:name="read-vetter-tr.-fundamentals-of-research"/>
+      <w:bookmarkEnd w:id="93"/>
+      <w:r>
+        <w:t>* Read Vetter TR. Fundamentals of research data and variables: the devil is in the details. Anesth Analg. 2017;125:1375-1380.</w:t>
+      </w:r>
+    </w:p>
+    <w:p>
+      <w:pPr>
+        <w:pStyle w:val="Heading6"/>
+      </w:pPr>
+      <w:bookmarkStart w:id="94" w:name="read-fischetti-using-data-to-reason-abou"/>
+      <w:bookmarkEnd w:id="94"/>
+      <w:r>
+        <w:t>* Read Fischetti Using Data to Reason About the World (Probability chapter)</w:t>
+      </w:r>
+    </w:p>
+    <w:p>
+      <w:pPr>
+        <w:pStyle w:val="Heading6"/>
+      </w:pPr>
+      <w:bookmarkStart w:id="95" w:name="read-dalgaard-chapter-3"/>
+      <w:bookmarkEnd w:id="95"/>
+      <w:r>
+        <w:t>* Read Dalgaard Chapter 3</w:t>
+      </w:r>
+    </w:p>
+    <w:p>
+      <w:pPr>
+        <w:pStyle w:val="FirstParagraph"/>
+      </w:pPr>
+      <w:r>
         <w:t>IN CLASS:</w:t>
       </w:r>
     </w:p>
@@ -2295,30 +2439,33 @@
       <w:pPr>
         <w:pStyle w:val="Heading6"/>
       </w:pPr>
-      <w:bookmarkStart w:id="80" w:name="peer-review-challenge-3"/>
-      <w:bookmarkEnd w:id="80"/>
-      <w:r>
-        <w:t>* Peer review Challenge 3</w:t>
-      </w:r>
-    </w:p>
-    <w:p>
-      <w:pPr>
-        <w:pStyle w:val="Heading6"/>
-      </w:pPr>
-      <w:bookmarkStart w:id="81" w:name="graphs-and-tables-workshop"/>
-      <w:bookmarkEnd w:id="81"/>
-      <w:r>
-        <w:t>* Graphs and tables workshop</w:t>
+      <w:bookmarkStart w:id="96" w:name="peer-review-challenge-4"/>
+      <w:bookmarkEnd w:id="96"/>
+      <w:r>
+        <w:t>* Peer review Chal</w:t>
+      </w:r>
+      <w:r>
+        <w:t>lenge 4</w:t>
+      </w:r>
+    </w:p>
+    <w:p>
+      <w:pPr>
+        <w:pStyle w:val="Heading6"/>
+      </w:pPr>
+      <w:bookmarkStart w:id="97" w:name="probability-and-sampling-workshop"/>
+      <w:bookmarkEnd w:id="97"/>
+      <w:r>
+        <w:t>* Probability and sampling workshop</w:t>
       </w:r>
     </w:p>
     <w:p>
       <w:pPr>
         <w:pStyle w:val="Heading7"/>
       </w:pPr>
-      <w:bookmarkStart w:id="82" w:name="week-5-oct-1-probability-sampling"/>
-      <w:bookmarkEnd w:id="82"/>
-      <w:r>
-        <w:t>Week 5 (Oct 1): Probability &amp; Sampling</w:t>
+      <w:bookmarkStart w:id="98" w:name="week-6-oct-8-bivariate-for-two-categoric"/>
+      <w:bookmarkEnd w:id="98"/>
+      <w:r>
+        <w:t>Week 6 (Oct 8): Bivariate for two categorical variables</w:t>
       </w:r>
     </w:p>
     <w:p>
@@ -2333,40 +2480,30 @@
       <w:pPr>
         <w:pStyle w:val="Heading6"/>
       </w:pPr>
-      <w:bookmarkStart w:id="83" w:name="submit-challenge-4"/>
-      <w:bookmarkEnd w:id="83"/>
-      <w:r>
-        <w:t>* Submit Challenge 4</w:t>
-      </w:r>
-    </w:p>
-    <w:p>
-      <w:pPr>
-        <w:pStyle w:val="Heading6"/>
-      </w:pPr>
-      <w:bookmarkStart w:id="84" w:name="read-vetter-tr.-fundamentals-of-research"/>
-      <w:bookmarkEnd w:id="84"/>
-      <w:r>
-        <w:t>* Read Vetter TR. Fundamentals of research data and variables: the devil is in the details. Anesth Analg. 2017;125:1375-1380.</w:t>
-      </w:r>
-    </w:p>
-    <w:p>
-      <w:pPr>
-        <w:pStyle w:val="Heading6"/>
-      </w:pPr>
-      <w:bookmarkStart w:id="85" w:name="read-fischetti-using-data-to-reason-abou"/>
-      <w:bookmarkEnd w:id="85"/>
-      <w:r>
-        <w:t>* Read Fischetti Using Data to Reason About the World (Probability chapter)</w:t>
-      </w:r>
-    </w:p>
-    <w:p>
-      <w:pPr>
-        <w:pStyle w:val="Heading6"/>
-      </w:pPr>
-      <w:bookmarkStart w:id="86" w:name="read-dalgaard-chapter-3"/>
-      <w:bookmarkEnd w:id="86"/>
-      <w:r>
-        <w:t>* Read Dalgaard Chapter 3</w:t>
+      <w:bookmarkStart w:id="99" w:name="complete-challenge-5"/>
+      <w:bookmarkEnd w:id="99"/>
+      <w:r>
+        <w:t>* Complete Challenge 5</w:t>
+      </w:r>
+    </w:p>
+    <w:p>
+      <w:pPr>
+        <w:pStyle w:val="Heading6"/>
+      </w:pPr>
+      <w:bookmarkStart w:id="100" w:name="read-fischetti-testing-hypotheses-chapte"/>
+      <w:bookmarkEnd w:id="100"/>
+      <w:r>
+        <w:t>* Read Fischetti Testing Hypotheses chapter</w:t>
+      </w:r>
+    </w:p>
+    <w:p>
+      <w:pPr>
+        <w:pStyle w:val="Heading6"/>
+      </w:pPr>
+      <w:bookmarkStart w:id="101" w:name="read-dalgaard-sections-8.1-8.2"/>
+      <w:bookmarkEnd w:id="101"/>
+      <w:r>
+        <w:t>* Read Dalgaard sections 8.1-8.2</w:t>
       </w:r>
     </w:p>
     <w:p>
@@ -2381,30 +2518,24 @@
       <w:pPr>
         <w:pStyle w:val="Heading6"/>
       </w:pPr>
-      <w:bookmarkStart w:id="87" w:name="peer-review-challenge-4"/>
-      <w:bookmarkEnd w:id="87"/>
-      <w:r>
-        <w:t>* Peer review Challenge 4</w:t>
-      </w:r>
-    </w:p>
-    <w:p>
-      <w:pPr>
-        <w:pStyle w:val="Heading6"/>
-      </w:pPr>
-      <w:bookmarkStart w:id="88" w:name="probability-and-sampling-workshop"/>
-      <w:bookmarkEnd w:id="88"/>
-      <w:r>
-        <w:t>* Probability and sampling workshop</w:t>
+      <w:bookmarkStart w:id="102" w:name="chi-squared-workshop"/>
+      <w:bookmarkEnd w:id="102"/>
+      <w:r>
+        <w:lastRenderedPageBreak/>
+        <w:t>* Chi-squared workshop</w:t>
       </w:r>
     </w:p>
     <w:p>
       <w:pPr>
         <w:pStyle w:val="Heading7"/>
       </w:pPr>
-      <w:bookmarkStart w:id="89" w:name="week-6-oct-8-bivariate-for-two-categoric"/>
-      <w:bookmarkEnd w:id="89"/>
-      <w:r>
-        <w:t>Week 6 (Oct 8): Bivariate for two categorical variables</w:t>
+      <w:bookmarkStart w:id="103" w:name="week-7-oct-15-bivariate-for-one-categori"/>
+      <w:bookmarkEnd w:id="103"/>
+      <w:r>
+        <w:t>Week 7 (O</w:t>
+      </w:r>
+      <w:r>
+        <w:t>ct 15): Bivariate for one categorical and one continuous variable (Guest Lecturer: Shelly Cooper)</w:t>
       </w:r>
     </w:p>
     <w:p>
@@ -2419,30 +2550,28 @@
       <w:pPr>
         <w:pStyle w:val="Heading6"/>
       </w:pPr>
-      <w:bookmarkStart w:id="90" w:name="complete-challenge-5"/>
-      <w:bookmarkEnd w:id="90"/>
-      <w:r>
-        <w:t>* Complete Challenge 5</w:t>
-      </w:r>
-    </w:p>
-    <w:p>
-      <w:pPr>
-        <w:pStyle w:val="Heading6"/>
-      </w:pPr>
-      <w:bookmarkStart w:id="91" w:name="read-fischetti-testing-hypotheses-chapte"/>
-      <w:bookmarkEnd w:id="91"/>
-      <w:r>
-        <w:t>* Read Fischetti Testing Hypotheses chapter</w:t>
-      </w:r>
-    </w:p>
-    <w:p>
-      <w:pPr>
-        <w:pStyle w:val="Heading6"/>
-      </w:pPr>
-      <w:bookmarkStart w:id="92" w:name="read-dalgaard-sections-8.1-8.2"/>
-      <w:bookmarkEnd w:id="92"/>
-      <w:r>
-        <w:t>* Read Dalgaard sections 8.1-8.2</w:t>
+      <w:bookmarkStart w:id="104" w:name="submit-challenge-6"/>
+      <w:bookmarkEnd w:id="104"/>
+      <w:r>
+        <w:t>* Submit Challenge 6</w:t>
+      </w:r>
+    </w:p>
+    <w:p>
+      <w:pPr>
+        <w:pStyle w:val="Heading6"/>
+      </w:pPr>
+      <w:r>
+        <w:t>* Review Fischetti Describing Relationships chapter</w:t>
+      </w:r>
+    </w:p>
+    <w:p>
+      <w:pPr>
+        <w:pStyle w:val="Heading6"/>
+      </w:pPr>
+      <w:bookmarkStart w:id="105" w:name="read-dalgaard-sections-5.1-5.3-7.1-7.2"/>
+      <w:bookmarkEnd w:id="105"/>
+      <w:r>
+        <w:t>* Read Dalgaard sections 5.1-5.3, 7.1-7.2</w:t>
       </w:r>
     </w:p>
     <w:p>
@@ -2457,23 +2586,33 @@
       <w:pPr>
         <w:pStyle w:val="Heading6"/>
       </w:pPr>
-      <w:bookmarkStart w:id="93" w:name="chi-squared-workshop"/>
-      <w:bookmarkEnd w:id="93"/>
-      <w:r>
-        <w:t xml:space="preserve">* Chi-squared </w:t>
-      </w:r>
-      <w:r>
-        <w:t>workshop</w:t>
+      <w:bookmarkStart w:id="106" w:name="peer-review-challenge-6"/>
+      <w:bookmarkEnd w:id="106"/>
+      <w:r>
+        <w:t>* Peer review Chall</w:t>
+      </w:r>
+      <w:r>
+        <w:t>enge 6</w:t>
+      </w:r>
+    </w:p>
+    <w:p>
+      <w:pPr>
+        <w:pStyle w:val="Heading6"/>
+      </w:pPr>
+      <w:bookmarkStart w:id="107" w:name="t-tests-and-other-bivariate-workshop"/>
+      <w:bookmarkEnd w:id="107"/>
+      <w:r>
+        <w:t>* t-tests and other bivariate workshop</w:t>
       </w:r>
     </w:p>
     <w:p>
       <w:pPr>
         <w:pStyle w:val="Heading7"/>
       </w:pPr>
-      <w:bookmarkStart w:id="94" w:name="week-7-oct-15-bivariate-for-one-categori"/>
-      <w:bookmarkEnd w:id="94"/>
-      <w:r>
-        <w:t>Week 7 (Oct 15): Bivariate for one categorical and one continuous variable</w:t>
+      <w:bookmarkStart w:id="108" w:name="week-8-oct-22-bivariate-for-two-continuo"/>
+      <w:bookmarkEnd w:id="108"/>
+      <w:r>
+        <w:t>Week 8 (Oct 22): Bivariate for two continuous variables</w:t>
       </w:r>
     </w:p>
     <w:p>
@@ -2488,86 +2627,8 @@
       <w:pPr>
         <w:pStyle w:val="Heading6"/>
       </w:pPr>
-      <w:bookmarkStart w:id="95" w:name="submit-challenge-6"/>
-      <w:bookmarkEnd w:id="95"/>
-      <w:r>
-        <w:t>* Submit Challenge 6</w:t>
-      </w:r>
-    </w:p>
-    <w:p>
-      <w:pPr>
-        <w:pStyle w:val="Heading6"/>
-      </w:pPr>
-      <w:r>
-        <w:t>* Review Fischetti Describing Relationships chapter</w:t>
-      </w:r>
-    </w:p>
-    <w:p>
-      <w:pPr>
-        <w:pStyle w:val="Heading6"/>
-      </w:pPr>
-      <w:bookmarkStart w:id="96" w:name="read-dalgaard-sections-5.1-5.3-7.1-7.2"/>
-      <w:bookmarkEnd w:id="96"/>
-      <w:r>
-        <w:t>* Read Dalgaard sections 5.1-5.3, 7.1-7.2</w:t>
-      </w:r>
-    </w:p>
-    <w:p>
-      <w:pPr>
-        <w:pStyle w:val="FirstParagraph"/>
-      </w:pPr>
-      <w:r>
-        <w:t>IN CLASS:</w:t>
-      </w:r>
-    </w:p>
-    <w:p>
-      <w:pPr>
-        <w:pStyle w:val="Heading6"/>
-      </w:pPr>
-      <w:bookmarkStart w:id="97" w:name="peer-review-challenge-6"/>
-      <w:bookmarkEnd w:id="97"/>
-      <w:r>
-        <w:lastRenderedPageBreak/>
-        <w:t>* Peer review Challenge 6</w:t>
-      </w:r>
-    </w:p>
-    <w:p>
-      <w:pPr>
-        <w:pStyle w:val="Heading6"/>
-      </w:pPr>
-      <w:bookmarkStart w:id="98" w:name="t-tests-and-other-bivariate-workshop"/>
-      <w:bookmarkEnd w:id="98"/>
-      <w:r>
-        <w:t>* t-tes</w:t>
-      </w:r>
-      <w:r>
-        <w:t>ts and other bivariate workshop</w:t>
-      </w:r>
-    </w:p>
-    <w:p>
-      <w:pPr>
-        <w:pStyle w:val="Heading7"/>
-      </w:pPr>
-      <w:bookmarkStart w:id="99" w:name="week-8-oct-22-bivariate-for-two-continuo"/>
-      <w:bookmarkEnd w:id="99"/>
-      <w:r>
-        <w:t>Week 8 (Oct 22): Bivariate for two continuous variables</w:t>
-      </w:r>
-    </w:p>
-    <w:p>
-      <w:pPr>
-        <w:pStyle w:val="FirstParagraph"/>
-      </w:pPr>
-      <w:r>
-        <w:t>BEFORE CLASS:</w:t>
-      </w:r>
-    </w:p>
-    <w:p>
-      <w:pPr>
-        <w:pStyle w:val="Heading6"/>
-      </w:pPr>
-      <w:bookmarkStart w:id="100" w:name="submit-challenge-7"/>
-      <w:bookmarkEnd w:id="100"/>
+      <w:bookmarkStart w:id="109" w:name="submit-challenge-7"/>
+      <w:bookmarkEnd w:id="109"/>
       <w:r>
         <w:t>* Submit Challenge 7</w:t>
       </w:r>
@@ -2576,8 +2637,8 @@
       <w:pPr>
         <w:pStyle w:val="Heading6"/>
       </w:pPr>
-      <w:bookmarkStart w:id="101" w:name="complete-chapters-1-and-2-from-the-corre"/>
-      <w:bookmarkEnd w:id="101"/>
+      <w:bookmarkStart w:id="110" w:name="complete-chapters-1-and-2-from-the-corre"/>
+      <w:bookmarkEnd w:id="110"/>
       <w:r>
         <w:t xml:space="preserve">* Complete chapters 1 and 2 from the </w:t>
       </w:r>
@@ -2586,13 +2647,7 @@
           <w:rPr>
             <w:rStyle w:val="Hyperlink"/>
           </w:rPr>
-          <w:t>Correlation a</w:t>
-        </w:r>
-        <w:r>
-          <w:rPr>
-            <w:rStyle w:val="Hyperlink"/>
-          </w:rPr>
-          <w:t>nd Regression</w:t>
+          <w:t>Correlation and Regression</w:t>
         </w:r>
       </w:hyperlink>
       <w:r>
@@ -2603,8 +2658,8 @@
       <w:pPr>
         <w:pStyle w:val="Heading6"/>
       </w:pPr>
-      <w:bookmarkStart w:id="102" w:name="review-fischetti-describing-relationship"/>
-      <w:bookmarkEnd w:id="102"/>
+      <w:bookmarkStart w:id="111" w:name="review-fischetti-describing-relationship"/>
+      <w:bookmarkEnd w:id="111"/>
       <w:r>
         <w:t>* Review Fischetti Describing Relationships chapter</w:t>
       </w:r>
@@ -2613,8 +2668,8 @@
       <w:pPr>
         <w:pStyle w:val="Heading6"/>
       </w:pPr>
-      <w:bookmarkStart w:id="103" w:name="read-dalgaard-section-6.4"/>
-      <w:bookmarkEnd w:id="103"/>
+      <w:bookmarkStart w:id="112" w:name="read-dalgaard-section-6.4"/>
+      <w:bookmarkEnd w:id="112"/>
       <w:r>
         <w:t>* Read Dalgaard section 6.4</w:t>
       </w:r>
@@ -2631,8 +2686,8 @@
       <w:pPr>
         <w:pStyle w:val="Heading6"/>
       </w:pPr>
-      <w:bookmarkStart w:id="104" w:name="peer-review-challenge-7"/>
-      <w:bookmarkEnd w:id="104"/>
+      <w:bookmarkStart w:id="113" w:name="peer-review-challenge-7"/>
+      <w:bookmarkEnd w:id="113"/>
       <w:r>
         <w:t>* Peer review Challenge 7</w:t>
       </w:r>
@@ -2641,8 +2696,8 @@
       <w:pPr>
         <w:pStyle w:val="Heading6"/>
       </w:pPr>
-      <w:bookmarkStart w:id="105" w:name="correlation-and-other-bivariate-workshop"/>
-      <w:bookmarkEnd w:id="105"/>
+      <w:bookmarkStart w:id="114" w:name="correlation-and-other-bivariate-workshop"/>
+      <w:bookmarkEnd w:id="114"/>
       <w:r>
         <w:t>* Correlation and other bivariate workshop</w:t>
       </w:r>
@@ -2651,8 +2706,8 @@
       <w:pPr>
         <w:pStyle w:val="Heading7"/>
       </w:pPr>
-      <w:bookmarkStart w:id="106" w:name="week-9-oct-29-linear-regression"/>
-      <w:bookmarkEnd w:id="106"/>
+      <w:bookmarkStart w:id="115" w:name="week-9-oct-29-linear-regression"/>
+      <w:bookmarkEnd w:id="115"/>
       <w:r>
         <w:t>Week 9 (Oct 29): Linear regression</w:t>
       </w:r>
@@ -2669,21 +2724,18 @@
       <w:pPr>
         <w:pStyle w:val="Heading6"/>
       </w:pPr>
-      <w:bookmarkStart w:id="107" w:name="submit-challenge-8"/>
-      <w:bookmarkEnd w:id="107"/>
-      <w:r>
-        <w:t>* Submit Challenge</w:t>
-      </w:r>
-      <w:r>
-        <w:t xml:space="preserve"> 8</w:t>
-      </w:r>
-    </w:p>
-    <w:p>
-      <w:pPr>
-        <w:pStyle w:val="Heading6"/>
-      </w:pPr>
-      <w:bookmarkStart w:id="108" w:name="complete-chapters-3-and-4-from-the-corre"/>
-      <w:bookmarkEnd w:id="108"/>
+      <w:bookmarkStart w:id="116" w:name="submit-challenge-8"/>
+      <w:bookmarkEnd w:id="116"/>
+      <w:r>
+        <w:t>* Submit Challenge 8</w:t>
+      </w:r>
+    </w:p>
+    <w:p>
+      <w:pPr>
+        <w:pStyle w:val="Heading6"/>
+      </w:pPr>
+      <w:bookmarkStart w:id="117" w:name="complete-chapters-3-and-4-from-the-corre"/>
+      <w:bookmarkEnd w:id="117"/>
       <w:r>
         <w:t xml:space="preserve">* Complete chapters 3 and 4 from the </w:t>
       </w:r>
@@ -2703,8 +2755,8 @@
       <w:pPr>
         <w:pStyle w:val="Heading6"/>
       </w:pPr>
-      <w:bookmarkStart w:id="109" w:name="read-fischetti-predicting-continuous-var"/>
-      <w:bookmarkEnd w:id="109"/>
+      <w:bookmarkStart w:id="118" w:name="read-fischetti-predicting-continuous-var"/>
+      <w:bookmarkEnd w:id="118"/>
       <w:r>
         <w:t>* Read Fischetti Predicting Continuous Variables</w:t>
       </w:r>
@@ -2713,10 +2765,13 @@
       <w:pPr>
         <w:pStyle w:val="Heading6"/>
       </w:pPr>
-      <w:bookmarkStart w:id="110" w:name="read-dalgaard-sections-6.1-6.3"/>
-      <w:bookmarkEnd w:id="110"/>
-      <w:r>
-        <w:t>* Read Dalgaard sections 6.1-6.3</w:t>
+      <w:bookmarkStart w:id="119" w:name="read-dalgaard-sections-6.1-6.3"/>
+      <w:bookmarkEnd w:id="119"/>
+      <w:r>
+        <w:t>* Read Dalgaard section</w:t>
+      </w:r>
+      <w:r>
+        <w:t>s 6.1-6.3</w:t>
       </w:r>
     </w:p>
     <w:p>
@@ -2731,8 +2786,8 @@
       <w:pPr>
         <w:pStyle w:val="Heading6"/>
       </w:pPr>
-      <w:bookmarkStart w:id="111" w:name="peer-review-challenge-8"/>
-      <w:bookmarkEnd w:id="111"/>
+      <w:bookmarkStart w:id="120" w:name="peer-review-challenge-8"/>
+      <w:bookmarkEnd w:id="120"/>
       <w:r>
         <w:t>* Peer review Challenge 8</w:t>
       </w:r>
@@ -2741,8 +2796,8 @@
       <w:pPr>
         <w:pStyle w:val="Heading6"/>
       </w:pPr>
-      <w:bookmarkStart w:id="112" w:name="linear-regression-workshop"/>
-      <w:bookmarkEnd w:id="112"/>
+      <w:bookmarkStart w:id="121" w:name="linear-regression-workshop"/>
+      <w:bookmarkEnd w:id="121"/>
       <w:r>
         <w:t>* Linear regression workshop</w:t>
       </w:r>
@@ -2751,8 +2806,8 @@
       <w:pPr>
         <w:pStyle w:val="Heading7"/>
       </w:pPr>
-      <w:bookmarkStart w:id="113" w:name="week-10-nov-5-logistic-regression"/>
-      <w:bookmarkEnd w:id="113"/>
+      <w:bookmarkStart w:id="122" w:name="week-10-nov-5-logistic-regression"/>
+      <w:bookmarkEnd w:id="122"/>
       <w:r>
         <w:t>Week 10 (Nov 5): Logistic regression</w:t>
       </w:r>
@@ -2769,9 +2824,10 @@
       <w:pPr>
         <w:pStyle w:val="Heading6"/>
       </w:pPr>
-      <w:bookmarkStart w:id="114" w:name="submit-challenge-9"/>
-      <w:bookmarkEnd w:id="114"/>
-      <w:r>
+      <w:bookmarkStart w:id="123" w:name="submit-challenge-9"/>
+      <w:bookmarkEnd w:id="123"/>
+      <w:r>
+        <w:lastRenderedPageBreak/>
         <w:t>* Submit Challenge 9</w:t>
       </w:r>
     </w:p>
@@ -2779,8 +2835,8 @@
       <w:pPr>
         <w:pStyle w:val="Heading6"/>
       </w:pPr>
-      <w:bookmarkStart w:id="115" w:name="complete-chapter-4-from-the-multiple-and"/>
-      <w:bookmarkEnd w:id="115"/>
+      <w:bookmarkStart w:id="124" w:name="complete-chapter-4-from-the-multiple-and"/>
+      <w:bookmarkEnd w:id="124"/>
       <w:r>
         <w:t xml:space="preserve">* Complete chapter 4 from the </w:t>
       </w:r>
@@ -2800,8 +2856,8 @@
       <w:pPr>
         <w:pStyle w:val="Heading6"/>
       </w:pPr>
-      <w:bookmarkStart w:id="116" w:name="read-httpsstats.idre.ucla.edurdaelogit-r"/>
-      <w:bookmarkEnd w:id="116"/>
+      <w:bookmarkStart w:id="125" w:name="read-httpsstats.idre.ucla.edurdaelogit-r"/>
+      <w:bookmarkEnd w:id="125"/>
       <w:r>
         <w:t xml:space="preserve">* Read </w:t>
       </w:r>
@@ -2810,7 +2866,13 @@
           <w:rPr>
             <w:rStyle w:val="Hyperlink"/>
           </w:rPr>
-          <w:t>https://stats.idre.ucla.edu/r/dae/logit-regression/</w:t>
+          <w:t>https://stats.idre.ucla.edu/r/dae/logit-re</w:t>
+        </w:r>
+        <w:r>
+          <w:rPr>
+            <w:rStyle w:val="Hyperlink"/>
+          </w:rPr>
+          <w:t>gression/</w:t>
         </w:r>
       </w:hyperlink>
     </w:p>
@@ -2818,21 +2880,18 @@
       <w:pPr>
         <w:pStyle w:val="Heading6"/>
       </w:pPr>
-      <w:bookmarkStart w:id="117" w:name="read-fischetti-predicting-categorical-va"/>
-      <w:bookmarkEnd w:id="117"/>
-      <w:r>
-        <w:t>* Read Fischetti Predicting Categorical Variables section on Logistic regress</w:t>
-      </w:r>
-      <w:r>
-        <w:t>ion only</w:t>
-      </w:r>
-    </w:p>
-    <w:p>
-      <w:pPr>
-        <w:pStyle w:val="Heading6"/>
-      </w:pPr>
-      <w:bookmarkStart w:id="118" w:name="read-dalgaard-sections-13.1-13.5"/>
-      <w:bookmarkEnd w:id="118"/>
+      <w:bookmarkStart w:id="126" w:name="read-fischetti-predicting-categorical-va"/>
+      <w:bookmarkEnd w:id="126"/>
+      <w:r>
+        <w:t>* Read Fischetti Predicting Categorical Variables section on Logistic regression only</w:t>
+      </w:r>
+    </w:p>
+    <w:p>
+      <w:pPr>
+        <w:pStyle w:val="Heading6"/>
+      </w:pPr>
+      <w:bookmarkStart w:id="127" w:name="read-dalgaard-sections-13.1-13.5"/>
+      <w:bookmarkEnd w:id="127"/>
       <w:r>
         <w:t>* Read Dalgaard sections 13.1-13.5</w:t>
       </w:r>
@@ -2841,10 +2900,13 @@
       <w:pPr>
         <w:pStyle w:val="Heading6"/>
       </w:pPr>
-      <w:bookmarkStart w:id="119" w:name="read-tolles-juliana-and-william-j.-meure"/>
-      <w:bookmarkEnd w:id="119"/>
-      <w:r>
-        <w:t>* Read Tolles, Juliana, and William J. Meurer. “Logistic Regression: Relating Patient Characteristics to Outcomes.” JAMA 316.5 (2016): 533-534.</w:t>
+      <w:bookmarkStart w:id="128" w:name="read-tolles-juliana-and-william-j.-meure"/>
+      <w:bookmarkEnd w:id="128"/>
+      <w:r>
+        <w:t>* Read Tolles, Juliana, and William J. Meurer. “Logistic Regression: Relating Patient Characteristics to Outcomes.” JAMA 316.</w:t>
+      </w:r>
+      <w:r>
+        <w:t>5 (2016): 533-534.</w:t>
       </w:r>
     </w:p>
     <w:p>
@@ -2859,8 +2921,8 @@
       <w:pPr>
         <w:pStyle w:val="Heading6"/>
       </w:pPr>
-      <w:bookmarkStart w:id="120" w:name="peer-review-challenge-9"/>
-      <w:bookmarkEnd w:id="120"/>
+      <w:bookmarkStart w:id="129" w:name="peer-review-challenge-9"/>
+      <w:bookmarkEnd w:id="129"/>
       <w:r>
         <w:t>* Peer review Challenge 9</w:t>
       </w:r>
@@ -2869,8 +2931,8 @@
       <w:pPr>
         <w:pStyle w:val="Heading6"/>
       </w:pPr>
-      <w:bookmarkStart w:id="121" w:name="logistic-regression-workshop"/>
-      <w:bookmarkEnd w:id="121"/>
+      <w:bookmarkStart w:id="130" w:name="logistic-regression-workshop"/>
+      <w:bookmarkEnd w:id="130"/>
       <w:r>
         <w:t>* Logistic regression workshop</w:t>
       </w:r>
@@ -2879,13 +2941,10 @@
       <w:pPr>
         <w:pStyle w:val="Heading7"/>
       </w:pPr>
-      <w:bookmarkStart w:id="122" w:name="week-11-nov-12-data-management-guest-lec"/>
-      <w:bookmarkEnd w:id="122"/>
-      <w:r>
-        <w:t>W</w:t>
-      </w:r>
-      <w:r>
-        <w:t>eek 11 (Nov 12): Data Management (Guest lecturer: Laura Gardner)</w:t>
+      <w:bookmarkStart w:id="131" w:name="week-11-nov-12-data-management-guest-lec"/>
+      <w:bookmarkEnd w:id="131"/>
+      <w:r>
+        <w:t>Week 11 (Nov 12): Data Management (Guest lecturer: Laura Gardner)</w:t>
       </w:r>
     </w:p>
     <w:p>
@@ -2900,10 +2959,9 @@
       <w:pPr>
         <w:pStyle w:val="Heading6"/>
       </w:pPr>
-      <w:bookmarkStart w:id="123" w:name="complete-multiple-and-logistic-regressio"/>
-      <w:bookmarkEnd w:id="123"/>
-      <w:r>
-        <w:lastRenderedPageBreak/>
+      <w:bookmarkStart w:id="132" w:name="complete-multiple-and-logistic-regressio"/>
+      <w:bookmarkEnd w:id="132"/>
+      <w:r>
         <w:t>* Complete [Multiple and Logistic Regression Chapter 4]</w:t>
       </w:r>
       <w:hyperlink r:id="rId33">
@@ -2911,25 +2969,22 @@
           <w:rPr>
             <w:rStyle w:val="Hyperlink"/>
           </w:rPr>
-          <w:t>https://campus.datacamp.com/cours</w:t>
-        </w:r>
-        <w:r>
-          <w:rPr>
-            <w:rStyle w:val="Hyperlink"/>
-          </w:rPr>
-          <w:t>es/multiple-and-logistic-regression/</w:t>
+          <w:t>https://campus.datacamp.com/courses/multiple-and-logistic-regression/</w:t>
         </w:r>
       </w:hyperlink>
       <w:r>
-        <w:t xml:space="preserve"> (This counts as Challenge 10 and not toward the DataCamp 6%, Complete with &gt;75% correct for 100 points, completed with 50%-75% for 70 points, not completed or completed &lt;50% correct for 0 points)</w:t>
-      </w:r>
-    </w:p>
-    <w:p>
-      <w:pPr>
-        <w:pStyle w:val="Heading6"/>
-      </w:pPr>
-      <w:bookmarkStart w:id="124" w:name="read-httpr4ds.had.co.nzexploratory-data-"/>
-      <w:bookmarkEnd w:id="124"/>
+        <w:t xml:space="preserve"> (This counts as Challenge 10 and not toward the DataCamp 6%, Complete with &gt;75% correct for 100 points, completed with 50%-75% for 7</w:t>
+      </w:r>
+      <w:r>
+        <w:t>0 points, not completed or completed &lt;50% correct for 0 points)</w:t>
+      </w:r>
+    </w:p>
+    <w:p>
+      <w:pPr>
+        <w:pStyle w:val="Heading6"/>
+      </w:pPr>
+      <w:bookmarkStart w:id="133" w:name="read-httpr4ds.had.co.nzexploratory-data-"/>
+      <w:bookmarkEnd w:id="133"/>
       <w:r>
         <w:t xml:space="preserve">* Read </w:t>
       </w:r>
@@ -2946,8 +3001,8 @@
       <w:pPr>
         <w:pStyle w:val="Heading6"/>
       </w:pPr>
-      <w:bookmarkStart w:id="125" w:name="read-httpscoding2share.github.ioreproduc"/>
-      <w:bookmarkEnd w:id="125"/>
+      <w:bookmarkStart w:id="134" w:name="read-httpscoding2share.github.ioreproduc"/>
+      <w:bookmarkEnd w:id="134"/>
       <w:r>
         <w:t xml:space="preserve">* Read </w:t>
       </w:r>
@@ -2956,13 +3011,7 @@
           <w:rPr>
             <w:rStyle w:val="Hyperlink"/>
           </w:rPr>
-          <w:t>https://coding2share.github.io/ReproducibilityToolkit</w:t>
-        </w:r>
-        <w:r>
-          <w:rPr>
-            <w:rStyle w:val="Hyperlink"/>
-          </w:rPr>
-          <w:t>/Mod3Code.html</w:t>
+          <w:t>https://coding2share.github.io/ReproducibilityToolkit/Mod3Code.html</w:t>
         </w:r>
       </w:hyperlink>
     </w:p>
@@ -2970,8 +3019,8 @@
       <w:pPr>
         <w:pStyle w:val="Heading6"/>
       </w:pPr>
-      <w:bookmarkStart w:id="126" w:name="read-fischetti-dealing-with-missing-data"/>
-      <w:bookmarkEnd w:id="126"/>
+      <w:bookmarkStart w:id="135" w:name="read-fischetti-dealing-with-missing-data"/>
+      <w:bookmarkEnd w:id="135"/>
       <w:r>
         <w:t xml:space="preserve">* Read Fischetti </w:t>
       </w:r>
@@ -2998,8 +3047,8 @@
       <w:pPr>
         <w:pStyle w:val="Heading6"/>
       </w:pPr>
-      <w:bookmarkStart w:id="127" w:name="read-dalgaard-10.1-10.4"/>
-      <w:bookmarkEnd w:id="127"/>
+      <w:bookmarkStart w:id="136" w:name="read-dalgaard-10.1-10.4"/>
+      <w:bookmarkEnd w:id="136"/>
       <w:r>
         <w:t>* Read Dalgaard 10.1-10.4</w:t>
       </w:r>
@@ -3016,8 +3065,8 @@
       <w:pPr>
         <w:pStyle w:val="Heading6"/>
       </w:pPr>
-      <w:bookmarkStart w:id="128" w:name="data-management-workshop"/>
-      <w:bookmarkEnd w:id="128"/>
+      <w:bookmarkStart w:id="137" w:name="data-management-workshop"/>
+      <w:bookmarkEnd w:id="137"/>
       <w:r>
         <w:t>* Data management workshop</w:t>
       </w:r>
@@ -3026,8 +3075,8 @@
       <w:pPr>
         <w:pStyle w:val="Heading7"/>
       </w:pPr>
-      <w:bookmarkStart w:id="129" w:name="week-12-nov-19-statistics-in-the-wild-wo"/>
-      <w:bookmarkEnd w:id="129"/>
+      <w:bookmarkStart w:id="138" w:name="week-12-nov-19-statistics-in-the-wild-wo"/>
+      <w:bookmarkEnd w:id="138"/>
       <w:r>
         <w:t>Week 12 (Nov 19): Statistics in the Wild work day</w:t>
       </w:r>
@@ -3044,21 +3093,18 @@
       <w:pPr>
         <w:pStyle w:val="Heading6"/>
       </w:pPr>
-      <w:bookmarkStart w:id="130" w:name="open-time-to-work-on-remaining-coursewor"/>
-      <w:bookmarkEnd w:id="130"/>
-      <w:r>
-        <w:t>* Open time t</w:t>
-      </w:r>
-      <w:r>
-        <w:t>o work on remaining coursework with help from instructor as needed</w:t>
+      <w:bookmarkStart w:id="139" w:name="open-time-to-work-on-remaining-coursewor"/>
+      <w:bookmarkEnd w:id="139"/>
+      <w:r>
+        <w:t>* Open time to work on remaining coursework with help from instructor as needed</w:t>
       </w:r>
     </w:p>
     <w:p>
       <w:pPr>
         <w:pStyle w:val="Heading7"/>
       </w:pPr>
-      <w:bookmarkStart w:id="131" w:name="week-13-nov-26-book-club"/>
-      <w:bookmarkEnd w:id="131"/>
+      <w:bookmarkStart w:id="140" w:name="week-13-nov-26-book-club"/>
+      <w:bookmarkEnd w:id="140"/>
       <w:r>
         <w:t>Week 13 (Nov 26): Book Club</w:t>
       </w:r>
@@ -3075,8 +3121,8 @@
       <w:pPr>
         <w:pStyle w:val="Heading6"/>
       </w:pPr>
-      <w:bookmarkStart w:id="132" w:name="read-book-for-book-club"/>
-      <w:bookmarkEnd w:id="132"/>
+      <w:bookmarkStart w:id="141" w:name="read-book-for-book-club"/>
+      <w:bookmarkEnd w:id="141"/>
       <w:r>
         <w:t>* Read book for book club</w:t>
       </w:r>
@@ -3085,10 +3131,13 @@
       <w:pPr>
         <w:pStyle w:val="Heading6"/>
       </w:pPr>
-      <w:bookmarkStart w:id="133" w:name="work-with-team-to-prepare-activitydiscus"/>
-      <w:bookmarkEnd w:id="133"/>
-      <w:r>
-        <w:t>* Work with team to prepare activity/discussion on part of book</w:t>
+      <w:bookmarkStart w:id="142" w:name="work-with-team-to-prepare-activitydiscus"/>
+      <w:bookmarkEnd w:id="142"/>
+      <w:r>
+        <w:t>* Work with team to p</w:t>
+      </w:r>
+      <w:r>
+        <w:t>repare activity/discussion on part of book</w:t>
       </w:r>
     </w:p>
     <w:p>
@@ -3103,23 +3152,24 @@
       <w:pPr>
         <w:numPr>
           <w:ilvl w:val="0"/>
-          <w:numId w:val="10"/>
+          <w:numId w:val="9"/>
         </w:numPr>
       </w:pPr>
       <w:r>
-        <w:t>Lead the class in a discussion or activity related to your book club question. Discussion or activity should be active and encourage participation by students (no presentations!). As all good book clubs are, it’s a potluck! Feel free to bring a favorite sn</w:t>
-      </w:r>
-      <w:r>
-        <w:t>ack to share with the class.</w:t>
+        <w:t xml:space="preserve">Lead the class in a discussion or activity related to your book club question. Discussion or activity should be active and encourage participation by students (no presentations!). As all good book clubs </w:t>
+      </w:r>
+      <w:r>
+        <w:t>are, it’s a potluck! Feel free to bring a favorite snack to share with the class.</w:t>
       </w:r>
     </w:p>
     <w:p>
       <w:pPr>
         <w:pStyle w:val="Heading7"/>
       </w:pPr>
-      <w:bookmarkStart w:id="134" w:name="week-14-dec-3-course-review-pick-up-fina"/>
-      <w:bookmarkEnd w:id="134"/>
-      <w:r>
+      <w:bookmarkStart w:id="143" w:name="week-14-dec-3-course-review-pick-up-fina"/>
+      <w:bookmarkEnd w:id="143"/>
+      <w:r>
+        <w:lastRenderedPageBreak/>
         <w:t>Week 14 (Dec 3): Course Review &amp; Pick Up Final Exam Part I</w:t>
       </w:r>
     </w:p>
@@ -3135,8 +3185,8 @@
       <w:pPr>
         <w:pStyle w:val="Heading6"/>
       </w:pPr>
-      <w:bookmarkStart w:id="135" w:name="submit-statistics-in-the-wild-project"/>
-      <w:bookmarkEnd w:id="135"/>
+      <w:bookmarkStart w:id="144" w:name="submit-statistics-in-the-wild-project"/>
+      <w:bookmarkEnd w:id="144"/>
       <w:r>
         <w:t>* Submit Statistics in the Wild project</w:t>
       </w:r>
@@ -3145,10 +3195,13 @@
       <w:pPr>
         <w:pStyle w:val="Heading6"/>
       </w:pPr>
-      <w:bookmarkStart w:id="136" w:name="review-notes-and-make-a-list-of-topicsqu"/>
-      <w:bookmarkEnd w:id="136"/>
-      <w:r>
-        <w:t>* Review notes and make a list of topics/questions to ask in review</w:t>
+      <w:bookmarkStart w:id="145" w:name="review-notes-and-make-a-list-of-topicsqu"/>
+      <w:bookmarkEnd w:id="145"/>
+      <w:r>
+        <w:t xml:space="preserve">* Review notes and make a list of topics/questions to ask in </w:t>
+      </w:r>
+      <w:r>
+        <w:t>review</w:t>
       </w:r>
     </w:p>
     <w:p>
@@ -3163,8 +3216,8 @@
       <w:pPr>
         <w:pStyle w:val="Heading6"/>
       </w:pPr>
-      <w:bookmarkStart w:id="137" w:name="review-course-material"/>
-      <w:bookmarkEnd w:id="137"/>
+      <w:bookmarkStart w:id="146" w:name="review-course-material"/>
+      <w:bookmarkEnd w:id="146"/>
       <w:r>
         <w:t>* Review course material</w:t>
       </w:r>
@@ -3173,21 +3226,18 @@
       <w:pPr>
         <w:pStyle w:val="Heading6"/>
       </w:pPr>
-      <w:bookmarkStart w:id="138" w:name="distribute-final-exam-part-i"/>
-      <w:bookmarkEnd w:id="138"/>
-      <w:r>
-        <w:t>* Distribut</w:t>
-      </w:r>
-      <w:r>
-        <w:t>e Final Exam Part I</w:t>
+      <w:bookmarkStart w:id="147" w:name="distribute-final-exam-part-i"/>
+      <w:bookmarkEnd w:id="147"/>
+      <w:r>
+        <w:t>* Distribute Final Exam Part I</w:t>
       </w:r>
     </w:p>
     <w:p>
       <w:pPr>
         <w:pStyle w:val="Heading7"/>
       </w:pPr>
-      <w:bookmarkStart w:id="139" w:name="week-15-dec-10-final-exam-part-ii"/>
-      <w:bookmarkEnd w:id="139"/>
+      <w:bookmarkStart w:id="148" w:name="week-15-dec-10-final-exam-part-ii"/>
+      <w:bookmarkEnd w:id="148"/>
       <w:r>
         <w:t>Week 15 (Dec 10): Final Exam Part II</w:t>
       </w:r>
@@ -3204,10 +3254,9 @@
       <w:pPr>
         <w:pStyle w:val="Heading6"/>
       </w:pPr>
-      <w:bookmarkStart w:id="140" w:name="submit-final-exam-part-i"/>
-      <w:bookmarkEnd w:id="140"/>
-      <w:r>
-        <w:lastRenderedPageBreak/>
+      <w:bookmarkStart w:id="149" w:name="submit-final-exam-part-i"/>
+      <w:bookmarkEnd w:id="149"/>
+      <w:r>
         <w:t>* Submit Final Exam Part I</w:t>
       </w:r>
     </w:p>
@@ -3215,8 +3264,8 @@
       <w:pPr>
         <w:pStyle w:val="Heading6"/>
       </w:pPr>
-      <w:bookmarkStart w:id="141" w:name="complete-and-submit-final-exam-part-ii"/>
-      <w:bookmarkEnd w:id="141"/>
+      <w:bookmarkStart w:id="150" w:name="complete-and-submit-final-exam-part-ii"/>
+      <w:bookmarkEnd w:id="150"/>
       <w:r>
         <w:t>* Complete and submit Final Exam Part II</w:t>
       </w:r>
@@ -3295,9 +3344,9 @@
 <file path=word/numbering.xml><?xml version="1.0" encoding="utf-8"?>
 <w:numbering xmlns:wpc="http://schemas.microsoft.com/office/word/2010/wordprocessingCanvas" xmlns:cx="http://schemas.microsoft.com/office/drawing/2014/chartex" xmlns:cx1="http://schemas.microsoft.com/office/drawing/2015/9/8/chartex" xmlns:cx2="http://schemas.microsoft.com/office/drawing/2015/10/21/chartex" xmlns:cx3="http://schemas.microsoft.com/office/drawing/2016/5/9/chartex" xmlns:cx4="http://schemas.microsoft.com/office/drawing/2016/5/10/chartex" xmlns:cx5="http://schemas.microsoft.com/office/drawing/2016/5/11/chartex" xmlns:cx6="http://schemas.microsoft.com/office/drawing/2016/5/12/chartex" xmlns:cx7="http://schemas.microsoft.com/office/drawing/2016/5/13/chartex" xmlns:cx8="http://schemas.microsoft.com/office/drawing/2016/5/14/chartex" xmlns:mc="http://schemas.openxmlformats.org/markup-compatibility/2006" xmlns:aink="http://schemas.microsoft.com/office/drawing/2016/ink" xmlns:am3d="http://schemas.microsoft.com/office/drawing/2017/model3d" xmlns:o="urn:schemas-microsoft-com:office:office" xmlns:r="http://schemas.openxmlformats.org/officeDocument/2006/relationships" xmlns:m="http://schemas.openxmlformats.org/officeDocument/2006/math" xmlns:v="urn:schemas-microsoft-com:vml" xmlns:wp14="http://schemas.microsoft.com/office/word/2010/wordprocessingDrawing" xmlns:wp="http://schemas.openxmlformats.org/drawingml/2006/wordprocessingDrawing" xmlns:w10="urn:schemas-microsoft-com:office:word" xmlns:w="http://schemas.openxmlformats.org/wordprocessingml/2006/main" xmlns:w14="http://schemas.microsoft.com/office/word/2010/wordml" xmlns:w15="http://schemas.microsoft.com/office/word/2012/wordml" xmlns:w16cid="http://schemas.microsoft.com/office/word/2016/wordml/cid" xmlns:w16se="http://schemas.microsoft.com/office/word/2015/wordml/symex" xmlns:wpg="http://schemas.microsoft.com/office/word/2010/wordprocessingGroup" xmlns:wpi="http://schemas.microsoft.com/office/word/2010/wordprocessingInk" xmlns:wne="http://schemas.microsoft.com/office/word/2006/wordml" xmlns:wps="http://schemas.microsoft.com/office/word/2010/wordprocessingShape" mc:Ignorable="w14 w15 w16se w16cid wp14">
   <w:abstractNum w:abstractNumId="0" w15:restartNumberingAfterBreak="0">
-    <w:nsid w:val="1337F1FB"/>
+    <w:nsid w:val="38BA7301"/>
     <w:multiLevelType w:val="multilevel"/>
-    <w:tmpl w:val="8EE2DEDA"/>
+    <w:tmpl w:val="41E08278"/>
     <w:lvl w:ilvl="0">
       <w:start w:val="1"/>
       <w:numFmt w:val="decimal"/>
@@ -3394,12 +3443,13 @@
     </w:lvl>
   </w:abstractNum>
   <w:abstractNum w:abstractNumId="1" w15:restartNumberingAfterBreak="0">
-    <w:nsid w:val="16F32591"/>
+    <w:nsid w:val="484DC689"/>
     <w:multiLevelType w:val="multilevel"/>
-    <w:tmpl w:val="43849570"/>
+    <w:tmpl w:val="D57A536E"/>
     <w:lvl w:ilvl="0">
-      <w:numFmt w:val="bullet"/>
-      <w:lvlText w:val="•"/>
+      <w:start w:val="1"/>
+      <w:numFmt w:val="decimal"/>
+      <w:lvlText w:val="(%1)"/>
       <w:lvlJc w:val="left"/>
       <w:pPr>
         <w:tabs>
@@ -3409,8 +3459,9 @@
       </w:pPr>
     </w:lvl>
     <w:lvl w:ilvl="1">
-      <w:numFmt w:val="bullet"/>
-      <w:lvlText w:val="–"/>
+      <w:start w:val="1"/>
+      <w:numFmt w:val="decimal"/>
+      <w:lvlText w:val="(%2)"/>
       <w:lvlJc w:val="left"/>
       <w:pPr>
         <w:tabs>
@@ -3420,8 +3471,9 @@
       </w:pPr>
     </w:lvl>
     <w:lvl w:ilvl="2">
-      <w:numFmt w:val="bullet"/>
-      <w:lvlText w:val="•"/>
+      <w:start w:val="1"/>
+      <w:numFmt w:val="decimal"/>
+      <w:lvlText w:val="(%3)"/>
       <w:lvlJc w:val="left"/>
       <w:pPr>
         <w:tabs>
@@ -3431,8 +3483,9 @@
       </w:pPr>
     </w:lvl>
     <w:lvl w:ilvl="3">
-      <w:numFmt w:val="bullet"/>
-      <w:lvlText w:val="–"/>
+      <w:start w:val="1"/>
+      <w:numFmt w:val="decimal"/>
+      <w:lvlText w:val="(%4)"/>
       <w:lvlJc w:val="left"/>
       <w:pPr>
         <w:tabs>
@@ -3442,8 +3495,9 @@
       </w:pPr>
     </w:lvl>
     <w:lvl w:ilvl="4">
-      <w:numFmt w:val="bullet"/>
-      <w:lvlText w:val="•"/>
+      <w:start w:val="1"/>
+      <w:numFmt w:val="decimal"/>
+      <w:lvlText w:val="(%5)"/>
       <w:lvlJc w:val="left"/>
       <w:pPr>
         <w:tabs>
@@ -3453,8 +3507,9 @@
       </w:pPr>
     </w:lvl>
     <w:lvl w:ilvl="5">
-      <w:numFmt w:val="bullet"/>
-      <w:lvlText w:val="–"/>
+      <w:start w:val="1"/>
+      <w:numFmt w:val="decimal"/>
+      <w:lvlText w:val="(%6)"/>
       <w:lvlJc w:val="left"/>
       <w:pPr>
         <w:tabs>
@@ -3464,8 +3519,9 @@
       </w:pPr>
     </w:lvl>
     <w:lvl w:ilvl="6">
-      <w:numFmt w:val="bullet"/>
-      <w:lvlText w:val="•"/>
+      <w:start w:val="1"/>
+      <w:numFmt w:val="decimal"/>
+      <w:lvlText w:val="(%7)"/>
       <w:lvlJc w:val="left"/>
       <w:pPr>
         <w:tabs>
@@ -3486,13 +3542,125 @@
     </w:lvl>
   </w:abstractNum>
   <w:abstractNum w:abstractNumId="2" w15:restartNumberingAfterBreak="0">
-    <w:nsid w:val="408F9165"/>
+    <w:nsid w:val="48E40809"/>
+    <w:multiLevelType w:val="hybridMultilevel"/>
+    <w:tmpl w:val="D4402954"/>
+    <w:lvl w:ilvl="0" w:tplc="EDDCC962">
+      <w:start w:val="1"/>
+      <w:numFmt w:val="bullet"/>
+      <w:lvlText w:val=""/>
+      <w:lvlJc w:val="left"/>
+      <w:pPr>
+        <w:ind w:left="720" w:hanging="360"/>
+      </w:pPr>
+      <w:rPr>
+        <w:rFonts w:ascii="Symbol" w:hAnsi="Symbol" w:hint="default"/>
+      </w:rPr>
+    </w:lvl>
+    <w:lvl w:ilvl="1" w:tplc="04090003" w:tentative="1">
+      <w:start w:val="1"/>
+      <w:numFmt w:val="bullet"/>
+      <w:lvlText w:val="o"/>
+      <w:lvlJc w:val="left"/>
+      <w:pPr>
+        <w:ind w:left="1440" w:hanging="360"/>
+      </w:pPr>
+      <w:rPr>
+        <w:rFonts w:ascii="Courier New" w:hAnsi="Courier New" w:cs="Courier New" w:hint="default"/>
+      </w:rPr>
+    </w:lvl>
+    <w:lvl w:ilvl="2" w:tplc="04090005" w:tentative="1">
+      <w:start w:val="1"/>
+      <w:numFmt w:val="bullet"/>
+      <w:lvlText w:val=""/>
+      <w:lvlJc w:val="left"/>
+      <w:pPr>
+        <w:ind w:left="2160" w:hanging="360"/>
+      </w:pPr>
+      <w:rPr>
+        <w:rFonts w:ascii="Wingdings" w:hAnsi="Wingdings" w:hint="default"/>
+      </w:rPr>
+    </w:lvl>
+    <w:lvl w:ilvl="3" w:tplc="04090001" w:tentative="1">
+      <w:start w:val="1"/>
+      <w:numFmt w:val="bullet"/>
+      <w:lvlText w:val=""/>
+      <w:lvlJc w:val="left"/>
+      <w:pPr>
+        <w:ind w:left="2880" w:hanging="360"/>
+      </w:pPr>
+      <w:rPr>
+        <w:rFonts w:ascii="Symbol" w:hAnsi="Symbol" w:hint="default"/>
+      </w:rPr>
+    </w:lvl>
+    <w:lvl w:ilvl="4" w:tplc="04090003" w:tentative="1">
+      <w:start w:val="1"/>
+      <w:numFmt w:val="bullet"/>
+      <w:lvlText w:val="o"/>
+      <w:lvlJc w:val="left"/>
+      <w:pPr>
+        <w:ind w:left="3600" w:hanging="360"/>
+      </w:pPr>
+      <w:rPr>
+        <w:rFonts w:ascii="Courier New" w:hAnsi="Courier New" w:cs="Courier New" w:hint="default"/>
+      </w:rPr>
+    </w:lvl>
+    <w:lvl w:ilvl="5" w:tplc="04090005" w:tentative="1">
+      <w:start w:val="1"/>
+      <w:numFmt w:val="bullet"/>
+      <w:lvlText w:val=""/>
+      <w:lvlJc w:val="left"/>
+      <w:pPr>
+        <w:ind w:left="4320" w:hanging="360"/>
+      </w:pPr>
+      <w:rPr>
+        <w:rFonts w:ascii="Wingdings" w:hAnsi="Wingdings" w:hint="default"/>
+      </w:rPr>
+    </w:lvl>
+    <w:lvl w:ilvl="6" w:tplc="04090001" w:tentative="1">
+      <w:start w:val="1"/>
+      <w:numFmt w:val="bullet"/>
+      <w:lvlText w:val=""/>
+      <w:lvlJc w:val="left"/>
+      <w:pPr>
+        <w:ind w:left="5040" w:hanging="360"/>
+      </w:pPr>
+      <w:rPr>
+        <w:rFonts w:ascii="Symbol" w:hAnsi="Symbol" w:hint="default"/>
+      </w:rPr>
+    </w:lvl>
+    <w:lvl w:ilvl="7" w:tplc="04090003" w:tentative="1">
+      <w:start w:val="1"/>
+      <w:numFmt w:val="bullet"/>
+      <w:lvlText w:val="o"/>
+      <w:lvlJc w:val="left"/>
+      <w:pPr>
+        <w:ind w:left="5760" w:hanging="360"/>
+      </w:pPr>
+      <w:rPr>
+        <w:rFonts w:ascii="Courier New" w:hAnsi="Courier New" w:cs="Courier New" w:hint="default"/>
+      </w:rPr>
+    </w:lvl>
+    <w:lvl w:ilvl="8" w:tplc="04090005" w:tentative="1">
+      <w:start w:val="1"/>
+      <w:numFmt w:val="bullet"/>
+      <w:lvlText w:val=""/>
+      <w:lvlJc w:val="left"/>
+      <w:pPr>
+        <w:ind w:left="6480" w:hanging="360"/>
+      </w:pPr>
+      <w:rPr>
+        <w:rFonts w:ascii="Wingdings" w:hAnsi="Wingdings" w:hint="default"/>
+      </w:rPr>
+    </w:lvl>
+  </w:abstractNum>
+  <w:abstractNum w:abstractNumId="3" w15:restartNumberingAfterBreak="0">
+    <w:nsid w:val="66672E77"/>
     <w:multiLevelType w:val="multilevel"/>
-    <w:tmpl w:val="CC58C184"/>
+    <w:tmpl w:val="58007184"/>
     <w:lvl w:ilvl="0">
-      <w:start w:val="1"/>
-      <w:numFmt w:val="decimal"/>
-      <w:lvlText w:val="(%1)"/>
+      <w:numFmt w:val="bullet"/>
+      <w:lvlText w:val="•"/>
       <w:lvlJc w:val="left"/>
       <w:pPr>
         <w:tabs>
@@ -3502,9 +3670,8 @@
       </w:pPr>
     </w:lvl>
     <w:lvl w:ilvl="1">
-      <w:start w:val="1"/>
-      <w:numFmt w:val="decimal"/>
-      <w:lvlText w:val="(%2)"/>
+      <w:numFmt w:val="bullet"/>
+      <w:lvlText w:val="–"/>
       <w:lvlJc w:val="left"/>
       <w:pPr>
         <w:tabs>
@@ -3514,9 +3681,8 @@
       </w:pPr>
     </w:lvl>
     <w:lvl w:ilvl="2">
-      <w:start w:val="1"/>
-      <w:numFmt w:val="decimal"/>
-      <w:lvlText w:val="(%3)"/>
+      <w:numFmt w:val="bullet"/>
+      <w:lvlText w:val="•"/>
       <w:lvlJc w:val="left"/>
       <w:pPr>
         <w:tabs>
@@ -3526,9 +3692,8 @@
       </w:pPr>
     </w:lvl>
     <w:lvl w:ilvl="3">
-      <w:start w:val="1"/>
-      <w:numFmt w:val="decimal"/>
-      <w:lvlText w:val="(%4)"/>
+      <w:numFmt w:val="bullet"/>
+      <w:lvlText w:val="–"/>
       <w:lvlJc w:val="left"/>
       <w:pPr>
         <w:tabs>
@@ -3538,9 +3703,8 @@
       </w:pPr>
     </w:lvl>
     <w:lvl w:ilvl="4">
-      <w:start w:val="1"/>
-      <w:numFmt w:val="decimal"/>
-      <w:lvlText w:val="(%5)"/>
+      <w:numFmt w:val="bullet"/>
+      <w:lvlText w:val="•"/>
       <w:lvlJc w:val="left"/>
       <w:pPr>
         <w:tabs>
@@ -3550,9 +3714,8 @@
       </w:pPr>
     </w:lvl>
     <w:lvl w:ilvl="5">
-      <w:start w:val="1"/>
-      <w:numFmt w:val="decimal"/>
-      <w:lvlText w:val="(%6)"/>
+      <w:numFmt w:val="bullet"/>
+      <w:lvlText w:val="–"/>
       <w:lvlJc w:val="left"/>
       <w:pPr>
         <w:tabs>
@@ -3562,9 +3725,8 @@
       </w:pPr>
     </w:lvl>
     <w:lvl w:ilvl="6">
-      <w:start w:val="1"/>
-      <w:numFmt w:val="decimal"/>
-      <w:lvlText w:val="(%7)"/>
+      <w:numFmt w:val="bullet"/>
+      <w:lvlText w:val="•"/>
       <w:lvlJc w:val="left"/>
       <w:pPr>
         <w:tabs>
@@ -3584,123 +3746,10 @@
       <w:lvlJc w:val="left"/>
     </w:lvl>
   </w:abstractNum>
-  <w:abstractNum w:abstractNumId="3" w15:restartNumberingAfterBreak="0">
-    <w:nsid w:val="48E40809"/>
-    <w:multiLevelType w:val="hybridMultilevel"/>
-    <w:tmpl w:val="D4402954"/>
-    <w:lvl w:ilvl="0" w:tplc="EDDCC962">
-      <w:start w:val="1"/>
-      <w:numFmt w:val="bullet"/>
-      <w:lvlText w:val=""/>
-      <w:lvlJc w:val="left"/>
-      <w:pPr>
-        <w:ind w:left="720" w:hanging="360"/>
-      </w:pPr>
-      <w:rPr>
-        <w:rFonts w:ascii="Symbol" w:hAnsi="Symbol" w:hint="default"/>
-      </w:rPr>
-    </w:lvl>
-    <w:lvl w:ilvl="1" w:tplc="04090003" w:tentative="1">
-      <w:start w:val="1"/>
-      <w:numFmt w:val="bullet"/>
-      <w:lvlText w:val="o"/>
-      <w:lvlJc w:val="left"/>
-      <w:pPr>
-        <w:ind w:left="1440" w:hanging="360"/>
-      </w:pPr>
-      <w:rPr>
-        <w:rFonts w:ascii="Courier New" w:hAnsi="Courier New" w:cs="Courier New" w:hint="default"/>
-      </w:rPr>
-    </w:lvl>
-    <w:lvl w:ilvl="2" w:tplc="04090005" w:tentative="1">
-      <w:start w:val="1"/>
-      <w:numFmt w:val="bullet"/>
-      <w:lvlText w:val=""/>
-      <w:lvlJc w:val="left"/>
-      <w:pPr>
-        <w:ind w:left="2160" w:hanging="360"/>
-      </w:pPr>
-      <w:rPr>
-        <w:rFonts w:ascii="Wingdings" w:hAnsi="Wingdings" w:hint="default"/>
-      </w:rPr>
-    </w:lvl>
-    <w:lvl w:ilvl="3" w:tplc="04090001" w:tentative="1">
-      <w:start w:val="1"/>
-      <w:numFmt w:val="bullet"/>
-      <w:lvlText w:val=""/>
-      <w:lvlJc w:val="left"/>
-      <w:pPr>
-        <w:ind w:left="2880" w:hanging="360"/>
-      </w:pPr>
-      <w:rPr>
-        <w:rFonts w:ascii="Symbol" w:hAnsi="Symbol" w:hint="default"/>
-      </w:rPr>
-    </w:lvl>
-    <w:lvl w:ilvl="4" w:tplc="04090003" w:tentative="1">
-      <w:start w:val="1"/>
-      <w:numFmt w:val="bullet"/>
-      <w:lvlText w:val="o"/>
-      <w:lvlJc w:val="left"/>
-      <w:pPr>
-        <w:ind w:left="3600" w:hanging="360"/>
-      </w:pPr>
-      <w:rPr>
-        <w:rFonts w:ascii="Courier New" w:hAnsi="Courier New" w:cs="Courier New" w:hint="default"/>
-      </w:rPr>
-    </w:lvl>
-    <w:lvl w:ilvl="5" w:tplc="04090005" w:tentative="1">
-      <w:start w:val="1"/>
-      <w:numFmt w:val="bullet"/>
-      <w:lvlText w:val=""/>
-      <w:lvlJc w:val="left"/>
-      <w:pPr>
-        <w:ind w:left="4320" w:hanging="360"/>
-      </w:pPr>
-      <w:rPr>
-        <w:rFonts w:ascii="Wingdings" w:hAnsi="Wingdings" w:hint="default"/>
-      </w:rPr>
-    </w:lvl>
-    <w:lvl w:ilvl="6" w:tplc="04090001" w:tentative="1">
-      <w:start w:val="1"/>
-      <w:numFmt w:val="bullet"/>
-      <w:lvlText w:val=""/>
-      <w:lvlJc w:val="left"/>
-      <w:pPr>
-        <w:ind w:left="5040" w:hanging="360"/>
-      </w:pPr>
-      <w:rPr>
-        <w:rFonts w:ascii="Symbol" w:hAnsi="Symbol" w:hint="default"/>
-      </w:rPr>
-    </w:lvl>
-    <w:lvl w:ilvl="7" w:tplc="04090003" w:tentative="1">
-      <w:start w:val="1"/>
-      <w:numFmt w:val="bullet"/>
-      <w:lvlText w:val="o"/>
-      <w:lvlJc w:val="left"/>
-      <w:pPr>
-        <w:ind w:left="5760" w:hanging="360"/>
-      </w:pPr>
-      <w:rPr>
-        <w:rFonts w:ascii="Courier New" w:hAnsi="Courier New" w:cs="Courier New" w:hint="default"/>
-      </w:rPr>
-    </w:lvl>
-    <w:lvl w:ilvl="8" w:tplc="04090005" w:tentative="1">
-      <w:start w:val="1"/>
-      <w:numFmt w:val="bullet"/>
-      <w:lvlText w:val=""/>
-      <w:lvlJc w:val="left"/>
-      <w:pPr>
-        <w:ind w:left="6480" w:hanging="360"/>
-      </w:pPr>
-      <w:rPr>
-        <w:rFonts w:ascii="Wingdings" w:hAnsi="Wingdings" w:hint="default"/>
-      </w:rPr>
-    </w:lvl>
-  </w:abstractNum>
   <w:abstractNum w:abstractNumId="4" w15:restartNumberingAfterBreak="0">
-    <w:nsid w:val="52CD63AF"/>
+    <w:nsid w:val="6AF29F6F"/>
     <w:multiLevelType w:val="multilevel"/>
-    <w:tmpl w:val="2814DDE6"/>
+    <w:tmpl w:val="2A8A5488"/>
     <w:lvl w:ilvl="0">
       <w:numFmt w:val="bullet"/>
       <w:lvlText w:val=" "/>
@@ -3790,16 +3839,16 @@
     </w:lvl>
   </w:abstractNum>
   <w:num w:numId="1">
-    <w:abstractNumId w:val="3"/>
+    <w:abstractNumId w:val="2"/>
   </w:num>
   <w:num w:numId="2">
     <w:abstractNumId w:val="4"/>
   </w:num>
   <w:num w:numId="3">
-    <w:abstractNumId w:val="1"/>
+    <w:abstractNumId w:val="3"/>
   </w:num>
   <w:num w:numId="4">
-    <w:abstractNumId w:val="1"/>
+    <w:abstractNumId w:val="3"/>
   </w:num>
   <w:num w:numId="5">
     <w:abstractNumId w:val="0"/>
@@ -3875,9 +3924,6 @@
   </w:num>
   <w:num w:numId="8">
     <w:abstractNumId w:val="1"/>
-  </w:num>
-  <w:num w:numId="9">
-    <w:abstractNumId w:val="2"/>
     <w:lvlOverride w:ilvl="0">
       <w:startOverride w:val="1"/>
     </w:lvlOverride>
@@ -3900,8 +3946,8 @@
       <w:startOverride w:val="1"/>
     </w:lvlOverride>
   </w:num>
-  <w:num w:numId="10">
-    <w:abstractNumId w:val="1"/>
+  <w:num w:numId="9">
+    <w:abstractNumId w:val="3"/>
   </w:num>
 </w:numbering>
 </file>

</xml_diff>

<commit_message>
Minor edits for clarity
</commit_message>
<xml_diff>
--- a/Syllabus_Monday_1pm_section_FoB.docx
+++ b/Syllabus_Monday_1pm_section_FoB.docx
@@ -1889,7 +1889,7 @@
         <w:t>y not ask for any sort of help (including electronic and in-person) from anyone other than the instructor; to do so will result in a 0 on the exam and a referral to the administration for academic dishonesty. Email Dr. Harris a cat (or statistics) meme bef</w:t>
       </w:r>
       <w:r>
-        <w:t>ore Final Exam day to earn back the points on 2 missed multiple choice questions.</w:t>
+        <w:t>ore Final Exam day to earn back the points on 2 missed multiple choice questions (keep this bonus secret for those who carefully read the syllabus :-) ).</w:t>
       </w:r>
     </w:p>
     <w:p>
@@ -1912,7 +1912,13 @@
         <w:rPr>
           <w:i/>
         </w:rPr>
-        <w:t>Foundational competencies</w:t>
+        <w:t>Fo</w:t>
+      </w:r>
+      <w:r>
+        <w:rPr>
+          <w:i/>
+        </w:rPr>
+        <w:t>undational competencies</w:t>
       </w:r>
       <w:r>
         <w:t xml:space="preserve"> from section II.</w:t>
@@ -1934,13 +1940,10 @@
         <w:pStyle w:val="BodyText"/>
       </w:pPr>
       <w:r>
-        <w:t xml:space="preserve">Coming to </w:t>
-      </w:r>
-      <w:r>
-        <w:t>class on-time and prepared, participating in in-class activities and team work, providing feedback to the instructor via course evaluations, and treating your fellow students, teaching assistants, and instructors (regular and guest) in a professional manne</w:t>
-      </w:r>
-      <w:r>
-        <w:t>r in person and electronically, etc. are required and will be translated into the professionalism score.</w:t>
+        <w:t>Coming to class on-time and prepared, participating in in-class activities and team work, providing feedback to the instructor via course evaluations, and treating your fellow students, teaching</w:t>
+      </w:r>
+      <w:r>
+        <w:t xml:space="preserve"> assistants, and instructors (regular and guest) in a professional manner in person and electronically, etc. are required and will be translated into the professionalism score.</w:t>
       </w:r>
     </w:p>
     <w:p>
@@ -2040,7 +2043,10 @@
       <w:bookmarkStart w:id="68" w:name="watch-peer-review-video-httpswww.youtube"/>
       <w:bookmarkEnd w:id="68"/>
       <w:r>
-        <w:t xml:space="preserve">* Watch peer review video: </w:t>
+        <w:t>* Watch peer re</w:t>
+      </w:r>
+      <w:r>
+        <w:t xml:space="preserve">view video: </w:t>
       </w:r>
       <w:hyperlink r:id="rId23">
         <w:r>
@@ -2140,7 +2146,10 @@
         <w:pStyle w:val="FirstParagraph"/>
       </w:pPr>
       <w:r>
-        <w:t>IN CLASS:</w:t>
+        <w:t>IN CL</w:t>
+      </w:r>
+      <w:r>
+        <w:t>ASS:</w:t>
       </w:r>
     </w:p>
     <w:p>
@@ -2171,10 +2180,7 @@
       <w:bookmarkStart w:id="77" w:name="week-3-sept-17-bivariate-descriptive-sta"/>
       <w:bookmarkEnd w:id="77"/>
       <w:r>
-        <w:t>Week 3</w:t>
-      </w:r>
-      <w:r>
-        <w:t xml:space="preserve"> (Sept 17): Bivariate descriptive statistics</w:t>
+        <w:t>Week 3 (Sept 17): Bivariate descriptive statistics</w:t>
       </w:r>
     </w:p>
     <w:p>
@@ -2222,7 +2228,10 @@
       <w:bookmarkStart w:id="81" w:name="complete-chapters-1-and-2-of-exploratory"/>
       <w:bookmarkEnd w:id="81"/>
       <w:r>
-        <w:t xml:space="preserve">* Complete Chapters 1 and 2 of </w:t>
+        <w:t>* Complete Chapters 1 and 2 of</w:t>
+      </w:r>
+      <w:r>
+        <w:t xml:space="preserve"> </w:t>
       </w:r>
       <w:hyperlink r:id="rId26">
         <w:r>
@@ -2286,7 +2295,10 @@
       <w:bookmarkStart w:id="85" w:name="submit-challenge-3"/>
       <w:bookmarkEnd w:id="85"/>
       <w:r>
-        <w:t>* Submit Challenge 3</w:t>
+        <w:t>* Su</w:t>
+      </w:r>
+      <w:r>
+        <w:t>bmit Challenge 3</w:t>
       </w:r>
     </w:p>
     <w:p>
@@ -2343,10 +2355,7 @@
         <w:pStyle w:val="FirstParagraph"/>
       </w:pPr>
       <w:r>
-        <w:t>I</w:t>
-      </w:r>
-      <w:r>
-        <w:t>N CLASS:</w:t>
+        <w:t>IN CLASS:</w:t>
       </w:r>
     </w:p>
     <w:p>
@@ -3344,9 +3353,9 @@
 <file path=word/numbering.xml><?xml version="1.0" encoding="utf-8"?>
 <w:numbering xmlns:wpc="http://schemas.microsoft.com/office/word/2010/wordprocessingCanvas" xmlns:cx="http://schemas.microsoft.com/office/drawing/2014/chartex" xmlns:cx1="http://schemas.microsoft.com/office/drawing/2015/9/8/chartex" xmlns:cx2="http://schemas.microsoft.com/office/drawing/2015/10/21/chartex" xmlns:cx3="http://schemas.microsoft.com/office/drawing/2016/5/9/chartex" xmlns:cx4="http://schemas.microsoft.com/office/drawing/2016/5/10/chartex" xmlns:cx5="http://schemas.microsoft.com/office/drawing/2016/5/11/chartex" xmlns:cx6="http://schemas.microsoft.com/office/drawing/2016/5/12/chartex" xmlns:cx7="http://schemas.microsoft.com/office/drawing/2016/5/13/chartex" xmlns:cx8="http://schemas.microsoft.com/office/drawing/2016/5/14/chartex" xmlns:mc="http://schemas.openxmlformats.org/markup-compatibility/2006" xmlns:aink="http://schemas.microsoft.com/office/drawing/2016/ink" xmlns:am3d="http://schemas.microsoft.com/office/drawing/2017/model3d" xmlns:o="urn:schemas-microsoft-com:office:office" xmlns:r="http://schemas.openxmlformats.org/officeDocument/2006/relationships" xmlns:m="http://schemas.openxmlformats.org/officeDocument/2006/math" xmlns:v="urn:schemas-microsoft-com:vml" xmlns:wp14="http://schemas.microsoft.com/office/word/2010/wordprocessingDrawing" xmlns:wp="http://schemas.openxmlformats.org/drawingml/2006/wordprocessingDrawing" xmlns:w10="urn:schemas-microsoft-com:office:word" xmlns:w="http://schemas.openxmlformats.org/wordprocessingml/2006/main" xmlns:w14="http://schemas.microsoft.com/office/word/2010/wordml" xmlns:w15="http://schemas.microsoft.com/office/word/2012/wordml" xmlns:w16cid="http://schemas.microsoft.com/office/word/2016/wordml/cid" xmlns:w16se="http://schemas.microsoft.com/office/word/2015/wordml/symex" xmlns:wpg="http://schemas.microsoft.com/office/word/2010/wordprocessingGroup" xmlns:wpi="http://schemas.microsoft.com/office/word/2010/wordprocessingInk" xmlns:wne="http://schemas.microsoft.com/office/word/2006/wordml" xmlns:wps="http://schemas.microsoft.com/office/word/2010/wordprocessingShape" mc:Ignorable="w14 w15 w16se w16cid wp14">
   <w:abstractNum w:abstractNumId="0" w15:restartNumberingAfterBreak="0">
-    <w:nsid w:val="38BA7301"/>
+    <w:nsid w:val="AD699E29"/>
     <w:multiLevelType w:val="multilevel"/>
-    <w:tmpl w:val="41E08278"/>
+    <w:tmpl w:val="23CE169A"/>
     <w:lvl w:ilvl="0">
       <w:start w:val="1"/>
       <w:numFmt w:val="decimal"/>
@@ -3443,13 +3452,12 @@
     </w:lvl>
   </w:abstractNum>
   <w:abstractNum w:abstractNumId="1" w15:restartNumberingAfterBreak="0">
-    <w:nsid w:val="484DC689"/>
+    <w:nsid w:val="D54E2713"/>
     <w:multiLevelType w:val="multilevel"/>
-    <w:tmpl w:val="D57A536E"/>
+    <w:tmpl w:val="DED08134"/>
     <w:lvl w:ilvl="0">
-      <w:start w:val="1"/>
-      <w:numFmt w:val="decimal"/>
-      <w:lvlText w:val="(%1)"/>
+      <w:numFmt w:val="bullet"/>
+      <w:lvlText w:val=" "/>
       <w:lvlJc w:val="left"/>
       <w:pPr>
         <w:tabs>
@@ -3459,9 +3467,8 @@
       </w:pPr>
     </w:lvl>
     <w:lvl w:ilvl="1">
-      <w:start w:val="1"/>
-      <w:numFmt w:val="decimal"/>
-      <w:lvlText w:val="(%2)"/>
+      <w:numFmt w:val="bullet"/>
+      <w:lvlText w:val=" "/>
       <w:lvlJc w:val="left"/>
       <w:pPr>
         <w:tabs>
@@ -3471,9 +3478,8 @@
       </w:pPr>
     </w:lvl>
     <w:lvl w:ilvl="2">
-      <w:start w:val="1"/>
-      <w:numFmt w:val="decimal"/>
-      <w:lvlText w:val="(%3)"/>
+      <w:numFmt w:val="bullet"/>
+      <w:lvlText w:val=" "/>
       <w:lvlJc w:val="left"/>
       <w:pPr>
         <w:tabs>
@@ -3483,9 +3489,8 @@
       </w:pPr>
     </w:lvl>
     <w:lvl w:ilvl="3">
-      <w:start w:val="1"/>
-      <w:numFmt w:val="decimal"/>
-      <w:lvlText w:val="(%4)"/>
+      <w:numFmt w:val="bullet"/>
+      <w:lvlText w:val=" "/>
       <w:lvlJc w:val="left"/>
       <w:pPr>
         <w:tabs>
@@ -3495,9 +3500,8 @@
       </w:pPr>
     </w:lvl>
     <w:lvl w:ilvl="4">
-      <w:start w:val="1"/>
-      <w:numFmt w:val="decimal"/>
-      <w:lvlText w:val="(%5)"/>
+      <w:numFmt w:val="bullet"/>
+      <w:lvlText w:val=" "/>
       <w:lvlJc w:val="left"/>
       <w:pPr>
         <w:tabs>
@@ -3507,9 +3511,8 @@
       </w:pPr>
     </w:lvl>
     <w:lvl w:ilvl="5">
-      <w:start w:val="1"/>
-      <w:numFmt w:val="decimal"/>
-      <w:lvlText w:val="(%6)"/>
+      <w:numFmt w:val="bullet"/>
+      <w:lvlText w:val=" "/>
       <w:lvlJc w:val="left"/>
       <w:pPr>
         <w:tabs>
@@ -3519,9 +3522,8 @@
       </w:pPr>
     </w:lvl>
     <w:lvl w:ilvl="6">
-      <w:start w:val="1"/>
-      <w:numFmt w:val="decimal"/>
-      <w:lvlText w:val="(%7)"/>
+      <w:numFmt w:val="bullet"/>
+      <w:lvlText w:val=" "/>
       <w:lvlJc w:val="left"/>
       <w:pPr>
         <w:tabs>
@@ -3542,125 +3544,13 @@
     </w:lvl>
   </w:abstractNum>
   <w:abstractNum w:abstractNumId="2" w15:restartNumberingAfterBreak="0">
-    <w:nsid w:val="48E40809"/>
-    <w:multiLevelType w:val="hybridMultilevel"/>
-    <w:tmpl w:val="D4402954"/>
-    <w:lvl w:ilvl="0" w:tplc="EDDCC962">
+    <w:nsid w:val="173C0D24"/>
+    <w:multiLevelType w:val="multilevel"/>
+    <w:tmpl w:val="8F52C33A"/>
+    <w:lvl w:ilvl="0">
       <w:start w:val="1"/>
-      <w:numFmt w:val="bullet"/>
-      <w:lvlText w:val=""/>
-      <w:lvlJc w:val="left"/>
-      <w:pPr>
-        <w:ind w:left="720" w:hanging="360"/>
-      </w:pPr>
-      <w:rPr>
-        <w:rFonts w:ascii="Symbol" w:hAnsi="Symbol" w:hint="default"/>
-      </w:rPr>
-    </w:lvl>
-    <w:lvl w:ilvl="1" w:tplc="04090003" w:tentative="1">
-      <w:start w:val="1"/>
-      <w:numFmt w:val="bullet"/>
-      <w:lvlText w:val="o"/>
-      <w:lvlJc w:val="left"/>
-      <w:pPr>
-        <w:ind w:left="1440" w:hanging="360"/>
-      </w:pPr>
-      <w:rPr>
-        <w:rFonts w:ascii="Courier New" w:hAnsi="Courier New" w:cs="Courier New" w:hint="default"/>
-      </w:rPr>
-    </w:lvl>
-    <w:lvl w:ilvl="2" w:tplc="04090005" w:tentative="1">
-      <w:start w:val="1"/>
-      <w:numFmt w:val="bullet"/>
-      <w:lvlText w:val=""/>
-      <w:lvlJc w:val="left"/>
-      <w:pPr>
-        <w:ind w:left="2160" w:hanging="360"/>
-      </w:pPr>
-      <w:rPr>
-        <w:rFonts w:ascii="Wingdings" w:hAnsi="Wingdings" w:hint="default"/>
-      </w:rPr>
-    </w:lvl>
-    <w:lvl w:ilvl="3" w:tplc="04090001" w:tentative="1">
-      <w:start w:val="1"/>
-      <w:numFmt w:val="bullet"/>
-      <w:lvlText w:val=""/>
-      <w:lvlJc w:val="left"/>
-      <w:pPr>
-        <w:ind w:left="2880" w:hanging="360"/>
-      </w:pPr>
-      <w:rPr>
-        <w:rFonts w:ascii="Symbol" w:hAnsi="Symbol" w:hint="default"/>
-      </w:rPr>
-    </w:lvl>
-    <w:lvl w:ilvl="4" w:tplc="04090003" w:tentative="1">
-      <w:start w:val="1"/>
-      <w:numFmt w:val="bullet"/>
-      <w:lvlText w:val="o"/>
-      <w:lvlJc w:val="left"/>
-      <w:pPr>
-        <w:ind w:left="3600" w:hanging="360"/>
-      </w:pPr>
-      <w:rPr>
-        <w:rFonts w:ascii="Courier New" w:hAnsi="Courier New" w:cs="Courier New" w:hint="default"/>
-      </w:rPr>
-    </w:lvl>
-    <w:lvl w:ilvl="5" w:tplc="04090005" w:tentative="1">
-      <w:start w:val="1"/>
-      <w:numFmt w:val="bullet"/>
-      <w:lvlText w:val=""/>
-      <w:lvlJc w:val="left"/>
-      <w:pPr>
-        <w:ind w:left="4320" w:hanging="360"/>
-      </w:pPr>
-      <w:rPr>
-        <w:rFonts w:ascii="Wingdings" w:hAnsi="Wingdings" w:hint="default"/>
-      </w:rPr>
-    </w:lvl>
-    <w:lvl w:ilvl="6" w:tplc="04090001" w:tentative="1">
-      <w:start w:val="1"/>
-      <w:numFmt w:val="bullet"/>
-      <w:lvlText w:val=""/>
-      <w:lvlJc w:val="left"/>
-      <w:pPr>
-        <w:ind w:left="5040" w:hanging="360"/>
-      </w:pPr>
-      <w:rPr>
-        <w:rFonts w:ascii="Symbol" w:hAnsi="Symbol" w:hint="default"/>
-      </w:rPr>
-    </w:lvl>
-    <w:lvl w:ilvl="7" w:tplc="04090003" w:tentative="1">
-      <w:start w:val="1"/>
-      <w:numFmt w:val="bullet"/>
-      <w:lvlText w:val="o"/>
-      <w:lvlJc w:val="left"/>
-      <w:pPr>
-        <w:ind w:left="5760" w:hanging="360"/>
-      </w:pPr>
-      <w:rPr>
-        <w:rFonts w:ascii="Courier New" w:hAnsi="Courier New" w:cs="Courier New" w:hint="default"/>
-      </w:rPr>
-    </w:lvl>
-    <w:lvl w:ilvl="8" w:tplc="04090005" w:tentative="1">
-      <w:start w:val="1"/>
-      <w:numFmt w:val="bullet"/>
-      <w:lvlText w:val=""/>
-      <w:lvlJc w:val="left"/>
-      <w:pPr>
-        <w:ind w:left="6480" w:hanging="360"/>
-      </w:pPr>
-      <w:rPr>
-        <w:rFonts w:ascii="Wingdings" w:hAnsi="Wingdings" w:hint="default"/>
-      </w:rPr>
-    </w:lvl>
-  </w:abstractNum>
-  <w:abstractNum w:abstractNumId="3" w15:restartNumberingAfterBreak="0">
-    <w:nsid w:val="66672E77"/>
-    <w:multiLevelType w:val="multilevel"/>
-    <w:tmpl w:val="58007184"/>
-    <w:lvl w:ilvl="0">
-      <w:numFmt w:val="bullet"/>
-      <w:lvlText w:val="•"/>
+      <w:numFmt w:val="decimal"/>
+      <w:lvlText w:val="(%1)"/>
       <w:lvlJc w:val="left"/>
       <w:pPr>
         <w:tabs>
@@ -3670,8 +3560,9 @@
       </w:pPr>
     </w:lvl>
     <w:lvl w:ilvl="1">
-      <w:numFmt w:val="bullet"/>
-      <w:lvlText w:val="–"/>
+      <w:start w:val="1"/>
+      <w:numFmt w:val="decimal"/>
+      <w:lvlText w:val="(%2)"/>
       <w:lvlJc w:val="left"/>
       <w:pPr>
         <w:tabs>
@@ -3681,8 +3572,9 @@
       </w:pPr>
     </w:lvl>
     <w:lvl w:ilvl="2">
-      <w:numFmt w:val="bullet"/>
-      <w:lvlText w:val="•"/>
+      <w:start w:val="1"/>
+      <w:numFmt w:val="decimal"/>
+      <w:lvlText w:val="(%3)"/>
       <w:lvlJc w:val="left"/>
       <w:pPr>
         <w:tabs>
@@ -3692,8 +3584,9 @@
       </w:pPr>
     </w:lvl>
     <w:lvl w:ilvl="3">
-      <w:numFmt w:val="bullet"/>
-      <w:lvlText w:val="–"/>
+      <w:start w:val="1"/>
+      <w:numFmt w:val="decimal"/>
+      <w:lvlText w:val="(%4)"/>
       <w:lvlJc w:val="left"/>
       <w:pPr>
         <w:tabs>
@@ -3703,8 +3596,9 @@
       </w:pPr>
     </w:lvl>
     <w:lvl w:ilvl="4">
-      <w:numFmt w:val="bullet"/>
-      <w:lvlText w:val="•"/>
+      <w:start w:val="1"/>
+      <w:numFmt w:val="decimal"/>
+      <w:lvlText w:val="(%5)"/>
       <w:lvlJc w:val="left"/>
       <w:pPr>
         <w:tabs>
@@ -3714,8 +3608,9 @@
       </w:pPr>
     </w:lvl>
     <w:lvl w:ilvl="5">
-      <w:numFmt w:val="bullet"/>
-      <w:lvlText w:val="–"/>
+      <w:start w:val="1"/>
+      <w:numFmt w:val="decimal"/>
+      <w:lvlText w:val="(%6)"/>
       <w:lvlJc w:val="left"/>
       <w:pPr>
         <w:tabs>
@@ -3725,8 +3620,9 @@
       </w:pPr>
     </w:lvl>
     <w:lvl w:ilvl="6">
-      <w:numFmt w:val="bullet"/>
-      <w:lvlText w:val="•"/>
+      <w:start w:val="1"/>
+      <w:numFmt w:val="decimal"/>
+      <w:lvlText w:val="(%7)"/>
       <w:lvlJc w:val="left"/>
       <w:pPr>
         <w:tabs>
@@ -3746,13 +3642,126 @@
       <w:lvlJc w:val="left"/>
     </w:lvl>
   </w:abstractNum>
+  <w:abstractNum w:abstractNumId="3" w15:restartNumberingAfterBreak="0">
+    <w:nsid w:val="48E40809"/>
+    <w:multiLevelType w:val="hybridMultilevel"/>
+    <w:tmpl w:val="D4402954"/>
+    <w:lvl w:ilvl="0" w:tplc="EDDCC962">
+      <w:start w:val="1"/>
+      <w:numFmt w:val="bullet"/>
+      <w:lvlText w:val=""/>
+      <w:lvlJc w:val="left"/>
+      <w:pPr>
+        <w:ind w:left="720" w:hanging="360"/>
+      </w:pPr>
+      <w:rPr>
+        <w:rFonts w:ascii="Symbol" w:hAnsi="Symbol" w:hint="default"/>
+      </w:rPr>
+    </w:lvl>
+    <w:lvl w:ilvl="1" w:tplc="04090003" w:tentative="1">
+      <w:start w:val="1"/>
+      <w:numFmt w:val="bullet"/>
+      <w:lvlText w:val="o"/>
+      <w:lvlJc w:val="left"/>
+      <w:pPr>
+        <w:ind w:left="1440" w:hanging="360"/>
+      </w:pPr>
+      <w:rPr>
+        <w:rFonts w:ascii="Courier New" w:hAnsi="Courier New" w:cs="Courier New" w:hint="default"/>
+      </w:rPr>
+    </w:lvl>
+    <w:lvl w:ilvl="2" w:tplc="04090005" w:tentative="1">
+      <w:start w:val="1"/>
+      <w:numFmt w:val="bullet"/>
+      <w:lvlText w:val=""/>
+      <w:lvlJc w:val="left"/>
+      <w:pPr>
+        <w:ind w:left="2160" w:hanging="360"/>
+      </w:pPr>
+      <w:rPr>
+        <w:rFonts w:ascii="Wingdings" w:hAnsi="Wingdings" w:hint="default"/>
+      </w:rPr>
+    </w:lvl>
+    <w:lvl w:ilvl="3" w:tplc="04090001" w:tentative="1">
+      <w:start w:val="1"/>
+      <w:numFmt w:val="bullet"/>
+      <w:lvlText w:val=""/>
+      <w:lvlJc w:val="left"/>
+      <w:pPr>
+        <w:ind w:left="2880" w:hanging="360"/>
+      </w:pPr>
+      <w:rPr>
+        <w:rFonts w:ascii="Symbol" w:hAnsi="Symbol" w:hint="default"/>
+      </w:rPr>
+    </w:lvl>
+    <w:lvl w:ilvl="4" w:tplc="04090003" w:tentative="1">
+      <w:start w:val="1"/>
+      <w:numFmt w:val="bullet"/>
+      <w:lvlText w:val="o"/>
+      <w:lvlJc w:val="left"/>
+      <w:pPr>
+        <w:ind w:left="3600" w:hanging="360"/>
+      </w:pPr>
+      <w:rPr>
+        <w:rFonts w:ascii="Courier New" w:hAnsi="Courier New" w:cs="Courier New" w:hint="default"/>
+      </w:rPr>
+    </w:lvl>
+    <w:lvl w:ilvl="5" w:tplc="04090005" w:tentative="1">
+      <w:start w:val="1"/>
+      <w:numFmt w:val="bullet"/>
+      <w:lvlText w:val=""/>
+      <w:lvlJc w:val="left"/>
+      <w:pPr>
+        <w:ind w:left="4320" w:hanging="360"/>
+      </w:pPr>
+      <w:rPr>
+        <w:rFonts w:ascii="Wingdings" w:hAnsi="Wingdings" w:hint="default"/>
+      </w:rPr>
+    </w:lvl>
+    <w:lvl w:ilvl="6" w:tplc="04090001" w:tentative="1">
+      <w:start w:val="1"/>
+      <w:numFmt w:val="bullet"/>
+      <w:lvlText w:val=""/>
+      <w:lvlJc w:val="left"/>
+      <w:pPr>
+        <w:ind w:left="5040" w:hanging="360"/>
+      </w:pPr>
+      <w:rPr>
+        <w:rFonts w:ascii="Symbol" w:hAnsi="Symbol" w:hint="default"/>
+      </w:rPr>
+    </w:lvl>
+    <w:lvl w:ilvl="7" w:tplc="04090003" w:tentative="1">
+      <w:start w:val="1"/>
+      <w:numFmt w:val="bullet"/>
+      <w:lvlText w:val="o"/>
+      <w:lvlJc w:val="left"/>
+      <w:pPr>
+        <w:ind w:left="5760" w:hanging="360"/>
+      </w:pPr>
+      <w:rPr>
+        <w:rFonts w:ascii="Courier New" w:hAnsi="Courier New" w:cs="Courier New" w:hint="default"/>
+      </w:rPr>
+    </w:lvl>
+    <w:lvl w:ilvl="8" w:tplc="04090005" w:tentative="1">
+      <w:start w:val="1"/>
+      <w:numFmt w:val="bullet"/>
+      <w:lvlText w:val=""/>
+      <w:lvlJc w:val="left"/>
+      <w:pPr>
+        <w:ind w:left="6480" w:hanging="360"/>
+      </w:pPr>
+      <w:rPr>
+        <w:rFonts w:ascii="Wingdings" w:hAnsi="Wingdings" w:hint="default"/>
+      </w:rPr>
+    </w:lvl>
+  </w:abstractNum>
   <w:abstractNum w:abstractNumId="4" w15:restartNumberingAfterBreak="0">
-    <w:nsid w:val="6AF29F6F"/>
+    <w:nsid w:val="72B70F0B"/>
     <w:multiLevelType w:val="multilevel"/>
-    <w:tmpl w:val="2A8A5488"/>
+    <w:tmpl w:val="218A13CE"/>
     <w:lvl w:ilvl="0">
       <w:numFmt w:val="bullet"/>
-      <w:lvlText w:val=" "/>
+      <w:lvlText w:val="•"/>
       <w:lvlJc w:val="left"/>
       <w:pPr>
         <w:tabs>
@@ -3763,7 +3772,7 @@
     </w:lvl>
     <w:lvl w:ilvl="1">
       <w:numFmt w:val="bullet"/>
-      <w:lvlText w:val=" "/>
+      <w:lvlText w:val="–"/>
       <w:lvlJc w:val="left"/>
       <w:pPr>
         <w:tabs>
@@ -3774,7 +3783,7 @@
     </w:lvl>
     <w:lvl w:ilvl="2">
       <w:numFmt w:val="bullet"/>
-      <w:lvlText w:val=" "/>
+      <w:lvlText w:val="•"/>
       <w:lvlJc w:val="left"/>
       <w:pPr>
         <w:tabs>
@@ -3785,7 +3794,7 @@
     </w:lvl>
     <w:lvl w:ilvl="3">
       <w:numFmt w:val="bullet"/>
-      <w:lvlText w:val=" "/>
+      <w:lvlText w:val="–"/>
       <w:lvlJc w:val="left"/>
       <w:pPr>
         <w:tabs>
@@ -3796,7 +3805,7 @@
     </w:lvl>
     <w:lvl w:ilvl="4">
       <w:numFmt w:val="bullet"/>
-      <w:lvlText w:val=" "/>
+      <w:lvlText w:val="•"/>
       <w:lvlJc w:val="left"/>
       <w:pPr>
         <w:tabs>
@@ -3807,7 +3816,7 @@
     </w:lvl>
     <w:lvl w:ilvl="5">
       <w:numFmt w:val="bullet"/>
-      <w:lvlText w:val=" "/>
+      <w:lvlText w:val="–"/>
       <w:lvlJc w:val="left"/>
       <w:pPr>
         <w:tabs>
@@ -3818,7 +3827,7 @@
     </w:lvl>
     <w:lvl w:ilvl="6">
       <w:numFmt w:val="bullet"/>
-      <w:lvlText w:val=" "/>
+      <w:lvlText w:val="•"/>
       <w:lvlJc w:val="left"/>
       <w:pPr>
         <w:tabs>
@@ -3839,16 +3848,16 @@
     </w:lvl>
   </w:abstractNum>
   <w:num w:numId="1">
-    <w:abstractNumId w:val="2"/>
+    <w:abstractNumId w:val="3"/>
   </w:num>
   <w:num w:numId="2">
+    <w:abstractNumId w:val="1"/>
+  </w:num>
+  <w:num w:numId="3">
     <w:abstractNumId w:val="4"/>
   </w:num>
-  <w:num w:numId="3">
-    <w:abstractNumId w:val="3"/>
-  </w:num>
   <w:num w:numId="4">
-    <w:abstractNumId w:val="3"/>
+    <w:abstractNumId w:val="4"/>
   </w:num>
   <w:num w:numId="5">
     <w:abstractNumId w:val="0"/>
@@ -3923,7 +3932,7 @@
     </w:lvlOverride>
   </w:num>
   <w:num w:numId="8">
-    <w:abstractNumId w:val="1"/>
+    <w:abstractNumId w:val="2"/>
     <w:lvlOverride w:ilvl="0">
       <w:startOverride w:val="1"/>
     </w:lvlOverride>
@@ -3947,7 +3956,7 @@
     </w:lvlOverride>
   </w:num>
   <w:num w:numId="9">
-    <w:abstractNumId w:val="3"/>
+    <w:abstractNumId w:val="4"/>
   </w:num>
 </w:numbering>
 </file>

</xml_diff>

<commit_message>
Corrected dates due to Fall break scheduling
</commit_message>
<xml_diff>
--- a/Syllabus_Monday_1pm_section_FoB.docx
+++ b/Syllabus_Monday_1pm_section_FoB.docx
@@ -1254,7 +1254,7 @@
         <w:t>ur participation in planning for book club night and that will influence your professionalism score for the course. In lieu of your actual attendance at book club, you have the option to take a score of zero or to submit a 3-5 page paper discussing the top</w:t>
       </w:r>
       <w:r>
-        <w:t>ics from the book club night. This paper is due by the final course meeting on Dec 10.</w:t>
+        <w:t>ics from the book club night. This paper is due by the final course meeting on Dec 17.</w:t>
       </w:r>
     </w:p>
     <w:p>
@@ -1991,10 +1991,10 @@
       <w:pPr>
         <w:pStyle w:val="Heading6"/>
       </w:pPr>
-      <w:bookmarkStart w:id="65" w:name="optional-try-the-introduction-to-r-datac"/>
+      <w:bookmarkStart w:id="65" w:name="optional-try-the-datacamp-introduction-t"/>
       <w:bookmarkEnd w:id="65"/>
       <w:r>
-        <w:t xml:space="preserve">* (optional) Try the </w:t>
+        <w:t xml:space="preserve">* (optional) Try the DataCamp </w:t>
       </w:r>
       <w:hyperlink r:id="rId22">
         <w:r>
@@ -2005,7 +2005,7 @@
         </w:r>
       </w:hyperlink>
       <w:r>
-        <w:t xml:space="preserve"> DataCamp course</w:t>
+        <w:t xml:space="preserve"> course</w:t>
       </w:r>
     </w:p>
     <w:p>
@@ -2089,10 +2089,10 @@
       <w:pPr>
         <w:pStyle w:val="Heading6"/>
       </w:pPr>
-      <w:bookmarkStart w:id="71" w:name="complete-chapter-1-of-introduction-to-da"/>
+      <w:bookmarkStart w:id="71" w:name="complete-chapter-1-of-datacamp-introduct"/>
       <w:bookmarkEnd w:id="71"/>
       <w:r>
-        <w:t xml:space="preserve">* Complete Chapter 1 of </w:t>
+        <w:t xml:space="preserve">* Complete Chapter 1 of DataCamp </w:t>
       </w:r>
       <w:hyperlink r:id="rId24">
         <w:r>
@@ -2225,13 +2225,13 @@
       <w:pPr>
         <w:pStyle w:val="Heading6"/>
       </w:pPr>
-      <w:bookmarkStart w:id="81" w:name="complete-chapters-1-and-2-of-exploratory"/>
+      <w:bookmarkStart w:id="81" w:name="complete-chapters-1-and-2-of-datacamp-ex"/>
       <w:bookmarkEnd w:id="81"/>
       <w:r>
         <w:t>* Complete Chapters 1 and 2 of</w:t>
       </w:r>
       <w:r>
-        <w:t xml:space="preserve"> </w:t>
+        <w:t xml:space="preserve"> DataCamp </w:t>
       </w:r>
       <w:hyperlink r:id="rId26">
         <w:r>
@@ -2285,7 +2285,10 @@
         <w:pStyle w:val="FirstParagraph"/>
       </w:pPr>
       <w:r>
-        <w:t>BEFORE CLASS:</w:t>
+        <w:t>BEFORE CL</w:t>
+      </w:r>
+      <w:r>
+        <w:t>ASS:</w:t>
       </w:r>
     </w:p>
     <w:p>
@@ -2295,10 +2298,7 @@
       <w:bookmarkStart w:id="85" w:name="submit-challenge-3"/>
       <w:bookmarkEnd w:id="85"/>
       <w:r>
-        <w:t>* Su</w:t>
-      </w:r>
-      <w:r>
-        <w:t>bmit Challenge 3</w:t>
+        <w:t>* Submit Challenge 3</w:t>
       </w:r>
     </w:p>
     <w:p>
@@ -2336,10 +2336,10 @@
       <w:pPr>
         <w:pStyle w:val="Heading6"/>
       </w:pPr>
-      <w:bookmarkStart w:id="88" w:name="complete-chapters-3-and-4-of-exploratory"/>
+      <w:bookmarkStart w:id="88" w:name="complete-chapters-3-and-4-of-datacamp-ex"/>
       <w:bookmarkEnd w:id="88"/>
       <w:r>
-        <w:t xml:space="preserve">* Complete Chapters 3 and 4 of </w:t>
+        <w:t xml:space="preserve">* Complete Chapters 3 and 4 of DataCamp </w:t>
       </w:r>
       <w:hyperlink r:id="rId28">
         <w:r>
@@ -2527,24 +2527,34 @@
       <w:pPr>
         <w:pStyle w:val="Heading6"/>
       </w:pPr>
-      <w:bookmarkStart w:id="102" w:name="chi-squared-workshop"/>
+      <w:bookmarkStart w:id="102" w:name="peer-review-challenge-5"/>
       <w:bookmarkEnd w:id="102"/>
       <w:r>
         <w:lastRenderedPageBreak/>
-        <w:t>* Chi-squared workshop</w:t>
+        <w:t>* Peer review Challenge 5</w:t>
+      </w:r>
+    </w:p>
+    <w:p>
+      <w:pPr>
+        <w:pStyle w:val="Heading6"/>
+      </w:pPr>
+      <w:bookmarkStart w:id="103" w:name="chi-squared-workshop"/>
+      <w:bookmarkEnd w:id="103"/>
+      <w:r>
+        <w:t>* Chi-</w:t>
+      </w:r>
+      <w:r>
+        <w:t>squared workshop</w:t>
       </w:r>
     </w:p>
     <w:p>
       <w:pPr>
         <w:pStyle w:val="Heading7"/>
       </w:pPr>
-      <w:bookmarkStart w:id="103" w:name="week-7-oct-15-bivariate-for-one-categori"/>
-      <w:bookmarkEnd w:id="103"/>
-      <w:r>
-        <w:t>Week 7 (O</w:t>
-      </w:r>
-      <w:r>
-        <w:t>ct 15): Bivariate for one categorical and one continuous variable (Guest Lecturer: Shelly Cooper)</w:t>
+      <w:bookmarkStart w:id="104" w:name="week-7-oct-22-bivariate-for-one-categori"/>
+      <w:bookmarkEnd w:id="104"/>
+      <w:r>
+        <w:t>Week 7 (Oct 22): Bivariate for one categorical and one continuous variable (Guest Lecturer: Shelly Cooper)</w:t>
       </w:r>
     </w:p>
     <w:p>
@@ -2559,8 +2569,8 @@
       <w:pPr>
         <w:pStyle w:val="Heading6"/>
       </w:pPr>
-      <w:bookmarkStart w:id="104" w:name="submit-challenge-6"/>
-      <w:bookmarkEnd w:id="104"/>
+      <w:bookmarkStart w:id="105" w:name="submit-challenge-6"/>
+      <w:bookmarkEnd w:id="105"/>
       <w:r>
         <w:t>* Submit Challenge 6</w:t>
       </w:r>
@@ -2577,8 +2587,8 @@
       <w:pPr>
         <w:pStyle w:val="Heading6"/>
       </w:pPr>
-      <w:bookmarkStart w:id="105" w:name="read-dalgaard-sections-5.1-5.3-7.1-7.2"/>
-      <w:bookmarkEnd w:id="105"/>
+      <w:bookmarkStart w:id="106" w:name="read-dalgaard-sections-5.1-5.3-7.1-7.2"/>
+      <w:bookmarkEnd w:id="106"/>
       <w:r>
         <w:t>* Read Dalgaard sections 5.1-5.3, 7.1-7.2</w:t>
       </w:r>
@@ -2588,29 +2598,29 @@
         <w:pStyle w:val="FirstParagraph"/>
       </w:pPr>
       <w:r>
-        <w:t>IN CLASS:</w:t>
-      </w:r>
-    </w:p>
-    <w:p>
-      <w:pPr>
-        <w:pStyle w:val="Heading6"/>
-      </w:pPr>
-      <w:bookmarkStart w:id="106" w:name="peer-review-challenge-6"/>
-      <w:bookmarkEnd w:id="106"/>
-      <w:r>
-        <w:t>* Peer review Chall</w:t>
-      </w:r>
-      <w:r>
-        <w:t>enge 6</w:t>
-      </w:r>
-    </w:p>
-    <w:p>
-      <w:pPr>
-        <w:pStyle w:val="Heading6"/>
-      </w:pPr>
-      <w:bookmarkStart w:id="107" w:name="t-tests-and-other-bivariate-workshop"/>
+        <w:t xml:space="preserve">IN </w:t>
+      </w:r>
+      <w:r>
+        <w:t>CLASS:</w:t>
+      </w:r>
+    </w:p>
+    <w:p>
+      <w:pPr>
+        <w:pStyle w:val="Heading6"/>
+      </w:pPr>
+      <w:bookmarkStart w:id="107" w:name="peer-review-challenge-6"/>
       <w:bookmarkEnd w:id="107"/>
       <w:r>
+        <w:t>* Peer review Challenge 6</w:t>
+      </w:r>
+    </w:p>
+    <w:p>
+      <w:pPr>
+        <w:pStyle w:val="Heading6"/>
+      </w:pPr>
+      <w:bookmarkStart w:id="108" w:name="t-tests-and-other-bivariate-workshop"/>
+      <w:bookmarkEnd w:id="108"/>
+      <w:r>
         <w:t>* t-tests and other bivariate workshop</w:t>
       </w:r>
     </w:p>
@@ -2618,10 +2628,10 @@
       <w:pPr>
         <w:pStyle w:val="Heading7"/>
       </w:pPr>
-      <w:bookmarkStart w:id="108" w:name="week-8-oct-22-bivariate-for-two-continuo"/>
-      <w:bookmarkEnd w:id="108"/>
-      <w:r>
-        <w:t>Week 8 (Oct 22): Bivariate for two continuous variables</w:t>
+      <w:bookmarkStart w:id="109" w:name="week-8-oct-29-bivariate-for-two-continuo"/>
+      <w:bookmarkEnd w:id="109"/>
+      <w:r>
+        <w:t>Week 8 (Oct 29): Bivariate for two continuous variables</w:t>
       </w:r>
     </w:p>
     <w:p>
@@ -2636,8 +2646,8 @@
       <w:pPr>
         <w:pStyle w:val="Heading6"/>
       </w:pPr>
-      <w:bookmarkStart w:id="109" w:name="submit-challenge-7"/>
-      <w:bookmarkEnd w:id="109"/>
+      <w:bookmarkStart w:id="110" w:name="submit-challenge-7"/>
+      <w:bookmarkEnd w:id="110"/>
       <w:r>
         <w:t>* Submit Challenge 7</w:t>
       </w:r>
@@ -2646,10 +2656,10 @@
       <w:pPr>
         <w:pStyle w:val="Heading6"/>
       </w:pPr>
-      <w:bookmarkStart w:id="110" w:name="complete-chapters-1-and-2-from-the-corre"/>
-      <w:bookmarkEnd w:id="110"/>
-      <w:r>
-        <w:t xml:space="preserve">* Complete chapters 1 and 2 from the </w:t>
+      <w:bookmarkStart w:id="111" w:name="complete-chapters-1-and-2-from-the-datac"/>
+      <w:bookmarkEnd w:id="111"/>
+      <w:r>
+        <w:t xml:space="preserve">* Complete chapters 1 and 2 from the DataCamp </w:t>
       </w:r>
       <w:hyperlink r:id="rId29">
         <w:r>
@@ -2667,8 +2677,8 @@
       <w:pPr>
         <w:pStyle w:val="Heading6"/>
       </w:pPr>
-      <w:bookmarkStart w:id="111" w:name="review-fischetti-describing-relationship"/>
-      <w:bookmarkEnd w:id="111"/>
+      <w:bookmarkStart w:id="112" w:name="review-fischetti-describing-relationship"/>
+      <w:bookmarkEnd w:id="112"/>
       <w:r>
         <w:t>* Review Fischetti Describing Relationships chapter</w:t>
       </w:r>
@@ -2677,8 +2687,8 @@
       <w:pPr>
         <w:pStyle w:val="Heading6"/>
       </w:pPr>
-      <w:bookmarkStart w:id="112" w:name="read-dalgaard-section-6.4"/>
-      <w:bookmarkEnd w:id="112"/>
+      <w:bookmarkStart w:id="113" w:name="read-dalgaard-section-6.4"/>
+      <w:bookmarkEnd w:id="113"/>
       <w:r>
         <w:t>* Read Dalgaard section 6.4</w:t>
       </w:r>
@@ -2695,8 +2705,8 @@
       <w:pPr>
         <w:pStyle w:val="Heading6"/>
       </w:pPr>
-      <w:bookmarkStart w:id="113" w:name="peer-review-challenge-7"/>
-      <w:bookmarkEnd w:id="113"/>
+      <w:bookmarkStart w:id="114" w:name="peer-review-challenge-7"/>
+      <w:bookmarkEnd w:id="114"/>
       <w:r>
         <w:t>* Peer review Challenge 7</w:t>
       </w:r>
@@ -2705,8 +2715,8 @@
       <w:pPr>
         <w:pStyle w:val="Heading6"/>
       </w:pPr>
-      <w:bookmarkStart w:id="114" w:name="correlation-and-other-bivariate-workshop"/>
-      <w:bookmarkEnd w:id="114"/>
+      <w:bookmarkStart w:id="115" w:name="correlation-and-other-bivariate-workshop"/>
+      <w:bookmarkEnd w:id="115"/>
       <w:r>
         <w:t>* Correlation and other bivariate workshop</w:t>
       </w:r>
@@ -2715,10 +2725,10 @@
       <w:pPr>
         <w:pStyle w:val="Heading7"/>
       </w:pPr>
-      <w:bookmarkStart w:id="115" w:name="week-9-oct-29-linear-regression"/>
-      <w:bookmarkEnd w:id="115"/>
-      <w:r>
-        <w:t>Week 9 (Oct 29): Linear regression</w:t>
+      <w:bookmarkStart w:id="116" w:name="week-9-nov-5-linear-regression"/>
+      <w:bookmarkEnd w:id="116"/>
+      <w:r>
+        <w:t>Week 9 (Nov 5): Linear regression</w:t>
       </w:r>
     </w:p>
     <w:p>
@@ -2733,8 +2743,8 @@
       <w:pPr>
         <w:pStyle w:val="Heading6"/>
       </w:pPr>
-      <w:bookmarkStart w:id="116" w:name="submit-challenge-8"/>
-      <w:bookmarkEnd w:id="116"/>
+      <w:bookmarkStart w:id="117" w:name="submit-challenge-8"/>
+      <w:bookmarkEnd w:id="117"/>
       <w:r>
         <w:t>* Submit Challenge 8</w:t>
       </w:r>
@@ -2743,10 +2753,10 @@
       <w:pPr>
         <w:pStyle w:val="Heading6"/>
       </w:pPr>
-      <w:bookmarkStart w:id="117" w:name="complete-chapters-3-and-4-from-the-corre"/>
-      <w:bookmarkEnd w:id="117"/>
-      <w:r>
-        <w:t xml:space="preserve">* Complete chapters 3 and 4 from the </w:t>
+      <w:bookmarkStart w:id="118" w:name="complete-chapters-3-and-4-from-the-datac"/>
+      <w:bookmarkEnd w:id="118"/>
+      <w:r>
+        <w:t xml:space="preserve">* Complete chapters 3 and 4 from the DataCamp </w:t>
       </w:r>
       <w:hyperlink r:id="rId30">
         <w:r>
@@ -2764,23 +2774,23 @@
       <w:pPr>
         <w:pStyle w:val="Heading6"/>
       </w:pPr>
-      <w:bookmarkStart w:id="118" w:name="read-fischetti-predicting-continuous-var"/>
-      <w:bookmarkEnd w:id="118"/>
-      <w:r>
-        <w:t>* Read Fischetti Predicting Continuous Variables</w:t>
-      </w:r>
-    </w:p>
-    <w:p>
-      <w:pPr>
-        <w:pStyle w:val="Heading6"/>
-      </w:pPr>
-      <w:bookmarkStart w:id="119" w:name="read-dalgaard-sections-6.1-6.3"/>
+      <w:bookmarkStart w:id="119" w:name="read-fischetti-predicting-continuous-var"/>
       <w:bookmarkEnd w:id="119"/>
       <w:r>
-        <w:t>* Read Dalgaard section</w:t>
-      </w:r>
-      <w:r>
-        <w:t>s 6.1-6.3</w:t>
+        <w:t>* Read Fischett</w:t>
+      </w:r>
+      <w:r>
+        <w:t>i Predicting Continuous Variables</w:t>
+      </w:r>
+    </w:p>
+    <w:p>
+      <w:pPr>
+        <w:pStyle w:val="Heading6"/>
+      </w:pPr>
+      <w:bookmarkStart w:id="120" w:name="read-dalgaard-sections-6.1-6.3"/>
+      <w:bookmarkEnd w:id="120"/>
+      <w:r>
+        <w:t>* Read Dalgaard sections 6.1-6.3</w:t>
       </w:r>
     </w:p>
     <w:p>
@@ -2795,8 +2805,8 @@
       <w:pPr>
         <w:pStyle w:val="Heading6"/>
       </w:pPr>
-      <w:bookmarkStart w:id="120" w:name="peer-review-challenge-8"/>
-      <w:bookmarkEnd w:id="120"/>
+      <w:bookmarkStart w:id="121" w:name="peer-review-challenge-8"/>
+      <w:bookmarkEnd w:id="121"/>
       <w:r>
         <w:t>* Peer review Challenge 8</w:t>
       </w:r>
@@ -2805,8 +2815,8 @@
       <w:pPr>
         <w:pStyle w:val="Heading6"/>
       </w:pPr>
-      <w:bookmarkStart w:id="121" w:name="linear-regression-workshop"/>
-      <w:bookmarkEnd w:id="121"/>
+      <w:bookmarkStart w:id="122" w:name="linear-regression-workshop"/>
+      <w:bookmarkEnd w:id="122"/>
       <w:r>
         <w:t>* Linear regression workshop</w:t>
       </w:r>
@@ -2815,10 +2825,10 @@
       <w:pPr>
         <w:pStyle w:val="Heading7"/>
       </w:pPr>
-      <w:bookmarkStart w:id="122" w:name="week-10-nov-5-logistic-regression"/>
-      <w:bookmarkEnd w:id="122"/>
-      <w:r>
-        <w:t>Week 10 (Nov 5): Logistic regression</w:t>
+      <w:bookmarkStart w:id="123" w:name="week-10-nov-12-logistic-regression"/>
+      <w:bookmarkEnd w:id="123"/>
+      <w:r>
+        <w:t>Week 10 (Nov 12): Logistic regression</w:t>
       </w:r>
     </w:p>
     <w:p>
@@ -2833,8 +2843,8 @@
       <w:pPr>
         <w:pStyle w:val="Heading6"/>
       </w:pPr>
-      <w:bookmarkStart w:id="123" w:name="submit-challenge-9"/>
-      <w:bookmarkEnd w:id="123"/>
+      <w:bookmarkStart w:id="124" w:name="submit-challenge-9"/>
+      <w:bookmarkEnd w:id="124"/>
       <w:r>
         <w:lastRenderedPageBreak/>
         <w:t>* Submit Challenge 9</w:t>
@@ -2844,10 +2854,10 @@
       <w:pPr>
         <w:pStyle w:val="Heading6"/>
       </w:pPr>
-      <w:bookmarkStart w:id="124" w:name="complete-chapter-4-from-the-multiple-and"/>
-      <w:bookmarkEnd w:id="124"/>
-      <w:r>
-        <w:t xml:space="preserve">* Complete chapter 4 from the </w:t>
+      <w:bookmarkStart w:id="125" w:name="complete-chapter-4-from-the-datacamp-mul"/>
+      <w:bookmarkEnd w:id="125"/>
+      <w:r>
+        <w:t xml:space="preserve">* Complete chapter 4 from the DataCamp </w:t>
       </w:r>
       <w:hyperlink r:id="rId31">
         <w:r>
@@ -2865,8 +2875,8 @@
       <w:pPr>
         <w:pStyle w:val="Heading6"/>
       </w:pPr>
-      <w:bookmarkStart w:id="125" w:name="read-httpsstats.idre.ucla.edurdaelogit-r"/>
-      <w:bookmarkEnd w:id="125"/>
+      <w:bookmarkStart w:id="126" w:name="read-httpsstats.idre.ucla.edurdaelogit-r"/>
+      <w:bookmarkEnd w:id="126"/>
       <w:r>
         <w:t xml:space="preserve">* Read </w:t>
       </w:r>
@@ -2889,8 +2899,8 @@
       <w:pPr>
         <w:pStyle w:val="Heading6"/>
       </w:pPr>
-      <w:bookmarkStart w:id="126" w:name="read-fischetti-predicting-categorical-va"/>
-      <w:bookmarkEnd w:id="126"/>
+      <w:bookmarkStart w:id="127" w:name="read-fischetti-predicting-categorical-va"/>
+      <w:bookmarkEnd w:id="127"/>
       <w:r>
         <w:t>* Read Fischetti Predicting Categorical Variables section on Logistic regression only</w:t>
       </w:r>
@@ -2899,8 +2909,8 @@
       <w:pPr>
         <w:pStyle w:val="Heading6"/>
       </w:pPr>
-      <w:bookmarkStart w:id="127" w:name="read-dalgaard-sections-13.1-13.5"/>
-      <w:bookmarkEnd w:id="127"/>
+      <w:bookmarkStart w:id="128" w:name="read-dalgaard-sections-13.1-13.5"/>
+      <w:bookmarkEnd w:id="128"/>
       <w:r>
         <w:t>* Read Dalgaard sections 13.1-13.5</w:t>
       </w:r>
@@ -2909,8 +2919,8 @@
       <w:pPr>
         <w:pStyle w:val="Heading6"/>
       </w:pPr>
-      <w:bookmarkStart w:id="128" w:name="read-tolles-juliana-and-william-j.-meure"/>
-      <w:bookmarkEnd w:id="128"/>
+      <w:bookmarkStart w:id="129" w:name="read-tolles-juliana-and-william-j.-meure"/>
+      <w:bookmarkEnd w:id="129"/>
       <w:r>
         <w:t>* Read Tolles, Juliana, and William J. Meurer. “Logistic Regression: Relating Patient Characteristics to Outcomes.” JAMA 316.</w:t>
       </w:r>
@@ -2930,8 +2940,8 @@
       <w:pPr>
         <w:pStyle w:val="Heading6"/>
       </w:pPr>
-      <w:bookmarkStart w:id="129" w:name="peer-review-challenge-9"/>
-      <w:bookmarkEnd w:id="129"/>
+      <w:bookmarkStart w:id="130" w:name="peer-review-challenge-9"/>
+      <w:bookmarkEnd w:id="130"/>
       <w:r>
         <w:t>* Peer review Challenge 9</w:t>
       </w:r>
@@ -2940,8 +2950,8 @@
       <w:pPr>
         <w:pStyle w:val="Heading6"/>
       </w:pPr>
-      <w:bookmarkStart w:id="130" w:name="logistic-regression-workshop"/>
-      <w:bookmarkEnd w:id="130"/>
+      <w:bookmarkStart w:id="131" w:name="logistic-regression-workshop"/>
+      <w:bookmarkEnd w:id="131"/>
       <w:r>
         <w:t>* Logistic regression workshop</w:t>
       </w:r>
@@ -2950,10 +2960,10 @@
       <w:pPr>
         <w:pStyle w:val="Heading7"/>
       </w:pPr>
-      <w:bookmarkStart w:id="131" w:name="week-11-nov-12-data-management-guest-lec"/>
-      <w:bookmarkEnd w:id="131"/>
-      <w:r>
-        <w:t>Week 11 (Nov 12): Data Management (Guest lecturer: Laura Gardner)</w:t>
+      <w:bookmarkStart w:id="132" w:name="week-11-nov-19-data-management-guest-lec"/>
+      <w:bookmarkEnd w:id="132"/>
+      <w:r>
+        <w:t>Week 11 (Nov 19): Data Management (Guest lecturer: Laura Gardner)</w:t>
       </w:r>
     </w:p>
     <w:p>
@@ -2968,34 +2978,34 @@
       <w:pPr>
         <w:pStyle w:val="Heading6"/>
       </w:pPr>
-      <w:bookmarkStart w:id="132" w:name="complete-multiple-and-logistic-regressio"/>
-      <w:bookmarkEnd w:id="132"/>
-      <w:r>
-        <w:t>* Complete [Multiple and Logistic Regression Chapter 4]</w:t>
+      <w:bookmarkStart w:id="133" w:name="complete-datacamp-multiple-and-logistic-"/>
+      <w:bookmarkEnd w:id="133"/>
+      <w:r>
+        <w:t xml:space="preserve">* Complete DataCamp </w:t>
       </w:r>
       <w:hyperlink r:id="rId33">
         <w:r>
           <w:rPr>
             <w:rStyle w:val="Hyperlink"/>
           </w:rPr>
-          <w:t>https://campus.datacamp.com/courses/multiple-and-logistic-regression/</w:t>
+          <w:t>Multiple and Logistic Regression Chapter 4</w:t>
         </w:r>
       </w:hyperlink>
       <w:r>
-        <w:t xml:space="preserve"> (This counts as Challenge 10 and not toward the DataCamp 6%, Complete with &gt;75% correct for 100 points, completed with 50%-75% for 7</w:t>
-      </w:r>
-      <w:r>
-        <w:t>0 points, not completed or completed &lt;50% correct for 0 points)</w:t>
-      </w:r>
-    </w:p>
-    <w:p>
-      <w:pPr>
-        <w:pStyle w:val="Heading6"/>
-      </w:pPr>
-      <w:bookmarkStart w:id="133" w:name="read-httpr4ds.had.co.nzexploratory-data-"/>
-      <w:bookmarkEnd w:id="133"/>
-      <w:r>
-        <w:t xml:space="preserve">* Read </w:t>
+        <w:t xml:space="preserve"> (This counts as Challenge 10 and not as a DataCamp percent. Complete with &gt;75% correct for 100 points, complete with 50%-75% for 70 points, not completed or complete &lt;50% correct for 0 points)</w:t>
+      </w:r>
+    </w:p>
+    <w:p>
+      <w:pPr>
+        <w:pStyle w:val="Heading6"/>
+      </w:pPr>
+      <w:bookmarkStart w:id="134" w:name="read-httpr4ds.had.co.nzexploratory-data-"/>
+      <w:bookmarkEnd w:id="134"/>
+      <w:r>
+        <w:t>*</w:t>
+      </w:r>
+      <w:r>
+        <w:t xml:space="preserve"> Read </w:t>
       </w:r>
       <w:hyperlink r:id="rId34">
         <w:r>
@@ -3010,8 +3020,8 @@
       <w:pPr>
         <w:pStyle w:val="Heading6"/>
       </w:pPr>
-      <w:bookmarkStart w:id="134" w:name="read-httpscoding2share.github.ioreproduc"/>
-      <w:bookmarkEnd w:id="134"/>
+      <w:bookmarkStart w:id="135" w:name="read-httpscoding2share.github.ioreproduc"/>
+      <w:bookmarkEnd w:id="135"/>
       <w:r>
         <w:t xml:space="preserve">* Read </w:t>
       </w:r>
@@ -3020,7 +3030,13 @@
           <w:rPr>
             <w:rStyle w:val="Hyperlink"/>
           </w:rPr>
-          <w:t>https://coding2share.github.io/ReproducibilityToolkit/Mod3Code.html</w:t>
+          <w:t>https://coding2share.github.io/</w:t>
+        </w:r>
+        <w:r>
+          <w:rPr>
+            <w:rStyle w:val="Hyperlink"/>
+          </w:rPr>
+          <w:t>ReproducibilityToolkit/Mod3Code.html</w:t>
         </w:r>
       </w:hyperlink>
     </w:p>
@@ -3028,8 +3044,8 @@
       <w:pPr>
         <w:pStyle w:val="Heading6"/>
       </w:pPr>
-      <w:bookmarkStart w:id="135" w:name="read-fischetti-dealing-with-missing-data"/>
-      <w:bookmarkEnd w:id="135"/>
+      <w:bookmarkStart w:id="136" w:name="read-fischetti-dealing-with-missing-data"/>
+      <w:bookmarkEnd w:id="136"/>
       <w:r>
         <w:t xml:space="preserve">* Read Fischetti </w:t>
       </w:r>
@@ -3056,8 +3072,8 @@
       <w:pPr>
         <w:pStyle w:val="Heading6"/>
       </w:pPr>
-      <w:bookmarkStart w:id="136" w:name="read-dalgaard-10.1-10.4"/>
-      <w:bookmarkEnd w:id="136"/>
+      <w:bookmarkStart w:id="137" w:name="read-dalgaard-10.1-10.4"/>
+      <w:bookmarkEnd w:id="137"/>
       <w:r>
         <w:t>* Read Dalgaard 10.1-10.4</w:t>
       </w:r>
@@ -3074,8 +3090,8 @@
       <w:pPr>
         <w:pStyle w:val="Heading6"/>
       </w:pPr>
-      <w:bookmarkStart w:id="137" w:name="data-management-workshop"/>
-      <w:bookmarkEnd w:id="137"/>
+      <w:bookmarkStart w:id="138" w:name="data-management-workshop"/>
+      <w:bookmarkEnd w:id="138"/>
       <w:r>
         <w:t>* Data management workshop</w:t>
       </w:r>
@@ -3084,10 +3100,10 @@
       <w:pPr>
         <w:pStyle w:val="Heading7"/>
       </w:pPr>
-      <w:bookmarkStart w:id="138" w:name="week-12-nov-19-statistics-in-the-wild-wo"/>
-      <w:bookmarkEnd w:id="138"/>
-      <w:r>
-        <w:t>Week 12 (Nov 19): Statistics in the Wild work day</w:t>
+      <w:bookmarkStart w:id="139" w:name="week-12-nov-26-statistics-in-the-wild-wo"/>
+      <w:bookmarkEnd w:id="139"/>
+      <w:r>
+        <w:t>Week 12 (Nov 26): Statistics in the Wild work day</w:t>
       </w:r>
     </w:p>
     <w:p>
@@ -3102,8 +3118,8 @@
       <w:pPr>
         <w:pStyle w:val="Heading6"/>
       </w:pPr>
-      <w:bookmarkStart w:id="139" w:name="open-time-to-work-on-remaining-coursewor"/>
-      <w:bookmarkEnd w:id="139"/>
+      <w:bookmarkStart w:id="140" w:name="open-time-to-work-on-remaining-coursewor"/>
+      <w:bookmarkEnd w:id="140"/>
       <w:r>
         <w:t>* Open time to work on remaining coursework with help from instructor as needed</w:t>
       </w:r>
@@ -3112,10 +3128,10 @@
       <w:pPr>
         <w:pStyle w:val="Heading7"/>
       </w:pPr>
-      <w:bookmarkStart w:id="140" w:name="week-13-nov-26-book-club"/>
-      <w:bookmarkEnd w:id="140"/>
-      <w:r>
-        <w:t>Week 13 (Nov 26): Book Club</w:t>
+      <w:bookmarkStart w:id="141" w:name="week-13-dec-3-book-club"/>
+      <w:bookmarkEnd w:id="141"/>
+      <w:r>
+        <w:t>Week 13 (Dec 3): Book Club</w:t>
       </w:r>
     </w:p>
     <w:p>
@@ -3130,8 +3146,8 @@
       <w:pPr>
         <w:pStyle w:val="Heading6"/>
       </w:pPr>
-      <w:bookmarkStart w:id="141" w:name="read-book-for-book-club"/>
-      <w:bookmarkEnd w:id="141"/>
+      <w:bookmarkStart w:id="142" w:name="read-book-for-book-club"/>
+      <w:bookmarkEnd w:id="142"/>
       <w:r>
         <w:t>* Read book for book club</w:t>
       </w:r>
@@ -3140,13 +3156,10 @@
       <w:pPr>
         <w:pStyle w:val="Heading6"/>
       </w:pPr>
-      <w:bookmarkStart w:id="142" w:name="work-with-team-to-prepare-activitydiscus"/>
-      <w:bookmarkEnd w:id="142"/>
-      <w:r>
-        <w:t>* Work with team to p</w:t>
-      </w:r>
-      <w:r>
-        <w:t>repare activity/discussion on part of book</w:t>
+      <w:bookmarkStart w:id="143" w:name="work-with-team-to-prepare-activitydiscus"/>
+      <w:bookmarkEnd w:id="143"/>
+      <w:r>
+        <w:t>* Work with team to prepare activity/discussion on part of book</w:t>
       </w:r>
     </w:p>
     <w:p>
@@ -3165,21 +3178,52 @@
         </w:numPr>
       </w:pPr>
       <w:r>
-        <w:t xml:space="preserve">Lead the class in a discussion or activity related to your book club question. Discussion or activity should be active and encourage participation by students (no presentations!). As all good book clubs </w:t>
-      </w:r>
-      <w:r>
-        <w:t>are, it’s a potluck! Feel free to bring a favorite snack to share with the class.</w:t>
+        <w:t>Lead the class in a discu</w:t>
+      </w:r>
+      <w:r>
+        <w:t>ssion or activity related to your book club question. Discussion or activity should be active and encourage participation by students (no presentations!). As all good book clubs are, it’s a potluck! Feel free to bring a favorite snack to share with the cla</w:t>
+      </w:r>
+      <w:r>
+        <w:t>ss.</w:t>
       </w:r>
     </w:p>
     <w:p>
       <w:pPr>
         <w:pStyle w:val="Heading7"/>
       </w:pPr>
-      <w:bookmarkStart w:id="143" w:name="week-14-dec-3-course-review-pick-up-fina"/>
-      <w:bookmarkEnd w:id="143"/>
+      <w:bookmarkStart w:id="144" w:name="week-14-dec-10-course-review-pick-up-fin"/>
+      <w:bookmarkEnd w:id="144"/>
+      <w:r>
+        <w:t>Week 14 (Dec 10): Course Review &amp; Pick Up Final Exam Part I</w:t>
+      </w:r>
+    </w:p>
+    <w:p>
+      <w:pPr>
+        <w:pStyle w:val="FirstParagraph"/>
+      </w:pPr>
+      <w:r>
+        <w:t>BEFORE CLASS:</w:t>
+      </w:r>
+    </w:p>
+    <w:p>
+      <w:pPr>
+        <w:pStyle w:val="Heading6"/>
+      </w:pPr>
+      <w:bookmarkStart w:id="145" w:name="submit-statistics-in-the-wild-project"/>
+      <w:bookmarkEnd w:id="145"/>
       <w:r>
         <w:lastRenderedPageBreak/>
-        <w:t>Week 14 (Dec 3): Course Review &amp; Pick Up Final Exam Part I</w:t>
+        <w:t>* Submit Statistics in the Wild project</w:t>
+      </w:r>
+    </w:p>
+    <w:p>
+      <w:pPr>
+        <w:pStyle w:val="Heading6"/>
+      </w:pPr>
+      <w:bookmarkStart w:id="146" w:name="review-notes-and-make-a-list-of-topicsqu"/>
+      <w:bookmarkEnd w:id="146"/>
+      <w:r>
+        <w:t>* Review notes and make a list of topics/questions to ask in review</w:t>
       </w:r>
     </w:p>
     <w:p>
@@ -3187,30 +3231,37 @@
         <w:pStyle w:val="FirstParagraph"/>
       </w:pPr>
       <w:r>
-        <w:t>BEFORE CLASS:</w:t>
-      </w:r>
-    </w:p>
-    <w:p>
-      <w:pPr>
-        <w:pStyle w:val="Heading6"/>
-      </w:pPr>
-      <w:bookmarkStart w:id="144" w:name="submit-statistics-in-the-wild-project"/>
-      <w:bookmarkEnd w:id="144"/>
-      <w:r>
-        <w:t>* Submit Statistics in the Wild project</w:t>
-      </w:r>
-    </w:p>
-    <w:p>
-      <w:pPr>
-        <w:pStyle w:val="Heading6"/>
-      </w:pPr>
-      <w:bookmarkStart w:id="145" w:name="review-notes-and-make-a-list-of-topicsqu"/>
-      <w:bookmarkEnd w:id="145"/>
-      <w:r>
-        <w:t xml:space="preserve">* Review notes and make a list of topics/questions to ask in </w:t>
-      </w:r>
-      <w:r>
-        <w:t>review</w:t>
+        <w:t>IN CLASS:</w:t>
+      </w:r>
+    </w:p>
+    <w:p>
+      <w:pPr>
+        <w:pStyle w:val="Heading6"/>
+      </w:pPr>
+      <w:bookmarkStart w:id="147" w:name="review-course-material"/>
+      <w:bookmarkEnd w:id="147"/>
+      <w:r>
+        <w:t>* Review course material</w:t>
+      </w:r>
+    </w:p>
+    <w:p>
+      <w:pPr>
+        <w:pStyle w:val="Heading6"/>
+      </w:pPr>
+      <w:bookmarkStart w:id="148" w:name="distribute-final-exam-part-i"/>
+      <w:bookmarkEnd w:id="148"/>
+      <w:r>
+        <w:t>* Distribute Final Exam Part I</w:t>
+      </w:r>
+    </w:p>
+    <w:p>
+      <w:pPr>
+        <w:pStyle w:val="Heading7"/>
+      </w:pPr>
+      <w:bookmarkStart w:id="149" w:name="week-15-dec-17-final-exam-part-ii"/>
+      <w:bookmarkEnd w:id="149"/>
+      <w:r>
+        <w:t>Week 15 (Dec 17): Final Exam Part II</w:t>
       </w:r>
     </w:p>
     <w:p>
@@ -3225,30 +3276,20 @@
       <w:pPr>
         <w:pStyle w:val="Heading6"/>
       </w:pPr>
-      <w:bookmarkStart w:id="146" w:name="review-course-material"/>
-      <w:bookmarkEnd w:id="146"/>
-      <w:r>
-        <w:t>* Review course material</w:t>
-      </w:r>
-    </w:p>
-    <w:p>
-      <w:pPr>
-        <w:pStyle w:val="Heading6"/>
-      </w:pPr>
-      <w:bookmarkStart w:id="147" w:name="distribute-final-exam-part-i"/>
-      <w:bookmarkEnd w:id="147"/>
-      <w:r>
-        <w:t>* Distribute Final Exam Part I</w:t>
-      </w:r>
-    </w:p>
-    <w:p>
-      <w:pPr>
-        <w:pStyle w:val="Heading7"/>
-      </w:pPr>
-      <w:bookmarkStart w:id="148" w:name="week-15-dec-10-final-exam-part-ii"/>
-      <w:bookmarkEnd w:id="148"/>
-      <w:r>
-        <w:t>Week 15 (Dec 10): Final Exam Part II</w:t>
+      <w:bookmarkStart w:id="150" w:name="submit-final-exam-part-i"/>
+      <w:bookmarkEnd w:id="150"/>
+      <w:r>
+        <w:t>* Submit Final Exam Part I</w:t>
+      </w:r>
+    </w:p>
+    <w:p>
+      <w:pPr>
+        <w:pStyle w:val="Heading6"/>
+      </w:pPr>
+      <w:bookmarkStart w:id="151" w:name="complete-and-submit-final-exam-part-ii"/>
+      <w:bookmarkEnd w:id="151"/>
+      <w:r>
+        <w:t>* Complete and submit Final Exam Part II</w:t>
       </w:r>
     </w:p>
     <w:p>
@@ -3256,44 +3297,16 @@
         <w:pStyle w:val="FirstParagraph"/>
       </w:pPr>
       <w:r>
-        <w:t>IN CLASS:</w:t>
-      </w:r>
-    </w:p>
-    <w:p>
-      <w:pPr>
-        <w:pStyle w:val="Heading6"/>
-      </w:pPr>
-      <w:bookmarkStart w:id="149" w:name="submit-final-exam-part-i"/>
-      <w:bookmarkEnd w:id="149"/>
-      <w:r>
-        <w:t>* Submit Final Exam Part I</w:t>
-      </w:r>
-    </w:p>
-    <w:p>
-      <w:pPr>
-        <w:pStyle w:val="Heading6"/>
-      </w:pPr>
-      <w:bookmarkStart w:id="150" w:name="complete-and-submit-final-exam-part-ii"/>
-      <w:bookmarkEnd w:id="150"/>
-      <w:r>
-        <w:t>* Complete and submit Final Exam Part II</w:t>
-      </w:r>
-    </w:p>
-    <w:p>
-      <w:pPr>
-        <w:pStyle w:val="FirstParagraph"/>
-      </w:pPr>
-      <w:r>
         <w:rPr>
           <w:i/>
         </w:rPr>
-        <w:t>NOTE: There may be minor revisions to this syllabus, usually to correct typos or errors. If a major change is needed to the structure of the course or the course requirements, students will be notified in advance. This is a very rare occurrence typically r</w:t>
+        <w:t xml:space="preserve">NOTE: There may be minor revisions to this syllabus, usually to correct typos or errors. If a major change is needed to the structure of the </w:t>
       </w:r>
       <w:r>
         <w:rPr>
           <w:i/>
         </w:rPr>
-        <w:t>eserved for extreme situations.</w:t>
+        <w:t>course or the course requirements, students will be notified in advance. This is a very rare occurrence typically reserved for extreme situations.</w:t>
       </w:r>
     </w:p>
     <w:sectPr>
@@ -3353,13 +3366,13 @@
 <file path=word/numbering.xml><?xml version="1.0" encoding="utf-8"?>
 <w:numbering xmlns:wpc="http://schemas.microsoft.com/office/word/2010/wordprocessingCanvas" xmlns:cx="http://schemas.microsoft.com/office/drawing/2014/chartex" xmlns:cx1="http://schemas.microsoft.com/office/drawing/2015/9/8/chartex" xmlns:cx2="http://schemas.microsoft.com/office/drawing/2015/10/21/chartex" xmlns:cx3="http://schemas.microsoft.com/office/drawing/2016/5/9/chartex" xmlns:cx4="http://schemas.microsoft.com/office/drawing/2016/5/10/chartex" xmlns:cx5="http://schemas.microsoft.com/office/drawing/2016/5/11/chartex" xmlns:cx6="http://schemas.microsoft.com/office/drawing/2016/5/12/chartex" xmlns:cx7="http://schemas.microsoft.com/office/drawing/2016/5/13/chartex" xmlns:cx8="http://schemas.microsoft.com/office/drawing/2016/5/14/chartex" xmlns:mc="http://schemas.openxmlformats.org/markup-compatibility/2006" xmlns:aink="http://schemas.microsoft.com/office/drawing/2016/ink" xmlns:am3d="http://schemas.microsoft.com/office/drawing/2017/model3d" xmlns:o="urn:schemas-microsoft-com:office:office" xmlns:r="http://schemas.openxmlformats.org/officeDocument/2006/relationships" xmlns:m="http://schemas.openxmlformats.org/officeDocument/2006/math" xmlns:v="urn:schemas-microsoft-com:vml" xmlns:wp14="http://schemas.microsoft.com/office/word/2010/wordprocessingDrawing" xmlns:wp="http://schemas.openxmlformats.org/drawingml/2006/wordprocessingDrawing" xmlns:w10="urn:schemas-microsoft-com:office:word" xmlns:w="http://schemas.openxmlformats.org/wordprocessingml/2006/main" xmlns:w14="http://schemas.microsoft.com/office/word/2010/wordml" xmlns:w15="http://schemas.microsoft.com/office/word/2012/wordml" xmlns:w16cid="http://schemas.microsoft.com/office/word/2016/wordml/cid" xmlns:w16se="http://schemas.microsoft.com/office/word/2015/wordml/symex" xmlns:wpg="http://schemas.microsoft.com/office/word/2010/wordprocessingGroup" xmlns:wpi="http://schemas.microsoft.com/office/word/2010/wordprocessingInk" xmlns:wne="http://schemas.microsoft.com/office/word/2006/wordml" xmlns:wps="http://schemas.microsoft.com/office/word/2010/wordprocessingShape" mc:Ignorable="w14 w15 w16se w16cid wp14">
   <w:abstractNum w:abstractNumId="0" w15:restartNumberingAfterBreak="0">
-    <w:nsid w:val="AD699E29"/>
+    <w:nsid w:val="E753AED2"/>
     <w:multiLevelType w:val="multilevel"/>
-    <w:tmpl w:val="23CE169A"/>
+    <w:tmpl w:val="38600A3C"/>
     <w:lvl w:ilvl="0">
       <w:start w:val="1"/>
       <w:numFmt w:val="decimal"/>
-      <w:lvlText w:val="%1."/>
+      <w:lvlText w:val="(%1)"/>
       <w:lvlJc w:val="left"/>
       <w:pPr>
         <w:tabs>
@@ -3371,7 +3384,7 @@
     <w:lvl w:ilvl="1">
       <w:start w:val="1"/>
       <w:numFmt w:val="decimal"/>
-      <w:lvlText w:val="%2."/>
+      <w:lvlText w:val="(%2)"/>
       <w:lvlJc w:val="left"/>
       <w:pPr>
         <w:tabs>
@@ -3382,8 +3395,8 @@
     </w:lvl>
     <w:lvl w:ilvl="2">
       <w:start w:val="1"/>
-      <w:numFmt w:val="lowerLetter"/>
-      <w:lvlText w:val="%3."/>
+      <w:numFmt w:val="decimal"/>
+      <w:lvlText w:val="(%3)"/>
       <w:lvlJc w:val="left"/>
       <w:pPr>
         <w:tabs>
@@ -3394,8 +3407,8 @@
     </w:lvl>
     <w:lvl w:ilvl="3">
       <w:start w:val="1"/>
-      <w:numFmt w:val="lowerRoman"/>
-      <w:lvlText w:val="%4."/>
+      <w:numFmt w:val="decimal"/>
+      <w:lvlText w:val="(%4)"/>
       <w:lvlJc w:val="left"/>
       <w:pPr>
         <w:tabs>
@@ -3407,7 +3420,7 @@
     <w:lvl w:ilvl="4">
       <w:start w:val="1"/>
       <w:numFmt w:val="decimal"/>
-      <w:lvlText w:val="%5."/>
+      <w:lvlText w:val="(%5)"/>
       <w:lvlJc w:val="left"/>
       <w:pPr>
         <w:tabs>
@@ -3418,8 +3431,8 @@
     </w:lvl>
     <w:lvl w:ilvl="5">
       <w:start w:val="1"/>
-      <w:numFmt w:val="lowerLetter"/>
-      <w:lvlText w:val="%6."/>
+      <w:numFmt w:val="decimal"/>
+      <w:lvlText w:val="(%6)"/>
       <w:lvlJc w:val="left"/>
       <w:pPr>
         <w:tabs>
@@ -3430,8 +3443,8 @@
     </w:lvl>
     <w:lvl w:ilvl="6">
       <w:start w:val="1"/>
-      <w:numFmt w:val="lowerRoman"/>
-      <w:lvlText w:val="%7."/>
+      <w:numFmt w:val="decimal"/>
+      <w:lvlText w:val="(%7)"/>
       <w:lvlJc w:val="left"/>
       <w:pPr>
         <w:tabs>
@@ -3452,12 +3465,13 @@
     </w:lvl>
   </w:abstractNum>
   <w:abstractNum w:abstractNumId="1" w15:restartNumberingAfterBreak="0">
-    <w:nsid w:val="D54E2713"/>
+    <w:nsid w:val="12202407"/>
     <w:multiLevelType w:val="multilevel"/>
-    <w:tmpl w:val="DED08134"/>
+    <w:tmpl w:val="22A42FEE"/>
     <w:lvl w:ilvl="0">
-      <w:numFmt w:val="bullet"/>
-      <w:lvlText w:val=" "/>
+      <w:start w:val="1"/>
+      <w:numFmt w:val="decimal"/>
+      <w:lvlText w:val="%1."/>
       <w:lvlJc w:val="left"/>
       <w:pPr>
         <w:tabs>
@@ -3467,8 +3481,9 @@
       </w:pPr>
     </w:lvl>
     <w:lvl w:ilvl="1">
-      <w:numFmt w:val="bullet"/>
-      <w:lvlText w:val=" "/>
+      <w:start w:val="1"/>
+      <w:numFmt w:val="decimal"/>
+      <w:lvlText w:val="%2."/>
       <w:lvlJc w:val="left"/>
       <w:pPr>
         <w:tabs>
@@ -3478,8 +3493,9 @@
       </w:pPr>
     </w:lvl>
     <w:lvl w:ilvl="2">
-      <w:numFmt w:val="bullet"/>
-      <w:lvlText w:val=" "/>
+      <w:start w:val="1"/>
+      <w:numFmt w:val="lowerLetter"/>
+      <w:lvlText w:val="%3."/>
       <w:lvlJc w:val="left"/>
       <w:pPr>
         <w:tabs>
@@ -3489,8 +3505,9 @@
       </w:pPr>
     </w:lvl>
     <w:lvl w:ilvl="3">
-      <w:numFmt w:val="bullet"/>
-      <w:lvlText w:val=" "/>
+      <w:start w:val="1"/>
+      <w:numFmt w:val="lowerRoman"/>
+      <w:lvlText w:val="%4."/>
       <w:lvlJc w:val="left"/>
       <w:pPr>
         <w:tabs>
@@ -3500,8 +3517,9 @@
       </w:pPr>
     </w:lvl>
     <w:lvl w:ilvl="4">
-      <w:numFmt w:val="bullet"/>
-      <w:lvlText w:val=" "/>
+      <w:start w:val="1"/>
+      <w:numFmt w:val="decimal"/>
+      <w:lvlText w:val="%5."/>
       <w:lvlJc w:val="left"/>
       <w:pPr>
         <w:tabs>
@@ -3511,8 +3529,9 @@
       </w:pPr>
     </w:lvl>
     <w:lvl w:ilvl="5">
-      <w:numFmt w:val="bullet"/>
-      <w:lvlText w:val=" "/>
+      <w:start w:val="1"/>
+      <w:numFmt w:val="lowerLetter"/>
+      <w:lvlText w:val="%6."/>
       <w:lvlJc w:val="left"/>
       <w:pPr>
         <w:tabs>
@@ -3522,8 +3541,9 @@
       </w:pPr>
     </w:lvl>
     <w:lvl w:ilvl="6">
-      <w:numFmt w:val="bullet"/>
-      <w:lvlText w:val=" "/>
+      <w:start w:val="1"/>
+      <w:numFmt w:val="lowerRoman"/>
+      <w:lvlText w:val="%7."/>
       <w:lvlJc w:val="left"/>
       <w:pPr>
         <w:tabs>
@@ -3544,13 +3564,12 @@
     </w:lvl>
   </w:abstractNum>
   <w:abstractNum w:abstractNumId="2" w15:restartNumberingAfterBreak="0">
-    <w:nsid w:val="173C0D24"/>
+    <w:nsid w:val="242E669F"/>
     <w:multiLevelType w:val="multilevel"/>
-    <w:tmpl w:val="8F52C33A"/>
+    <w:tmpl w:val="70F276A6"/>
     <w:lvl w:ilvl="0">
-      <w:start w:val="1"/>
-      <w:numFmt w:val="decimal"/>
-      <w:lvlText w:val="(%1)"/>
+      <w:numFmt w:val="bullet"/>
+      <w:lvlText w:val="•"/>
       <w:lvlJc w:val="left"/>
       <w:pPr>
         <w:tabs>
@@ -3560,9 +3579,8 @@
       </w:pPr>
     </w:lvl>
     <w:lvl w:ilvl="1">
-      <w:start w:val="1"/>
-      <w:numFmt w:val="decimal"/>
-      <w:lvlText w:val="(%2)"/>
+      <w:numFmt w:val="bullet"/>
+      <w:lvlText w:val="–"/>
       <w:lvlJc w:val="left"/>
       <w:pPr>
         <w:tabs>
@@ -3572,9 +3590,8 @@
       </w:pPr>
     </w:lvl>
     <w:lvl w:ilvl="2">
-      <w:start w:val="1"/>
-      <w:numFmt w:val="decimal"/>
-      <w:lvlText w:val="(%3)"/>
+      <w:numFmt w:val="bullet"/>
+      <w:lvlText w:val="•"/>
       <w:lvlJc w:val="left"/>
       <w:pPr>
         <w:tabs>
@@ -3584,9 +3601,8 @@
       </w:pPr>
     </w:lvl>
     <w:lvl w:ilvl="3">
-      <w:start w:val="1"/>
-      <w:numFmt w:val="decimal"/>
-      <w:lvlText w:val="(%4)"/>
+      <w:numFmt w:val="bullet"/>
+      <w:lvlText w:val="–"/>
       <w:lvlJc w:val="left"/>
       <w:pPr>
         <w:tabs>
@@ -3596,9 +3612,8 @@
       </w:pPr>
     </w:lvl>
     <w:lvl w:ilvl="4">
-      <w:start w:val="1"/>
-      <w:numFmt w:val="decimal"/>
-      <w:lvlText w:val="(%5)"/>
+      <w:numFmt w:val="bullet"/>
+      <w:lvlText w:val="•"/>
       <w:lvlJc w:val="left"/>
       <w:pPr>
         <w:tabs>
@@ -3608,9 +3623,8 @@
       </w:pPr>
     </w:lvl>
     <w:lvl w:ilvl="5">
-      <w:start w:val="1"/>
-      <w:numFmt w:val="decimal"/>
-      <w:lvlText w:val="(%6)"/>
+      <w:numFmt w:val="bullet"/>
+      <w:lvlText w:val="–"/>
       <w:lvlJc w:val="left"/>
       <w:pPr>
         <w:tabs>
@@ -3620,9 +3634,8 @@
       </w:pPr>
     </w:lvl>
     <w:lvl w:ilvl="6">
-      <w:start w:val="1"/>
-      <w:numFmt w:val="decimal"/>
-      <w:lvlText w:val="(%7)"/>
+      <w:numFmt w:val="bullet"/>
+      <w:lvlText w:val="•"/>
       <w:lvlJc w:val="left"/>
       <w:pPr>
         <w:tabs>
@@ -3643,125 +3656,12 @@
     </w:lvl>
   </w:abstractNum>
   <w:abstractNum w:abstractNumId="3" w15:restartNumberingAfterBreak="0">
-    <w:nsid w:val="48E40809"/>
-    <w:multiLevelType w:val="hybridMultilevel"/>
-    <w:tmpl w:val="D4402954"/>
-    <w:lvl w:ilvl="0" w:tplc="EDDCC962">
-      <w:start w:val="1"/>
-      <w:numFmt w:val="bullet"/>
-      <w:lvlText w:val=""/>
-      <w:lvlJc w:val="left"/>
-      <w:pPr>
-        <w:ind w:left="720" w:hanging="360"/>
-      </w:pPr>
-      <w:rPr>
-        <w:rFonts w:ascii="Symbol" w:hAnsi="Symbol" w:hint="default"/>
-      </w:rPr>
-    </w:lvl>
-    <w:lvl w:ilvl="1" w:tplc="04090003" w:tentative="1">
-      <w:start w:val="1"/>
-      <w:numFmt w:val="bullet"/>
-      <w:lvlText w:val="o"/>
-      <w:lvlJc w:val="left"/>
-      <w:pPr>
-        <w:ind w:left="1440" w:hanging="360"/>
-      </w:pPr>
-      <w:rPr>
-        <w:rFonts w:ascii="Courier New" w:hAnsi="Courier New" w:cs="Courier New" w:hint="default"/>
-      </w:rPr>
-    </w:lvl>
-    <w:lvl w:ilvl="2" w:tplc="04090005" w:tentative="1">
-      <w:start w:val="1"/>
-      <w:numFmt w:val="bullet"/>
-      <w:lvlText w:val=""/>
-      <w:lvlJc w:val="left"/>
-      <w:pPr>
-        <w:ind w:left="2160" w:hanging="360"/>
-      </w:pPr>
-      <w:rPr>
-        <w:rFonts w:ascii="Wingdings" w:hAnsi="Wingdings" w:hint="default"/>
-      </w:rPr>
-    </w:lvl>
-    <w:lvl w:ilvl="3" w:tplc="04090001" w:tentative="1">
-      <w:start w:val="1"/>
-      <w:numFmt w:val="bullet"/>
-      <w:lvlText w:val=""/>
-      <w:lvlJc w:val="left"/>
-      <w:pPr>
-        <w:ind w:left="2880" w:hanging="360"/>
-      </w:pPr>
-      <w:rPr>
-        <w:rFonts w:ascii="Symbol" w:hAnsi="Symbol" w:hint="default"/>
-      </w:rPr>
-    </w:lvl>
-    <w:lvl w:ilvl="4" w:tplc="04090003" w:tentative="1">
-      <w:start w:val="1"/>
-      <w:numFmt w:val="bullet"/>
-      <w:lvlText w:val="o"/>
-      <w:lvlJc w:val="left"/>
-      <w:pPr>
-        <w:ind w:left="3600" w:hanging="360"/>
-      </w:pPr>
-      <w:rPr>
-        <w:rFonts w:ascii="Courier New" w:hAnsi="Courier New" w:cs="Courier New" w:hint="default"/>
-      </w:rPr>
-    </w:lvl>
-    <w:lvl w:ilvl="5" w:tplc="04090005" w:tentative="1">
-      <w:start w:val="1"/>
-      <w:numFmt w:val="bullet"/>
-      <w:lvlText w:val=""/>
-      <w:lvlJc w:val="left"/>
-      <w:pPr>
-        <w:ind w:left="4320" w:hanging="360"/>
-      </w:pPr>
-      <w:rPr>
-        <w:rFonts w:ascii="Wingdings" w:hAnsi="Wingdings" w:hint="default"/>
-      </w:rPr>
-    </w:lvl>
-    <w:lvl w:ilvl="6" w:tplc="04090001" w:tentative="1">
-      <w:start w:val="1"/>
-      <w:numFmt w:val="bullet"/>
-      <w:lvlText w:val=""/>
-      <w:lvlJc w:val="left"/>
-      <w:pPr>
-        <w:ind w:left="5040" w:hanging="360"/>
-      </w:pPr>
-      <w:rPr>
-        <w:rFonts w:ascii="Symbol" w:hAnsi="Symbol" w:hint="default"/>
-      </w:rPr>
-    </w:lvl>
-    <w:lvl w:ilvl="7" w:tplc="04090003" w:tentative="1">
-      <w:start w:val="1"/>
-      <w:numFmt w:val="bullet"/>
-      <w:lvlText w:val="o"/>
-      <w:lvlJc w:val="left"/>
-      <w:pPr>
-        <w:ind w:left="5760" w:hanging="360"/>
-      </w:pPr>
-      <w:rPr>
-        <w:rFonts w:ascii="Courier New" w:hAnsi="Courier New" w:cs="Courier New" w:hint="default"/>
-      </w:rPr>
-    </w:lvl>
-    <w:lvl w:ilvl="8" w:tplc="04090005" w:tentative="1">
-      <w:start w:val="1"/>
-      <w:numFmt w:val="bullet"/>
-      <w:lvlText w:val=""/>
-      <w:lvlJc w:val="left"/>
-      <w:pPr>
-        <w:ind w:left="6480" w:hanging="360"/>
-      </w:pPr>
-      <w:rPr>
-        <w:rFonts w:ascii="Wingdings" w:hAnsi="Wingdings" w:hint="default"/>
-      </w:rPr>
-    </w:lvl>
-  </w:abstractNum>
-  <w:abstractNum w:abstractNumId="4" w15:restartNumberingAfterBreak="0">
-    <w:nsid w:val="72B70F0B"/>
+    <w:nsid w:val="3A1119DB"/>
     <w:multiLevelType w:val="multilevel"/>
-    <w:tmpl w:val="218A13CE"/>
+    <w:tmpl w:val="65D2B814"/>
     <w:lvl w:ilvl="0">
       <w:numFmt w:val="bullet"/>
-      <w:lvlText w:val="•"/>
+      <w:lvlText w:val=" "/>
       <w:lvlJc w:val="left"/>
       <w:pPr>
         <w:tabs>
@@ -3772,7 +3672,7 @@
     </w:lvl>
     <w:lvl w:ilvl="1">
       <w:numFmt w:val="bullet"/>
-      <w:lvlText w:val="–"/>
+      <w:lvlText w:val=" "/>
       <w:lvlJc w:val="left"/>
       <w:pPr>
         <w:tabs>
@@ -3783,7 +3683,7 @@
     </w:lvl>
     <w:lvl w:ilvl="2">
       <w:numFmt w:val="bullet"/>
-      <w:lvlText w:val="•"/>
+      <w:lvlText w:val=" "/>
       <w:lvlJc w:val="left"/>
       <w:pPr>
         <w:tabs>
@@ -3794,7 +3694,7 @@
     </w:lvl>
     <w:lvl w:ilvl="3">
       <w:numFmt w:val="bullet"/>
-      <w:lvlText w:val="–"/>
+      <w:lvlText w:val=" "/>
       <w:lvlJc w:val="left"/>
       <w:pPr>
         <w:tabs>
@@ -3805,7 +3705,7 @@
     </w:lvl>
     <w:lvl w:ilvl="4">
       <w:numFmt w:val="bullet"/>
-      <w:lvlText w:val="•"/>
+      <w:lvlText w:val=" "/>
       <w:lvlJc w:val="left"/>
       <w:pPr>
         <w:tabs>
@@ -3816,7 +3716,7 @@
     </w:lvl>
     <w:lvl w:ilvl="5">
       <w:numFmt w:val="bullet"/>
-      <w:lvlText w:val="–"/>
+      <w:lvlText w:val=" "/>
       <w:lvlJc w:val="left"/>
       <w:pPr>
         <w:tabs>
@@ -3827,7 +3727,7 @@
     </w:lvl>
     <w:lvl w:ilvl="6">
       <w:numFmt w:val="bullet"/>
-      <w:lvlText w:val="•"/>
+      <w:lvlText w:val=" "/>
       <w:lvlJc w:val="left"/>
       <w:pPr>
         <w:tabs>
@@ -3847,19 +3747,204 @@
       <w:lvlJc w:val="left"/>
     </w:lvl>
   </w:abstractNum>
+  <w:abstractNum w:abstractNumId="4" w15:restartNumberingAfterBreak="0">
+    <w:nsid w:val="48E40809"/>
+    <w:multiLevelType w:val="hybridMultilevel"/>
+    <w:tmpl w:val="D4402954"/>
+    <w:lvl w:ilvl="0" w:tplc="EDDCC962">
+      <w:start w:val="1"/>
+      <w:numFmt w:val="bullet"/>
+      <w:lvlText w:val=""/>
+      <w:lvlJc w:val="left"/>
+      <w:pPr>
+        <w:ind w:left="720" w:hanging="360"/>
+      </w:pPr>
+      <w:rPr>
+        <w:rFonts w:ascii="Symbol" w:hAnsi="Symbol" w:hint="default"/>
+      </w:rPr>
+    </w:lvl>
+    <w:lvl w:ilvl="1" w:tplc="04090003" w:tentative="1">
+      <w:start w:val="1"/>
+      <w:numFmt w:val="bullet"/>
+      <w:lvlText w:val="o"/>
+      <w:lvlJc w:val="left"/>
+      <w:pPr>
+        <w:ind w:left="1440" w:hanging="360"/>
+      </w:pPr>
+      <w:rPr>
+        <w:rFonts w:ascii="Courier New" w:hAnsi="Courier New" w:cs="Courier New" w:hint="default"/>
+      </w:rPr>
+    </w:lvl>
+    <w:lvl w:ilvl="2" w:tplc="04090005" w:tentative="1">
+      <w:start w:val="1"/>
+      <w:numFmt w:val="bullet"/>
+      <w:lvlText w:val=""/>
+      <w:lvlJc w:val="left"/>
+      <w:pPr>
+        <w:ind w:left="2160" w:hanging="360"/>
+      </w:pPr>
+      <w:rPr>
+        <w:rFonts w:ascii="Wingdings" w:hAnsi="Wingdings" w:hint="default"/>
+      </w:rPr>
+    </w:lvl>
+    <w:lvl w:ilvl="3" w:tplc="04090001" w:tentative="1">
+      <w:start w:val="1"/>
+      <w:numFmt w:val="bullet"/>
+      <w:lvlText w:val=""/>
+      <w:lvlJc w:val="left"/>
+      <w:pPr>
+        <w:ind w:left="2880" w:hanging="360"/>
+      </w:pPr>
+      <w:rPr>
+        <w:rFonts w:ascii="Symbol" w:hAnsi="Symbol" w:hint="default"/>
+      </w:rPr>
+    </w:lvl>
+    <w:lvl w:ilvl="4" w:tplc="04090003" w:tentative="1">
+      <w:start w:val="1"/>
+      <w:numFmt w:val="bullet"/>
+      <w:lvlText w:val="o"/>
+      <w:lvlJc w:val="left"/>
+      <w:pPr>
+        <w:ind w:left="3600" w:hanging="360"/>
+      </w:pPr>
+      <w:rPr>
+        <w:rFonts w:ascii="Courier New" w:hAnsi="Courier New" w:cs="Courier New" w:hint="default"/>
+      </w:rPr>
+    </w:lvl>
+    <w:lvl w:ilvl="5" w:tplc="04090005" w:tentative="1">
+      <w:start w:val="1"/>
+      <w:numFmt w:val="bullet"/>
+      <w:lvlText w:val=""/>
+      <w:lvlJc w:val="left"/>
+      <w:pPr>
+        <w:ind w:left="4320" w:hanging="360"/>
+      </w:pPr>
+      <w:rPr>
+        <w:rFonts w:ascii="Wingdings" w:hAnsi="Wingdings" w:hint="default"/>
+      </w:rPr>
+    </w:lvl>
+    <w:lvl w:ilvl="6" w:tplc="04090001" w:tentative="1">
+      <w:start w:val="1"/>
+      <w:numFmt w:val="bullet"/>
+      <w:lvlText w:val=""/>
+      <w:lvlJc w:val="left"/>
+      <w:pPr>
+        <w:ind w:left="5040" w:hanging="360"/>
+      </w:pPr>
+      <w:rPr>
+        <w:rFonts w:ascii="Symbol" w:hAnsi="Symbol" w:hint="default"/>
+      </w:rPr>
+    </w:lvl>
+    <w:lvl w:ilvl="7" w:tplc="04090003" w:tentative="1">
+      <w:start w:val="1"/>
+      <w:numFmt w:val="bullet"/>
+      <w:lvlText w:val="o"/>
+      <w:lvlJc w:val="left"/>
+      <w:pPr>
+        <w:ind w:left="5760" w:hanging="360"/>
+      </w:pPr>
+      <w:rPr>
+        <w:rFonts w:ascii="Courier New" w:hAnsi="Courier New" w:cs="Courier New" w:hint="default"/>
+      </w:rPr>
+    </w:lvl>
+    <w:lvl w:ilvl="8" w:tplc="04090005" w:tentative="1">
+      <w:start w:val="1"/>
+      <w:numFmt w:val="bullet"/>
+      <w:lvlText w:val=""/>
+      <w:lvlJc w:val="left"/>
+      <w:pPr>
+        <w:ind w:left="6480" w:hanging="360"/>
+      </w:pPr>
+      <w:rPr>
+        <w:rFonts w:ascii="Wingdings" w:hAnsi="Wingdings" w:hint="default"/>
+      </w:rPr>
+    </w:lvl>
+  </w:abstractNum>
   <w:num w:numId="1">
+    <w:abstractNumId w:val="4"/>
+  </w:num>
+  <w:num w:numId="2">
     <w:abstractNumId w:val="3"/>
   </w:num>
-  <w:num w:numId="2">
-    <w:abstractNumId w:val="1"/>
-  </w:num>
   <w:num w:numId="3">
-    <w:abstractNumId w:val="4"/>
+    <w:abstractNumId w:val="2"/>
   </w:num>
   <w:num w:numId="4">
-    <w:abstractNumId w:val="4"/>
+    <w:abstractNumId w:val="2"/>
   </w:num>
   <w:num w:numId="5">
+    <w:abstractNumId w:val="1"/>
+    <w:lvlOverride w:ilvl="0">
+      <w:startOverride w:val="1"/>
+    </w:lvlOverride>
+    <w:lvlOverride w:ilvl="1">
+      <w:startOverride w:val="1"/>
+    </w:lvlOverride>
+    <w:lvlOverride w:ilvl="2">
+      <w:startOverride w:val="1"/>
+    </w:lvlOverride>
+    <w:lvlOverride w:ilvl="3">
+      <w:startOverride w:val="1"/>
+    </w:lvlOverride>
+    <w:lvlOverride w:ilvl="4">
+      <w:startOverride w:val="1"/>
+    </w:lvlOverride>
+    <w:lvlOverride w:ilvl="5">
+      <w:startOverride w:val="1"/>
+    </w:lvlOverride>
+    <w:lvlOverride w:ilvl="6">
+      <w:startOverride w:val="1"/>
+    </w:lvlOverride>
+  </w:num>
+  <w:num w:numId="6">
+    <w:abstractNumId w:val="1"/>
+    <w:lvlOverride w:ilvl="0">
+      <w:startOverride w:val="1"/>
+    </w:lvlOverride>
+    <w:lvlOverride w:ilvl="1">
+      <w:startOverride w:val="1"/>
+    </w:lvlOverride>
+    <w:lvlOverride w:ilvl="2">
+      <w:startOverride w:val="1"/>
+    </w:lvlOverride>
+    <w:lvlOverride w:ilvl="3">
+      <w:startOverride w:val="1"/>
+    </w:lvlOverride>
+    <w:lvlOverride w:ilvl="4">
+      <w:startOverride w:val="1"/>
+    </w:lvlOverride>
+    <w:lvlOverride w:ilvl="5">
+      <w:startOverride w:val="1"/>
+    </w:lvlOverride>
+    <w:lvlOverride w:ilvl="6">
+      <w:startOverride w:val="1"/>
+    </w:lvlOverride>
+  </w:num>
+  <w:num w:numId="7">
+    <w:abstractNumId w:val="1"/>
+    <w:lvlOverride w:ilvl="0">
+      <w:startOverride w:val="1"/>
+    </w:lvlOverride>
+    <w:lvlOverride w:ilvl="1">
+      <w:startOverride w:val="1"/>
+    </w:lvlOverride>
+    <w:lvlOverride w:ilvl="2">
+      <w:startOverride w:val="1"/>
+    </w:lvlOverride>
+    <w:lvlOverride w:ilvl="3">
+      <w:startOverride w:val="1"/>
+    </w:lvlOverride>
+    <w:lvlOverride w:ilvl="4">
+      <w:startOverride w:val="1"/>
+    </w:lvlOverride>
+    <w:lvlOverride w:ilvl="5">
+      <w:startOverride w:val="1"/>
+    </w:lvlOverride>
+    <w:lvlOverride w:ilvl="6">
+      <w:startOverride w:val="1"/>
+    </w:lvlOverride>
+  </w:num>
+  <w:num w:numId="8">
     <w:abstractNumId w:val="0"/>
     <w:lvlOverride w:ilvl="0">
       <w:startOverride w:val="1"/>
@@ -3883,80 +3968,8 @@
       <w:startOverride w:val="1"/>
     </w:lvlOverride>
   </w:num>
-  <w:num w:numId="6">
-    <w:abstractNumId w:val="0"/>
-    <w:lvlOverride w:ilvl="0">
-      <w:startOverride w:val="1"/>
-    </w:lvlOverride>
-    <w:lvlOverride w:ilvl="1">
-      <w:startOverride w:val="1"/>
-    </w:lvlOverride>
-    <w:lvlOverride w:ilvl="2">
-      <w:startOverride w:val="1"/>
-    </w:lvlOverride>
-    <w:lvlOverride w:ilvl="3">
-      <w:startOverride w:val="1"/>
-    </w:lvlOverride>
-    <w:lvlOverride w:ilvl="4">
-      <w:startOverride w:val="1"/>
-    </w:lvlOverride>
-    <w:lvlOverride w:ilvl="5">
-      <w:startOverride w:val="1"/>
-    </w:lvlOverride>
-    <w:lvlOverride w:ilvl="6">
-      <w:startOverride w:val="1"/>
-    </w:lvlOverride>
-  </w:num>
-  <w:num w:numId="7">
-    <w:abstractNumId w:val="0"/>
-    <w:lvlOverride w:ilvl="0">
-      <w:startOverride w:val="1"/>
-    </w:lvlOverride>
-    <w:lvlOverride w:ilvl="1">
-      <w:startOverride w:val="1"/>
-    </w:lvlOverride>
-    <w:lvlOverride w:ilvl="2">
-      <w:startOverride w:val="1"/>
-    </w:lvlOverride>
-    <w:lvlOverride w:ilvl="3">
-      <w:startOverride w:val="1"/>
-    </w:lvlOverride>
-    <w:lvlOverride w:ilvl="4">
-      <w:startOverride w:val="1"/>
-    </w:lvlOverride>
-    <w:lvlOverride w:ilvl="5">
-      <w:startOverride w:val="1"/>
-    </w:lvlOverride>
-    <w:lvlOverride w:ilvl="6">
-      <w:startOverride w:val="1"/>
-    </w:lvlOverride>
-  </w:num>
-  <w:num w:numId="8">
+  <w:num w:numId="9">
     <w:abstractNumId w:val="2"/>
-    <w:lvlOverride w:ilvl="0">
-      <w:startOverride w:val="1"/>
-    </w:lvlOverride>
-    <w:lvlOverride w:ilvl="1">
-      <w:startOverride w:val="1"/>
-    </w:lvlOverride>
-    <w:lvlOverride w:ilvl="2">
-      <w:startOverride w:val="1"/>
-    </w:lvlOverride>
-    <w:lvlOverride w:ilvl="3">
-      <w:startOverride w:val="1"/>
-    </w:lvlOverride>
-    <w:lvlOverride w:ilvl="4">
-      <w:startOverride w:val="1"/>
-    </w:lvlOverride>
-    <w:lvlOverride w:ilvl="5">
-      <w:startOverride w:val="1"/>
-    </w:lvlOverride>
-    <w:lvlOverride w:ilvl="6">
-      <w:startOverride w:val="1"/>
-    </w:lvlOverride>
-  </w:num>
-  <w:num w:numId="9">
-    <w:abstractNumId w:val="4"/>
   </w:num>
 </w:numbering>
 </file>

</xml_diff>

<commit_message>
Fixed dates due to fall break change
</commit_message>
<xml_diff>
--- a/Syllabus_Monday_1pm_section_FoB.docx
+++ b/Syllabus_Monday_1pm_section_FoB.docx
@@ -2960,10 +2960,10 @@
       <w:pPr>
         <w:pStyle w:val="Heading7"/>
       </w:pPr>
-      <w:bookmarkStart w:id="132" w:name="week-11-nov-19-data-management-guest-lec"/>
+      <w:bookmarkStart w:id="132" w:name="week-11-nov-19-statistics-in-the-wild-wo"/>
       <w:bookmarkEnd w:id="132"/>
       <w:r>
-        <w:t>Week 11 (Nov 19): Data Management (Guest lecturer: Laura Gardner)</w:t>
+        <w:t>Week 11 (Nov 19): Statistics in the Wild work day</w:t>
       </w:r>
     </w:p>
     <w:p>
@@ -2978,34 +2978,76 @@
       <w:pPr>
         <w:pStyle w:val="Heading6"/>
       </w:pPr>
-      <w:bookmarkStart w:id="133" w:name="complete-datacamp-multiple-and-logistic-"/>
+      <w:bookmarkStart w:id="133" w:name="complete-multiple-and-logistic-regressio"/>
       <w:bookmarkEnd w:id="133"/>
       <w:r>
-        <w:t xml:space="preserve">* Complete DataCamp </w:t>
+        <w:t xml:space="preserve">* Complete </w:t>
       </w:r>
       <w:hyperlink r:id="rId33">
         <w:r>
           <w:rPr>
             <w:rStyle w:val="Hyperlink"/>
           </w:rPr>
-          <w:t>Multiple and Logistic Regression Chapter 4</w:t>
+          <w:t>Multip</w:t>
+        </w:r>
+        <w:r>
+          <w:rPr>
+            <w:rStyle w:val="Hyperlink"/>
+          </w:rPr>
+          <w:t>le and Logistic Regression Chapter 4</w:t>
         </w:r>
       </w:hyperlink>
       <w:r>
-        <w:t xml:space="preserve"> (This counts as Challenge 10 and not as a DataCamp percent. Complete with &gt;75% correct for 100 points, complete with 50%-75% for 70 points, not completed or complete &lt;50% correct for 0 points)</w:t>
-      </w:r>
-    </w:p>
-    <w:p>
-      <w:pPr>
-        <w:pStyle w:val="Heading6"/>
-      </w:pPr>
-      <w:bookmarkStart w:id="134" w:name="read-httpr4ds.had.co.nzexploratory-data-"/>
+        <w:t xml:space="preserve"> (This counts as Challenge 10 and not toward the DataCamp 6%, Complete with &gt;75% correct for 100 points, completed with 50%-75% for 70 points, not completed or completed &lt;50% correct for 0 points)</w:t>
+      </w:r>
+    </w:p>
+    <w:p>
+      <w:pPr>
+        <w:pStyle w:val="FirstParagraph"/>
+      </w:pPr>
+      <w:r>
+        <w:t>IN CLASS:</w:t>
+      </w:r>
+    </w:p>
+    <w:p>
+      <w:pPr>
+        <w:pStyle w:val="Heading6"/>
+      </w:pPr>
+      <w:bookmarkStart w:id="134" w:name="open-time-to-work-on-remaining-coursewor"/>
       <w:bookmarkEnd w:id="134"/>
       <w:r>
-        <w:t>*</w:t>
-      </w:r>
-      <w:r>
-        <w:t xml:space="preserve"> Read </w:t>
+        <w:t>* Open time t</w:t>
+      </w:r>
+      <w:r>
+        <w:t>o work on remaining coursework with help from instructor as needed</w:t>
+      </w:r>
+    </w:p>
+    <w:p>
+      <w:pPr>
+        <w:pStyle w:val="Heading7"/>
+      </w:pPr>
+      <w:bookmarkStart w:id="135" w:name="week-12-nov-26-data-management-guest-lec"/>
+      <w:bookmarkEnd w:id="135"/>
+      <w:r>
+        <w:t>Week 12 (Nov 26): Data Management (Guest lecturer: Laura Gardner)</w:t>
+      </w:r>
+    </w:p>
+    <w:p>
+      <w:pPr>
+        <w:pStyle w:val="FirstParagraph"/>
+      </w:pPr>
+      <w:r>
+        <w:t>BEFORE CLASS:</w:t>
+      </w:r>
+    </w:p>
+    <w:p>
+      <w:pPr>
+        <w:pStyle w:val="Heading6"/>
+      </w:pPr>
+      <w:bookmarkStart w:id="136" w:name="read-httpr4ds.had.co.nzexploratory-data-"/>
+      <w:bookmarkEnd w:id="136"/>
+      <w:r>
+        <w:t xml:space="preserve">* Read </w:t>
       </w:r>
       <w:hyperlink r:id="rId34">
         <w:r>
@@ -3020,8 +3062,8 @@
       <w:pPr>
         <w:pStyle w:val="Heading6"/>
       </w:pPr>
-      <w:bookmarkStart w:id="135" w:name="read-httpscoding2share.github.ioreproduc"/>
-      <w:bookmarkEnd w:id="135"/>
+      <w:bookmarkStart w:id="137" w:name="read-httpscoding2share.github.ioreproduc"/>
+      <w:bookmarkEnd w:id="137"/>
       <w:r>
         <w:t xml:space="preserve">* Read </w:t>
       </w:r>
@@ -3030,13 +3072,7 @@
           <w:rPr>
             <w:rStyle w:val="Hyperlink"/>
           </w:rPr>
-          <w:t>https://coding2share.github.io/</w:t>
-        </w:r>
-        <w:r>
-          <w:rPr>
-            <w:rStyle w:val="Hyperlink"/>
-          </w:rPr>
-          <w:t>ReproducibilityToolkit/Mod3Code.html</w:t>
+          <w:t>https://coding2share.github.io/ReproducibilityToolkit/Mod3Code.html</w:t>
         </w:r>
       </w:hyperlink>
     </w:p>
@@ -3044,269 +3080,228 @@
       <w:pPr>
         <w:pStyle w:val="Heading6"/>
       </w:pPr>
-      <w:bookmarkStart w:id="136" w:name="read-fischetti-dealing-with-missing-data"/>
-      <w:bookmarkEnd w:id="136"/>
-      <w:r>
-        <w:t xml:space="preserve">* Read Fischetti </w:t>
-      </w:r>
+      <w:bookmarkStart w:id="138" w:name="read-fischetti-dealing-with-missing-data"/>
+      <w:bookmarkEnd w:id="138"/>
+      <w:r>
+        <w:t>* Read Fischetti Dealing with Missing Dat</w:t>
+      </w:r>
+      <w:r>
+        <w:t>a and Dealing with Messy Data in the checking unsanitized data section</w:t>
+      </w:r>
+    </w:p>
+    <w:p>
+      <w:pPr>
+        <w:pStyle w:val="Heading6"/>
+      </w:pPr>
+      <w:bookmarkStart w:id="139" w:name="read-dalgaard-10.1-10.4"/>
+      <w:bookmarkEnd w:id="139"/>
+      <w:r>
+        <w:t>* Read Dalgaard 10.1-10.4</w:t>
+      </w:r>
+    </w:p>
+    <w:p>
+      <w:pPr>
+        <w:pStyle w:val="FirstParagraph"/>
+      </w:pPr>
+      <w:r>
+        <w:t>IN CLASS:</w:t>
+      </w:r>
+    </w:p>
+    <w:p>
+      <w:pPr>
+        <w:pStyle w:val="Heading6"/>
+      </w:pPr>
+      <w:bookmarkStart w:id="140" w:name="data-management-workshop"/>
+      <w:bookmarkEnd w:id="140"/>
+      <w:r>
+        <w:t>* Data management workshop</w:t>
+      </w:r>
+    </w:p>
+    <w:p>
+      <w:pPr>
+        <w:pStyle w:val="Heading7"/>
+      </w:pPr>
+      <w:bookmarkStart w:id="141" w:name="week-13-dec-3-book-club"/>
+      <w:bookmarkEnd w:id="141"/>
+      <w:r>
+        <w:t>Week 13 (Dec 3): Book club</w:t>
+      </w:r>
+    </w:p>
+    <w:p>
+      <w:pPr>
+        <w:pStyle w:val="FirstParagraph"/>
+      </w:pPr>
+      <w:r>
+        <w:t>BEFORE CLASS:</w:t>
+      </w:r>
+    </w:p>
+    <w:p>
+      <w:pPr>
+        <w:pStyle w:val="Heading6"/>
+      </w:pPr>
+      <w:bookmarkStart w:id="142" w:name="read-book-for-book-club"/>
+      <w:bookmarkEnd w:id="142"/>
+      <w:r>
+        <w:t>* Read book for book club</w:t>
+      </w:r>
+    </w:p>
+    <w:p>
+      <w:pPr>
+        <w:pStyle w:val="Heading6"/>
+      </w:pPr>
+      <w:bookmarkStart w:id="143" w:name="work-with-team-to-prepare-activitydiscus"/>
+      <w:bookmarkEnd w:id="143"/>
+      <w:r>
+        <w:t>* Work with team to prepare activity/discussion on part</w:t>
+      </w:r>
+      <w:r>
+        <w:t xml:space="preserve"> of book</w:t>
+      </w:r>
+    </w:p>
+    <w:p>
+      <w:pPr>
+        <w:pStyle w:val="FirstParagraph"/>
+      </w:pPr>
+      <w:r>
+        <w:t>IN CLASS:</w:t>
+      </w:r>
+    </w:p>
+    <w:p>
+      <w:pPr>
+        <w:pStyle w:val="Heading6"/>
+      </w:pPr>
+      <w:bookmarkStart w:id="144" w:name="lead-the-class-in-a-discussion-or-activi"/>
+      <w:bookmarkEnd w:id="144"/>
+      <w:r>
+        <w:t>* Lead the class in a discussion or activity related to your book club question. Discussion or activity should be active and encourage participation by students (no presentations!). As all good book clubs are, it’s a potluck! Feel free t</w:t>
+      </w:r>
+      <w:r>
+        <w:t>o bring a favorite snack to share with the class.</w:t>
+      </w:r>
+    </w:p>
+    <w:p>
+      <w:pPr>
+        <w:pStyle w:val="Heading7"/>
+      </w:pPr>
+      <w:bookmarkStart w:id="145" w:name="week-14-dec-10-course-review-pick-up-fin"/>
+      <w:bookmarkEnd w:id="145"/>
+      <w:r>
+        <w:t>Week 14 (Dec 10): Course Review &amp; Pick Up Final Exam Part I</w:t>
+      </w:r>
+    </w:p>
+    <w:p>
+      <w:pPr>
+        <w:pStyle w:val="FirstParagraph"/>
+      </w:pPr>
+      <w:r>
+        <w:t>BEFORE CLASS:</w:t>
+      </w:r>
+    </w:p>
+    <w:p>
+      <w:pPr>
+        <w:pStyle w:val="Heading6"/>
+      </w:pPr>
+      <w:bookmarkStart w:id="146" w:name="submit-statistics-in-the-wild-project"/>
+      <w:bookmarkEnd w:id="146"/>
+      <w:r>
+        <w:lastRenderedPageBreak/>
+        <w:t>* Submit Statistics in the Wild project</w:t>
+      </w:r>
+    </w:p>
+    <w:p>
+      <w:pPr>
+        <w:pStyle w:val="Heading6"/>
+      </w:pPr>
+      <w:bookmarkStart w:id="147" w:name="review-notes-and-make-a-list-of-topicsqu"/>
+      <w:bookmarkEnd w:id="147"/>
+      <w:r>
+        <w:t>* Review notes and make a list of topics/questions to ask in review</w:t>
+      </w:r>
+    </w:p>
+    <w:p>
+      <w:pPr>
+        <w:pStyle w:val="FirstParagraph"/>
+      </w:pPr>
+      <w:r>
+        <w:t>IN CLASS:</w:t>
+      </w:r>
+    </w:p>
+    <w:p>
+      <w:pPr>
+        <w:pStyle w:val="Heading6"/>
+      </w:pPr>
+      <w:bookmarkStart w:id="148" w:name="review-course-material"/>
+      <w:bookmarkEnd w:id="148"/>
+      <w:r>
+        <w:t>* Review cours</w:t>
+      </w:r>
+      <w:r>
+        <w:t>e material</w:t>
+      </w:r>
+    </w:p>
+    <w:p>
+      <w:pPr>
+        <w:pStyle w:val="Heading6"/>
+      </w:pPr>
+      <w:bookmarkStart w:id="149" w:name="distribute-final-exam-part-i"/>
+      <w:bookmarkEnd w:id="149"/>
+      <w:r>
+        <w:t>* Distribute Final Exam Part I</w:t>
+      </w:r>
+    </w:p>
+    <w:p>
+      <w:pPr>
+        <w:pStyle w:val="Heading7"/>
+      </w:pPr>
+      <w:bookmarkStart w:id="150" w:name="week-15-dec-17-final-exam-part-ii"/>
+      <w:bookmarkEnd w:id="150"/>
+      <w:r>
+        <w:t>Week 15 (Dec 17): Final Exam Part II</w:t>
+      </w:r>
+    </w:p>
+    <w:p>
+      <w:pPr>
+        <w:pStyle w:val="FirstParagraph"/>
+      </w:pPr>
+      <w:r>
+        <w:t>IN CLASS:</w:t>
+      </w:r>
+    </w:p>
+    <w:p>
+      <w:pPr>
+        <w:pStyle w:val="Heading6"/>
+      </w:pPr>
+      <w:bookmarkStart w:id="151" w:name="submit-final-exam-part-i"/>
+      <w:bookmarkEnd w:id="151"/>
+      <w:r>
+        <w:t>* Submit Final Exam Part I</w:t>
+      </w:r>
+    </w:p>
+    <w:p>
+      <w:pPr>
+        <w:pStyle w:val="Heading6"/>
+      </w:pPr>
+      <w:bookmarkStart w:id="152" w:name="complete-and-submit-final-exam-part-ii"/>
+      <w:bookmarkEnd w:id="152"/>
+      <w:r>
+        <w:t>* Complete and submit Final Exam Part II</w:t>
+      </w:r>
+    </w:p>
+    <w:p>
+      <w:pPr>
+        <w:pStyle w:val="FirstParagraph"/>
+      </w:pPr>
       <w:r>
         <w:rPr>
           <w:i/>
         </w:rPr>
-        <w:t>Dealing with Missing Data</w:t>
-      </w:r>
-      <w:r>
-        <w:t xml:space="preserve"> and </w:t>
+        <w:t>NOTE: There may be minor revisions to this syllabus, usually to correct typos or errors. If a major change is needed to the structure of the course or the course requirements, students will be notified in advance. This is a very rare occurrence typically r</w:t>
       </w:r>
       <w:r>
         <w:rPr>
           <w:i/>
         </w:rPr>
-        <w:t>Dealing with Messy Data</w:t>
-      </w:r>
-      <w:r>
-        <w:t xml:space="preserve"> Checking unsanitized data section</w:t>
-      </w:r>
-    </w:p>
-    <w:p>
-      <w:pPr>
-        <w:pStyle w:val="Heading6"/>
-      </w:pPr>
-      <w:bookmarkStart w:id="137" w:name="read-dalgaard-10.1-10.4"/>
-      <w:bookmarkEnd w:id="137"/>
-      <w:r>
-        <w:t>* Read Dalgaard 10.1-10.4</w:t>
-      </w:r>
-    </w:p>
-    <w:p>
-      <w:pPr>
-        <w:pStyle w:val="FirstParagraph"/>
-      </w:pPr>
-      <w:r>
-        <w:t>IN CLASS:</w:t>
-      </w:r>
-    </w:p>
-    <w:p>
-      <w:pPr>
-        <w:pStyle w:val="Heading6"/>
-      </w:pPr>
-      <w:bookmarkStart w:id="138" w:name="data-management-workshop"/>
-      <w:bookmarkEnd w:id="138"/>
-      <w:r>
-        <w:t>* Data management workshop</w:t>
-      </w:r>
-    </w:p>
-    <w:p>
-      <w:pPr>
-        <w:pStyle w:val="Heading7"/>
-      </w:pPr>
-      <w:bookmarkStart w:id="139" w:name="week-12-nov-26-statistics-in-the-wild-wo"/>
-      <w:bookmarkEnd w:id="139"/>
-      <w:r>
-        <w:t>Week 12 (Nov 26): Statistics in the Wild work day</w:t>
-      </w:r>
-    </w:p>
-    <w:p>
-      <w:pPr>
-        <w:pStyle w:val="FirstParagraph"/>
-      </w:pPr>
-      <w:r>
-        <w:t>IN CLASS:</w:t>
-      </w:r>
-    </w:p>
-    <w:p>
-      <w:pPr>
-        <w:pStyle w:val="Heading6"/>
-      </w:pPr>
-      <w:bookmarkStart w:id="140" w:name="open-time-to-work-on-remaining-coursewor"/>
-      <w:bookmarkEnd w:id="140"/>
-      <w:r>
-        <w:t>* Open time to work on remaining coursework with help from instructor as needed</w:t>
-      </w:r>
-    </w:p>
-    <w:p>
-      <w:pPr>
-        <w:pStyle w:val="Heading7"/>
-      </w:pPr>
-      <w:bookmarkStart w:id="141" w:name="week-13-dec-3-book-club"/>
-      <w:bookmarkEnd w:id="141"/>
-      <w:r>
-        <w:t>Week 13 (Dec 3): Book Club</w:t>
-      </w:r>
-    </w:p>
-    <w:p>
-      <w:pPr>
-        <w:pStyle w:val="FirstParagraph"/>
-      </w:pPr>
-      <w:r>
-        <w:t>BEFORE CLASS:</w:t>
-      </w:r>
-    </w:p>
-    <w:p>
-      <w:pPr>
-        <w:pStyle w:val="Heading6"/>
-      </w:pPr>
-      <w:bookmarkStart w:id="142" w:name="read-book-for-book-club"/>
-      <w:bookmarkEnd w:id="142"/>
-      <w:r>
-        <w:t>* Read book for book club</w:t>
-      </w:r>
-    </w:p>
-    <w:p>
-      <w:pPr>
-        <w:pStyle w:val="Heading6"/>
-      </w:pPr>
-      <w:bookmarkStart w:id="143" w:name="work-with-team-to-prepare-activitydiscus"/>
-      <w:bookmarkEnd w:id="143"/>
-      <w:r>
-        <w:t>* Work with team to prepare activity/discussion on part of book</w:t>
-      </w:r>
-    </w:p>
-    <w:p>
-      <w:pPr>
-        <w:pStyle w:val="FirstParagraph"/>
-      </w:pPr>
-      <w:r>
-        <w:t>IN CLASS:</w:t>
-      </w:r>
-    </w:p>
-    <w:p>
-      <w:pPr>
-        <w:numPr>
-          <w:ilvl w:val="0"/>
-          <w:numId w:val="9"/>
-        </w:numPr>
-      </w:pPr>
-      <w:r>
-        <w:t>Lead the class in a discu</w:t>
-      </w:r>
-      <w:r>
-        <w:t>ssion or activity related to your book club question. Discussion or activity should be active and encourage participation by students (no presentations!). As all good book clubs are, it’s a potluck! Feel free to bring a favorite snack to share with the cla</w:t>
-      </w:r>
-      <w:r>
-        <w:t>ss.</w:t>
-      </w:r>
-    </w:p>
-    <w:p>
-      <w:pPr>
-        <w:pStyle w:val="Heading7"/>
-      </w:pPr>
-      <w:bookmarkStart w:id="144" w:name="week-14-dec-10-course-review-pick-up-fin"/>
-      <w:bookmarkEnd w:id="144"/>
-      <w:r>
-        <w:t>Week 14 (Dec 10): Course Review &amp; Pick Up Final Exam Part I</w:t>
-      </w:r>
-    </w:p>
-    <w:p>
-      <w:pPr>
-        <w:pStyle w:val="FirstParagraph"/>
-      </w:pPr>
-      <w:r>
-        <w:t>BEFORE CLASS:</w:t>
-      </w:r>
-    </w:p>
-    <w:p>
-      <w:pPr>
-        <w:pStyle w:val="Heading6"/>
-      </w:pPr>
-      <w:bookmarkStart w:id="145" w:name="submit-statistics-in-the-wild-project"/>
-      <w:bookmarkEnd w:id="145"/>
-      <w:r>
-        <w:lastRenderedPageBreak/>
-        <w:t>* Submit Statistics in the Wild project</w:t>
-      </w:r>
-    </w:p>
-    <w:p>
-      <w:pPr>
-        <w:pStyle w:val="Heading6"/>
-      </w:pPr>
-      <w:bookmarkStart w:id="146" w:name="review-notes-and-make-a-list-of-topicsqu"/>
-      <w:bookmarkEnd w:id="146"/>
-      <w:r>
-        <w:t>* Review notes and make a list of topics/questions to ask in review</w:t>
-      </w:r>
-    </w:p>
-    <w:p>
-      <w:pPr>
-        <w:pStyle w:val="FirstParagraph"/>
-      </w:pPr>
-      <w:r>
-        <w:t>IN CLASS:</w:t>
-      </w:r>
-    </w:p>
-    <w:p>
-      <w:pPr>
-        <w:pStyle w:val="Heading6"/>
-      </w:pPr>
-      <w:bookmarkStart w:id="147" w:name="review-course-material"/>
-      <w:bookmarkEnd w:id="147"/>
-      <w:r>
-        <w:t>* Review course material</w:t>
-      </w:r>
-    </w:p>
-    <w:p>
-      <w:pPr>
-        <w:pStyle w:val="Heading6"/>
-      </w:pPr>
-      <w:bookmarkStart w:id="148" w:name="distribute-final-exam-part-i"/>
-      <w:bookmarkEnd w:id="148"/>
-      <w:r>
-        <w:t>* Distribute Final Exam Part I</w:t>
-      </w:r>
-    </w:p>
-    <w:p>
-      <w:pPr>
-        <w:pStyle w:val="Heading7"/>
-      </w:pPr>
-      <w:bookmarkStart w:id="149" w:name="week-15-dec-17-final-exam-part-ii"/>
-      <w:bookmarkEnd w:id="149"/>
-      <w:r>
-        <w:t>Week 15 (Dec 17): Final Exam Part II</w:t>
-      </w:r>
-    </w:p>
-    <w:p>
-      <w:pPr>
-        <w:pStyle w:val="FirstParagraph"/>
-      </w:pPr>
-      <w:r>
-        <w:t>IN CLASS:</w:t>
-      </w:r>
-    </w:p>
-    <w:p>
-      <w:pPr>
-        <w:pStyle w:val="Heading6"/>
-      </w:pPr>
-      <w:bookmarkStart w:id="150" w:name="submit-final-exam-part-i"/>
-      <w:bookmarkEnd w:id="150"/>
-      <w:r>
-        <w:t>* Submit Final Exam Part I</w:t>
-      </w:r>
-    </w:p>
-    <w:p>
-      <w:pPr>
-        <w:pStyle w:val="Heading6"/>
-      </w:pPr>
-      <w:bookmarkStart w:id="151" w:name="complete-and-submit-final-exam-part-ii"/>
-      <w:bookmarkEnd w:id="151"/>
-      <w:r>
-        <w:t>* Complete and submit Final Exam Part II</w:t>
-      </w:r>
-    </w:p>
-    <w:p>
-      <w:pPr>
-        <w:pStyle w:val="FirstParagraph"/>
-      </w:pPr>
-      <w:r>
-        <w:rPr>
-          <w:i/>
-        </w:rPr>
-        <w:t xml:space="preserve">NOTE: There may be minor revisions to this syllabus, usually to correct typos or errors. If a major change is needed to the structure of the </w:t>
-      </w:r>
-      <w:r>
-        <w:rPr>
-          <w:i/>
-        </w:rPr>
-        <w:t>course or the course requirements, students will be notified in advance. This is a very rare occurrence typically reserved for extreme situations.</w:t>
+        <w:t>eserved for extreme situations.</w:t>
       </w:r>
     </w:p>
     <w:sectPr>
@@ -3366,9 +3361,9 @@
 <file path=word/numbering.xml><?xml version="1.0" encoding="utf-8"?>
 <w:numbering xmlns:wpc="http://schemas.microsoft.com/office/word/2010/wordprocessingCanvas" xmlns:cx="http://schemas.microsoft.com/office/drawing/2014/chartex" xmlns:cx1="http://schemas.microsoft.com/office/drawing/2015/9/8/chartex" xmlns:cx2="http://schemas.microsoft.com/office/drawing/2015/10/21/chartex" xmlns:cx3="http://schemas.microsoft.com/office/drawing/2016/5/9/chartex" xmlns:cx4="http://schemas.microsoft.com/office/drawing/2016/5/10/chartex" xmlns:cx5="http://schemas.microsoft.com/office/drawing/2016/5/11/chartex" xmlns:cx6="http://schemas.microsoft.com/office/drawing/2016/5/12/chartex" xmlns:cx7="http://schemas.microsoft.com/office/drawing/2016/5/13/chartex" xmlns:cx8="http://schemas.microsoft.com/office/drawing/2016/5/14/chartex" xmlns:mc="http://schemas.openxmlformats.org/markup-compatibility/2006" xmlns:aink="http://schemas.microsoft.com/office/drawing/2016/ink" xmlns:am3d="http://schemas.microsoft.com/office/drawing/2017/model3d" xmlns:o="urn:schemas-microsoft-com:office:office" xmlns:r="http://schemas.openxmlformats.org/officeDocument/2006/relationships" xmlns:m="http://schemas.openxmlformats.org/officeDocument/2006/math" xmlns:v="urn:schemas-microsoft-com:vml" xmlns:wp14="http://schemas.microsoft.com/office/word/2010/wordprocessingDrawing" xmlns:wp="http://schemas.openxmlformats.org/drawingml/2006/wordprocessingDrawing" xmlns:w10="urn:schemas-microsoft-com:office:word" xmlns:w="http://schemas.openxmlformats.org/wordprocessingml/2006/main" xmlns:w14="http://schemas.microsoft.com/office/word/2010/wordml" xmlns:w15="http://schemas.microsoft.com/office/word/2012/wordml" xmlns:w16cid="http://schemas.microsoft.com/office/word/2016/wordml/cid" xmlns:w16se="http://schemas.microsoft.com/office/word/2015/wordml/symex" xmlns:wpg="http://schemas.microsoft.com/office/word/2010/wordprocessingGroup" xmlns:wpi="http://schemas.microsoft.com/office/word/2010/wordprocessingInk" xmlns:wne="http://schemas.microsoft.com/office/word/2006/wordml" xmlns:wps="http://schemas.microsoft.com/office/word/2010/wordprocessingShape" mc:Ignorable="w14 w15 w16se w16cid wp14">
   <w:abstractNum w:abstractNumId="0" w15:restartNumberingAfterBreak="0">
-    <w:nsid w:val="E753AED2"/>
+    <w:nsid w:val="85D5FD63"/>
     <w:multiLevelType w:val="multilevel"/>
-    <w:tmpl w:val="38600A3C"/>
+    <w:tmpl w:val="0556044A"/>
     <w:lvl w:ilvl="0">
       <w:start w:val="1"/>
       <w:numFmt w:val="decimal"/>
@@ -3465,13 +3460,12 @@
     </w:lvl>
   </w:abstractNum>
   <w:abstractNum w:abstractNumId="1" w15:restartNumberingAfterBreak="0">
-    <w:nsid w:val="12202407"/>
+    <w:nsid w:val="9671FF6F"/>
     <w:multiLevelType w:val="multilevel"/>
-    <w:tmpl w:val="22A42FEE"/>
+    <w:tmpl w:val="996E7D30"/>
     <w:lvl w:ilvl="0">
-      <w:start w:val="1"/>
-      <w:numFmt w:val="decimal"/>
-      <w:lvlText w:val="%1."/>
+      <w:numFmt w:val="bullet"/>
+      <w:lvlText w:val="•"/>
       <w:lvlJc w:val="left"/>
       <w:pPr>
         <w:tabs>
@@ -3481,9 +3475,8 @@
       </w:pPr>
     </w:lvl>
     <w:lvl w:ilvl="1">
-      <w:start w:val="1"/>
-      <w:numFmt w:val="decimal"/>
-      <w:lvlText w:val="%2."/>
+      <w:numFmt w:val="bullet"/>
+      <w:lvlText w:val="–"/>
       <w:lvlJc w:val="left"/>
       <w:pPr>
         <w:tabs>
@@ -3493,9 +3486,8 @@
       </w:pPr>
     </w:lvl>
     <w:lvl w:ilvl="2">
-      <w:start w:val="1"/>
-      <w:numFmt w:val="lowerLetter"/>
-      <w:lvlText w:val="%3."/>
+      <w:numFmt w:val="bullet"/>
+      <w:lvlText w:val="•"/>
       <w:lvlJc w:val="left"/>
       <w:pPr>
         <w:tabs>
@@ -3505,9 +3497,8 @@
       </w:pPr>
     </w:lvl>
     <w:lvl w:ilvl="3">
-      <w:start w:val="1"/>
-      <w:numFmt w:val="lowerRoman"/>
-      <w:lvlText w:val="%4."/>
+      <w:numFmt w:val="bullet"/>
+      <w:lvlText w:val="–"/>
       <w:lvlJc w:val="left"/>
       <w:pPr>
         <w:tabs>
@@ -3517,9 +3508,8 @@
       </w:pPr>
     </w:lvl>
     <w:lvl w:ilvl="4">
-      <w:start w:val="1"/>
-      <w:numFmt w:val="decimal"/>
-      <w:lvlText w:val="%5."/>
+      <w:numFmt w:val="bullet"/>
+      <w:lvlText w:val="•"/>
       <w:lvlJc w:val="left"/>
       <w:pPr>
         <w:tabs>
@@ -3529,9 +3519,8 @@
       </w:pPr>
     </w:lvl>
     <w:lvl w:ilvl="5">
-      <w:start w:val="1"/>
-      <w:numFmt w:val="lowerLetter"/>
-      <w:lvlText w:val="%6."/>
+      <w:numFmt w:val="bullet"/>
+      <w:lvlText w:val="–"/>
       <w:lvlJc w:val="left"/>
       <w:pPr>
         <w:tabs>
@@ -3541,9 +3530,8 @@
       </w:pPr>
     </w:lvl>
     <w:lvl w:ilvl="6">
-      <w:start w:val="1"/>
-      <w:numFmt w:val="lowerRoman"/>
-      <w:lvlText w:val="%7."/>
+      <w:numFmt w:val="bullet"/>
+      <w:lvlText w:val="•"/>
       <w:lvlJc w:val="left"/>
       <w:pPr>
         <w:tabs>
@@ -3564,12 +3552,12 @@
     </w:lvl>
   </w:abstractNum>
   <w:abstractNum w:abstractNumId="2" w15:restartNumberingAfterBreak="0">
-    <w:nsid w:val="242E669F"/>
+    <w:nsid w:val="D3502E01"/>
     <w:multiLevelType w:val="multilevel"/>
-    <w:tmpl w:val="70F276A6"/>
+    <w:tmpl w:val="74B2474C"/>
     <w:lvl w:ilvl="0">
       <w:numFmt w:val="bullet"/>
-      <w:lvlText w:val="•"/>
+      <w:lvlText w:val=" "/>
       <w:lvlJc w:val="left"/>
       <w:pPr>
         <w:tabs>
@@ -3580,7 +3568,7 @@
     </w:lvl>
     <w:lvl w:ilvl="1">
       <w:numFmt w:val="bullet"/>
-      <w:lvlText w:val="–"/>
+      <w:lvlText w:val=" "/>
       <w:lvlJc w:val="left"/>
       <w:pPr>
         <w:tabs>
@@ -3591,7 +3579,7 @@
     </w:lvl>
     <w:lvl w:ilvl="2">
       <w:numFmt w:val="bullet"/>
-      <w:lvlText w:val="•"/>
+      <w:lvlText w:val=" "/>
       <w:lvlJc w:val="left"/>
       <w:pPr>
         <w:tabs>
@@ -3602,7 +3590,7 @@
     </w:lvl>
     <w:lvl w:ilvl="3">
       <w:numFmt w:val="bullet"/>
-      <w:lvlText w:val="–"/>
+      <w:lvlText w:val=" "/>
       <w:lvlJc w:val="left"/>
       <w:pPr>
         <w:tabs>
@@ -3613,7 +3601,7 @@
     </w:lvl>
     <w:lvl w:ilvl="4">
       <w:numFmt w:val="bullet"/>
-      <w:lvlText w:val="•"/>
+      <w:lvlText w:val=" "/>
       <w:lvlJc w:val="left"/>
       <w:pPr>
         <w:tabs>
@@ -3624,7 +3612,7 @@
     </w:lvl>
     <w:lvl w:ilvl="5">
       <w:numFmt w:val="bullet"/>
-      <w:lvlText w:val="–"/>
+      <w:lvlText w:val=" "/>
       <w:lvlJc w:val="left"/>
       <w:pPr>
         <w:tabs>
@@ -3635,7 +3623,7 @@
     </w:lvl>
     <w:lvl w:ilvl="6">
       <w:numFmt w:val="bullet"/>
-      <w:lvlText w:val="•"/>
+      <w:lvlText w:val=" "/>
       <w:lvlJc w:val="left"/>
       <w:pPr>
         <w:tabs>
@@ -3656,12 +3644,13 @@
     </w:lvl>
   </w:abstractNum>
   <w:abstractNum w:abstractNumId="3" w15:restartNumberingAfterBreak="0">
-    <w:nsid w:val="3A1119DB"/>
+    <w:nsid w:val="36659DB8"/>
     <w:multiLevelType w:val="multilevel"/>
-    <w:tmpl w:val="65D2B814"/>
+    <w:tmpl w:val="1D8C01B0"/>
     <w:lvl w:ilvl="0">
-      <w:numFmt w:val="bullet"/>
-      <w:lvlText w:val=" "/>
+      <w:start w:val="1"/>
+      <w:numFmt w:val="decimal"/>
+      <w:lvlText w:val="%1."/>
       <w:lvlJc w:val="left"/>
       <w:pPr>
         <w:tabs>
@@ -3671,8 +3660,9 @@
       </w:pPr>
     </w:lvl>
     <w:lvl w:ilvl="1">
-      <w:numFmt w:val="bullet"/>
-      <w:lvlText w:val=" "/>
+      <w:start w:val="1"/>
+      <w:numFmt w:val="decimal"/>
+      <w:lvlText w:val="%2."/>
       <w:lvlJc w:val="left"/>
       <w:pPr>
         <w:tabs>
@@ -3682,8 +3672,9 @@
       </w:pPr>
     </w:lvl>
     <w:lvl w:ilvl="2">
-      <w:numFmt w:val="bullet"/>
-      <w:lvlText w:val=" "/>
+      <w:start w:val="1"/>
+      <w:numFmt w:val="lowerLetter"/>
+      <w:lvlText w:val="%3."/>
       <w:lvlJc w:val="left"/>
       <w:pPr>
         <w:tabs>
@@ -3693,8 +3684,9 @@
       </w:pPr>
     </w:lvl>
     <w:lvl w:ilvl="3">
-      <w:numFmt w:val="bullet"/>
-      <w:lvlText w:val=" "/>
+      <w:start w:val="1"/>
+      <w:numFmt w:val="lowerRoman"/>
+      <w:lvlText w:val="%4."/>
       <w:lvlJc w:val="left"/>
       <w:pPr>
         <w:tabs>
@@ -3704,8 +3696,9 @@
       </w:pPr>
     </w:lvl>
     <w:lvl w:ilvl="4">
-      <w:numFmt w:val="bullet"/>
-      <w:lvlText w:val=" "/>
+      <w:start w:val="1"/>
+      <w:numFmt w:val="decimal"/>
+      <w:lvlText w:val="%5."/>
       <w:lvlJc w:val="left"/>
       <w:pPr>
         <w:tabs>
@@ -3715,8 +3708,9 @@
       </w:pPr>
     </w:lvl>
     <w:lvl w:ilvl="5">
-      <w:numFmt w:val="bullet"/>
-      <w:lvlText w:val=" "/>
+      <w:start w:val="1"/>
+      <w:numFmt w:val="lowerLetter"/>
+      <w:lvlText w:val="%6."/>
       <w:lvlJc w:val="left"/>
       <w:pPr>
         <w:tabs>
@@ -3726,8 +3720,9 @@
       </w:pPr>
     </w:lvl>
     <w:lvl w:ilvl="6">
-      <w:numFmt w:val="bullet"/>
-      <w:lvlText w:val=" "/>
+      <w:start w:val="1"/>
+      <w:numFmt w:val="lowerRoman"/>
+      <w:lvlText w:val="%7."/>
       <w:lvlJc w:val="left"/>
       <w:pPr>
         <w:tabs>
@@ -3864,16 +3859,16 @@
     <w:abstractNumId w:val="4"/>
   </w:num>
   <w:num w:numId="2">
-    <w:abstractNumId w:val="3"/>
+    <w:abstractNumId w:val="2"/>
   </w:num>
   <w:num w:numId="3">
-    <w:abstractNumId w:val="2"/>
+    <w:abstractNumId w:val="1"/>
   </w:num>
   <w:num w:numId="4">
-    <w:abstractNumId w:val="2"/>
+    <w:abstractNumId w:val="1"/>
   </w:num>
   <w:num w:numId="5">
-    <w:abstractNumId w:val="1"/>
+    <w:abstractNumId w:val="3"/>
     <w:lvlOverride w:ilvl="0">
       <w:startOverride w:val="1"/>
     </w:lvlOverride>
@@ -3897,7 +3892,7 @@
     </w:lvlOverride>
   </w:num>
   <w:num w:numId="6">
-    <w:abstractNumId w:val="1"/>
+    <w:abstractNumId w:val="3"/>
     <w:lvlOverride w:ilvl="0">
       <w:startOverride w:val="1"/>
     </w:lvlOverride>
@@ -3921,7 +3916,7 @@
     </w:lvlOverride>
   </w:num>
   <w:num w:numId="7">
-    <w:abstractNumId w:val="1"/>
+    <w:abstractNumId w:val="3"/>
     <w:lvlOverride w:ilvl="0">
       <w:startOverride w:val="1"/>
     </w:lvlOverride>
@@ -3967,9 +3962,6 @@
     <w:lvlOverride w:ilvl="6">
       <w:startOverride w:val="1"/>
     </w:lvlOverride>
-  </w:num>
-  <w:num w:numId="9">
-    <w:abstractNumId w:val="2"/>
   </w:num>
 </w:numbering>
 </file>

</xml_diff>

<commit_message>
Fall semester syllabus 082018
</commit_message>
<xml_diff>
--- a/Syllabus_Monday_1pm_section_FoB.docx
+++ b/Syllabus_Monday_1pm_section_FoB.docx
@@ -1574,7 +1574,7 @@
         <w:t xml:space="preserve"> class on the week assigned with a score of 50% or higher in the c</w:t>
       </w:r>
       <w:r>
-        <w:t>ourse earned to collect 2% for the week. Do this 3 times to earn the 6% for your course grade. DataCamp scores will be either complete (1) or incomplete (0). There are 6 opportunities to complete DataCamp chapters. Completing more than 3 will not result in</w:t>
+        <w:t>ourse earned to collect 2% for the week. Do this 3 times to earn the 6% for your course grade. DataCamp scores will be either complete (1) or incomplete (0). There are 5 opportunities to complete DataCamp chapters. Completing more than 3 will not result in</w:t>
       </w:r>
       <w:r>
         <w:t xml:space="preserve"> additional points, but you may gain some extra knowledge that will help you more efficiently complete challenges and the final exam!</w:t>
@@ -2854,78 +2854,124 @@
       <w:pPr>
         <w:pStyle w:val="Heading6"/>
       </w:pPr>
-      <w:bookmarkStart w:id="125" w:name="complete-chapter-4-from-the-datacamp-mul"/>
+      <w:bookmarkStart w:id="125" w:name="read-httpsstats.idre.ucla.edurdaelogit-r"/>
       <w:bookmarkEnd w:id="125"/>
       <w:r>
-        <w:t xml:space="preserve">* Complete chapter 4 from the DataCamp </w:t>
+        <w:t xml:space="preserve">* Read </w:t>
       </w:r>
       <w:hyperlink r:id="rId31">
         <w:r>
           <w:rPr>
             <w:rStyle w:val="Hyperlink"/>
           </w:rPr>
-          <w:t>Multiple and Logistic Regression</w:t>
+          <w:t>https://stats.idre.ucla.edu/r/dae/logit-regression/</w:t>
         </w:r>
       </w:hyperlink>
-      <w:r>
-        <w:t xml:space="preserve"> DataCamp course</w:t>
-      </w:r>
-    </w:p>
-    <w:p>
-      <w:pPr>
-        <w:pStyle w:val="Heading6"/>
-      </w:pPr>
-      <w:bookmarkStart w:id="126" w:name="read-httpsstats.idre.ucla.edurdaelogit-r"/>
+    </w:p>
+    <w:p>
+      <w:pPr>
+        <w:pStyle w:val="Heading6"/>
+      </w:pPr>
+      <w:bookmarkStart w:id="126" w:name="read-fischetti-predicting-categorical-va"/>
       <w:bookmarkEnd w:id="126"/>
       <w:r>
-        <w:t xml:space="preserve">* Read </w:t>
+        <w:t>* Read Fischetti Predicting Categorical Variables section on Logistic regression only</w:t>
+      </w:r>
+    </w:p>
+    <w:p>
+      <w:pPr>
+        <w:pStyle w:val="Heading6"/>
+      </w:pPr>
+      <w:bookmarkStart w:id="127" w:name="read-dalgaard-sections-13.1-13.5"/>
+      <w:bookmarkEnd w:id="127"/>
+      <w:r>
+        <w:t>* Read Dalgaard sections 13.1-13.5</w:t>
+      </w:r>
+    </w:p>
+    <w:p>
+      <w:pPr>
+        <w:pStyle w:val="Heading6"/>
+      </w:pPr>
+      <w:bookmarkStart w:id="128" w:name="read-tolles-juliana-and-william-j.-meure"/>
+      <w:bookmarkEnd w:id="128"/>
+      <w:r>
+        <w:t>* Read Tolles,</w:t>
+      </w:r>
+      <w:r>
+        <w:t xml:space="preserve"> Juliana, and William J. Meurer. “Logistic Regression: Relating Patient Characteristics to Outcomes.” JAMA 316.5 (2016): 533-534.</w:t>
+      </w:r>
+    </w:p>
+    <w:p>
+      <w:pPr>
+        <w:pStyle w:val="FirstParagraph"/>
+      </w:pPr>
+      <w:r>
+        <w:t>IN CLASS:</w:t>
+      </w:r>
+    </w:p>
+    <w:p>
+      <w:pPr>
+        <w:pStyle w:val="Heading6"/>
+      </w:pPr>
+      <w:bookmarkStart w:id="129" w:name="peer-review-challenge-9"/>
+      <w:bookmarkEnd w:id="129"/>
+      <w:r>
+        <w:t>* Peer review Challenge 9</w:t>
+      </w:r>
+    </w:p>
+    <w:p>
+      <w:pPr>
+        <w:pStyle w:val="Heading6"/>
+      </w:pPr>
+      <w:bookmarkStart w:id="130" w:name="logistic-regression-workshop"/>
+      <w:bookmarkEnd w:id="130"/>
+      <w:r>
+        <w:t>* Logistic regression workshop</w:t>
+      </w:r>
+    </w:p>
+    <w:p>
+      <w:pPr>
+        <w:pStyle w:val="Heading7"/>
+      </w:pPr>
+      <w:bookmarkStart w:id="131" w:name="week-11-nov-19-statistics-in-the-wild-wo"/>
+      <w:bookmarkEnd w:id="131"/>
+      <w:r>
+        <w:t>Week 11 (Nov 19): Statistics in the Wild work day</w:t>
+      </w:r>
+    </w:p>
+    <w:p>
+      <w:pPr>
+        <w:pStyle w:val="FirstParagraph"/>
+      </w:pPr>
+      <w:r>
+        <w:t>BEFORE CL</w:t>
+      </w:r>
+      <w:r>
+        <w:t>ASS:</w:t>
+      </w:r>
+    </w:p>
+    <w:p>
+      <w:pPr>
+        <w:pStyle w:val="Heading6"/>
+      </w:pPr>
+      <w:bookmarkStart w:id="132" w:name="complete-multiple-and-logistic-regressio"/>
+      <w:bookmarkEnd w:id="132"/>
+      <w:r>
+        <w:t xml:space="preserve">* Complete </w:t>
       </w:r>
       <w:hyperlink r:id="rId32">
         <w:r>
           <w:rPr>
             <w:rStyle w:val="Hyperlink"/>
           </w:rPr>
-          <w:t>https://stats.idre.ucla.edu/r/dae/logit-re</w:t>
-        </w:r>
-        <w:r>
-          <w:rPr>
-            <w:rStyle w:val="Hyperlink"/>
-          </w:rPr>
-          <w:t>gression/</w:t>
+          <w:t>Multiple and Logistic Regression Chapter 4</w:t>
         </w:r>
       </w:hyperlink>
-    </w:p>
-    <w:p>
-      <w:pPr>
-        <w:pStyle w:val="Heading6"/>
-      </w:pPr>
-      <w:bookmarkStart w:id="127" w:name="read-fischetti-predicting-categorical-va"/>
-      <w:bookmarkEnd w:id="127"/>
-      <w:r>
-        <w:t>* Read Fischetti Predicting Categorical Variables section on Logistic regression only</w:t>
-      </w:r>
-    </w:p>
-    <w:p>
-      <w:pPr>
-        <w:pStyle w:val="Heading6"/>
-      </w:pPr>
-      <w:bookmarkStart w:id="128" w:name="read-dalgaard-sections-13.1-13.5"/>
-      <w:bookmarkEnd w:id="128"/>
-      <w:r>
-        <w:t>* Read Dalgaard sections 13.1-13.5</w:t>
-      </w:r>
-    </w:p>
-    <w:p>
-      <w:pPr>
-        <w:pStyle w:val="Heading6"/>
-      </w:pPr>
-      <w:bookmarkStart w:id="129" w:name="read-tolles-juliana-and-william-j.-meure"/>
-      <w:bookmarkEnd w:id="129"/>
-      <w:r>
-        <w:t>* Read Tolles, Juliana, and William J. Meurer. “Logistic Regression: Relating Patient Characteristics to Outcomes.” JAMA 316.</w:t>
-      </w:r>
-      <w:r>
-        <w:t>5 (2016): 533-534.</w:t>
+      <w:r>
+        <w:t xml:space="preserve"> (This counts as Challenge 10 and not toward the DataCamp 6%, Complete with &gt;75% correct for 100 points, comp</w:t>
+      </w:r>
+      <w:r>
+        <w:t>leted with 50%-75% for 70 points, not completed or completed &lt;50% correct for 0 points)</w:t>
       </w:r>
     </w:p>
     <w:p>
@@ -2940,30 +2986,20 @@
       <w:pPr>
         <w:pStyle w:val="Heading6"/>
       </w:pPr>
-      <w:bookmarkStart w:id="130" w:name="peer-review-challenge-9"/>
-      <w:bookmarkEnd w:id="130"/>
-      <w:r>
-        <w:t>* Peer review Challenge 9</w:t>
-      </w:r>
-    </w:p>
-    <w:p>
-      <w:pPr>
-        <w:pStyle w:val="Heading6"/>
-      </w:pPr>
-      <w:bookmarkStart w:id="131" w:name="logistic-regression-workshop"/>
-      <w:bookmarkEnd w:id="131"/>
-      <w:r>
-        <w:t>* Logistic regression workshop</w:t>
+      <w:bookmarkStart w:id="133" w:name="open-time-to-work-on-remaining-coursewor"/>
+      <w:bookmarkEnd w:id="133"/>
+      <w:r>
+        <w:t>* Open time to work on remaining coursework with help from instructor as needed</w:t>
       </w:r>
     </w:p>
     <w:p>
       <w:pPr>
         <w:pStyle w:val="Heading7"/>
       </w:pPr>
-      <w:bookmarkStart w:id="132" w:name="week-11-nov-19-statistics-in-the-wild-wo"/>
-      <w:bookmarkEnd w:id="132"/>
-      <w:r>
-        <w:t>Week 11 (Nov 19): Statistics in the Wild work day</w:t>
+      <w:bookmarkStart w:id="134" w:name="week-12-nov-26-data-management-guest-lec"/>
+      <w:bookmarkEnd w:id="134"/>
+      <w:r>
+        <w:t>Week 12 (Nov 26): Data Management (Guest lecturer: Laura Gardner)</w:t>
       </w:r>
     </w:p>
     <w:p>
@@ -2971,85 +3007,22 @@
         <w:pStyle w:val="FirstParagraph"/>
       </w:pPr>
       <w:r>
-        <w:t>BEFORE CLASS:</w:t>
-      </w:r>
-    </w:p>
-    <w:p>
-      <w:pPr>
-        <w:pStyle w:val="Heading6"/>
-      </w:pPr>
-      <w:bookmarkStart w:id="133" w:name="complete-multiple-and-logistic-regressio"/>
-      <w:bookmarkEnd w:id="133"/>
-      <w:r>
-        <w:t xml:space="preserve">* Complete </w:t>
+        <w:t>BEFORE CLASS</w:t>
+      </w:r>
+      <w:r>
+        <w:t>:</w:t>
+      </w:r>
+    </w:p>
+    <w:p>
+      <w:pPr>
+        <w:pStyle w:val="Heading6"/>
+      </w:pPr>
+      <w:bookmarkStart w:id="135" w:name="read-httpr4ds.had.co.nzexploratory-data-"/>
+      <w:bookmarkEnd w:id="135"/>
+      <w:r>
+        <w:t xml:space="preserve">* Read </w:t>
       </w:r>
       <w:hyperlink r:id="rId33">
-        <w:r>
-          <w:rPr>
-            <w:rStyle w:val="Hyperlink"/>
-          </w:rPr>
-          <w:t>Multip</w:t>
-        </w:r>
-        <w:r>
-          <w:rPr>
-            <w:rStyle w:val="Hyperlink"/>
-          </w:rPr>
-          <w:t>le and Logistic Regression Chapter 4</w:t>
-        </w:r>
-      </w:hyperlink>
-      <w:r>
-        <w:t xml:space="preserve"> (This counts as Challenge 10 and not toward the DataCamp 6%, Complete with &gt;75% correct for 100 points, completed with 50%-75% for 70 points, not completed or completed &lt;50% correct for 0 points)</w:t>
-      </w:r>
-    </w:p>
-    <w:p>
-      <w:pPr>
-        <w:pStyle w:val="FirstParagraph"/>
-      </w:pPr>
-      <w:r>
-        <w:t>IN CLASS:</w:t>
-      </w:r>
-    </w:p>
-    <w:p>
-      <w:pPr>
-        <w:pStyle w:val="Heading6"/>
-      </w:pPr>
-      <w:bookmarkStart w:id="134" w:name="open-time-to-work-on-remaining-coursewor"/>
-      <w:bookmarkEnd w:id="134"/>
-      <w:r>
-        <w:t>* Open time t</w:t>
-      </w:r>
-      <w:r>
-        <w:t>o work on remaining coursework with help from instructor as needed</w:t>
-      </w:r>
-    </w:p>
-    <w:p>
-      <w:pPr>
-        <w:pStyle w:val="Heading7"/>
-      </w:pPr>
-      <w:bookmarkStart w:id="135" w:name="week-12-nov-26-data-management-guest-lec"/>
-      <w:bookmarkEnd w:id="135"/>
-      <w:r>
-        <w:t>Week 12 (Nov 26): Data Management (Guest lecturer: Laura Gardner)</w:t>
-      </w:r>
-    </w:p>
-    <w:p>
-      <w:pPr>
-        <w:pStyle w:val="FirstParagraph"/>
-      </w:pPr>
-      <w:r>
-        <w:t>BEFORE CLASS:</w:t>
-      </w:r>
-    </w:p>
-    <w:p>
-      <w:pPr>
-        <w:pStyle w:val="Heading6"/>
-      </w:pPr>
-      <w:bookmarkStart w:id="136" w:name="read-httpr4ds.had.co.nzexploratory-data-"/>
-      <w:bookmarkEnd w:id="136"/>
-      <w:r>
-        <w:t xml:space="preserve">* Read </w:t>
-      </w:r>
-      <w:hyperlink r:id="rId34">
         <w:r>
           <w:rPr>
             <w:rStyle w:val="Hyperlink"/>
@@ -3062,12 +3035,12 @@
       <w:pPr>
         <w:pStyle w:val="Heading6"/>
       </w:pPr>
-      <w:bookmarkStart w:id="137" w:name="read-httpscoding2share.github.ioreproduc"/>
-      <w:bookmarkEnd w:id="137"/>
+      <w:bookmarkStart w:id="136" w:name="read-httpscoding2share.github.ioreproduc"/>
+      <w:bookmarkEnd w:id="136"/>
       <w:r>
         <w:t xml:space="preserve">* Read </w:t>
       </w:r>
-      <w:hyperlink r:id="rId35">
+      <w:hyperlink r:id="rId34">
         <w:r>
           <w:rPr>
             <w:rStyle w:val="Hyperlink"/>
@@ -3080,23 +3053,51 @@
       <w:pPr>
         <w:pStyle w:val="Heading6"/>
       </w:pPr>
-      <w:bookmarkStart w:id="138" w:name="read-fischetti-dealing-with-missing-data"/>
+      <w:bookmarkStart w:id="137" w:name="read-fischetti-dealing-with-missing-data"/>
+      <w:bookmarkEnd w:id="137"/>
+      <w:r>
+        <w:t>* Read Fischetti Dealing with Missing Data and Dealing with Messy Data in the checking unsanitized data section</w:t>
+      </w:r>
+    </w:p>
+    <w:p>
+      <w:pPr>
+        <w:pStyle w:val="Heading6"/>
+      </w:pPr>
+      <w:bookmarkStart w:id="138" w:name="read-dalgaard-10.1-10.4"/>
       <w:bookmarkEnd w:id="138"/>
       <w:r>
-        <w:t>* Read Fischetti Dealing with Missing Dat</w:t>
-      </w:r>
-      <w:r>
-        <w:t>a and Dealing with Messy Data in the checking unsanitized data section</w:t>
-      </w:r>
-    </w:p>
-    <w:p>
-      <w:pPr>
-        <w:pStyle w:val="Heading6"/>
-      </w:pPr>
-      <w:bookmarkStart w:id="139" w:name="read-dalgaard-10.1-10.4"/>
+        <w:t>* Read Dalgaard 10.1-10.4</w:t>
+      </w:r>
+    </w:p>
+    <w:p>
+      <w:pPr>
+        <w:pStyle w:val="FirstParagraph"/>
+      </w:pPr>
+      <w:r>
+        <w:t>IN CLASS:</w:t>
+      </w:r>
+    </w:p>
+    <w:p>
+      <w:pPr>
+        <w:pStyle w:val="Heading6"/>
+      </w:pPr>
+      <w:bookmarkStart w:id="139" w:name="data-management-workshop"/>
       <w:bookmarkEnd w:id="139"/>
       <w:r>
-        <w:t>* Read Dalgaard 10.1-10.4</w:t>
+        <w:t>* Data management workshop</w:t>
+      </w:r>
+    </w:p>
+    <w:p>
+      <w:pPr>
+        <w:pStyle w:val="Heading7"/>
+      </w:pPr>
+      <w:bookmarkStart w:id="140" w:name="week-13-dec-3-book-club"/>
+      <w:bookmarkEnd w:id="140"/>
+      <w:r>
+        <w:t xml:space="preserve">Week 13 (Dec </w:t>
+      </w:r>
+      <w:r>
+        <w:t>3): Book club</w:t>
       </w:r>
     </w:p>
     <w:p>
@@ -3104,6 +3105,34 @@
         <w:pStyle w:val="FirstParagraph"/>
       </w:pPr>
       <w:r>
+        <w:t>BEFORE CLASS:</w:t>
+      </w:r>
+    </w:p>
+    <w:p>
+      <w:pPr>
+        <w:pStyle w:val="Heading6"/>
+      </w:pPr>
+      <w:bookmarkStart w:id="141" w:name="read-book-for-book-club"/>
+      <w:bookmarkEnd w:id="141"/>
+      <w:r>
+        <w:t>* Read book for book club</w:t>
+      </w:r>
+    </w:p>
+    <w:p>
+      <w:pPr>
+        <w:pStyle w:val="Heading6"/>
+      </w:pPr>
+      <w:bookmarkStart w:id="142" w:name="work-with-team-to-prepare-activitydiscus"/>
+      <w:bookmarkEnd w:id="142"/>
+      <w:r>
+        <w:t>* Work with team to prepare activity/discussion on part of book</w:t>
+      </w:r>
+    </w:p>
+    <w:p>
+      <w:pPr>
+        <w:pStyle w:val="FirstParagraph"/>
+      </w:pPr>
+      <w:r>
         <w:t>IN CLASS:</w:t>
       </w:r>
     </w:p>
@@ -3111,20 +3140,23 @@
       <w:pPr>
         <w:pStyle w:val="Heading6"/>
       </w:pPr>
-      <w:bookmarkStart w:id="140" w:name="data-management-workshop"/>
-      <w:bookmarkEnd w:id="140"/>
-      <w:r>
-        <w:t>* Data management workshop</w:t>
+      <w:bookmarkStart w:id="143" w:name="lead-the-class-in-a-discussion-or-activi"/>
+      <w:bookmarkEnd w:id="143"/>
+      <w:r>
+        <w:t>* Lead the class in a discussion or activity related to your book club question. Discussion or activity should be active and enc</w:t>
+      </w:r>
+      <w:r>
+        <w:t>ourage participation by students (no presentations!). As all good book clubs are, it’s a potluck! Feel free to bring a favorite snack to share with the class.</w:t>
       </w:r>
     </w:p>
     <w:p>
       <w:pPr>
         <w:pStyle w:val="Heading7"/>
       </w:pPr>
-      <w:bookmarkStart w:id="141" w:name="week-13-dec-3-book-club"/>
-      <w:bookmarkEnd w:id="141"/>
-      <w:r>
-        <w:t>Week 13 (Dec 3): Book club</w:t>
+      <w:bookmarkStart w:id="144" w:name="week-14-dec-10-course-review-pick-up-fin"/>
+      <w:bookmarkEnd w:id="144"/>
+      <w:r>
+        <w:t>Week 14 (Dec 10): Course Review &amp; Pick Up Final Exam Part I</w:t>
       </w:r>
     </w:p>
     <w:p>
@@ -3139,23 +3171,24 @@
       <w:pPr>
         <w:pStyle w:val="Heading6"/>
       </w:pPr>
-      <w:bookmarkStart w:id="142" w:name="read-book-for-book-club"/>
-      <w:bookmarkEnd w:id="142"/>
-      <w:r>
-        <w:t>* Read book for book club</w:t>
-      </w:r>
-    </w:p>
-    <w:p>
-      <w:pPr>
-        <w:pStyle w:val="Heading6"/>
-      </w:pPr>
-      <w:bookmarkStart w:id="143" w:name="work-with-team-to-prepare-activitydiscus"/>
-      <w:bookmarkEnd w:id="143"/>
-      <w:r>
-        <w:t>* Work with team to prepare activity/discussion on part</w:t>
-      </w:r>
-      <w:r>
-        <w:t xml:space="preserve"> of book</w:t>
+      <w:bookmarkStart w:id="145" w:name="submit-statistics-in-the-wild-project"/>
+      <w:bookmarkEnd w:id="145"/>
+      <w:r>
+        <w:lastRenderedPageBreak/>
+        <w:t xml:space="preserve">* Submit Statistics in </w:t>
+      </w:r>
+      <w:r>
+        <w:t>the Wild project</w:t>
+      </w:r>
+    </w:p>
+    <w:p>
+      <w:pPr>
+        <w:pStyle w:val="Heading6"/>
+      </w:pPr>
+      <w:bookmarkStart w:id="146" w:name="review-notes-and-make-a-list-of-topicsqu"/>
+      <w:bookmarkEnd w:id="146"/>
+      <w:r>
+        <w:t>* Review notes and make a list of topics/questions to ask in review</w:t>
       </w:r>
     </w:p>
     <w:p>
@@ -3170,23 +3203,30 @@
       <w:pPr>
         <w:pStyle w:val="Heading6"/>
       </w:pPr>
-      <w:bookmarkStart w:id="144" w:name="lead-the-class-in-a-discussion-or-activi"/>
-      <w:bookmarkEnd w:id="144"/>
-      <w:r>
-        <w:t>* Lead the class in a discussion or activity related to your book club question. Discussion or activity should be active and encourage participation by students (no presentations!). As all good book clubs are, it’s a potluck! Feel free t</w:t>
-      </w:r>
-      <w:r>
-        <w:t>o bring a favorite snack to share with the class.</w:t>
+      <w:bookmarkStart w:id="147" w:name="review-course-material"/>
+      <w:bookmarkEnd w:id="147"/>
+      <w:r>
+        <w:t>* Review course material</w:t>
+      </w:r>
+    </w:p>
+    <w:p>
+      <w:pPr>
+        <w:pStyle w:val="Heading6"/>
+      </w:pPr>
+      <w:bookmarkStart w:id="148" w:name="distribute-final-exam-part-i"/>
+      <w:bookmarkEnd w:id="148"/>
+      <w:r>
+        <w:t>* Distribute Final Exam Part I</w:t>
       </w:r>
     </w:p>
     <w:p>
       <w:pPr>
         <w:pStyle w:val="Heading7"/>
       </w:pPr>
-      <w:bookmarkStart w:id="145" w:name="week-14-dec-10-course-review-pick-up-fin"/>
-      <w:bookmarkEnd w:id="145"/>
-      <w:r>
-        <w:t>Week 14 (Dec 10): Course Review &amp; Pick Up Final Exam Part I</w:t>
+      <w:bookmarkStart w:id="149" w:name="week-15-dec-17-final-exam-part-ii"/>
+      <w:bookmarkEnd w:id="149"/>
+      <w:r>
+        <w:t>Week 15 (Dec 17): Final Exam Part II</w:t>
       </w:r>
     </w:p>
     <w:p>
@@ -3194,35 +3234,6 @@
         <w:pStyle w:val="FirstParagraph"/>
       </w:pPr>
       <w:r>
-        <w:t>BEFORE CLASS:</w:t>
-      </w:r>
-    </w:p>
-    <w:p>
-      <w:pPr>
-        <w:pStyle w:val="Heading6"/>
-      </w:pPr>
-      <w:bookmarkStart w:id="146" w:name="submit-statistics-in-the-wild-project"/>
-      <w:bookmarkEnd w:id="146"/>
-      <w:r>
-        <w:lastRenderedPageBreak/>
-        <w:t>* Submit Statistics in the Wild project</w:t>
-      </w:r>
-    </w:p>
-    <w:p>
-      <w:pPr>
-        <w:pStyle w:val="Heading6"/>
-      </w:pPr>
-      <w:bookmarkStart w:id="147" w:name="review-notes-and-make-a-list-of-topicsqu"/>
-      <w:bookmarkEnd w:id="147"/>
-      <w:r>
-        <w:t>* Review notes and make a list of topics/questions to ask in review</w:t>
-      </w:r>
-    </w:p>
-    <w:p>
-      <w:pPr>
-        <w:pStyle w:val="FirstParagraph"/>
-      </w:pPr>
-      <w:r>
         <w:t>IN CLASS:</w:t>
       </w:r>
     </w:p>
@@ -3230,59 +3241,18 @@
       <w:pPr>
         <w:pStyle w:val="Heading6"/>
       </w:pPr>
-      <w:bookmarkStart w:id="148" w:name="review-course-material"/>
-      <w:bookmarkEnd w:id="148"/>
-      <w:r>
-        <w:t>* Review cours</w:t>
-      </w:r>
-      <w:r>
-        <w:t>e material</w:t>
-      </w:r>
-    </w:p>
-    <w:p>
-      <w:pPr>
-        <w:pStyle w:val="Heading6"/>
-      </w:pPr>
-      <w:bookmarkStart w:id="149" w:name="distribute-final-exam-part-i"/>
-      <w:bookmarkEnd w:id="149"/>
-      <w:r>
-        <w:t>* Distribute Final Exam Part I</w:t>
-      </w:r>
-    </w:p>
-    <w:p>
-      <w:pPr>
-        <w:pStyle w:val="Heading7"/>
-      </w:pPr>
-      <w:bookmarkStart w:id="150" w:name="week-15-dec-17-final-exam-part-ii"/>
+      <w:bookmarkStart w:id="150" w:name="submit-final-exam-part-i"/>
       <w:bookmarkEnd w:id="150"/>
       <w:r>
-        <w:t>Week 15 (Dec 17): Final Exam Part II</w:t>
-      </w:r>
-    </w:p>
-    <w:p>
-      <w:pPr>
-        <w:pStyle w:val="FirstParagraph"/>
-      </w:pPr>
-      <w:r>
-        <w:t>IN CLASS:</w:t>
-      </w:r>
-    </w:p>
-    <w:p>
-      <w:pPr>
-        <w:pStyle w:val="Heading6"/>
-      </w:pPr>
-      <w:bookmarkStart w:id="151" w:name="submit-final-exam-part-i"/>
+        <w:t>* Submit Final Exam Part I</w:t>
+      </w:r>
+    </w:p>
+    <w:p>
+      <w:pPr>
+        <w:pStyle w:val="Heading6"/>
+      </w:pPr>
+      <w:bookmarkStart w:id="151" w:name="complete-and-submit-final-exam-part-ii"/>
       <w:bookmarkEnd w:id="151"/>
-      <w:r>
-        <w:t>* Submit Final Exam Part I</w:t>
-      </w:r>
-    </w:p>
-    <w:p>
-      <w:pPr>
-        <w:pStyle w:val="Heading6"/>
-      </w:pPr>
-      <w:bookmarkStart w:id="152" w:name="complete-and-submit-final-exam-part-ii"/>
-      <w:bookmarkEnd w:id="152"/>
       <w:r>
         <w:t>* Complete and submit Final Exam Part II</w:t>
       </w:r>
@@ -3295,13 +3265,13 @@
         <w:rPr>
           <w:i/>
         </w:rPr>
-        <w:t>NOTE: There may be minor revisions to this syllabus, usually to correct typos or errors. If a major change is needed to the structure of the course or the course requirements, students will be notified in advance. This is a very rare occurrence typically r</w:t>
+        <w:t>NOTE: There may be minor revisions to this syllabus, usually to correct typos or errors. If a major change is needed to the structure of the course or the course requirements, students will be notified in advance. T</w:t>
       </w:r>
       <w:r>
         <w:rPr>
           <w:i/>
         </w:rPr>
-        <w:t>eserved for extreme situations.</w:t>
+        <w:t>his is a very rare occurrence typically reserved for extreme situations.</w:t>
       </w:r>
     </w:p>
     <w:sectPr>
@@ -3361,13 +3331,12 @@
 <file path=word/numbering.xml><?xml version="1.0" encoding="utf-8"?>
 <w:numbering xmlns:wpc="http://schemas.microsoft.com/office/word/2010/wordprocessingCanvas" xmlns:cx="http://schemas.microsoft.com/office/drawing/2014/chartex" xmlns:cx1="http://schemas.microsoft.com/office/drawing/2015/9/8/chartex" xmlns:cx2="http://schemas.microsoft.com/office/drawing/2015/10/21/chartex" xmlns:cx3="http://schemas.microsoft.com/office/drawing/2016/5/9/chartex" xmlns:cx4="http://schemas.microsoft.com/office/drawing/2016/5/10/chartex" xmlns:cx5="http://schemas.microsoft.com/office/drawing/2016/5/11/chartex" xmlns:cx6="http://schemas.microsoft.com/office/drawing/2016/5/12/chartex" xmlns:cx7="http://schemas.microsoft.com/office/drawing/2016/5/13/chartex" xmlns:cx8="http://schemas.microsoft.com/office/drawing/2016/5/14/chartex" xmlns:mc="http://schemas.openxmlformats.org/markup-compatibility/2006" xmlns:aink="http://schemas.microsoft.com/office/drawing/2016/ink" xmlns:am3d="http://schemas.microsoft.com/office/drawing/2017/model3d" xmlns:o="urn:schemas-microsoft-com:office:office" xmlns:r="http://schemas.openxmlformats.org/officeDocument/2006/relationships" xmlns:m="http://schemas.openxmlformats.org/officeDocument/2006/math" xmlns:v="urn:schemas-microsoft-com:vml" xmlns:wp14="http://schemas.microsoft.com/office/word/2010/wordprocessingDrawing" xmlns:wp="http://schemas.openxmlformats.org/drawingml/2006/wordprocessingDrawing" xmlns:w10="urn:schemas-microsoft-com:office:word" xmlns:w="http://schemas.openxmlformats.org/wordprocessingml/2006/main" xmlns:w14="http://schemas.microsoft.com/office/word/2010/wordml" xmlns:w15="http://schemas.microsoft.com/office/word/2012/wordml" xmlns:w16cid="http://schemas.microsoft.com/office/word/2016/wordml/cid" xmlns:w16se="http://schemas.microsoft.com/office/word/2015/wordml/symex" xmlns:wpg="http://schemas.microsoft.com/office/word/2010/wordprocessingGroup" xmlns:wpi="http://schemas.microsoft.com/office/word/2010/wordprocessingInk" xmlns:wne="http://schemas.microsoft.com/office/word/2006/wordml" xmlns:wps="http://schemas.microsoft.com/office/word/2010/wordprocessingShape" mc:Ignorable="w14 w15 w16se w16cid wp14">
   <w:abstractNum w:abstractNumId="0" w15:restartNumberingAfterBreak="0">
-    <w:nsid w:val="96F7DE49"/>
+    <w:nsid w:val="A483E99A"/>
     <w:multiLevelType w:val="multilevel"/>
-    <w:tmpl w:val="3474975A"/>
+    <w:tmpl w:val="B76060B4"/>
     <w:lvl w:ilvl="0">
-      <w:start w:val="1"/>
-      <w:numFmt w:val="decimal"/>
-      <w:lvlText w:val="%1."/>
+      <w:numFmt w:val="bullet"/>
+      <w:lvlText w:val=" "/>
       <w:lvlJc w:val="left"/>
       <w:pPr>
         <w:tabs>
@@ -3377,9 +3346,8 @@
       </w:pPr>
     </w:lvl>
     <w:lvl w:ilvl="1">
-      <w:start w:val="1"/>
-      <w:numFmt w:val="decimal"/>
-      <w:lvlText w:val="%2."/>
+      <w:numFmt w:val="bullet"/>
+      <w:lvlText w:val=" "/>
       <w:lvlJc w:val="left"/>
       <w:pPr>
         <w:tabs>
@@ -3389,9 +3357,8 @@
       </w:pPr>
     </w:lvl>
     <w:lvl w:ilvl="2">
-      <w:start w:val="1"/>
-      <w:numFmt w:val="lowerLetter"/>
-      <w:lvlText w:val="%3."/>
+      <w:numFmt w:val="bullet"/>
+      <w:lvlText w:val=" "/>
       <w:lvlJc w:val="left"/>
       <w:pPr>
         <w:tabs>
@@ -3401,9 +3368,8 @@
       </w:pPr>
     </w:lvl>
     <w:lvl w:ilvl="3">
-      <w:start w:val="1"/>
-      <w:numFmt w:val="lowerRoman"/>
-      <w:lvlText w:val="%4."/>
+      <w:numFmt w:val="bullet"/>
+      <w:lvlText w:val=" "/>
       <w:lvlJc w:val="left"/>
       <w:pPr>
         <w:tabs>
@@ -3413,9 +3379,8 @@
       </w:pPr>
     </w:lvl>
     <w:lvl w:ilvl="4">
-      <w:start w:val="1"/>
-      <w:numFmt w:val="decimal"/>
-      <w:lvlText w:val="%5."/>
+      <w:numFmt w:val="bullet"/>
+      <w:lvlText w:val=" "/>
       <w:lvlJc w:val="left"/>
       <w:pPr>
         <w:tabs>
@@ -3425,9 +3390,8 @@
       </w:pPr>
     </w:lvl>
     <w:lvl w:ilvl="5">
-      <w:start w:val="1"/>
-      <w:numFmt w:val="lowerLetter"/>
-      <w:lvlText w:val="%6."/>
+      <w:numFmt w:val="bullet"/>
+      <w:lvlText w:val=" "/>
       <w:lvlJc w:val="left"/>
       <w:pPr>
         <w:tabs>
@@ -3437,9 +3401,8 @@
       </w:pPr>
     </w:lvl>
     <w:lvl w:ilvl="6">
-      <w:start w:val="1"/>
-      <w:numFmt w:val="lowerRoman"/>
-      <w:lvlText w:val="%7."/>
+      <w:numFmt w:val="bullet"/>
+      <w:lvlText w:val=" "/>
       <w:lvlJc w:val="left"/>
       <w:pPr>
         <w:tabs>
@@ -3460,12 +3423,13 @@
     </w:lvl>
   </w:abstractNum>
   <w:abstractNum w:abstractNumId="1" w15:restartNumberingAfterBreak="0">
-    <w:nsid w:val="CB559870"/>
+    <w:nsid w:val="B7B38C87"/>
     <w:multiLevelType w:val="multilevel"/>
-    <w:tmpl w:val="A8CC4338"/>
+    <w:tmpl w:val="77B49FBC"/>
     <w:lvl w:ilvl="0">
-      <w:numFmt w:val="bullet"/>
-      <w:lvlText w:val="•"/>
+      <w:start w:val="1"/>
+      <w:numFmt w:val="decimal"/>
+      <w:lvlText w:val="%1."/>
       <w:lvlJc w:val="left"/>
       <w:pPr>
         <w:tabs>
@@ -3475,8 +3439,9 @@
       </w:pPr>
     </w:lvl>
     <w:lvl w:ilvl="1">
-      <w:numFmt w:val="bullet"/>
-      <w:lvlText w:val="–"/>
+      <w:start w:val="1"/>
+      <w:numFmt w:val="decimal"/>
+      <w:lvlText w:val="%2."/>
       <w:lvlJc w:val="left"/>
       <w:pPr>
         <w:tabs>
@@ -3486,8 +3451,9 @@
       </w:pPr>
     </w:lvl>
     <w:lvl w:ilvl="2">
-      <w:numFmt w:val="bullet"/>
-      <w:lvlText w:val="•"/>
+      <w:start w:val="1"/>
+      <w:numFmt w:val="lowerLetter"/>
+      <w:lvlText w:val="%3."/>
       <w:lvlJc w:val="left"/>
       <w:pPr>
         <w:tabs>
@@ -3497,8 +3463,9 @@
       </w:pPr>
     </w:lvl>
     <w:lvl w:ilvl="3">
-      <w:numFmt w:val="bullet"/>
-      <w:lvlText w:val="–"/>
+      <w:start w:val="1"/>
+      <w:numFmt w:val="lowerRoman"/>
+      <w:lvlText w:val="%4."/>
       <w:lvlJc w:val="left"/>
       <w:pPr>
         <w:tabs>
@@ -3508,8 +3475,9 @@
       </w:pPr>
     </w:lvl>
     <w:lvl w:ilvl="4">
-      <w:numFmt w:val="bullet"/>
-      <w:lvlText w:val="•"/>
+      <w:start w:val="1"/>
+      <w:numFmt w:val="decimal"/>
+      <w:lvlText w:val="%5."/>
       <w:lvlJc w:val="left"/>
       <w:pPr>
         <w:tabs>
@@ -3519,8 +3487,9 @@
       </w:pPr>
     </w:lvl>
     <w:lvl w:ilvl="5">
-      <w:numFmt w:val="bullet"/>
-      <w:lvlText w:val="–"/>
+      <w:start w:val="1"/>
+      <w:numFmt w:val="lowerLetter"/>
+      <w:lvlText w:val="%6."/>
       <w:lvlJc w:val="left"/>
       <w:pPr>
         <w:tabs>
@@ -3530,8 +3499,9 @@
       </w:pPr>
     </w:lvl>
     <w:lvl w:ilvl="6">
-      <w:numFmt w:val="bullet"/>
-      <w:lvlText w:val="•"/>
+      <w:start w:val="1"/>
+      <w:numFmt w:val="lowerRoman"/>
+      <w:lvlText w:val="%7."/>
       <w:lvlJc w:val="left"/>
       <w:pPr>
         <w:tabs>
@@ -3552,9 +3522,122 @@
     </w:lvl>
   </w:abstractNum>
   <w:abstractNum w:abstractNumId="2" w15:restartNumberingAfterBreak="0">
-    <w:nsid w:val="250889C7"/>
+    <w:nsid w:val="48E40809"/>
+    <w:multiLevelType w:val="hybridMultilevel"/>
+    <w:tmpl w:val="D4402954"/>
+    <w:lvl w:ilvl="0" w:tplc="EDDCC962">
+      <w:start w:val="1"/>
+      <w:numFmt w:val="bullet"/>
+      <w:lvlText w:val=""/>
+      <w:lvlJc w:val="left"/>
+      <w:pPr>
+        <w:ind w:left="720" w:hanging="360"/>
+      </w:pPr>
+      <w:rPr>
+        <w:rFonts w:ascii="Symbol" w:hAnsi="Symbol" w:hint="default"/>
+      </w:rPr>
+    </w:lvl>
+    <w:lvl w:ilvl="1" w:tplc="04090003" w:tentative="1">
+      <w:start w:val="1"/>
+      <w:numFmt w:val="bullet"/>
+      <w:lvlText w:val="o"/>
+      <w:lvlJc w:val="left"/>
+      <w:pPr>
+        <w:ind w:left="1440" w:hanging="360"/>
+      </w:pPr>
+      <w:rPr>
+        <w:rFonts w:ascii="Courier New" w:hAnsi="Courier New" w:cs="Courier New" w:hint="default"/>
+      </w:rPr>
+    </w:lvl>
+    <w:lvl w:ilvl="2" w:tplc="04090005" w:tentative="1">
+      <w:start w:val="1"/>
+      <w:numFmt w:val="bullet"/>
+      <w:lvlText w:val=""/>
+      <w:lvlJc w:val="left"/>
+      <w:pPr>
+        <w:ind w:left="2160" w:hanging="360"/>
+      </w:pPr>
+      <w:rPr>
+        <w:rFonts w:ascii="Wingdings" w:hAnsi="Wingdings" w:hint="default"/>
+      </w:rPr>
+    </w:lvl>
+    <w:lvl w:ilvl="3" w:tplc="04090001" w:tentative="1">
+      <w:start w:val="1"/>
+      <w:numFmt w:val="bullet"/>
+      <w:lvlText w:val=""/>
+      <w:lvlJc w:val="left"/>
+      <w:pPr>
+        <w:ind w:left="2880" w:hanging="360"/>
+      </w:pPr>
+      <w:rPr>
+        <w:rFonts w:ascii="Symbol" w:hAnsi="Symbol" w:hint="default"/>
+      </w:rPr>
+    </w:lvl>
+    <w:lvl w:ilvl="4" w:tplc="04090003" w:tentative="1">
+      <w:start w:val="1"/>
+      <w:numFmt w:val="bullet"/>
+      <w:lvlText w:val="o"/>
+      <w:lvlJc w:val="left"/>
+      <w:pPr>
+        <w:ind w:left="3600" w:hanging="360"/>
+      </w:pPr>
+      <w:rPr>
+        <w:rFonts w:ascii="Courier New" w:hAnsi="Courier New" w:cs="Courier New" w:hint="default"/>
+      </w:rPr>
+    </w:lvl>
+    <w:lvl w:ilvl="5" w:tplc="04090005" w:tentative="1">
+      <w:start w:val="1"/>
+      <w:numFmt w:val="bullet"/>
+      <w:lvlText w:val=""/>
+      <w:lvlJc w:val="left"/>
+      <w:pPr>
+        <w:ind w:left="4320" w:hanging="360"/>
+      </w:pPr>
+      <w:rPr>
+        <w:rFonts w:ascii="Wingdings" w:hAnsi="Wingdings" w:hint="default"/>
+      </w:rPr>
+    </w:lvl>
+    <w:lvl w:ilvl="6" w:tplc="04090001" w:tentative="1">
+      <w:start w:val="1"/>
+      <w:numFmt w:val="bullet"/>
+      <w:lvlText w:val=""/>
+      <w:lvlJc w:val="left"/>
+      <w:pPr>
+        <w:ind w:left="5040" w:hanging="360"/>
+      </w:pPr>
+      <w:rPr>
+        <w:rFonts w:ascii="Symbol" w:hAnsi="Symbol" w:hint="default"/>
+      </w:rPr>
+    </w:lvl>
+    <w:lvl w:ilvl="7" w:tplc="04090003" w:tentative="1">
+      <w:start w:val="1"/>
+      <w:numFmt w:val="bullet"/>
+      <w:lvlText w:val="o"/>
+      <w:lvlJc w:val="left"/>
+      <w:pPr>
+        <w:ind w:left="5760" w:hanging="360"/>
+      </w:pPr>
+      <w:rPr>
+        <w:rFonts w:ascii="Courier New" w:hAnsi="Courier New" w:cs="Courier New" w:hint="default"/>
+      </w:rPr>
+    </w:lvl>
+    <w:lvl w:ilvl="8" w:tplc="04090005" w:tentative="1">
+      <w:start w:val="1"/>
+      <w:numFmt w:val="bullet"/>
+      <w:lvlText w:val=""/>
+      <w:lvlJc w:val="left"/>
+      <w:pPr>
+        <w:ind w:left="6480" w:hanging="360"/>
+      </w:pPr>
+      <w:rPr>
+        <w:rFonts w:ascii="Wingdings" w:hAnsi="Wingdings" w:hint="default"/>
+      </w:rPr>
+    </w:lvl>
+  </w:abstractNum>
+  <w:abstractNum w:abstractNumId="3" w15:restartNumberingAfterBreak="0">
+    <w:nsid w:val="5DB03E47"/>
     <w:multiLevelType w:val="multilevel"/>
-    <w:tmpl w:val="D228DE3C"/>
+    <w:tmpl w:val="6B0AC5B0"/>
     <w:lvl w:ilvl="0">
       <w:start w:val="1"/>
       <w:numFmt w:val="decimal"/>
@@ -3650,126 +3733,13 @@
       <w:lvlJc w:val="left"/>
     </w:lvl>
   </w:abstractNum>
-  <w:abstractNum w:abstractNumId="3" w15:restartNumberingAfterBreak="0">
-    <w:nsid w:val="48E40809"/>
-    <w:multiLevelType w:val="hybridMultilevel"/>
-    <w:tmpl w:val="D4402954"/>
-    <w:lvl w:ilvl="0" w:tplc="EDDCC962">
-      <w:start w:val="1"/>
-      <w:numFmt w:val="bullet"/>
-      <w:lvlText w:val=""/>
-      <w:lvlJc w:val="left"/>
-      <w:pPr>
-        <w:ind w:left="720" w:hanging="360"/>
-      </w:pPr>
-      <w:rPr>
-        <w:rFonts w:ascii="Symbol" w:hAnsi="Symbol" w:hint="default"/>
-      </w:rPr>
-    </w:lvl>
-    <w:lvl w:ilvl="1" w:tplc="04090003" w:tentative="1">
-      <w:start w:val="1"/>
-      <w:numFmt w:val="bullet"/>
-      <w:lvlText w:val="o"/>
-      <w:lvlJc w:val="left"/>
-      <w:pPr>
-        <w:ind w:left="1440" w:hanging="360"/>
-      </w:pPr>
-      <w:rPr>
-        <w:rFonts w:ascii="Courier New" w:hAnsi="Courier New" w:cs="Courier New" w:hint="default"/>
-      </w:rPr>
-    </w:lvl>
-    <w:lvl w:ilvl="2" w:tplc="04090005" w:tentative="1">
-      <w:start w:val="1"/>
-      <w:numFmt w:val="bullet"/>
-      <w:lvlText w:val=""/>
-      <w:lvlJc w:val="left"/>
-      <w:pPr>
-        <w:ind w:left="2160" w:hanging="360"/>
-      </w:pPr>
-      <w:rPr>
-        <w:rFonts w:ascii="Wingdings" w:hAnsi="Wingdings" w:hint="default"/>
-      </w:rPr>
-    </w:lvl>
-    <w:lvl w:ilvl="3" w:tplc="04090001" w:tentative="1">
-      <w:start w:val="1"/>
-      <w:numFmt w:val="bullet"/>
-      <w:lvlText w:val=""/>
-      <w:lvlJc w:val="left"/>
-      <w:pPr>
-        <w:ind w:left="2880" w:hanging="360"/>
-      </w:pPr>
-      <w:rPr>
-        <w:rFonts w:ascii="Symbol" w:hAnsi="Symbol" w:hint="default"/>
-      </w:rPr>
-    </w:lvl>
-    <w:lvl w:ilvl="4" w:tplc="04090003" w:tentative="1">
-      <w:start w:val="1"/>
-      <w:numFmt w:val="bullet"/>
-      <w:lvlText w:val="o"/>
-      <w:lvlJc w:val="left"/>
-      <w:pPr>
-        <w:ind w:left="3600" w:hanging="360"/>
-      </w:pPr>
-      <w:rPr>
-        <w:rFonts w:ascii="Courier New" w:hAnsi="Courier New" w:cs="Courier New" w:hint="default"/>
-      </w:rPr>
-    </w:lvl>
-    <w:lvl w:ilvl="5" w:tplc="04090005" w:tentative="1">
-      <w:start w:val="1"/>
-      <w:numFmt w:val="bullet"/>
-      <w:lvlText w:val=""/>
-      <w:lvlJc w:val="left"/>
-      <w:pPr>
-        <w:ind w:left="4320" w:hanging="360"/>
-      </w:pPr>
-      <w:rPr>
-        <w:rFonts w:ascii="Wingdings" w:hAnsi="Wingdings" w:hint="default"/>
-      </w:rPr>
-    </w:lvl>
-    <w:lvl w:ilvl="6" w:tplc="04090001" w:tentative="1">
-      <w:start w:val="1"/>
-      <w:numFmt w:val="bullet"/>
-      <w:lvlText w:val=""/>
-      <w:lvlJc w:val="left"/>
-      <w:pPr>
-        <w:ind w:left="5040" w:hanging="360"/>
-      </w:pPr>
-      <w:rPr>
-        <w:rFonts w:ascii="Symbol" w:hAnsi="Symbol" w:hint="default"/>
-      </w:rPr>
-    </w:lvl>
-    <w:lvl w:ilvl="7" w:tplc="04090003" w:tentative="1">
-      <w:start w:val="1"/>
-      <w:numFmt w:val="bullet"/>
-      <w:lvlText w:val="o"/>
-      <w:lvlJc w:val="left"/>
-      <w:pPr>
-        <w:ind w:left="5760" w:hanging="360"/>
-      </w:pPr>
-      <w:rPr>
-        <w:rFonts w:ascii="Courier New" w:hAnsi="Courier New" w:cs="Courier New" w:hint="default"/>
-      </w:rPr>
-    </w:lvl>
-    <w:lvl w:ilvl="8" w:tplc="04090005" w:tentative="1">
-      <w:start w:val="1"/>
-      <w:numFmt w:val="bullet"/>
-      <w:lvlText w:val=""/>
-      <w:lvlJc w:val="left"/>
-      <w:pPr>
-        <w:ind w:left="6480" w:hanging="360"/>
-      </w:pPr>
-      <w:rPr>
-        <w:rFonts w:ascii="Wingdings" w:hAnsi="Wingdings" w:hint="default"/>
-      </w:rPr>
-    </w:lvl>
-  </w:abstractNum>
   <w:abstractNum w:abstractNumId="4" w15:restartNumberingAfterBreak="0">
-    <w:nsid w:val="7B19A4BE"/>
+    <w:nsid w:val="5EED62BF"/>
     <w:multiLevelType w:val="multilevel"/>
-    <w:tmpl w:val="E518460C"/>
+    <w:tmpl w:val="5C4E8324"/>
     <w:lvl w:ilvl="0">
       <w:numFmt w:val="bullet"/>
-      <w:lvlText w:val=" "/>
+      <w:lvlText w:val="•"/>
       <w:lvlJc w:val="left"/>
       <w:pPr>
         <w:tabs>
@@ -3780,7 +3750,7 @@
     </w:lvl>
     <w:lvl w:ilvl="1">
       <w:numFmt w:val="bullet"/>
-      <w:lvlText w:val=" "/>
+      <w:lvlText w:val="–"/>
       <w:lvlJc w:val="left"/>
       <w:pPr>
         <w:tabs>
@@ -3791,7 +3761,7 @@
     </w:lvl>
     <w:lvl w:ilvl="2">
       <w:numFmt w:val="bullet"/>
-      <w:lvlText w:val=" "/>
+      <w:lvlText w:val="•"/>
       <w:lvlJc w:val="left"/>
       <w:pPr>
         <w:tabs>
@@ -3802,7 +3772,7 @@
     </w:lvl>
     <w:lvl w:ilvl="3">
       <w:numFmt w:val="bullet"/>
-      <w:lvlText w:val=" "/>
+      <w:lvlText w:val="–"/>
       <w:lvlJc w:val="left"/>
       <w:pPr>
         <w:tabs>
@@ -3813,7 +3783,7 @@
     </w:lvl>
     <w:lvl w:ilvl="4">
       <w:numFmt w:val="bullet"/>
-      <w:lvlText w:val=" "/>
+      <w:lvlText w:val="•"/>
       <w:lvlJc w:val="left"/>
       <w:pPr>
         <w:tabs>
@@ -3824,7 +3794,7 @@
     </w:lvl>
     <w:lvl w:ilvl="5">
       <w:numFmt w:val="bullet"/>
-      <w:lvlText w:val=" "/>
+      <w:lvlText w:val="–"/>
       <w:lvlJc w:val="left"/>
       <w:pPr>
         <w:tabs>
@@ -3835,7 +3805,7 @@
     </w:lvl>
     <w:lvl w:ilvl="6">
       <w:numFmt w:val="bullet"/>
-      <w:lvlText w:val=" "/>
+      <w:lvlText w:val="•"/>
       <w:lvlJc w:val="left"/>
       <w:pPr>
         <w:tabs>
@@ -3856,19 +3826,19 @@
     </w:lvl>
   </w:abstractNum>
   <w:num w:numId="1">
-    <w:abstractNumId w:val="3"/>
+    <w:abstractNumId w:val="2"/>
   </w:num>
   <w:num w:numId="2">
+    <w:abstractNumId w:val="0"/>
+  </w:num>
+  <w:num w:numId="3">
     <w:abstractNumId w:val="4"/>
   </w:num>
-  <w:num w:numId="3">
-    <w:abstractNumId w:val="1"/>
-  </w:num>
   <w:num w:numId="4">
-    <w:abstractNumId w:val="1"/>
+    <w:abstractNumId w:val="4"/>
   </w:num>
   <w:num w:numId="5">
-    <w:abstractNumId w:val="0"/>
+    <w:abstractNumId w:val="1"/>
     <w:lvlOverride w:ilvl="0">
       <w:startOverride w:val="1"/>
     </w:lvlOverride>
@@ -3892,7 +3862,7 @@
     </w:lvlOverride>
   </w:num>
   <w:num w:numId="6">
-    <w:abstractNumId w:val="0"/>
+    <w:abstractNumId w:val="1"/>
     <w:lvlOverride w:ilvl="0">
       <w:startOverride w:val="1"/>
     </w:lvlOverride>
@@ -3916,7 +3886,7 @@
     </w:lvlOverride>
   </w:num>
   <w:num w:numId="7">
-    <w:abstractNumId w:val="0"/>
+    <w:abstractNumId w:val="1"/>
     <w:lvlOverride w:ilvl="0">
       <w:startOverride w:val="1"/>
     </w:lvlOverride>
@@ -3940,7 +3910,7 @@
     </w:lvlOverride>
   </w:num>
   <w:num w:numId="8">
-    <w:abstractNumId w:val="2"/>
+    <w:abstractNumId w:val="3"/>
     <w:lvlOverride w:ilvl="0">
       <w:startOverride w:val="1"/>
     </w:lvlOverride>

</xml_diff>

<commit_message>
Updates for fall semester
</commit_message>
<xml_diff>
--- a/Syllabus_Monday_1pm_section_FoB.docx
+++ b/Syllabus_Monday_1pm_section_FoB.docx
@@ -1115,13 +1115,13 @@
       <w:pPr>
         <w:pStyle w:val="Heading6"/>
       </w:pPr>
-      <w:bookmarkStart w:id="43" w:name="datacamp-2-per-chapter-completed-at-50-o"/>
+      <w:bookmarkStart w:id="43" w:name="datacamp-2-per-completed-weekly-chapters"/>
       <w:bookmarkEnd w:id="43"/>
       <w:r>
-        <w:t>* 6% DataCamp (2% per chapter c</w:t>
-      </w:r>
-      <w:r>
-        <w:t>ompleted at 50% or more correct)</w:t>
+        <w:t>* 6% DataCamp (2% per completed</w:t>
+      </w:r>
+      <w:r>
+        <w:t xml:space="preserve"> weekly chapter(s) at 50% or more correct)</w:t>
       </w:r>
     </w:p>
     <w:p>
@@ -3331,13 +3331,13 @@
 <file path=word/numbering.xml><?xml version="1.0" encoding="utf-8"?>
 <w:numbering xmlns:wpc="http://schemas.microsoft.com/office/word/2010/wordprocessingCanvas" xmlns:cx="http://schemas.microsoft.com/office/drawing/2014/chartex" xmlns:cx1="http://schemas.microsoft.com/office/drawing/2015/9/8/chartex" xmlns:cx2="http://schemas.microsoft.com/office/drawing/2015/10/21/chartex" xmlns:cx3="http://schemas.microsoft.com/office/drawing/2016/5/9/chartex" xmlns:cx4="http://schemas.microsoft.com/office/drawing/2016/5/10/chartex" xmlns:cx5="http://schemas.microsoft.com/office/drawing/2016/5/11/chartex" xmlns:cx6="http://schemas.microsoft.com/office/drawing/2016/5/12/chartex" xmlns:cx7="http://schemas.microsoft.com/office/drawing/2016/5/13/chartex" xmlns:cx8="http://schemas.microsoft.com/office/drawing/2016/5/14/chartex" xmlns:mc="http://schemas.openxmlformats.org/markup-compatibility/2006" xmlns:aink="http://schemas.microsoft.com/office/drawing/2016/ink" xmlns:am3d="http://schemas.microsoft.com/office/drawing/2017/model3d" xmlns:o="urn:schemas-microsoft-com:office:office" xmlns:r="http://schemas.openxmlformats.org/officeDocument/2006/relationships" xmlns:m="http://schemas.openxmlformats.org/officeDocument/2006/math" xmlns:v="urn:schemas-microsoft-com:vml" xmlns:wp14="http://schemas.microsoft.com/office/word/2010/wordprocessingDrawing" xmlns:wp="http://schemas.openxmlformats.org/drawingml/2006/wordprocessingDrawing" xmlns:w10="urn:schemas-microsoft-com:office:word" xmlns:w="http://schemas.openxmlformats.org/wordprocessingml/2006/main" xmlns:w14="http://schemas.microsoft.com/office/word/2010/wordml" xmlns:w15="http://schemas.microsoft.com/office/word/2012/wordml" xmlns:w16cid="http://schemas.microsoft.com/office/word/2016/wordml/cid" xmlns:w16se="http://schemas.microsoft.com/office/word/2015/wordml/symex" xmlns:wpg="http://schemas.microsoft.com/office/word/2010/wordprocessingGroup" xmlns:wpi="http://schemas.microsoft.com/office/word/2010/wordprocessingInk" xmlns:wne="http://schemas.microsoft.com/office/word/2006/wordml" xmlns:wps="http://schemas.microsoft.com/office/word/2010/wordprocessingShape" mc:Ignorable="w14 w15 w16se w16cid wp14">
   <w:abstractNum w:abstractNumId="0" w15:restartNumberingAfterBreak="0">
-    <w:nsid w:val="8167B077"/>
+    <w:nsid w:val="E5EEF0A3"/>
     <w:multiLevelType w:val="multilevel"/>
-    <w:tmpl w:val="954AE616"/>
+    <w:tmpl w:val="73225498"/>
     <w:lvl w:ilvl="0">
       <w:start w:val="1"/>
       <w:numFmt w:val="decimal"/>
-      <w:lvlText w:val="(%1)"/>
+      <w:lvlText w:val="%1."/>
       <w:lvlJc w:val="left"/>
       <w:pPr>
         <w:tabs>
@@ -3349,7 +3349,7 @@
     <w:lvl w:ilvl="1">
       <w:start w:val="1"/>
       <w:numFmt w:val="decimal"/>
-      <w:lvlText w:val="(%2)"/>
+      <w:lvlText w:val="%2."/>
       <w:lvlJc w:val="left"/>
       <w:pPr>
         <w:tabs>
@@ -3360,8 +3360,8 @@
     </w:lvl>
     <w:lvl w:ilvl="2">
       <w:start w:val="1"/>
-      <w:numFmt w:val="decimal"/>
-      <w:lvlText w:val="(%3)"/>
+      <w:numFmt w:val="lowerLetter"/>
+      <w:lvlText w:val="%3."/>
       <w:lvlJc w:val="left"/>
       <w:pPr>
         <w:tabs>
@@ -3372,8 +3372,8 @@
     </w:lvl>
     <w:lvl w:ilvl="3">
       <w:start w:val="1"/>
-      <w:numFmt w:val="decimal"/>
-      <w:lvlText w:val="(%4)"/>
+      <w:numFmt w:val="lowerRoman"/>
+      <w:lvlText w:val="%4."/>
       <w:lvlJc w:val="left"/>
       <w:pPr>
         <w:tabs>
@@ -3385,7 +3385,7 @@
     <w:lvl w:ilvl="4">
       <w:start w:val="1"/>
       <w:numFmt w:val="decimal"/>
-      <w:lvlText w:val="(%5)"/>
+      <w:lvlText w:val="%5."/>
       <w:lvlJc w:val="left"/>
       <w:pPr>
         <w:tabs>
@@ -3396,8 +3396,8 @@
     </w:lvl>
     <w:lvl w:ilvl="5">
       <w:start w:val="1"/>
-      <w:numFmt w:val="decimal"/>
-      <w:lvlText w:val="(%6)"/>
+      <w:numFmt w:val="lowerLetter"/>
+      <w:lvlText w:val="%6."/>
       <w:lvlJc w:val="left"/>
       <w:pPr>
         <w:tabs>
@@ -3408,8 +3408,8 @@
     </w:lvl>
     <w:lvl w:ilvl="6">
       <w:start w:val="1"/>
-      <w:numFmt w:val="decimal"/>
-      <w:lvlText w:val="(%7)"/>
+      <w:numFmt w:val="lowerRoman"/>
+      <w:lvlText w:val="%7."/>
       <w:lvlJc w:val="left"/>
       <w:pPr>
         <w:tabs>
@@ -3430,13 +3430,12 @@
     </w:lvl>
   </w:abstractNum>
   <w:abstractNum w:abstractNumId="1" w15:restartNumberingAfterBreak="0">
-    <w:nsid w:val="8C06AAB3"/>
+    <w:nsid w:val="F4E49093"/>
     <w:multiLevelType w:val="multilevel"/>
-    <w:tmpl w:val="277C43BA"/>
+    <w:tmpl w:val="FC4C7A5A"/>
     <w:lvl w:ilvl="0">
-      <w:start w:val="1"/>
-      <w:numFmt w:val="decimal"/>
-      <w:lvlText w:val="%1."/>
+      <w:numFmt w:val="bullet"/>
+      <w:lvlText w:val="•"/>
       <w:lvlJc w:val="left"/>
       <w:pPr>
         <w:tabs>
@@ -3446,9 +3445,8 @@
       </w:pPr>
     </w:lvl>
     <w:lvl w:ilvl="1">
-      <w:start w:val="1"/>
-      <w:numFmt w:val="decimal"/>
-      <w:lvlText w:val="%2."/>
+      <w:numFmt w:val="bullet"/>
+      <w:lvlText w:val="–"/>
       <w:lvlJc w:val="left"/>
       <w:pPr>
         <w:tabs>
@@ -3458,9 +3456,8 @@
       </w:pPr>
     </w:lvl>
     <w:lvl w:ilvl="2">
-      <w:start w:val="1"/>
-      <w:numFmt w:val="lowerLetter"/>
-      <w:lvlText w:val="%3."/>
+      <w:numFmt w:val="bullet"/>
+      <w:lvlText w:val="•"/>
       <w:lvlJc w:val="left"/>
       <w:pPr>
         <w:tabs>
@@ -3470,9 +3467,8 @@
       </w:pPr>
     </w:lvl>
     <w:lvl w:ilvl="3">
-      <w:start w:val="1"/>
-      <w:numFmt w:val="lowerRoman"/>
-      <w:lvlText w:val="%4."/>
+      <w:numFmt w:val="bullet"/>
+      <w:lvlText w:val="–"/>
       <w:lvlJc w:val="left"/>
       <w:pPr>
         <w:tabs>
@@ -3482,9 +3478,8 @@
       </w:pPr>
     </w:lvl>
     <w:lvl w:ilvl="4">
-      <w:start w:val="1"/>
-      <w:numFmt w:val="decimal"/>
-      <w:lvlText w:val="%5."/>
+      <w:numFmt w:val="bullet"/>
+      <w:lvlText w:val="•"/>
       <w:lvlJc w:val="left"/>
       <w:pPr>
         <w:tabs>
@@ -3494,9 +3489,8 @@
       </w:pPr>
     </w:lvl>
     <w:lvl w:ilvl="5">
-      <w:start w:val="1"/>
-      <w:numFmt w:val="lowerLetter"/>
-      <w:lvlText w:val="%6."/>
+      <w:numFmt w:val="bullet"/>
+      <w:lvlText w:val="–"/>
       <w:lvlJc w:val="left"/>
       <w:pPr>
         <w:tabs>
@@ -3506,9 +3500,8 @@
       </w:pPr>
     </w:lvl>
     <w:lvl w:ilvl="6">
-      <w:start w:val="1"/>
-      <w:numFmt w:val="lowerRoman"/>
-      <w:lvlText w:val="%7."/>
+      <w:numFmt w:val="bullet"/>
+      <w:lvlText w:val="•"/>
       <w:lvlJc w:val="left"/>
       <w:pPr>
         <w:tabs>
@@ -3529,12 +3522,126 @@
     </w:lvl>
   </w:abstractNum>
   <w:abstractNum w:abstractNumId="2" w15:restartNumberingAfterBreak="0">
-    <w:nsid w:val="9CCDB0CA"/>
+    <w:nsid w:val="48E40809"/>
+    <w:multiLevelType w:val="hybridMultilevel"/>
+    <w:tmpl w:val="D4402954"/>
+    <w:lvl w:ilvl="0" w:tplc="EDDCC962">
+      <w:start w:val="1"/>
+      <w:numFmt w:val="bullet"/>
+      <w:lvlText w:val=""/>
+      <w:lvlJc w:val="left"/>
+      <w:pPr>
+        <w:ind w:left="720" w:hanging="360"/>
+      </w:pPr>
+      <w:rPr>
+        <w:rFonts w:ascii="Symbol" w:hAnsi="Symbol" w:hint="default"/>
+      </w:rPr>
+    </w:lvl>
+    <w:lvl w:ilvl="1" w:tplc="04090003" w:tentative="1">
+      <w:start w:val="1"/>
+      <w:numFmt w:val="bullet"/>
+      <w:lvlText w:val="o"/>
+      <w:lvlJc w:val="left"/>
+      <w:pPr>
+        <w:ind w:left="1440" w:hanging="360"/>
+      </w:pPr>
+      <w:rPr>
+        <w:rFonts w:ascii="Courier New" w:hAnsi="Courier New" w:cs="Courier New" w:hint="default"/>
+      </w:rPr>
+    </w:lvl>
+    <w:lvl w:ilvl="2" w:tplc="04090005" w:tentative="1">
+      <w:start w:val="1"/>
+      <w:numFmt w:val="bullet"/>
+      <w:lvlText w:val=""/>
+      <w:lvlJc w:val="left"/>
+      <w:pPr>
+        <w:ind w:left="2160" w:hanging="360"/>
+      </w:pPr>
+      <w:rPr>
+        <w:rFonts w:ascii="Wingdings" w:hAnsi="Wingdings" w:hint="default"/>
+      </w:rPr>
+    </w:lvl>
+    <w:lvl w:ilvl="3" w:tplc="04090001" w:tentative="1">
+      <w:start w:val="1"/>
+      <w:numFmt w:val="bullet"/>
+      <w:lvlText w:val=""/>
+      <w:lvlJc w:val="left"/>
+      <w:pPr>
+        <w:ind w:left="2880" w:hanging="360"/>
+      </w:pPr>
+      <w:rPr>
+        <w:rFonts w:ascii="Symbol" w:hAnsi="Symbol" w:hint="default"/>
+      </w:rPr>
+    </w:lvl>
+    <w:lvl w:ilvl="4" w:tplc="04090003" w:tentative="1">
+      <w:start w:val="1"/>
+      <w:numFmt w:val="bullet"/>
+      <w:lvlText w:val="o"/>
+      <w:lvlJc w:val="left"/>
+      <w:pPr>
+        <w:ind w:left="3600" w:hanging="360"/>
+      </w:pPr>
+      <w:rPr>
+        <w:rFonts w:ascii="Courier New" w:hAnsi="Courier New" w:cs="Courier New" w:hint="default"/>
+      </w:rPr>
+    </w:lvl>
+    <w:lvl w:ilvl="5" w:tplc="04090005" w:tentative="1">
+      <w:start w:val="1"/>
+      <w:numFmt w:val="bullet"/>
+      <w:lvlText w:val=""/>
+      <w:lvlJc w:val="left"/>
+      <w:pPr>
+        <w:ind w:left="4320" w:hanging="360"/>
+      </w:pPr>
+      <w:rPr>
+        <w:rFonts w:ascii="Wingdings" w:hAnsi="Wingdings" w:hint="default"/>
+      </w:rPr>
+    </w:lvl>
+    <w:lvl w:ilvl="6" w:tplc="04090001" w:tentative="1">
+      <w:start w:val="1"/>
+      <w:numFmt w:val="bullet"/>
+      <w:lvlText w:val=""/>
+      <w:lvlJc w:val="left"/>
+      <w:pPr>
+        <w:ind w:left="5040" w:hanging="360"/>
+      </w:pPr>
+      <w:rPr>
+        <w:rFonts w:ascii="Symbol" w:hAnsi="Symbol" w:hint="default"/>
+      </w:rPr>
+    </w:lvl>
+    <w:lvl w:ilvl="7" w:tplc="04090003" w:tentative="1">
+      <w:start w:val="1"/>
+      <w:numFmt w:val="bullet"/>
+      <w:lvlText w:val="o"/>
+      <w:lvlJc w:val="left"/>
+      <w:pPr>
+        <w:ind w:left="5760" w:hanging="360"/>
+      </w:pPr>
+      <w:rPr>
+        <w:rFonts w:ascii="Courier New" w:hAnsi="Courier New" w:cs="Courier New" w:hint="default"/>
+      </w:rPr>
+    </w:lvl>
+    <w:lvl w:ilvl="8" w:tplc="04090005" w:tentative="1">
+      <w:start w:val="1"/>
+      <w:numFmt w:val="bullet"/>
+      <w:lvlText w:val=""/>
+      <w:lvlJc w:val="left"/>
+      <w:pPr>
+        <w:ind w:left="6480" w:hanging="360"/>
+      </w:pPr>
+      <w:rPr>
+        <w:rFonts w:ascii="Wingdings" w:hAnsi="Wingdings" w:hint="default"/>
+      </w:rPr>
+    </w:lvl>
+  </w:abstractNum>
+  <w:abstractNum w:abstractNumId="3" w15:restartNumberingAfterBreak="0">
+    <w:nsid w:val="4CB3165D"/>
     <w:multiLevelType w:val="multilevel"/>
-    <w:tmpl w:val="6D5A87FA"/>
+    <w:tmpl w:val="CB029524"/>
     <w:lvl w:ilvl="0">
-      <w:numFmt w:val="bullet"/>
-      <w:lvlText w:val="•"/>
+      <w:start w:val="1"/>
+      <w:numFmt w:val="decimal"/>
+      <w:lvlText w:val="(%1)"/>
       <w:lvlJc w:val="left"/>
       <w:pPr>
         <w:tabs>
@@ -3544,8 +3651,9 @@
       </w:pPr>
     </w:lvl>
     <w:lvl w:ilvl="1">
-      <w:numFmt w:val="bullet"/>
-      <w:lvlText w:val="–"/>
+      <w:start w:val="1"/>
+      <w:numFmt w:val="decimal"/>
+      <w:lvlText w:val="(%2)"/>
       <w:lvlJc w:val="left"/>
       <w:pPr>
         <w:tabs>
@@ -3555,8 +3663,9 @@
       </w:pPr>
     </w:lvl>
     <w:lvl w:ilvl="2">
-      <w:numFmt w:val="bullet"/>
-      <w:lvlText w:val="•"/>
+      <w:start w:val="1"/>
+      <w:numFmt w:val="decimal"/>
+      <w:lvlText w:val="(%3)"/>
       <w:lvlJc w:val="left"/>
       <w:pPr>
         <w:tabs>
@@ -3566,8 +3675,9 @@
       </w:pPr>
     </w:lvl>
     <w:lvl w:ilvl="3">
-      <w:numFmt w:val="bullet"/>
-      <w:lvlText w:val="–"/>
+      <w:start w:val="1"/>
+      <w:numFmt w:val="decimal"/>
+      <w:lvlText w:val="(%4)"/>
       <w:lvlJc w:val="left"/>
       <w:pPr>
         <w:tabs>
@@ -3577,8 +3687,9 @@
       </w:pPr>
     </w:lvl>
     <w:lvl w:ilvl="4">
-      <w:numFmt w:val="bullet"/>
-      <w:lvlText w:val="•"/>
+      <w:start w:val="1"/>
+      <w:numFmt w:val="decimal"/>
+      <w:lvlText w:val="(%5)"/>
       <w:lvlJc w:val="left"/>
       <w:pPr>
         <w:tabs>
@@ -3588,8 +3699,9 @@
       </w:pPr>
     </w:lvl>
     <w:lvl w:ilvl="5">
-      <w:numFmt w:val="bullet"/>
-      <w:lvlText w:val="–"/>
+      <w:start w:val="1"/>
+      <w:numFmt w:val="decimal"/>
+      <w:lvlText w:val="(%6)"/>
       <w:lvlJc w:val="left"/>
       <w:pPr>
         <w:tabs>
@@ -3599,8 +3711,9 @@
       </w:pPr>
     </w:lvl>
     <w:lvl w:ilvl="6">
-      <w:numFmt w:val="bullet"/>
-      <w:lvlText w:val="•"/>
+      <w:start w:val="1"/>
+      <w:numFmt w:val="decimal"/>
+      <w:lvlText w:val="(%7)"/>
       <w:lvlJc w:val="left"/>
       <w:pPr>
         <w:tabs>
@@ -3620,123 +3733,10 @@
       <w:lvlJc w:val="left"/>
     </w:lvl>
   </w:abstractNum>
-  <w:abstractNum w:abstractNumId="3" w15:restartNumberingAfterBreak="0">
-    <w:nsid w:val="48E40809"/>
-    <w:multiLevelType w:val="hybridMultilevel"/>
-    <w:tmpl w:val="D4402954"/>
-    <w:lvl w:ilvl="0" w:tplc="EDDCC962">
-      <w:start w:val="1"/>
-      <w:numFmt w:val="bullet"/>
-      <w:lvlText w:val=""/>
-      <w:lvlJc w:val="left"/>
-      <w:pPr>
-        <w:ind w:left="720" w:hanging="360"/>
-      </w:pPr>
-      <w:rPr>
-        <w:rFonts w:ascii="Symbol" w:hAnsi="Symbol" w:hint="default"/>
-      </w:rPr>
-    </w:lvl>
-    <w:lvl w:ilvl="1" w:tplc="04090003" w:tentative="1">
-      <w:start w:val="1"/>
-      <w:numFmt w:val="bullet"/>
-      <w:lvlText w:val="o"/>
-      <w:lvlJc w:val="left"/>
-      <w:pPr>
-        <w:ind w:left="1440" w:hanging="360"/>
-      </w:pPr>
-      <w:rPr>
-        <w:rFonts w:ascii="Courier New" w:hAnsi="Courier New" w:cs="Courier New" w:hint="default"/>
-      </w:rPr>
-    </w:lvl>
-    <w:lvl w:ilvl="2" w:tplc="04090005" w:tentative="1">
-      <w:start w:val="1"/>
-      <w:numFmt w:val="bullet"/>
-      <w:lvlText w:val=""/>
-      <w:lvlJc w:val="left"/>
-      <w:pPr>
-        <w:ind w:left="2160" w:hanging="360"/>
-      </w:pPr>
-      <w:rPr>
-        <w:rFonts w:ascii="Wingdings" w:hAnsi="Wingdings" w:hint="default"/>
-      </w:rPr>
-    </w:lvl>
-    <w:lvl w:ilvl="3" w:tplc="04090001" w:tentative="1">
-      <w:start w:val="1"/>
-      <w:numFmt w:val="bullet"/>
-      <w:lvlText w:val=""/>
-      <w:lvlJc w:val="left"/>
-      <w:pPr>
-        <w:ind w:left="2880" w:hanging="360"/>
-      </w:pPr>
-      <w:rPr>
-        <w:rFonts w:ascii="Symbol" w:hAnsi="Symbol" w:hint="default"/>
-      </w:rPr>
-    </w:lvl>
-    <w:lvl w:ilvl="4" w:tplc="04090003" w:tentative="1">
-      <w:start w:val="1"/>
-      <w:numFmt w:val="bullet"/>
-      <w:lvlText w:val="o"/>
-      <w:lvlJc w:val="left"/>
-      <w:pPr>
-        <w:ind w:left="3600" w:hanging="360"/>
-      </w:pPr>
-      <w:rPr>
-        <w:rFonts w:ascii="Courier New" w:hAnsi="Courier New" w:cs="Courier New" w:hint="default"/>
-      </w:rPr>
-    </w:lvl>
-    <w:lvl w:ilvl="5" w:tplc="04090005" w:tentative="1">
-      <w:start w:val="1"/>
-      <w:numFmt w:val="bullet"/>
-      <w:lvlText w:val=""/>
-      <w:lvlJc w:val="left"/>
-      <w:pPr>
-        <w:ind w:left="4320" w:hanging="360"/>
-      </w:pPr>
-      <w:rPr>
-        <w:rFonts w:ascii="Wingdings" w:hAnsi="Wingdings" w:hint="default"/>
-      </w:rPr>
-    </w:lvl>
-    <w:lvl w:ilvl="6" w:tplc="04090001" w:tentative="1">
-      <w:start w:val="1"/>
-      <w:numFmt w:val="bullet"/>
-      <w:lvlText w:val=""/>
-      <w:lvlJc w:val="left"/>
-      <w:pPr>
-        <w:ind w:left="5040" w:hanging="360"/>
-      </w:pPr>
-      <w:rPr>
-        <w:rFonts w:ascii="Symbol" w:hAnsi="Symbol" w:hint="default"/>
-      </w:rPr>
-    </w:lvl>
-    <w:lvl w:ilvl="7" w:tplc="04090003" w:tentative="1">
-      <w:start w:val="1"/>
-      <w:numFmt w:val="bullet"/>
-      <w:lvlText w:val="o"/>
-      <w:lvlJc w:val="left"/>
-      <w:pPr>
-        <w:ind w:left="5760" w:hanging="360"/>
-      </w:pPr>
-      <w:rPr>
-        <w:rFonts w:ascii="Courier New" w:hAnsi="Courier New" w:cs="Courier New" w:hint="default"/>
-      </w:rPr>
-    </w:lvl>
-    <w:lvl w:ilvl="8" w:tplc="04090005" w:tentative="1">
-      <w:start w:val="1"/>
-      <w:numFmt w:val="bullet"/>
-      <w:lvlText w:val=""/>
-      <w:lvlJc w:val="left"/>
-      <w:pPr>
-        <w:ind w:left="6480" w:hanging="360"/>
-      </w:pPr>
-      <w:rPr>
-        <w:rFonts w:ascii="Wingdings" w:hAnsi="Wingdings" w:hint="default"/>
-      </w:rPr>
-    </w:lvl>
-  </w:abstractNum>
   <w:abstractNum w:abstractNumId="4" w15:restartNumberingAfterBreak="0">
-    <w:nsid w:val="7B7867AC"/>
+    <w:nsid w:val="4CDD64C8"/>
     <w:multiLevelType w:val="multilevel"/>
-    <w:tmpl w:val="995251AA"/>
+    <w:tmpl w:val="8408B32A"/>
     <w:lvl w:ilvl="0">
       <w:numFmt w:val="bullet"/>
       <w:lvlText w:val=" "/>
@@ -3826,19 +3826,19 @@
     </w:lvl>
   </w:abstractNum>
   <w:num w:numId="1">
-    <w:abstractNumId w:val="3"/>
+    <w:abstractNumId w:val="2"/>
   </w:num>
   <w:num w:numId="2">
     <w:abstractNumId w:val="4"/>
   </w:num>
   <w:num w:numId="3">
-    <w:abstractNumId w:val="2"/>
+    <w:abstractNumId w:val="1"/>
   </w:num>
   <w:num w:numId="4">
-    <w:abstractNumId w:val="2"/>
+    <w:abstractNumId w:val="1"/>
   </w:num>
   <w:num w:numId="5">
-    <w:abstractNumId w:val="1"/>
+    <w:abstractNumId w:val="0"/>
     <w:lvlOverride w:ilvl="0">
       <w:startOverride w:val="1"/>
     </w:lvlOverride>
@@ -3862,7 +3862,7 @@
     </w:lvlOverride>
   </w:num>
   <w:num w:numId="6">
-    <w:abstractNumId w:val="1"/>
+    <w:abstractNumId w:val="0"/>
     <w:lvlOverride w:ilvl="0">
       <w:startOverride w:val="1"/>
     </w:lvlOverride>
@@ -3886,7 +3886,7 @@
     </w:lvlOverride>
   </w:num>
   <w:num w:numId="7">
-    <w:abstractNumId w:val="1"/>
+    <w:abstractNumId w:val="0"/>
     <w:lvlOverride w:ilvl="0">
       <w:startOverride w:val="1"/>
     </w:lvlOverride>
@@ -3910,7 +3910,7 @@
     </w:lvlOverride>
   </w:num>
   <w:num w:numId="8">
-    <w:abstractNumId w:val="0"/>
+    <w:abstractNumId w:val="3"/>
     <w:lvlOverride w:ilvl="0">
       <w:startOverride w:val="1"/>
     </w:lvlOverride>

</xml_diff>

<commit_message>
syllabus corrected for typo
</commit_message>
<xml_diff>
--- a/Syllabus_Monday_1pm_section_FoB.docx
+++ b/Syllabus_Monday_1pm_section_FoB.docx
@@ -7,59 +7,57 @@
         <w:pStyle w:val="Heading1"/>
       </w:pPr>
       <w:bookmarkStart w:id="0" w:name="brown-school"/>
-      <w:bookmarkStart w:id="1" w:name="_GoBack"/>
       <w:bookmarkEnd w:id="0"/>
+      <w:r>
+        <w:t>Brown School</w:t>
+      </w:r>
+    </w:p>
+    <w:p>
+      <w:pPr>
+        <w:pStyle w:val="Heading1"/>
+      </w:pPr>
+      <w:bookmarkStart w:id="1" w:name="washington-university-in-st.louis"/>
       <w:bookmarkEnd w:id="1"/>
       <w:r>
-        <w:t>Brown School</w:t>
+        <w:t>Washington University in St. Louis</w:t>
       </w:r>
     </w:p>
     <w:p>
       <w:pPr>
         <w:pStyle w:val="Heading1"/>
       </w:pPr>
-      <w:bookmarkStart w:id="2" w:name="washington-university-in-st.louis"/>
+      <w:bookmarkStart w:id="2" w:name="fall-2018"/>
       <w:bookmarkEnd w:id="2"/>
       <w:r>
-        <w:t>Washington University in St. Louis</w:t>
-      </w:r>
-    </w:p>
-    <w:p>
-      <w:pPr>
-        <w:pStyle w:val="Heading1"/>
-      </w:pPr>
-      <w:bookmarkStart w:id="3" w:name="fall-2018"/>
+        <w:t>Fall 2018</w:t>
+      </w:r>
+    </w:p>
+    <w:p>
+      <w:pPr>
+        <w:pStyle w:val="Heading2"/>
+      </w:pPr>
+      <w:bookmarkStart w:id="3" w:name="foundations-of-public-health-biostatisti"/>
       <w:bookmarkEnd w:id="3"/>
       <w:r>
-        <w:t>Fall 2018</w:t>
+        <w:t>Foundations of Public Health: Biostatistics</w:t>
       </w:r>
     </w:p>
     <w:p>
       <w:pPr>
         <w:pStyle w:val="Heading2"/>
       </w:pPr>
-      <w:bookmarkStart w:id="4" w:name="foundations-of-public-health-biostatisti"/>
+      <w:bookmarkStart w:id="4" w:name="s55-mph-5003"/>
       <w:bookmarkEnd w:id="4"/>
       <w:r>
-        <w:t>Foundations of Public Health: Biostatistics</w:t>
-      </w:r>
-    </w:p>
-    <w:p>
-      <w:pPr>
-        <w:pStyle w:val="Heading2"/>
-      </w:pPr>
-      <w:bookmarkStart w:id="5" w:name="s55-mph-5003"/>
+        <w:t>S55 MPH 5003</w:t>
+      </w:r>
+    </w:p>
+    <w:p>
+      <w:pPr>
+        <w:pStyle w:val="Heading5"/>
+      </w:pPr>
+      <w:bookmarkStart w:id="5" w:name="credit-hours-3"/>
       <w:bookmarkEnd w:id="5"/>
-      <w:r>
-        <w:t>S55 MPH 5003</w:t>
-      </w:r>
-    </w:p>
-    <w:p>
-      <w:pPr>
-        <w:pStyle w:val="Heading5"/>
-      </w:pPr>
-      <w:bookmarkStart w:id="6" w:name="credit-hours-3"/>
-      <w:bookmarkEnd w:id="6"/>
       <w:r>
         <w:rPr>
           <w:b/>
@@ -74,8 +72,8 @@
       <w:pPr>
         <w:pStyle w:val="Heading6"/>
       </w:pPr>
-      <w:bookmarkStart w:id="7" w:name="grade-lg"/>
-      <w:bookmarkEnd w:id="7"/>
+      <w:bookmarkStart w:id="6" w:name="grade-lg"/>
+      <w:bookmarkEnd w:id="6"/>
       <w:r>
         <w:rPr>
           <w:b/>
@@ -90,8 +88,8 @@
       <w:pPr>
         <w:pStyle w:val="Heading6"/>
       </w:pPr>
-      <w:bookmarkStart w:id="8" w:name="room-goldfarb-124"/>
-      <w:bookmarkEnd w:id="8"/>
+      <w:bookmarkStart w:id="7" w:name="room-goldfarb-124"/>
+      <w:bookmarkEnd w:id="7"/>
       <w:r>
         <w:rPr>
           <w:b/>
@@ -106,8 +104,8 @@
       <w:pPr>
         <w:pStyle w:val="Heading6"/>
       </w:pPr>
-      <w:bookmarkStart w:id="9" w:name="daytime-mondays-1pm---4pm"/>
-      <w:bookmarkEnd w:id="9"/>
+      <w:bookmarkStart w:id="8" w:name="daytime-mondays-1pm---4pm"/>
+      <w:bookmarkEnd w:id="8"/>
       <w:r>
         <w:rPr>
           <w:b/>
@@ -122,8 +120,8 @@
       <w:pPr>
         <w:pStyle w:val="Heading6"/>
       </w:pPr>
-      <w:bookmarkStart w:id="10" w:name="section-04"/>
-      <w:bookmarkEnd w:id="10"/>
+      <w:bookmarkStart w:id="9" w:name="section-04"/>
+      <w:bookmarkEnd w:id="9"/>
       <w:r>
         <w:rPr>
           <w:b/>
@@ -138,13 +136,21 @@
       <w:pPr>
         <w:pStyle w:val="Heading6"/>
       </w:pPr>
-      <w:bookmarkStart w:id="11" w:name="github-httpsgithub.comjenineharrisfounda"/>
-      <w:bookmarkEnd w:id="11"/>
+      <w:bookmarkStart w:id="10" w:name="github-httpsgithub.comjenineharrisfounda"/>
+      <w:bookmarkEnd w:id="10"/>
+      <w:proofErr w:type="spellStart"/>
       <w:r>
         <w:rPr>
           <w:b/>
         </w:rPr>
-        <w:t>github:</w:t>
+        <w:t>github</w:t>
+      </w:r>
+      <w:proofErr w:type="spellEnd"/>
+      <w:r>
+        <w:rPr>
+          <w:b/>
+        </w:rPr>
+        <w:t>:</w:t>
       </w:r>
       <w:r>
         <w:t xml:space="preserve"> </w:t>
@@ -162,8 +168,8 @@
       <w:pPr>
         <w:pStyle w:val="Heading5"/>
       </w:pPr>
-      <w:bookmarkStart w:id="12" w:name="instructor-jenine-harris"/>
-      <w:bookmarkEnd w:id="12"/>
+      <w:bookmarkStart w:id="11" w:name="instructor-jenine-harris"/>
+      <w:bookmarkEnd w:id="11"/>
       <w:r>
         <w:rPr>
           <w:b/>
@@ -178,8 +184,8 @@
       <w:pPr>
         <w:pStyle w:val="Heading6"/>
       </w:pPr>
-      <w:bookmarkStart w:id="13" w:name="email-harrisjwustl.edu"/>
-      <w:bookmarkEnd w:id="13"/>
+      <w:bookmarkStart w:id="12" w:name="email-harrisjwustl.edu"/>
+      <w:bookmarkEnd w:id="12"/>
       <w:r>
         <w:rPr>
           <w:b/>
@@ -202,8 +208,8 @@
       <w:pPr>
         <w:pStyle w:val="Heading6"/>
       </w:pPr>
-      <w:bookmarkStart w:id="14" w:name="phone-935-3522"/>
-      <w:bookmarkEnd w:id="14"/>
+      <w:bookmarkStart w:id="13" w:name="phone-935-3522"/>
+      <w:bookmarkEnd w:id="13"/>
       <w:r>
         <w:rPr>
           <w:b/>
@@ -211,18 +217,15 @@
         <w:t>phone</w:t>
       </w:r>
       <w:r>
-        <w:t>: 935</w:t>
-      </w:r>
-      <w:r>
-        <w:t>-3522</w:t>
-      </w:r>
-    </w:p>
-    <w:p>
-      <w:pPr>
-        <w:pStyle w:val="Heading6"/>
-      </w:pPr>
-      <w:bookmarkStart w:id="15" w:name="office-location-goldfarb-357"/>
-      <w:bookmarkEnd w:id="15"/>
+        <w:t>: 935-3522</w:t>
+      </w:r>
+    </w:p>
+    <w:p>
+      <w:pPr>
+        <w:pStyle w:val="Heading6"/>
+      </w:pPr>
+      <w:bookmarkStart w:id="14" w:name="office-location-goldfarb-357"/>
+      <w:bookmarkEnd w:id="14"/>
       <w:r>
         <w:rPr>
           <w:b/>
@@ -237,8 +240,8 @@
       <w:pPr>
         <w:pStyle w:val="Heading6"/>
       </w:pPr>
-      <w:bookmarkStart w:id="16" w:name="office-hours-thursdays-11am---1pm"/>
-      <w:bookmarkEnd w:id="16"/>
+      <w:bookmarkStart w:id="15" w:name="office-hours-thursdays-11am---1pm"/>
+      <w:bookmarkEnd w:id="15"/>
       <w:r>
         <w:rPr>
           <w:b/>
@@ -253,8 +256,8 @@
       <w:pPr>
         <w:pStyle w:val="Heading5"/>
       </w:pPr>
-      <w:bookmarkStart w:id="17" w:name="teaching-assistant-laura-gardner"/>
-      <w:bookmarkEnd w:id="17"/>
+      <w:bookmarkStart w:id="16" w:name="teaching-assistant-laura-gardner"/>
+      <w:bookmarkEnd w:id="16"/>
       <w:r>
         <w:rPr>
           <w:b/>
@@ -269,8 +272,8 @@
       <w:pPr>
         <w:pStyle w:val="Heading6"/>
       </w:pPr>
-      <w:bookmarkStart w:id="18" w:name="teaching-assistant-office-hours-mondays-"/>
-      <w:bookmarkEnd w:id="18"/>
+      <w:bookmarkStart w:id="17" w:name="teaching-assistant-office-hours-mondays-"/>
+      <w:bookmarkEnd w:id="17"/>
       <w:r>
         <w:rPr>
           <w:b/>
@@ -285,8 +288,8 @@
       <w:pPr>
         <w:pStyle w:val="Heading6"/>
       </w:pPr>
-      <w:bookmarkStart w:id="19" w:name="teaching-assistant-office-hours-location"/>
-      <w:bookmarkEnd w:id="19"/>
+      <w:bookmarkStart w:id="18" w:name="teaching-assistant-office-hours-location"/>
+      <w:bookmarkEnd w:id="18"/>
       <w:r>
         <w:rPr>
           <w:b/>
@@ -301,8 +304,8 @@
       <w:pPr>
         <w:pStyle w:val="Heading6"/>
       </w:pPr>
-      <w:bookmarkStart w:id="20" w:name="teaching-assistant-email-laura.gardnerwu"/>
-      <w:bookmarkEnd w:id="20"/>
+      <w:bookmarkStart w:id="19" w:name="teaching-assistant-email-laura.gardnerwu"/>
+      <w:bookmarkEnd w:id="19"/>
       <w:r>
         <w:rPr>
           <w:b/>
@@ -325,39 +328,36 @@
       <w:pPr>
         <w:pStyle w:val="Heading3"/>
       </w:pPr>
-      <w:bookmarkStart w:id="21" w:name="i.-course-domain-and-boundaries"/>
+      <w:bookmarkStart w:id="20" w:name="i.-course-domain-and-boundaries"/>
+      <w:bookmarkEnd w:id="20"/>
+      <w:r>
+        <w:t>I. COURSE DOMAIN AND BOUNDARIES</w:t>
+      </w:r>
+    </w:p>
+    <w:p>
+      <w:pPr>
+        <w:pStyle w:val="FirstParagraph"/>
+      </w:pPr>
+      <w:r>
+        <w:t>The purpose of this course is to introduce the basic principles and methods of biostatistics, providing a sound methodological foundation for public health and/or social work research and practice. This course will cover descriptive and inferential statistics with applications in health care, medicine, public health, social work, and epidemiology.</w:t>
+      </w:r>
+    </w:p>
+    <w:p>
+      <w:pPr>
+        <w:pStyle w:val="Heading3"/>
+      </w:pPr>
+      <w:bookmarkStart w:id="21" w:name="ii.-mph-competencies"/>
       <w:bookmarkEnd w:id="21"/>
       <w:r>
-        <w:t>I. COURSE DOMAIN AND BOUNDARIES</w:t>
-      </w:r>
-    </w:p>
-    <w:p>
-      <w:pPr>
-        <w:pStyle w:val="FirstParagraph"/>
-      </w:pPr>
-      <w:r>
-        <w:t xml:space="preserve">The purpose of this course is to introduce the basic principles and methods of biostatistics, providing a sound methodological foundation for public health and/or social </w:t>
-      </w:r>
-      <w:r>
-        <w:t>work research and practice. This course will cover descriptive and inferential statistics with applications in health care, medicine, public health, social work, and epidemiology.</w:t>
-      </w:r>
-    </w:p>
-    <w:p>
-      <w:pPr>
-        <w:pStyle w:val="Heading3"/>
-      </w:pPr>
-      <w:bookmarkStart w:id="22" w:name="ii.-mph-competencies"/>
+        <w:t>II. MPH COMPETENCIES</w:t>
+      </w:r>
+    </w:p>
+    <w:p>
+      <w:pPr>
+        <w:pStyle w:val="Heading4"/>
+      </w:pPr>
+      <w:bookmarkStart w:id="22" w:name="foundational-knowledge"/>
       <w:bookmarkEnd w:id="22"/>
-      <w:r>
-        <w:t>II. MPH COMPETENCIES</w:t>
-      </w:r>
-    </w:p>
-    <w:p>
-      <w:pPr>
-        <w:pStyle w:val="Heading4"/>
-      </w:pPr>
-      <w:bookmarkStart w:id="23" w:name="foundational-knowledge"/>
-      <w:bookmarkEnd w:id="23"/>
       <w:r>
         <w:t>Foundational Knowledge:</w:t>
       </w:r>
@@ -370,18 +370,15 @@
         </w:numPr>
       </w:pPr>
       <w:r>
-        <w:t>Explain the role of quantitativ</w:t>
-      </w:r>
-      <w:r>
-        <w:t>e and qualitative methods and sciences in describing and assessing a population’s health.</w:t>
+        <w:t>Explain the role of quantitative and qualitative methods and sciences in describing and assessing a population’s health.</w:t>
       </w:r>
     </w:p>
     <w:p>
       <w:pPr>
         <w:pStyle w:val="Heading4"/>
       </w:pPr>
-      <w:bookmarkStart w:id="24" w:name="foundational-competencies"/>
-      <w:bookmarkEnd w:id="24"/>
+      <w:bookmarkStart w:id="23" w:name="foundational-competencies"/>
+      <w:bookmarkEnd w:id="23"/>
       <w:r>
         <w:t>Foundational Competencies:</w:t>
       </w:r>
@@ -424,23 +421,20 @@
       <w:pPr>
         <w:pStyle w:val="Heading3"/>
       </w:pPr>
-      <w:bookmarkStart w:id="25" w:name="iii.-brown-school-academic-policies"/>
+      <w:bookmarkStart w:id="24" w:name="iii.-brown-school-academic-policies"/>
+      <w:bookmarkEnd w:id="24"/>
+      <w:r>
+        <w:t>III. BROWN SCHOOL ACADEMIC POLICIES</w:t>
+      </w:r>
+    </w:p>
+    <w:p>
+      <w:pPr>
+        <w:pStyle w:val="Heading4"/>
+      </w:pPr>
+      <w:bookmarkStart w:id="25" w:name="academic-integrity"/>
       <w:bookmarkEnd w:id="25"/>
       <w:r>
-        <w:t>III. BROWN SCHOOL ACADEMIC POLICIES</w:t>
-      </w:r>
-    </w:p>
-    <w:p>
-      <w:pPr>
-        <w:pStyle w:val="Heading4"/>
-      </w:pPr>
-      <w:bookmarkStart w:id="26" w:name="academic-integrity"/>
-      <w:bookmarkEnd w:id="26"/>
-      <w:r>
-        <w:t>Aca</w:t>
-      </w:r>
-      <w:r>
-        <w:t>demic Integrity</w:t>
+        <w:t>Academic Integrity</w:t>
       </w:r>
     </w:p>
     <w:p>
@@ -448,19 +442,7 @@
         <w:pStyle w:val="FirstParagraph"/>
       </w:pPr>
       <w:r>
-        <w:t xml:space="preserve">If a faculty member or student suspects that academic or professional integrity has been violated, they are required to submit an Academic Integrity or Professional Integrity Violation form found on Inside Brown for review by the Assistant </w:t>
-      </w:r>
-      <w:r>
-        <w:t>Dean of the program. The Assistant Dean or designated representative will aid in the investigation of the violation, which includes but is not limited to gathering relevant evidence; conversations with the instructor, student(s) involved, witnesses, and ot</w:t>
-      </w:r>
-      <w:r>
-        <w:t>hers as necessary. Depending on the seriousness of the case, the Assistant Dean may choose to refer the matter directly to the University Student Conduct Board. This referral procedure will generally be followed if it is believed that the penalty is likely</w:t>
-      </w:r>
-      <w:r>
-        <w:t xml:space="preserve"> to involve suspension or expulsion from the University. The Assistant Dean for the program or designated representative will offer to meet privately with the student(s) against whom the complaint has been made. It is the student’s responsibility to famili</w:t>
-      </w:r>
-      <w:r>
-        <w:t>arize themselves with the behaviors that constitute an academic integrity violation requiring referral.</w:t>
+        <w:t>If a faculty member or student suspects that academic or professional integrity has been violated, they are required to submit an Academic Integrity or Professional Integrity Violation form found on Inside Brown for review by the Assistant Dean of the program. The Assistant Dean or designated representative will aid in the investigation of the violation, which includes but is not limited to gathering relevant evidence; conversations with the instructor, student(s) involved, witnesses, and others as necessary. Depending on the seriousness of the case, the Assistant Dean may choose to refer the matter directly to the University Student Conduct Board. This referral procedure will generally be followed if it is believed that the penalty is likely to involve suspension or expulsion from the University. The Assistant Dean for the program or designated representative will offer to meet privately with the student(s) against whom the complaint has been made. It is the student’s responsibility to familiarize themselves with the behaviors that constitute an academic integrity violation requiring referral.</w:t>
       </w:r>
     </w:p>
     <w:p>
@@ -480,8 +462,8 @@
       <w:pPr>
         <w:pStyle w:val="Heading4"/>
       </w:pPr>
-      <w:bookmarkStart w:id="27" w:name="accommodations"/>
-      <w:bookmarkEnd w:id="27"/>
+      <w:bookmarkStart w:id="26" w:name="accommodations"/>
+      <w:bookmarkEnd w:id="26"/>
       <w:r>
         <w:t>Accommodations</w:t>
       </w:r>
@@ -491,10 +473,7 @@
         <w:pStyle w:val="FirstParagraph"/>
       </w:pPr>
       <w:r>
-        <w:t>If you have a learning disability, sensory, or physical disability or other impairment, and you may need special assistance in lectures, reading, written assignments, and/or exam taking, please contact the Brown School Director of Student Affairs who can p</w:t>
-      </w:r>
-      <w:r>
-        <w:t xml:space="preserve">rovide coordination of accommodations at Washington University and the Brown School. The </w:t>
+        <w:t xml:space="preserve">If you have a learning disability, sensory, or physical disability or other impairment, and you may need special assistance in lectures, reading, written assignments, and/or exam taking, please contact the Brown School Director of Student Affairs who can provide coordination of accommodations at Washington University and the Brown School. The </w:t>
       </w:r>
       <w:hyperlink r:id="rId11">
         <w:r>
@@ -505,18 +484,15 @@
         </w:r>
       </w:hyperlink>
       <w:r>
-        <w:t>, a University-wide resource, provides diagnostic and academic accommod</w:t>
-      </w:r>
-      <w:r>
-        <w:t>ations support and referrals.</w:t>
+        <w:t>, a University-wide resource, provides diagnostic and academic accommodations support and referrals.</w:t>
       </w:r>
     </w:p>
     <w:p>
       <w:pPr>
         <w:pStyle w:val="Heading4"/>
       </w:pPr>
-      <w:bookmarkStart w:id="28" w:name="english-language-proficiency"/>
-      <w:bookmarkEnd w:id="28"/>
+      <w:bookmarkStart w:id="27" w:name="english-language-proficiency"/>
+      <w:bookmarkEnd w:id="27"/>
       <w:r>
         <w:t>English Language Proficiency</w:t>
       </w:r>
@@ -526,10 +502,7 @@
         <w:pStyle w:val="FirstParagraph"/>
       </w:pPr>
       <w:r>
-        <w:t>If your English language proficiency is such that you may need special assistance in lectures, reading, written assignments, and/or exam taking, please communicate these needs to your instructor wh</w:t>
-      </w:r>
-      <w:r>
-        <w:t xml:space="preserve">o may refer you to the </w:t>
+        <w:t xml:space="preserve">If your English language proficiency is such that you may need special assistance in lectures, reading, written assignments, and/or exam taking, please communicate these needs to your instructor who may refer you to the </w:t>
       </w:r>
       <w:hyperlink r:id="rId12">
         <w:r>
@@ -540,23 +513,22 @@
         </w:r>
       </w:hyperlink>
       <w:r>
-        <w:t>. ELP is a University-wide resource that provides classes and academic English language support designed to increase non-native English</w:t>
-      </w:r>
-      <w:r>
-        <w:t xml:space="preserve"> speaking students’ English language proficiency and to facilitate their academic success at Washington University. You may also find the Academic Assistance resources available through the </w:t>
+        <w:t xml:space="preserve">. ELP is a University-wide resource that provides classes and academic English language support designed to increase non-native </w:t>
+      </w:r>
+      <w:proofErr w:type="gramStart"/>
+      <w:r>
+        <w:t>English speaking</w:t>
+      </w:r>
+      <w:proofErr w:type="gramEnd"/>
+      <w:r>
+        <w:t xml:space="preserve"> students’ English language proficiency and to facilitate their academic success at Washington University. You may also find the Academic Assistance resources available through the </w:t>
       </w:r>
       <w:hyperlink r:id="rId13">
         <w:r>
           <w:rPr>
             <w:rStyle w:val="Hyperlink"/>
           </w:rPr>
-          <w:t xml:space="preserve">Office for </w:t>
-        </w:r>
-        <w:r>
-          <w:rPr>
-            <w:rStyle w:val="Hyperlink"/>
-          </w:rPr>
-          <w:t>International Students and Scholars</w:t>
+          <w:t>Office for International Students and Scholars</w:t>
         </w:r>
       </w:hyperlink>
       <w:r>
@@ -567,10 +539,48 @@
       <w:pPr>
         <w:pStyle w:val="Heading4"/>
       </w:pPr>
-      <w:bookmarkStart w:id="29" w:name="professional-use-of-electronic-devices-i"/>
+      <w:bookmarkStart w:id="28" w:name="professional-use-of-electronic-devices-i"/>
+      <w:bookmarkEnd w:id="28"/>
+      <w:r>
+        <w:t>Professional Use of Electronic Devices in the Classroom</w:t>
+      </w:r>
+    </w:p>
+    <w:p>
+      <w:pPr>
+        <w:pStyle w:val="FirstParagraph"/>
+      </w:pPr>
+      <w:r>
+        <w:t xml:space="preserve">Computers or other electronic devices, including “smart pens” (devices with an embedded computer and digital audio recorder that records the classroom lecture/discussion and links that recording to the notes taken by the student), may be used by students at the discretion of the faculty member to support the learning activities in the classroom. These activities include taking notes and accessing course readings under discussion. If a student wishes to use a smart-pen or other electronic device to audio record lectures or class discussions, they must notify the </w:t>
+      </w:r>
+      <w:r>
+        <w:lastRenderedPageBreak/>
+        <w:t>instructor in advance of doing so. Permission to use recording devices is at the discretion of the instructor, unless this use is an accommodation approved by Disability Resources.</w:t>
+      </w:r>
+    </w:p>
+    <w:p>
+      <w:pPr>
+        <w:pStyle w:val="BodyText"/>
+      </w:pPr>
+      <w:r>
+        <w:t xml:space="preserve">Nonacademic use of laptops and other devices and use of laptops or other devices for other coursework is distracting and seriously disrupts the learning process for other people in the classroom. Neither computers nor other electronic devices are to be used in the classroom during class for nonacademic reasons or for work on other coursework. Nonacademic use includes emailing, texting, social networking, playing games, instant messaging, and use of the Internet. Work on other coursework may include, but is not limited to, use of the Internet, writing papers, using statistical software, analyzing data, and working on quizzes or exams. The nonacademic use of cell phones during class time is prohibited, and they should be set on silent before class begins. In the case of an emergency, please step out of the room to take the call. The instructor has the right to hold students accountable for meeting these expectations, and failure to do so may result in a loss of participation or attendance points, a loss of the privilege of device use in the </w:t>
+      </w:r>
+      <w:proofErr w:type="gramStart"/>
+      <w:r>
+        <w:t>classroom, or</w:t>
+      </w:r>
+      <w:proofErr w:type="gramEnd"/>
+      <w:r>
+        <w:t xml:space="preserve"> being asked to leave the classroom.</w:t>
+      </w:r>
+    </w:p>
+    <w:p>
+      <w:pPr>
+        <w:pStyle w:val="Heading4"/>
+      </w:pPr>
+      <w:bookmarkStart w:id="29" w:name="religious-holidays"/>
       <w:bookmarkEnd w:id="29"/>
       <w:r>
-        <w:t>Professional Use of Electronic Devices in the Classroom</w:t>
+        <w:t>Religious Holidays</w:t>
       </w:r>
     </w:p>
     <w:p>
@@ -578,50 +588,35 @@
         <w:pStyle w:val="FirstParagraph"/>
       </w:pPr>
       <w:r>
-        <w:t>Computers or other electronic devices, including “smart pens” (devices with an embedded computer and digital audio recorder that records the classroo</w:t>
-      </w:r>
-      <w:r>
-        <w:t>m lecture/discussion and links that recording to the notes taken by the student), may be used by students at the discretion of the faculty member to support the learning activities in the classroom. These activities include taking notes and accessing cours</w:t>
-      </w:r>
-      <w:r>
-        <w:t xml:space="preserve">e readings under discussion. If a student wishes to use a smart-pen or other electronic device to audio record lectures or class discussions, they must notify the </w:t>
-      </w:r>
-      <w:r>
-        <w:lastRenderedPageBreak/>
-        <w:t>instructor in advance of doing so. Permission to use recording devices is at the discretion o</w:t>
-      </w:r>
-      <w:r>
-        <w:t>f the instructor, unless this use is an accommodation approved by Disability Resources.</w:t>
-      </w:r>
-    </w:p>
-    <w:p>
-      <w:pPr>
-        <w:pStyle w:val="BodyText"/>
-      </w:pPr>
-      <w:r>
-        <w:t>Nonacademic use of laptops and other devices and use of laptops or other devices for other coursework is distracting and seriously disrupts the learning process for oth</w:t>
-      </w:r>
-      <w:r>
-        <w:t>er people in the classroom. Neither computers nor other electronic devices are to be used in the classroom during class for nonacademic reasons or for work on other coursework. Nonacademic use includes emailing, texting, social networking, playing games, i</w:t>
-      </w:r>
-      <w:r>
-        <w:t>nstant messaging, and use of the Internet. Work on other coursework may include, but is not limited to, use of the Internet, writing papers, using statistical software, analyzing data, and working on quizzes or exams. The nonacademic use of cell phones dur</w:t>
-      </w:r>
-      <w:r>
-        <w:t>ing class time is prohibited, and they should be set on silent before class begins. In the case of an emergency, please step out of the room to take the call. The instructor has the right to hold students accountable for meeting these expectations, and fai</w:t>
-      </w:r>
-      <w:r>
-        <w:t>lure to do so may result in a loss of participation or attendance points, a loss of the privilege of device use in the classroom, or being asked to leave the classroom.</w:t>
+        <w:t xml:space="preserve">The Brown School recognizes the individual student’s choice in observing religious holidays that occur during periods when classes are scheduled. Students are encouraged to arrange with their instructors to make up work missed </w:t>
+      </w:r>
+      <w:proofErr w:type="gramStart"/>
+      <w:r>
+        <w:t>as a result of</w:t>
+      </w:r>
+      <w:proofErr w:type="gramEnd"/>
+      <w:r>
+        <w:t xml:space="preserve"> religious observance, and instructors are asked to make every reasonable effort to accommodate such requests.</w:t>
+      </w:r>
+    </w:p>
+    <w:p>
+      <w:pPr>
+        <w:pStyle w:val="Heading3"/>
+      </w:pPr>
+      <w:bookmarkStart w:id="30" w:name="iv.-washington-university-academic-suppo"/>
+      <w:bookmarkEnd w:id="30"/>
+      <w:r>
+        <w:t>IV. WASHINGTON UNIVERSITY ACADEMIC SUPPORT POLICIES</w:t>
       </w:r>
     </w:p>
     <w:p>
       <w:pPr>
         <w:pStyle w:val="Heading4"/>
       </w:pPr>
-      <w:bookmarkStart w:id="30" w:name="religious-holidays"/>
-      <w:bookmarkEnd w:id="30"/>
-      <w:r>
-        <w:t>Religious Holidays</w:t>
+      <w:bookmarkStart w:id="31" w:name="accommodations-based-upon-sexual-assault"/>
+      <w:bookmarkEnd w:id="31"/>
+      <w:r>
+        <w:t>Accommodations based upon sexual assault</w:t>
       </w:r>
     </w:p>
     <w:p>
@@ -629,47 +624,7 @@
         <w:pStyle w:val="FirstParagraph"/>
       </w:pPr>
       <w:r>
-        <w:t>The Brown School recognizes the individual student’s choice in obser</w:t>
-      </w:r>
-      <w:r>
-        <w:t>ving religious holidays that occur during periods when classes are scheduled. Students are encouraged to arrange with their instructors to make up work missed as a result of religious observance, and instructors are asked to make every reasonable effort to</w:t>
-      </w:r>
-      <w:r>
-        <w:t xml:space="preserve"> accommodate such requests.</w:t>
-      </w:r>
-    </w:p>
-    <w:p>
-      <w:pPr>
-        <w:pStyle w:val="Heading3"/>
-      </w:pPr>
-      <w:bookmarkStart w:id="31" w:name="iv.-washington-university-academic-suppo"/>
-      <w:bookmarkEnd w:id="31"/>
-      <w:r>
-        <w:t>IV. WASHINGTON UNIVERSITY ACADEMIC SUPPORT POLICIES</w:t>
-      </w:r>
-    </w:p>
-    <w:p>
-      <w:pPr>
-        <w:pStyle w:val="Heading4"/>
-      </w:pPr>
-      <w:bookmarkStart w:id="32" w:name="accommodations-based-upon-sexual-assault"/>
-      <w:bookmarkEnd w:id="32"/>
-      <w:r>
-        <w:t>Accommodations based upon sexual assault</w:t>
-      </w:r>
-    </w:p>
-    <w:p>
-      <w:pPr>
-        <w:pStyle w:val="FirstParagraph"/>
-      </w:pPr>
-      <w:r>
-        <w:t xml:space="preserve">The University is committed to offering reasonable academic accommodations to students who are victims of sexual assault. Students are </w:t>
-      </w:r>
-      <w:r>
-        <w:t>eligible for accommodation regardless of whether they seek criminal or disciplinary action. Depending on the specific nature of the allegation, such measures may include but are not limited to implementation of a no-contact order, course/classroom assignme</w:t>
-      </w:r>
-      <w:r>
-        <w:t>nt changes, and other academic support services and accommodations. If you need to request such accommodations, please direct your request to Kim Webb (</w:t>
+        <w:t>The University is committed to offering reasonable academic accommodations to students who are victims of sexual assault. Students are eligible for accommodation regardless of whether they seek criminal or disciplinary action. Depending on the specific nature of the allegation, such measures may include but are not limited to implementation of a no-contact order, course/classroom assignment changes, and other academic support services and accommodations. If you need to request such accommodations, please direct your request to Kim Webb (</w:t>
       </w:r>
       <w:hyperlink r:id="rId14">
         <w:r>
@@ -680,13 +635,7 @@
         </w:r>
       </w:hyperlink>
       <w:r>
-        <w:t>), Director of the Relationship and Sexua</w:t>
-      </w:r>
-      <w:r>
-        <w:t>l Violence Prevention Center. Ms. Webb is a confidential resource; however, requests for accommodations will be shared with the appropriate University administration and faculty. The University will maintain as confidential any accommodations or protective</w:t>
-      </w:r>
-      <w:r>
-        <w:t xml:space="preserve"> measures provided to an individual student so long as it does not impair the ability to provide such measures.</w:t>
+        <w:t>), Director of the Relationship and Sexual Violence Prevention Center. Ms. Webb is a confidential resource; however, requests for accommodations will be shared with the appropriate University administration and faculty. The University will maintain as confidential any accommodations or protective measures provided to an individual student so long as it does not impair the ability to provide such measures.</w:t>
       </w:r>
     </w:p>
     <w:p>
@@ -694,13 +643,7 @@
         <w:pStyle w:val="BodyText"/>
       </w:pPr>
       <w:r>
-        <w:t xml:space="preserve">If a student comes to me to discuss or disclose an instance of sexual assault, sex discrimination, sexual harassment, dating violence, domestic </w:t>
-      </w:r>
-      <w:r>
-        <w:t xml:space="preserve">violence or stalking, or if I otherwise observe or become aware of such an allegation, I will keep the information as private as I can, but as a faculty member of Washington University, I am required to immediately report it to my Department Chair or Dean </w:t>
-      </w:r>
-      <w:r>
-        <w:t xml:space="preserve">or directly to Ms. Jessica Kennedy, the University’s Title IX Coordinator. If you would like to speak with the Title IX Coordinator directly, Ms. Kennedy can be reached at (314) 935-3118, </w:t>
+        <w:t xml:space="preserve">If a student comes to me to discuss or disclose an instance of sexual assault, sex discrimination, sexual harassment, dating violence, domestic violence or stalking, or if I otherwise observe or become aware of such an allegation, I will keep the information as private as I can, but as a faculty member of Washington University, I am required to immediately report it to my Department Chair or Dean or directly to Ms. Jessica Kennedy, the University’s Title IX Coordinator. If you would like to speak with the Title IX Coordinator directly, Ms. Kennedy can be reached at (314) 935-3118, </w:t>
       </w:r>
       <w:hyperlink r:id="rId15">
         <w:r>
@@ -711,25 +654,35 @@
         </w:r>
       </w:hyperlink>
       <w:r>
-        <w:t>, o</w:t>
-      </w:r>
-      <w:r>
-        <w:t xml:space="preserve">r by visiting her office in Umrath Hall. Additionally, you can report incidents or complaints to Tamara King, Associate Dean for </w:t>
+        <w:t xml:space="preserve">, or by visiting her office in </w:t>
+      </w:r>
+      <w:proofErr w:type="spellStart"/>
+      <w:r>
+        <w:t>Umrath</w:t>
+      </w:r>
+      <w:proofErr w:type="spellEnd"/>
+      <w:r>
+        <w:t xml:space="preserve"> Hall. Additionally, you can report incidents or complaints to Tamara King, Associate Dean for </w:t>
       </w:r>
       <w:r>
         <w:lastRenderedPageBreak/>
-        <w:t>Students and Director of Student Conduct, or by contacting WUPD at (314) 935-5555 or your local law enforcement agency. You can</w:t>
-      </w:r>
-      <w:r>
-        <w:t xml:space="preserve"> also speak confidentially and learn more about available resources at the Relationship and Sexual Violence Prevention Center by calling (314) 935-8761 or visiting the 4th floor of Seigle Hall.</w:t>
+        <w:t xml:space="preserve">Students and Director of Student Conduct, or by contacting WUPD at (314) 935-5555 or your local law enforcement agency. You can also speak confidentially and learn more about available resources at the Relationship and Sexual Violence Prevention Center by calling (314) 935-8761 or visiting the 4th floor of </w:t>
+      </w:r>
+      <w:proofErr w:type="spellStart"/>
+      <w:r>
+        <w:t>Seigle</w:t>
+      </w:r>
+      <w:proofErr w:type="spellEnd"/>
+      <w:r>
+        <w:t xml:space="preserve"> Hall.</w:t>
       </w:r>
     </w:p>
     <w:p>
       <w:pPr>
         <w:pStyle w:val="Heading4"/>
       </w:pPr>
-      <w:bookmarkStart w:id="33" w:name="bias-reporting"/>
-      <w:bookmarkEnd w:id="33"/>
+      <w:bookmarkStart w:id="32" w:name="bias-reporting"/>
+      <w:bookmarkEnd w:id="32"/>
       <w:r>
         <w:t>Bias Reporting</w:t>
       </w:r>
@@ -739,10 +692,7 @@
         <w:pStyle w:val="FirstParagraph"/>
       </w:pPr>
       <w:r>
-        <w:t>The University has a process through which stud</w:t>
-      </w:r>
-      <w:r>
-        <w:t xml:space="preserve">ents, faculty, staff and community members who have experienced or witnessed incidents of bias, prejudice or discrimination against a student can report their experiences to the University’s Bias Report and Support System (BRSS) team. See: </w:t>
+        <w:t xml:space="preserve">The University has a process through which students, faculty, staff and community members who have experienced or witnessed incidents of bias, prejudice or discrimination against a student can report their experiences to the University’s Bias Report and Support System (BRSS) team. See: </w:t>
       </w:r>
       <w:hyperlink r:id="rId16">
         <w:r>
@@ -757,8 +707,8 @@
       <w:pPr>
         <w:pStyle w:val="Heading4"/>
       </w:pPr>
-      <w:bookmarkStart w:id="34" w:name="mental-health"/>
-      <w:bookmarkEnd w:id="34"/>
+      <w:bookmarkStart w:id="33" w:name="mental-health"/>
+      <w:bookmarkEnd w:id="33"/>
       <w:r>
         <w:t>Mental Health</w:t>
       </w:r>
@@ -768,18 +718,23 @@
         <w:pStyle w:val="FirstParagraph"/>
       </w:pPr>
       <w:r>
-        <w:t>Mental Health Services’ professional staff members work with students to resolve personal and interpersonal difficulties, many of which can affect the academic experience. These include conflicts with or worry</w:t>
-      </w:r>
-      <w:r>
-        <w:t xml:space="preserve"> about friends or family, concerns about eating or drinking patterns, and feelings of anxiety and depression. See: </w:t>
+        <w:t xml:space="preserve">Mental Health Services’ professional staff members work with students to resolve personal and interpersonal difficulties, many of which can affect the academic experience. These include conflicts with or worry about friends or family, concerns about eating or drinking patterns, and feelings of anxiety and depression. See: </w:t>
       </w:r>
       <w:hyperlink r:id="rId17">
         <w:r>
           <w:rPr>
             <w:rStyle w:val="Hyperlink"/>
           </w:rPr>
-          <w:t>shs.wustl.edu/MentalHealth</w:t>
+          <w:t>shs.wustl.edu/</w:t>
         </w:r>
+        <w:proofErr w:type="spellStart"/>
+        <w:r>
+          <w:rPr>
+            <w:rStyle w:val="Hyperlink"/>
+          </w:rPr>
+          <w:t>MentalHealth</w:t>
+        </w:r>
+        <w:proofErr w:type="spellEnd"/>
       </w:hyperlink>
       <w:r>
         <w:t>.</w:t>
@@ -789,8 +744,8 @@
       <w:pPr>
         <w:pStyle w:val="Heading4"/>
       </w:pPr>
-      <w:bookmarkStart w:id="35" w:name="additional-issues-or-concerns"/>
-      <w:bookmarkEnd w:id="35"/>
+      <w:bookmarkStart w:id="34" w:name="additional-issues-or-concerns"/>
+      <w:bookmarkEnd w:id="34"/>
       <w:r>
         <w:t>Additional Issues or Concerns</w:t>
       </w:r>
@@ -800,10 +755,23 @@
         <w:pStyle w:val="FirstParagraph"/>
       </w:pPr>
       <w:r>
-        <w:t xml:space="preserve">If you feel that you need additional </w:t>
-      </w:r>
-      <w:r>
-        <w:t xml:space="preserve">supports in order to be successful in your time at Brown, beyond the mentioned accommodations, please contact Essie Rochman, Director of Student Affairs at </w:t>
+        <w:t xml:space="preserve">If you feel that you need additional supports </w:t>
+      </w:r>
+      <w:proofErr w:type="gramStart"/>
+      <w:r>
+        <w:t>in order to</w:t>
+      </w:r>
+      <w:proofErr w:type="gramEnd"/>
+      <w:r>
+        <w:t xml:space="preserve"> be successful in your time at Brown, beyond the mentioned accommodations, please contact Essie </w:t>
+      </w:r>
+      <w:proofErr w:type="spellStart"/>
+      <w:r>
+        <w:t>Rochman</w:t>
+      </w:r>
+      <w:proofErr w:type="spellEnd"/>
+      <w:r>
+        <w:t xml:space="preserve">, Director of Student Affairs at </w:t>
       </w:r>
       <w:hyperlink r:id="rId18">
         <w:r>
@@ -814,18 +782,15 @@
         </w:r>
       </w:hyperlink>
       <w:r>
-        <w:t xml:space="preserve">. She can assist you in navigating a </w:t>
-      </w:r>
-      <w:r>
-        <w:t>myriad of concerns. Her office in Brown Hall, room 320.</w:t>
+        <w:t>. She can assist you in navigating a myriad of concerns. Her office in Brown Hall, room 320.</w:t>
       </w:r>
     </w:p>
     <w:p>
       <w:pPr>
         <w:pStyle w:val="Heading3"/>
       </w:pPr>
-      <w:bookmarkStart w:id="36" w:name="vi.-readings"/>
-      <w:bookmarkEnd w:id="36"/>
+      <w:bookmarkStart w:id="35" w:name="vi.-readings"/>
+      <w:bookmarkEnd w:id="35"/>
       <w:r>
         <w:t>VI. READINGS</w:t>
       </w:r>
@@ -835,13 +800,55 @@
         <w:pStyle w:val="FirstParagraph"/>
       </w:pPr>
       <w:r>
-        <w:t>There are 3 books used in this course. The first two (Fischetti, Dalgaard) are available for free electronically through the Wash U library system. The Fischetti book has 8 WUSTL licenses</w:t>
-      </w:r>
-      <w:r>
-        <w:t xml:space="preserve"> so 8 people can have the electronic copy of this book open at any given time. The Dalgaard has unlimited user access. While unlikely, there is a small risk that more than 8 students might try to access the Fischetti book at the same time, so if you want t</w:t>
-      </w:r>
-      <w:r>
-        <w:t>o ensure you always have access to this text, you may wish to buy a hard copy. Multiple copies of the book club book (Salsburg) will be available on reserve in the Brown School library.</w:t>
+        <w:t>There are 3 books used in this course. The first two (</w:t>
+      </w:r>
+      <w:proofErr w:type="spellStart"/>
+      <w:r>
+        <w:t>Fischetti</w:t>
+      </w:r>
+      <w:proofErr w:type="spellEnd"/>
+      <w:r>
+        <w:t xml:space="preserve">, </w:t>
+      </w:r>
+      <w:proofErr w:type="spellStart"/>
+      <w:r>
+        <w:t>Dalgaard</w:t>
+      </w:r>
+      <w:proofErr w:type="spellEnd"/>
+      <w:r>
+        <w:t xml:space="preserve">) are available for free electronically through the Wash U library system. The </w:t>
+      </w:r>
+      <w:proofErr w:type="spellStart"/>
+      <w:r>
+        <w:t>Fischetti</w:t>
+      </w:r>
+      <w:proofErr w:type="spellEnd"/>
+      <w:r>
+        <w:t xml:space="preserve"> book has 8 WUSTL licenses so 8 people can have the electronic copy of this book open at any given time. The </w:t>
+      </w:r>
+      <w:proofErr w:type="spellStart"/>
+      <w:r>
+        <w:t>Dalgaard</w:t>
+      </w:r>
+      <w:proofErr w:type="spellEnd"/>
+      <w:r>
+        <w:t xml:space="preserve"> has unlimited user access. While unlikely, there is a small risk that more than 8 students might try to access the </w:t>
+      </w:r>
+      <w:proofErr w:type="spellStart"/>
+      <w:r>
+        <w:t>Fischetti</w:t>
+      </w:r>
+      <w:proofErr w:type="spellEnd"/>
+      <w:r>
+        <w:t xml:space="preserve"> book at the same time, so if you want to ensure you always have access to this text, you may wish to buy a hard copy. Multiple copies of the book club book (</w:t>
+      </w:r>
+      <w:proofErr w:type="spellStart"/>
+      <w:r>
+        <w:t>Salsburg</w:t>
+      </w:r>
+      <w:proofErr w:type="spellEnd"/>
+      <w:r>
+        <w:t>) will be available on reserve in the Brown School library.</w:t>
       </w:r>
     </w:p>
     <w:p>
@@ -851,8 +858,21 @@
           <w:numId w:val="5"/>
         </w:numPr>
       </w:pPr>
-      <w:r>
-        <w:t>Fischetti, Tony. 2018. Data Analysis with R - Second Edition. Packt Publishing.</w:t>
+      <w:proofErr w:type="spellStart"/>
+      <w:r>
+        <w:t>Fischetti</w:t>
+      </w:r>
+      <w:proofErr w:type="spellEnd"/>
+      <w:r>
+        <w:t xml:space="preserve">, Tony. 2018. Data Analysis with R - Second Edition. </w:t>
+      </w:r>
+      <w:proofErr w:type="spellStart"/>
+      <w:r>
+        <w:t>Packt</w:t>
+      </w:r>
+      <w:proofErr w:type="spellEnd"/>
+      <w:r>
+        <w:t xml:space="preserve"> Publishing.</w:t>
       </w:r>
     </w:p>
     <w:p>
@@ -862,8 +882,13 @@
           <w:numId w:val="5"/>
         </w:numPr>
       </w:pPr>
-      <w:r>
-        <w:t>Dalgaard, Peter. 2008. Introductory Statistics with R. Springer.</w:t>
+      <w:proofErr w:type="spellStart"/>
+      <w:r>
+        <w:t>Dalgaard</w:t>
+      </w:r>
+      <w:proofErr w:type="spellEnd"/>
+      <w:r>
+        <w:t>, Peter. 2008. Introductory Statistics with R. Springer.</w:t>
       </w:r>
     </w:p>
     <w:p>
@@ -873,19 +898,21 @@
           <w:numId w:val="5"/>
         </w:numPr>
       </w:pPr>
-      <w:r>
-        <w:t>Salsburg, David. 2002. The Lady Tasting Tea: How Statistics Revolutionized Science in the Twentieth Century. Ho</w:t>
-      </w:r>
-      <w:r>
-        <w:t>lt Paperbacks.</w:t>
+      <w:proofErr w:type="spellStart"/>
+      <w:r>
+        <w:t>Salsburg</w:t>
+      </w:r>
+      <w:proofErr w:type="spellEnd"/>
+      <w:r>
+        <w:t>, David. 2002. The Lady Tasting Tea: How Statistics Revolutionized Science in the Twentieth Century. Holt Paperbacks.</w:t>
       </w:r>
     </w:p>
     <w:p>
       <w:pPr>
         <w:pStyle w:val="Heading3"/>
       </w:pPr>
-      <w:bookmarkStart w:id="37" w:name="vii.-organization-of-course"/>
-      <w:bookmarkEnd w:id="37"/>
+      <w:bookmarkStart w:id="36" w:name="vii.-organization-of-course"/>
+      <w:bookmarkEnd w:id="36"/>
       <w:r>
         <w:t>VII. ORGANIZATION OF COURSE</w:t>
       </w:r>
@@ -895,17 +922,11 @@
         <w:pStyle w:val="FirstParagraph"/>
       </w:pPr>
       <w:r>
-        <w:t xml:space="preserve">Most in-class meetings will consist of a peer-review activity, a hands-on activity, a tutorial/demo in R, and time to work on the weekly challenge. On other weeks we will have a course book club, a course review, </w:t>
-      </w:r>
-      <w:r>
-        <w:t xml:space="preserve">and a final exam. The course work is designed to introduce you to </w:t>
+        <w:t xml:space="preserve">Most in-class meetings will consist of a peer-review activity, a hands-on activity, a tutorial/demo in R, and time to work on the weekly challenge. On other weeks we will have a course book club, a course review, and a final exam. The course work is designed to introduce you to </w:t>
       </w:r>
       <w:r>
         <w:lastRenderedPageBreak/>
-        <w:t>statistical approaches common in the social sciences. Most weeks you will have time to start the weekly challenge in class. In addition to the hours you spend in class each week, expect to s</w:t>
-      </w:r>
-      <w:r>
-        <w:t>pend 3-5 hours each week reading, reviewing course materials, and working on challenges.</w:t>
+        <w:t>statistical approaches common in the social sciences. Most weeks you will have time to start the weekly challenge in class. In addition to the hours you spend in class each week, expect to spend 3-5 hours each week reading, reviewing course materials, and working on challenges.</w:t>
       </w:r>
     </w:p>
     <w:p>
@@ -913,10 +934,7 @@
         <w:pStyle w:val="BodyText"/>
       </w:pPr>
       <w:r>
-        <w:t>If you are working on coursework outside of class time and your books and other materials do not contain enough information for you to complete the work, there are mul</w:t>
-      </w:r>
-      <w:r>
-        <w:t>tiple options for you to get help:</w:t>
+        <w:t>If you are working on coursework outside of class time and your books and other materials do not contain enough information for you to complete the work, there are multiple options for you to get help:</w:t>
       </w:r>
     </w:p>
     <w:p>
@@ -927,7 +945,15 @@
         </w:numPr>
       </w:pPr>
       <w:r>
-        <w:t>Check the UCLA statistics website, youtube, and other online resources</w:t>
+        <w:t xml:space="preserve">Check the UCLA statistics website, </w:t>
+      </w:r>
+      <w:proofErr w:type="spellStart"/>
+      <w:r>
+        <w:t>youtube</w:t>
+      </w:r>
+      <w:proofErr w:type="spellEnd"/>
+      <w:r>
+        <w:t>, and other online resources</w:t>
       </w:r>
     </w:p>
     <w:p>
@@ -986,13 +1012,28 @@
       <w:pPr>
         <w:pStyle w:val="Heading3"/>
       </w:pPr>
-      <w:bookmarkStart w:id="38" w:name="viii.-role-of-faculty-and-student"/>
+      <w:bookmarkStart w:id="37" w:name="viii.-role-of-faculty-and-student"/>
+      <w:bookmarkEnd w:id="37"/>
+      <w:r>
+        <w:t>VIII. ROLE OF FACULTY AND STUDENT</w:t>
+      </w:r>
+    </w:p>
+    <w:p>
+      <w:pPr>
+        <w:pStyle w:val="FirstParagraph"/>
+      </w:pPr>
+      <w:r>
+        <w:t>The instructor will facilitate the student’s learning experience through demonstrations, activities, exercises, exams, and outside consultation with students. The instructor will provide timely feedback on student performance. Students are expected to attend class on time and be prepared; complete all required readings and assignments in a timely manner; and participate actively in class. If any student has problems with attendance, meeting deadlines, or completing work on/by a given date, it is important that these difficulties be discussed promptly with the instructor.</w:t>
+      </w:r>
+    </w:p>
+    <w:p>
+      <w:pPr>
+        <w:pStyle w:val="Heading3"/>
+      </w:pPr>
+      <w:bookmarkStart w:id="38" w:name="ix.-course-outline-and-grading"/>
       <w:bookmarkEnd w:id="38"/>
       <w:r>
-        <w:t>VIII. ROLE O</w:t>
-      </w:r>
-      <w:r>
-        <w:t>F FACULTY AND STUDENT</w:t>
+        <w:t>IX. COURSE OUTLINE AND GRADING</w:t>
       </w:r>
     </w:p>
     <w:p>
@@ -1000,45 +1041,23 @@
         <w:pStyle w:val="FirstParagraph"/>
       </w:pPr>
       <w:r>
-        <w:t>The instructor will facilitate the student’s learning experience through demonstrations, activities, exercises, exams, and outside consultation with students. The instructor will provide timely feedback on student performance. Student</w:t>
-      </w:r>
-      <w:r>
-        <w:t>s are expected to attend class on time and be prepared; complete all required readings and assignments in a timely manner; and participate actively in class. If any student has problems with attendance, meeting deadlines, or completing work on/by a given d</w:t>
-      </w:r>
-      <w:r>
-        <w:t>ate, it is important that these difficulties be discussed promptly with the instructor.</w:t>
-      </w:r>
-    </w:p>
-    <w:p>
-      <w:pPr>
-        <w:pStyle w:val="Heading3"/>
-      </w:pPr>
-      <w:bookmarkStart w:id="39" w:name="ix.-course-outline-and-grading"/>
+        <w:t xml:space="preserve">During the course you will earn points by completing peer reviews, individual challenges, book club, an individual project, and a final exam. Five percent of your grade is also based on professionalism which includes overall professionalism and participation in the group work for book club. Your book club teammates and TA will be consulted in the calculation of the professionalism grade. At the end of the course, the percent you have earned will translate into a letter grade. Note that your final score is not rounded up, so you </w:t>
+      </w:r>
+      <w:proofErr w:type="gramStart"/>
+      <w:r>
+        <w:t>have to</w:t>
+      </w:r>
+      <w:proofErr w:type="gramEnd"/>
+      <w:r>
+        <w:t xml:space="preserve"> reach at least the percentage shown to earn the grade.</w:t>
+      </w:r>
+    </w:p>
+    <w:p>
+      <w:pPr>
+        <w:pStyle w:val="Heading4"/>
+      </w:pPr>
+      <w:bookmarkStart w:id="39" w:name="a-typical-day"/>
       <w:bookmarkEnd w:id="39"/>
-      <w:r>
-        <w:t>IX. COURSE OUTLINE AND GRADING</w:t>
-      </w:r>
-    </w:p>
-    <w:p>
-      <w:pPr>
-        <w:pStyle w:val="FirstParagraph"/>
-      </w:pPr>
-      <w:r>
-        <w:t>During the course you will earn points by completing peer reviews, individual challenges, book club, an individual project, and a final e</w:t>
-      </w:r>
-      <w:r>
-        <w:t>xam. Five percent of your grade is also based on professionalism which includes overall professionalism and participation in the group work for book club. Your book club teammates and TA will be consulted in the calculation of the professionalism grade. At</w:t>
-      </w:r>
-      <w:r>
-        <w:t xml:space="preserve"> the end of the course, the percent you have earned will translate into a letter grade. Note that your final score is not rounded up, so you have to reach at least the percentage shown to earn the grade.</w:t>
-      </w:r>
-    </w:p>
-    <w:p>
-      <w:pPr>
-        <w:pStyle w:val="Heading4"/>
-      </w:pPr>
-      <w:bookmarkStart w:id="40" w:name="a-typical-day"/>
-      <w:bookmarkEnd w:id="40"/>
       <w:r>
         <w:t>A typical day:</w:t>
       </w:r>
@@ -1062,10 +1081,7 @@
         </w:numPr>
       </w:pPr>
       <w:r>
-        <w:t xml:space="preserve">Hands-on </w:t>
-      </w:r>
-      <w:r>
-        <w:t>warm-up activity (20-40 minutes)</w:t>
+        <w:t>Hands-on warm-up activity (20-40 minutes)</w:t>
       </w:r>
     </w:p>
     <w:p>
@@ -1094,8 +1110,8 @@
       <w:pPr>
         <w:pStyle w:val="Heading4"/>
       </w:pPr>
-      <w:bookmarkStart w:id="41" w:name="weighting"/>
-      <w:bookmarkEnd w:id="41"/>
+      <w:bookmarkStart w:id="40" w:name="weighting"/>
+      <w:bookmarkEnd w:id="40"/>
       <w:r>
         <w:lastRenderedPageBreak/>
         <w:t>Weighting:</w:t>
@@ -1105,85 +1121,82 @@
       <w:pPr>
         <w:pStyle w:val="Heading6"/>
       </w:pPr>
-      <w:bookmarkStart w:id="42" w:name="peer-reviews-1-per-review-session-which-"/>
+      <w:bookmarkStart w:id="41" w:name="peer-reviews-1-per-review-session-which-"/>
+      <w:bookmarkEnd w:id="41"/>
+      <w:r>
+        <w:t>* 9% peer reviews (1% per review session which may include reviewing 1 or 2 classmates)</w:t>
+      </w:r>
+    </w:p>
+    <w:p>
+      <w:pPr>
+        <w:pStyle w:val="Heading6"/>
+      </w:pPr>
+      <w:bookmarkStart w:id="42" w:name="datacamp-2-per-completed-weekly-chapters"/>
       <w:bookmarkEnd w:id="42"/>
       <w:r>
-        <w:t>* 9% peer reviews (1% per review session which may include reviewing 1 or 2 classmates)</w:t>
-      </w:r>
-    </w:p>
-    <w:p>
-      <w:pPr>
-        <w:pStyle w:val="Heading6"/>
-      </w:pPr>
-      <w:bookmarkStart w:id="43" w:name="datacamp-2-per-completed-weekly-chapters"/>
+        <w:t>* 6% DataCamp (2% per completed weekly chapter(s) at 50% or more correct)</w:t>
+      </w:r>
+    </w:p>
+    <w:p>
+      <w:pPr>
+        <w:pStyle w:val="Heading6"/>
+      </w:pPr>
+      <w:bookmarkStart w:id="43" w:name="challenges-3-per-challenge"/>
       <w:bookmarkEnd w:id="43"/>
       <w:r>
-        <w:t>* 6% DataCamp (2% per completed</w:t>
-      </w:r>
-      <w:r>
-        <w:t xml:space="preserve"> weekly chapter(s) at 50% or more correct)</w:t>
-      </w:r>
-    </w:p>
-    <w:p>
-      <w:pPr>
-        <w:pStyle w:val="Heading6"/>
-      </w:pPr>
-      <w:bookmarkStart w:id="44" w:name="challenges-3-per-challenge"/>
+        <w:t>* 30% challenges (3% per challenge)</w:t>
+      </w:r>
+    </w:p>
+    <w:p>
+      <w:pPr>
+        <w:pStyle w:val="Heading6"/>
+      </w:pPr>
+      <w:bookmarkStart w:id="44" w:name="section"/>
       <w:bookmarkEnd w:id="44"/>
-      <w:r>
-        <w:t>* 30% challenges (3% per challenge)</w:t>
-      </w:r>
-    </w:p>
-    <w:p>
-      <w:pPr>
-        <w:pStyle w:val="Heading6"/>
-      </w:pPr>
-      <w:bookmarkStart w:id="45" w:name="section"/>
+    </w:p>
+    <w:p>
+      <w:pPr>
+        <w:pStyle w:val="Heading6"/>
+      </w:pPr>
+      <w:bookmarkStart w:id="45" w:name="book-club"/>
       <w:bookmarkEnd w:id="45"/>
-    </w:p>
-    <w:p>
-      <w:pPr>
-        <w:pStyle w:val="Heading6"/>
-      </w:pPr>
-      <w:bookmarkStart w:id="46" w:name="book-club"/>
+      <w:r>
+        <w:t>* 10% book club</w:t>
+      </w:r>
+    </w:p>
+    <w:p>
+      <w:pPr>
+        <w:pStyle w:val="Heading6"/>
+      </w:pPr>
+      <w:bookmarkStart w:id="46" w:name="statistics-in-the-wild"/>
       <w:bookmarkEnd w:id="46"/>
       <w:r>
-        <w:t>* 10% book club</w:t>
-      </w:r>
-    </w:p>
-    <w:p>
-      <w:pPr>
-        <w:pStyle w:val="Heading6"/>
-      </w:pPr>
-      <w:bookmarkStart w:id="47" w:name="statistics-in-the-wild"/>
+        <w:t>* 10% statistics in the wild</w:t>
+      </w:r>
+    </w:p>
+    <w:p>
+      <w:pPr>
+        <w:pStyle w:val="Heading6"/>
+      </w:pPr>
+      <w:bookmarkStart w:id="47" w:name="section-1"/>
       <w:bookmarkEnd w:id="47"/>
-      <w:r>
-        <w:t>* 10% statistics in the wild</w:t>
-      </w:r>
-    </w:p>
-    <w:p>
-      <w:pPr>
-        <w:pStyle w:val="Heading6"/>
-      </w:pPr>
-      <w:bookmarkStart w:id="48" w:name="section-1"/>
+    </w:p>
+    <w:p>
+      <w:pPr>
+        <w:pStyle w:val="Heading6"/>
+      </w:pPr>
+      <w:bookmarkStart w:id="48" w:name="professionalism"/>
       <w:bookmarkEnd w:id="48"/>
-    </w:p>
-    <w:p>
-      <w:pPr>
-        <w:pStyle w:val="Heading6"/>
-      </w:pPr>
-      <w:bookmarkStart w:id="49" w:name="professionalism"/>
+      <w:r>
+        <w:t>* 5% professionalism</w:t>
+      </w:r>
+    </w:p>
+    <w:p>
+      <w:pPr>
+        <w:pStyle w:val="Heading6"/>
+      </w:pPr>
+      <w:bookmarkStart w:id="49" w:name="final-exam-up-to-39-depending-on-missing"/>
       <w:bookmarkEnd w:id="49"/>
-      <w:r>
-        <w:t>* 5% professionalism</w:t>
-      </w:r>
-    </w:p>
-    <w:p>
-      <w:pPr>
-        <w:pStyle w:val="Heading6"/>
-      </w:pPr>
-      <w:bookmarkStart w:id="50" w:name="final-exam-up-to-39-depending-on-missing"/>
-      <w:bookmarkEnd w:id="50"/>
       <w:r>
         <w:t>* 30%* final exam (*up to 39% depending on missing/late work, see below)</w:t>
       </w:r>
@@ -1222,13 +1235,7 @@
         <w:t>added to the weight of your final exam</w:t>
       </w:r>
       <w:r>
-        <w:t xml:space="preserve">. For example, </w:t>
-      </w:r>
-      <w:r>
-        <w:t>if you are late submitting a challenge and it is worth 3% of your grade, the final exam will be re-weighted to be 33% of your total grade. This is true for the first 3 things you do not submit on time. After three items are late or missing, additional late</w:t>
-      </w:r>
-      <w:r>
-        <w:t xml:space="preserve"> or missing items will receive no credit. </w:t>
+        <w:t xml:space="preserve">. For example, if you are late submitting a challenge and it is worth 3% of your grade, the final exam will be re-weighted to be 33% of your total grade. This is true for the first 3 things you do not submit on time. After three items are late or missing, additional late or missing items will receive no credit. </w:t>
       </w:r>
       <w:r>
         <w:rPr>
@@ -1245,16 +1252,32 @@
         <w:rPr>
           <w:i/>
         </w:rPr>
-        <w:t>What happens if I have to miss book club?</w:t>
-      </w:r>
-      <w:r>
-        <w:t xml:space="preserve"> You will still be reviewed by your team for yo</w:t>
-      </w:r>
-      <w:r>
-        <w:t>ur participation in planning for book club night and that will influence your professionalism score for the course. In lieu of your actual attendance at book club, you have the option to take a score of zero or to submit a 3-5 page paper discussing the top</w:t>
-      </w:r>
-      <w:r>
-        <w:t>ics from the book club night. This paper is due by the final course meeting on Dec 17.</w:t>
+        <w:t xml:space="preserve">What happens if I </w:t>
+      </w:r>
+      <w:proofErr w:type="gramStart"/>
+      <w:r>
+        <w:rPr>
+          <w:i/>
+        </w:rPr>
+        <w:t>have to</w:t>
+      </w:r>
+      <w:proofErr w:type="gramEnd"/>
+      <w:r>
+        <w:rPr>
+          <w:i/>
+        </w:rPr>
+        <w:t xml:space="preserve"> miss book club?</w:t>
+      </w:r>
+      <w:r>
+        <w:t xml:space="preserve"> You will still be reviewed by your team for your participation in planning for book club night and that will influence your professionalism score for the course. In lieu of your actual attendance at book club, you have the option to take a score of zero or to submit a </w:t>
+      </w:r>
+      <w:proofErr w:type="gramStart"/>
+      <w:r>
+        <w:t>3-5 page</w:t>
+      </w:r>
+      <w:proofErr w:type="gramEnd"/>
+      <w:r>
+        <w:t xml:space="preserve"> paper discussing the topics from the book club night. This paper is due by the final course meeting on Dec 17.</w:t>
       </w:r>
     </w:p>
     <w:p>
@@ -1268,118 +1291,115 @@
         <w:t>What happens if my statistics in the wild is late?</w:t>
       </w:r>
       <w:r>
-        <w:t xml:space="preserve"> Your score will be 0. Start early so that even if you have difficult life event(s) late in the semester you still have</w:t>
-      </w:r>
-      <w:r>
-        <w:t xml:space="preserve"> something to submit!</w:t>
+        <w:t xml:space="preserve"> Your score will be 0. Start early so that even if you have difficult life event(s) late in the semester you still have something to submit!</w:t>
       </w:r>
     </w:p>
     <w:p>
       <w:pPr>
         <w:pStyle w:val="Heading5"/>
       </w:pPr>
-      <w:bookmarkStart w:id="51" w:name="the-highest-threshold-you-reach-will-be-"/>
+      <w:bookmarkStart w:id="50" w:name="the-highest-threshold-you-reach-will-be-"/>
+      <w:bookmarkEnd w:id="50"/>
+      <w:r>
+        <w:t>The highest threshold you reach will be your earned grade:</w:t>
+      </w:r>
+    </w:p>
+    <w:p>
+      <w:pPr>
+        <w:pStyle w:val="Heading6"/>
+      </w:pPr>
+      <w:bookmarkStart w:id="51" w:name="a"/>
       <w:bookmarkEnd w:id="51"/>
       <w:r>
-        <w:t>The highest threshold you reach will be your earned grade:</w:t>
-      </w:r>
-    </w:p>
-    <w:p>
-      <w:pPr>
-        <w:pStyle w:val="Heading6"/>
-      </w:pPr>
-      <w:bookmarkStart w:id="52" w:name="a"/>
+        <w:t>95% A</w:t>
+      </w:r>
+    </w:p>
+    <w:p>
+      <w:pPr>
+        <w:pStyle w:val="Heading6"/>
+      </w:pPr>
+      <w:bookmarkStart w:id="52" w:name="a-"/>
       <w:bookmarkEnd w:id="52"/>
       <w:r>
-        <w:t>95% A</w:t>
-      </w:r>
-    </w:p>
-    <w:p>
-      <w:pPr>
-        <w:pStyle w:val="Heading6"/>
-      </w:pPr>
-      <w:bookmarkStart w:id="53" w:name="a-"/>
+        <w:t>90% A-</w:t>
+      </w:r>
+    </w:p>
+    <w:p>
+      <w:pPr>
+        <w:pStyle w:val="Heading6"/>
+      </w:pPr>
+      <w:bookmarkStart w:id="53" w:name="b"/>
       <w:bookmarkEnd w:id="53"/>
       <w:r>
-        <w:t>90% A-</w:t>
-      </w:r>
-    </w:p>
-    <w:p>
-      <w:pPr>
-        <w:pStyle w:val="Heading6"/>
-      </w:pPr>
-      <w:bookmarkStart w:id="54" w:name="b"/>
+        <w:t>88% B+</w:t>
+      </w:r>
+    </w:p>
+    <w:p>
+      <w:pPr>
+        <w:pStyle w:val="Heading6"/>
+      </w:pPr>
+      <w:bookmarkStart w:id="54" w:name="b-1"/>
       <w:bookmarkEnd w:id="54"/>
       <w:r>
-        <w:t>88% B+</w:t>
-      </w:r>
-    </w:p>
-    <w:p>
-      <w:pPr>
-        <w:pStyle w:val="Heading6"/>
-      </w:pPr>
-      <w:bookmarkStart w:id="55" w:name="b-1"/>
+        <w:t>85% B</w:t>
+      </w:r>
+    </w:p>
+    <w:p>
+      <w:pPr>
+        <w:pStyle w:val="Heading6"/>
+      </w:pPr>
+      <w:bookmarkStart w:id="55" w:name="b-"/>
       <w:bookmarkEnd w:id="55"/>
       <w:r>
-        <w:t>85% B</w:t>
-      </w:r>
-    </w:p>
-    <w:p>
-      <w:pPr>
-        <w:pStyle w:val="Heading6"/>
-      </w:pPr>
-      <w:bookmarkStart w:id="56" w:name="b-"/>
+        <w:t>80% B-</w:t>
+      </w:r>
+    </w:p>
+    <w:p>
+      <w:pPr>
+        <w:pStyle w:val="Heading6"/>
+      </w:pPr>
+      <w:bookmarkStart w:id="56" w:name="c"/>
       <w:bookmarkEnd w:id="56"/>
       <w:r>
-        <w:t>80% B-</w:t>
-      </w:r>
-    </w:p>
-    <w:p>
-      <w:pPr>
-        <w:pStyle w:val="Heading6"/>
-      </w:pPr>
-      <w:bookmarkStart w:id="57" w:name="c"/>
+        <w:t>78% C+</w:t>
+      </w:r>
+    </w:p>
+    <w:p>
+      <w:pPr>
+        <w:pStyle w:val="Heading6"/>
+      </w:pPr>
+      <w:bookmarkStart w:id="57" w:name="c-1"/>
       <w:bookmarkEnd w:id="57"/>
       <w:r>
-        <w:t>78% C+</w:t>
-      </w:r>
-    </w:p>
-    <w:p>
-      <w:pPr>
-        <w:pStyle w:val="Heading6"/>
-      </w:pPr>
-      <w:bookmarkStart w:id="58" w:name="c-1"/>
+        <w:t>75% C</w:t>
+      </w:r>
+    </w:p>
+    <w:p>
+      <w:pPr>
+        <w:pStyle w:val="Heading6"/>
+      </w:pPr>
+      <w:bookmarkStart w:id="58" w:name="c-"/>
       <w:bookmarkEnd w:id="58"/>
       <w:r>
-        <w:t>75% C</w:t>
-      </w:r>
-    </w:p>
-    <w:p>
-      <w:pPr>
-        <w:pStyle w:val="Heading6"/>
-      </w:pPr>
-      <w:bookmarkStart w:id="59" w:name="c-"/>
+        <w:t>70% C-</w:t>
+      </w:r>
+    </w:p>
+    <w:p>
+      <w:pPr>
+        <w:pStyle w:val="Heading6"/>
+      </w:pPr>
+      <w:bookmarkStart w:id="59" w:name="f"/>
       <w:bookmarkEnd w:id="59"/>
       <w:r>
-        <w:t>70% C-</w:t>
-      </w:r>
-    </w:p>
-    <w:p>
-      <w:pPr>
-        <w:pStyle w:val="Heading6"/>
-      </w:pPr>
-      <w:bookmarkStart w:id="60" w:name="f"/>
+        <w:t>0% F</w:t>
+      </w:r>
+    </w:p>
+    <w:p>
+      <w:pPr>
+        <w:pStyle w:val="Heading4"/>
+      </w:pPr>
+      <w:bookmarkStart w:id="60" w:name="graded-components-of-the-course"/>
       <w:bookmarkEnd w:id="60"/>
-      <w:r>
-        <w:t>0% F</w:t>
-      </w:r>
-    </w:p>
-    <w:p>
-      <w:pPr>
-        <w:pStyle w:val="Heading4"/>
-      </w:pPr>
-      <w:bookmarkStart w:id="61" w:name="graded-components-of-the-course"/>
-      <w:bookmarkEnd w:id="61"/>
       <w:r>
         <w:t>Graded components of the course</w:t>
       </w:r>
@@ -1400,17 +1420,11 @@
         <w:pStyle w:val="BodyText"/>
       </w:pPr>
       <w:r>
-        <w:t>At the beginning of the class period on nine days of class each stud</w:t>
-      </w:r>
-      <w:r>
-        <w:t xml:space="preserve">ent will be assigned one or two peer-reviews to complete. During a peer review, you will have access to the assignment(s) </w:t>
+        <w:t xml:space="preserve">At the beginning of the class period on nine days of class each student will be assigned one or two peer-reviews to complete. During a peer review, you will have access to the assignment(s) </w:t>
       </w:r>
       <w:r>
         <w:lastRenderedPageBreak/>
-        <w:t>submitted by one or two of your classmates. You will run their code and provide feedback on its clarity and on whether it worked to an</w:t>
-      </w:r>
-      <w:r>
-        <w:t>swer the questions assigned.</w:t>
+        <w:t>submitted by one or two of your classmates. You will run their code and provide feedback on its clarity and on whether it worked to answer the questions assigned.</w:t>
       </w:r>
     </w:p>
     <w:p>
@@ -1464,10 +1478,7 @@
         <w:t>hacker</w:t>
       </w:r>
       <w:r>
-        <w:t xml:space="preserve"> version. The two ver</w:t>
-      </w:r>
-      <w:r>
-        <w:t xml:space="preserve">sions are worth the same amount of points. The </w:t>
+        <w:t xml:space="preserve"> version. The two versions are worth the same amount of points. The </w:t>
       </w:r>
       <w:r>
         <w:rPr>
@@ -1485,10 +1496,7 @@
         <w:t>hacker</w:t>
       </w:r>
       <w:r>
-        <w:t xml:space="preserve"> </w:t>
-      </w:r>
-      <w:r>
-        <w:t>version typically will include practice of the skills from class but also go beyond the material from class to present a new related coding problem for you to solve. Challenges will be reviewed by one or two classmates and the instructor.</w:t>
+        <w:t xml:space="preserve"> version typically will include practice of the skills from class but also go beyond the material from class to present a new related coding problem for you to solve. Challenges will be reviewed by one or two classmates and the instructor.</w:t>
       </w:r>
     </w:p>
     <w:p>
@@ -1496,10 +1504,7 @@
         <w:pStyle w:val="BodyText"/>
       </w:pPr>
       <w:r>
-        <w:t>Challenges will b</w:t>
-      </w:r>
-      <w:r>
-        <w:t xml:space="preserve">e graded as complete (100), partial (70), or incomplete (0). A score of </w:t>
+        <w:t xml:space="preserve">Challenges will be graded as complete (100), partial (70), or incomplete (0). A score of </w:t>
       </w:r>
       <w:r>
         <w:rPr>
@@ -1510,32 +1515,27 @@
       <w:r>
         <w:t xml:space="preserve"> is earned when your challenge includes code and text to answer all the questions in the challenge, uses good coding practices, and includes few (if any) errors. A score of </w:t>
       </w:r>
+      <w:proofErr w:type="gramStart"/>
       <w:r>
         <w:rPr>
           <w:i/>
         </w:rPr>
-        <w:t>par</w:t>
-      </w:r>
-      <w:r>
-        <w:rPr>
-          <w:i/>
-        </w:rPr>
-        <w:t>tial</w:t>
-      </w:r>
+        <w:t>partial</w:t>
+      </w:r>
+      <w:proofErr w:type="gramEnd"/>
       <w:r>
         <w:t xml:space="preserve"> is earned when your challenge answers all or most questions but does not use good coding practices or includes a moderate amount of error. A score of </w:t>
       </w:r>
+      <w:proofErr w:type="gramStart"/>
       <w:r>
         <w:rPr>
           <w:i/>
         </w:rPr>
         <w:t>incomplete</w:t>
       </w:r>
-      <w:r>
-        <w:t xml:space="preserve"> is earned when your challenge does not answer most questions or answers most/all questions</w:t>
-      </w:r>
-      <w:r>
-        <w:t xml:space="preserve"> but demonstrates poor coding practices and is mostly or entirely incorrect.</w:t>
+      <w:proofErr w:type="gramEnd"/>
+      <w:r>
+        <w:t xml:space="preserve"> is earned when your challenge does not answer most questions or answers most/all questions but demonstrates poor coding practices and is mostly or entirely incorrect.</w:t>
       </w:r>
     </w:p>
     <w:p>
@@ -1543,7 +1543,15 @@
         <w:pStyle w:val="BodyText"/>
       </w:pPr>
       <w:r>
-        <w:t>Each challenge will contribute to meeting all of the competencies for the course listed in section II.</w:t>
+        <w:t xml:space="preserve">Each challenge will contribute to meeting </w:t>
+      </w:r>
+      <w:proofErr w:type="gramStart"/>
+      <w:r>
+        <w:t>all of</w:t>
+      </w:r>
+      <w:proofErr w:type="gramEnd"/>
+      <w:r>
+        <w:t xml:space="preserve"> the competencies for the course listed in section II.</w:t>
       </w:r>
     </w:p>
     <w:p>
@@ -1571,13 +1579,15 @@
         <w:t>before</w:t>
       </w:r>
       <w:r>
-        <w:t xml:space="preserve"> class on the week assigned with a score of 50% or higher in the c</w:t>
-      </w:r>
-      <w:r>
-        <w:t>ourse earned to collect 2% for the week. Do this 3 times to earn the 6% for your course grade. DataCamp scores will be either complete (1) or incomplete (0). There are 5 opportunities to complete DataCamp chapters. Completing more than 3 will not result in</w:t>
-      </w:r>
-      <w:r>
-        <w:t xml:space="preserve"> additional points, but you may gain some extra knowledge that will help you more efficiently complete challenges and the final exam!</w:t>
+        <w:t xml:space="preserve"> class on the week assigned with a score of 50% or higher in the course earned to collect 2% for the week. Do </w:t>
+      </w:r>
+      <w:proofErr w:type="gramStart"/>
+      <w:r>
+        <w:t>this 3 times</w:t>
+      </w:r>
+      <w:proofErr w:type="gramEnd"/>
+      <w:r>
+        <w:t xml:space="preserve"> to earn the 6% for your course grade. DataCamp scores will be either complete (1) or incomplete (0). There are 5 opportunities to complete DataCamp chapters. Completing more than 3 will not result in additional points, but you may gain some extra knowledge that will help you more efficiently complete challenges and the final exam!</w:t>
       </w:r>
     </w:p>
     <w:p>
@@ -1585,10 +1595,7 @@
         <w:pStyle w:val="BodyText"/>
       </w:pPr>
       <w:r>
-        <w:t>Note that, once I enter your WUSTL email into the DataCamp interface, you will have free access to ALL DataCamp courses fo</w:t>
-      </w:r>
-      <w:r>
-        <w:t>r 6 months.</w:t>
+        <w:t>Note that, once I enter your WUSTL email into the DataCamp interface, you will have free access to ALL DataCamp courses for 6 months.</w:t>
       </w:r>
     </w:p>
     <w:p>
@@ -1624,10 +1631,7 @@
         <w:pStyle w:val="BodyText"/>
       </w:pPr>
       <w:r>
-        <w:t>Choose ONE of the following projects to complete outside of class ON YOUR OWN. The projects are designed to take 12-16 hours total. This may var</w:t>
-      </w:r>
-      <w:r>
-        <w:t>y based on how quickly (or slowly) you read, write, and code.</w:t>
+        <w:t>Choose ONE of the following projects to complete outside of class ON YOUR OWN. The projects are designed to take 12-16 hours total. This may vary based on how quickly (or slowly) you read, write, and code.</w:t>
       </w:r>
     </w:p>
     <w:p>
@@ -1657,10 +1661,7 @@
         <w:t>up to 500 words</w:t>
       </w:r>
       <w:r>
-        <w:t>. The memo should have two parts: (1) a summary of the book, and (2) a discussion of the relevance (or lack of relevance) of the to</w:t>
-      </w:r>
-      <w:r>
-        <w:t>pics to you and/or your profession.</w:t>
+        <w:t>. The memo should have two parts: (1) a summary of the book, and (2) a discussion of the relevance (or lack of relevance) of the topics to you and/or your profession.</w:t>
       </w:r>
     </w:p>
     <w:p>
@@ -1693,10 +1694,7 @@
         </w:r>
       </w:hyperlink>
       <w:r>
-        <w:t xml:space="preserve"> Meetup and create a brief tutorial to teach others about something you</w:t>
-      </w:r>
-      <w:r>
-        <w:t xml:space="preserve"> learned at the Meetup. Note that R-Users meets </w:t>
+        <w:t xml:space="preserve"> Meetup and create a brief tutorial to teach others about something you learned at the Meetup. Note that R-Users meets </w:t>
       </w:r>
       <w:r>
         <w:rPr>
@@ -1714,19 +1712,29 @@
         <w:t>less frequently</w:t>
       </w:r>
       <w:r>
-        <w:t xml:space="preserve">, so plan ahead! The tutorial should be an R-Markdown file or a video (5-7 minute video length). Assume that your audience is the other students in your </w:t>
+        <w:t xml:space="preserve">, so </w:t>
+      </w:r>
+      <w:proofErr w:type="gramStart"/>
+      <w:r>
+        <w:t>plan ahead</w:t>
+      </w:r>
+      <w:proofErr w:type="gramEnd"/>
+      <w:r>
+        <w:t>! The tutorial should be an R-Markdown file or a video (5-</w:t>
+      </w:r>
+      <w:proofErr w:type="gramStart"/>
+      <w:r>
+        <w:t>7 minute</w:t>
+      </w:r>
+      <w:proofErr w:type="gramEnd"/>
+      <w:r>
+        <w:t xml:space="preserve"> video length). Assume that your audience is the other students in your </w:t>
       </w:r>
       <w:r>
         <w:rPr>
           <w:i/>
         </w:rPr>
-        <w:t>Foundations o</w:t>
-      </w:r>
-      <w:r>
-        <w:rPr>
-          <w:i/>
-        </w:rPr>
-        <w:t>f Public Health: Biostatistics</w:t>
+        <w:t>Foundations of Public Health: Biostatistics</w:t>
       </w:r>
       <w:r>
         <w:t xml:space="preserve"> course.</w:t>
@@ -1740,13 +1748,15 @@
         </w:numPr>
       </w:pPr>
       <w:r>
-        <w:t>Identify a quantitative published article that uses a publicly available data set like NHANES or BRFSS, or an article you are able to obtain the data for in some other way. Reproduce a table or figure from the article</w:t>
-      </w:r>
-      <w:r>
-        <w:t xml:space="preserve"> as closely as you can. Submit an R-Markdown file with a link to the original article, your annotated R commands, the final table or figure you reproduced, and comments about how you reproduced the table or figure including any challenges you faced or anyt</w:t>
-      </w:r>
-      <w:r>
-        <w:t>hing you were not able to figure out during the process.</w:t>
+        <w:t xml:space="preserve">Identify a quantitative published article that uses a publicly available data set like NHANES or BRFSS, or an article you </w:t>
+      </w:r>
+      <w:proofErr w:type="gramStart"/>
+      <w:r>
+        <w:t>are able to</w:t>
+      </w:r>
+      <w:proofErr w:type="gramEnd"/>
+      <w:r>
+        <w:t xml:space="preserve"> obtain the data for in some other way. Reproduce a table or figure from the article as closely as you can. Submit an R-Markdown file with a link to the original article, your annotated R commands, the final table or figure you reproduced, and comments about how you reproduced the table or figure including any challenges you faced or anything you were not able to figure out during the process.</w:t>
       </w:r>
     </w:p>
     <w:p>
@@ -1768,10 +1778,7 @@
         </w:r>
       </w:hyperlink>
       <w:r>
-        <w:t xml:space="preserve"> skill track on DataCamp with 50% or more of the avai</w:t>
-      </w:r>
-      <w:r>
-        <w:t>lable points in each course.</w:t>
+        <w:t xml:space="preserve"> skill track on DataCamp with 50% or more of the available points in each course.</w:t>
       </w:r>
     </w:p>
     <w:p>
@@ -1793,10 +1800,7 @@
         </w:r>
       </w:hyperlink>
       <w:r>
-        <w:t xml:space="preserve"> and write a summary of what you learned and how you might use it. The summary </w:t>
-      </w:r>
-      <w:r>
-        <w:t xml:space="preserve">should be </w:t>
+        <w:t xml:space="preserve"> and write a summary of what you learned and how you might use it. The summary should be </w:t>
       </w:r>
       <w:r>
         <w:rPr>
@@ -1815,12 +1819,14 @@
       <w:r>
         <w:t xml:space="preserve">Projects will be graded as complete (100), partial (70), or incomplete (0). See schedule for due date and </w:t>
       </w:r>
+      <w:proofErr w:type="gramStart"/>
       <w:r>
         <w:rPr>
           <w:b/>
         </w:rPr>
         <w:t>plan ahead</w:t>
       </w:r>
+      <w:proofErr w:type="gramEnd"/>
       <w:r>
         <w:t>!</w:t>
       </w:r>
@@ -1839,10 +1845,7 @@
         <w:t>Foundational knowledge</w:t>
       </w:r>
       <w:r>
-        <w:t xml:space="preserve"> statement in section II, while op</w:t>
-      </w:r>
-      <w:r>
-        <w:t xml:space="preserve">tions 2, 3, and 4 meet all three </w:t>
+        <w:t xml:space="preserve"> statement in section II, while options 2, 3, and 4 meet all three </w:t>
       </w:r>
       <w:r>
         <w:rPr>
@@ -1870,16 +1873,7 @@
         <w:pStyle w:val="BodyText"/>
       </w:pPr>
       <w:r>
-        <w:t>For book club you will be assigned to a team by the topic you are most interested in and your team will be responsible for leading a 20-minute class discussion or a</w:t>
-      </w:r>
-      <w:r>
-        <w:t>ctivity on the topic (No 20-minute presentations! The activity or discussion should include opportunities for participation by other students in the class). Additional details will become available on GitHub when book club gets closer. Like the weekly chal</w:t>
-      </w:r>
-      <w:r>
-        <w:t>lenges, book club team scores will be complete (100), partial (70), or incomplete (0). Contributing to your book club team is part of the professionalism score in class and your team will be asked to evaluate your contribution. It is possible that students</w:t>
-      </w:r>
-      <w:r>
-        <w:t xml:space="preserve"> in the same team receive different scores if peer-evaluations indicate a lack of contribution by one or more team members.</w:t>
+        <w:t>For book club you will be assigned to a team by the topic you are most interested in and your team will be responsible for leading a 20-minute class discussion or activity on the topic (No 20-minute presentations! The activity or discussion should include opportunities for participation by other students in the class). Additional details will become available on GitHub when book club gets closer. Like the weekly challenges, book club team scores will be complete (100), partial (70), or incomplete (0). Contributing to your book club team is part of the professionalism score in class and your team will be asked to evaluate your contribution. It is possible that students in the same team receive different scores if peer-evaluations indicate a lack of contribution by one or more team members.</w:t>
       </w:r>
     </w:p>
     <w:p>
@@ -1898,29 +1892,19 @@
         <w:pStyle w:val="BodyText"/>
       </w:pPr>
       <w:r>
-        <w:t>The final exam is a comprehensive written test that includes 2 parts: (1) data analysis and interpretation, and (2)</w:t>
-      </w:r>
-      <w:r>
-        <w:t xml:space="preserve"> multiple choice and short answer questions. For the first part, students will be provided with data sets and research questions at the end of class on the week before the last class meeting and will have a full week to complete the work using whatever mat</w:t>
-      </w:r>
-      <w:r>
-        <w:t xml:space="preserve">erials they </w:t>
+        <w:t xml:space="preserve">The final exam is a comprehensive written test that includes 2 parts: (1) data analysis and interpretation, and (2) multiple choice and short answer questions. For the first part, students will be provided with data sets and research questions at the end of class on the week before the last class meeting and will have a full week to complete the work using whatever materials they </w:t>
       </w:r>
       <w:r>
         <w:lastRenderedPageBreak/>
-        <w:t>have. The second part of the exam will be an in-class multiple choice and short answer test during the class period on the last day of class; no materials will be permitted during this second part. Both parts must be submitted by the end of the</w:t>
-      </w:r>
-      <w:r>
-        <w:t xml:space="preserve"> class period on the last day of class. The first part of the exam must be submitted before the second part will be distributed to a student, so having the first part complete or nearly complete before class is advised; it is a long exam. All topics in the</w:t>
-      </w:r>
-      <w:r>
-        <w:t xml:space="preserve"> course may be on either part of the exam. The first part of the exam is worth 75% of your final exam score; the second part is worth 25% of your final exam score. You MUST PASS the final exam with a total of 70% or higher to pass the class. In working on </w:t>
-      </w:r>
-      <w:r>
-        <w:t>the first part of the exam, you may not ask for any sort of help (including electronic and in-person) from anyone other than the instructor; to do so will result in a 0 on the exam and a referral to the administration for academic dishonesty. Email Dr. Har</w:t>
-      </w:r>
-      <w:r>
-        <w:t>ris a cat (or statistics) meme before Final Exam day to earn back the points on 2 missed multiple choice questions (keep this bonus secret for those who carefully read the syllabus :-) ).</w:t>
+        <w:t xml:space="preserve">have. The second part of the exam will be an in-class multiple choice and short answer test during the class period on the last day of class; no materials will be permitted during this second part. Both parts must be submitted by the end of the class period on the last day of class. The first part of the exam must be submitted before the second part will be distributed to a student, so having the first part complete or nearly complete before class is advised; it is a long exam. All topics in the course may be on either part of the exam. The first part of the exam is worth 75% of your final exam score; the second part is worth 25% of your final exam score. You MUST PASS the final exam with a total of 70% or higher to pass the class. In working on the first part of the exam, you may not ask for any sort of help (including electronic and in-person) from anyone other than the instructor; to do so will result in a 0 on the exam and a referral to the administration for academic dishonesty. Email Dr. Harris a cat (or statistics) meme before Final Exam day to earn back the points on 2 missed multiple choice questions (keep this bonus secret for those who carefully read the syllabus </w:t>
+      </w:r>
+      <w:proofErr w:type="gramStart"/>
+      <w:r>
+        <w:t>:-) )</w:t>
+      </w:r>
+      <w:proofErr w:type="gramEnd"/>
+      <w:r>
+        <w:t>.</w:t>
       </w:r>
     </w:p>
     <w:p>
@@ -1965,18 +1949,15 @@
         <w:pStyle w:val="BodyText"/>
       </w:pPr>
       <w:r>
-        <w:t>Coming to class on-time and prepared, participating in in-class activities and team work, providing feedback to the instructor via course evaluations, and treating your fellow students, teaching assistants, and instructors (regular and guest) in a professi</w:t>
-      </w:r>
-      <w:r>
-        <w:t>onal manner in person and electronically, etc. are required and will be translated into the professionalism score.</w:t>
+        <w:t>Coming to class on-time and prepared, participating in in-class activities and team work, providing feedback to the instructor via course evaluations, and treating your fellow students, teaching assistants, and instructors (regular and guest) in a professional manner in person and electronically, etc. are required and will be translated into the professionalism score.</w:t>
       </w:r>
     </w:p>
     <w:p>
       <w:pPr>
         <w:pStyle w:val="Heading5"/>
       </w:pPr>
-      <w:bookmarkStart w:id="62" w:name="schedule"/>
-      <w:bookmarkEnd w:id="62"/>
+      <w:bookmarkStart w:id="61" w:name="schedule"/>
+      <w:bookmarkEnd w:id="61"/>
       <w:r>
         <w:rPr>
           <w:b/>
@@ -1988,36 +1969,36 @@
       <w:pPr>
         <w:pStyle w:val="Heading7"/>
       </w:pPr>
-      <w:bookmarkStart w:id="63" w:name="week-1-aug-27-course-intro-data-preparat"/>
+      <w:bookmarkStart w:id="62" w:name="week-1-aug-27-course-intro-data-preparat"/>
+      <w:bookmarkEnd w:id="62"/>
+      <w:r>
+        <w:t>Week 1 (Aug 27): Course intro &amp; data preparation</w:t>
+      </w:r>
+    </w:p>
+    <w:p>
+      <w:pPr>
+        <w:pStyle w:val="FirstParagraph"/>
+      </w:pPr>
+      <w:r>
+        <w:t>BEFORE CLASS:</w:t>
+      </w:r>
+    </w:p>
+    <w:p>
+      <w:pPr>
+        <w:pStyle w:val="Heading6"/>
+      </w:pPr>
+      <w:bookmarkStart w:id="63" w:name="install-r-and-rstudio"/>
       <w:bookmarkEnd w:id="63"/>
       <w:r>
-        <w:t>Week 1 (Aug 27): Course intro &amp; data preparation</w:t>
-      </w:r>
-    </w:p>
-    <w:p>
-      <w:pPr>
-        <w:pStyle w:val="FirstParagraph"/>
-      </w:pPr>
-      <w:r>
-        <w:t>BEFORE CLASS:</w:t>
-      </w:r>
-    </w:p>
-    <w:p>
-      <w:pPr>
-        <w:pStyle w:val="Heading6"/>
-      </w:pPr>
-      <w:bookmarkStart w:id="64" w:name="install-r-and-rstudio"/>
+        <w:t>* Install R and RStudio</w:t>
+      </w:r>
+    </w:p>
+    <w:p>
+      <w:pPr>
+        <w:pStyle w:val="Heading6"/>
+      </w:pPr>
+      <w:bookmarkStart w:id="64" w:name="optional-try-the-datacamp-introduction-t"/>
       <w:bookmarkEnd w:id="64"/>
-      <w:r>
-        <w:t>* Install R and RStudio</w:t>
-      </w:r>
-    </w:p>
-    <w:p>
-      <w:pPr>
-        <w:pStyle w:val="Heading6"/>
-      </w:pPr>
-      <w:bookmarkStart w:id="65" w:name="optional-try-the-datacamp-introduction-t"/>
-      <w:bookmarkEnd w:id="65"/>
       <w:r>
         <w:t xml:space="preserve">* (optional) Try the DataCamp </w:t>
       </w:r>
@@ -2045,28 +2026,28 @@
       <w:pPr>
         <w:pStyle w:val="Heading6"/>
       </w:pPr>
-      <w:bookmarkStart w:id="66" w:name="course-overview"/>
+      <w:bookmarkStart w:id="65" w:name="course-overview"/>
+      <w:bookmarkEnd w:id="65"/>
+      <w:r>
+        <w:t>* Course overview</w:t>
+      </w:r>
+    </w:p>
+    <w:p>
+      <w:pPr>
+        <w:pStyle w:val="Heading6"/>
+      </w:pPr>
+      <w:bookmarkStart w:id="66" w:name="workshop-on-importing-data-and-preparing"/>
       <w:bookmarkEnd w:id="66"/>
       <w:r>
-        <w:t>* Course overview</w:t>
-      </w:r>
-    </w:p>
-    <w:p>
-      <w:pPr>
-        <w:pStyle w:val="Heading6"/>
-      </w:pPr>
-      <w:bookmarkStart w:id="67" w:name="workshop-on-importing-data-and-preparing"/>
+        <w:t>* Workshop on importing data and preparing it for analysis</w:t>
+      </w:r>
+    </w:p>
+    <w:p>
+      <w:pPr>
+        <w:pStyle w:val="Heading6"/>
+      </w:pPr>
+      <w:bookmarkStart w:id="67" w:name="watch-peer-review-video-httpswww.youtube"/>
       <w:bookmarkEnd w:id="67"/>
-      <w:r>
-        <w:t>* Workshop on importing data and preparing it for analysis</w:t>
-      </w:r>
-    </w:p>
-    <w:p>
-      <w:pPr>
-        <w:pStyle w:val="Heading6"/>
-      </w:pPr>
-      <w:bookmarkStart w:id="68" w:name="watch-peer-review-video-httpswww.youtube"/>
-      <w:bookmarkEnd w:id="68"/>
       <w:r>
         <w:t xml:space="preserve">* Watch peer review video: </w:t>
       </w:r>
@@ -2083,36 +2064,36 @@
       <w:pPr>
         <w:pStyle w:val="Heading7"/>
       </w:pPr>
-      <w:bookmarkStart w:id="69" w:name="week-2-sept-10-descriptive-statistics"/>
+      <w:bookmarkStart w:id="68" w:name="week-2-sept-10-descriptive-statistics"/>
+      <w:bookmarkEnd w:id="68"/>
+      <w:r>
+        <w:t>Week 2 (Sept 10): Descriptive statistics</w:t>
+      </w:r>
+    </w:p>
+    <w:p>
+      <w:pPr>
+        <w:pStyle w:val="FirstParagraph"/>
+      </w:pPr>
+      <w:r>
+        <w:t>BEFORE CLASS:</w:t>
+      </w:r>
+    </w:p>
+    <w:p>
+      <w:pPr>
+        <w:pStyle w:val="Heading6"/>
+      </w:pPr>
+      <w:bookmarkStart w:id="69" w:name="submit-challenge-1"/>
       <w:bookmarkEnd w:id="69"/>
       <w:r>
-        <w:t>Week 2 (Sept 10): Descriptive statistics</w:t>
-      </w:r>
-    </w:p>
-    <w:p>
-      <w:pPr>
-        <w:pStyle w:val="FirstParagraph"/>
-      </w:pPr>
-      <w:r>
-        <w:t>BEFORE CLASS:</w:t>
-      </w:r>
-    </w:p>
-    <w:p>
-      <w:pPr>
-        <w:pStyle w:val="Heading6"/>
-      </w:pPr>
-      <w:bookmarkStart w:id="70" w:name="submit-challenge-1"/>
+        <w:t>* Submit Challenge 1</w:t>
+      </w:r>
+    </w:p>
+    <w:p>
+      <w:pPr>
+        <w:pStyle w:val="Heading6"/>
+      </w:pPr>
+      <w:bookmarkStart w:id="70" w:name="complete-chapter-1-of-datacamp-introduct"/>
       <w:bookmarkEnd w:id="70"/>
-      <w:r>
-        <w:t>* Submit Challenge 1</w:t>
-      </w:r>
-    </w:p>
-    <w:p>
-      <w:pPr>
-        <w:pStyle w:val="Heading6"/>
-      </w:pPr>
-      <w:bookmarkStart w:id="71" w:name="complete-chapter-1-of-datacamp-introduct"/>
-      <w:bookmarkEnd w:id="71"/>
       <w:r>
         <w:t xml:space="preserve">* Complete Chapter 1 of DataCamp </w:t>
       </w:r>
@@ -2129,28 +2110,44 @@
       <w:pPr>
         <w:pStyle w:val="Heading6"/>
       </w:pPr>
-      <w:bookmarkStart w:id="72" w:name="read-fischetti-the-shape-of-data-first-f"/>
+      <w:bookmarkStart w:id="71" w:name="read-fischetti-the-shape-of-data-first-f"/>
+      <w:bookmarkEnd w:id="71"/>
+      <w:r>
+        <w:t xml:space="preserve">* Read </w:t>
+      </w:r>
+      <w:proofErr w:type="spellStart"/>
+      <w:r>
+        <w:t>Fischetti</w:t>
+      </w:r>
+      <w:proofErr w:type="spellEnd"/>
+      <w:r>
+        <w:t xml:space="preserve"> The Shape of Data first four sections (stop after Spread)</w:t>
+      </w:r>
+    </w:p>
+    <w:p>
+      <w:pPr>
+        <w:pStyle w:val="Heading6"/>
+      </w:pPr>
+      <w:bookmarkStart w:id="72" w:name="read-dalgaard-sections-4.1-4.2"/>
       <w:bookmarkEnd w:id="72"/>
       <w:r>
-        <w:t>* Read Fischetti The Shape of Data first four sections (stop after Spread)</w:t>
-      </w:r>
-    </w:p>
-    <w:p>
-      <w:pPr>
-        <w:pStyle w:val="Heading6"/>
-      </w:pPr>
-      <w:bookmarkStart w:id="73" w:name="read-dalgaard-sections-4.1-4.2"/>
+        <w:t xml:space="preserve">* Read </w:t>
+      </w:r>
+      <w:proofErr w:type="spellStart"/>
+      <w:r>
+        <w:t>Dalgaard</w:t>
+      </w:r>
+      <w:proofErr w:type="spellEnd"/>
+      <w:r>
+        <w:t xml:space="preserve"> sections 4.1-4.2</w:t>
+      </w:r>
+    </w:p>
+    <w:p>
+      <w:pPr>
+        <w:pStyle w:val="Heading6"/>
+      </w:pPr>
+      <w:bookmarkStart w:id="73" w:name="read-descriptive-statistics-reporting-th"/>
       <w:bookmarkEnd w:id="73"/>
-      <w:r>
-        <w:t>* Read Dalgaard sections 4.1-4.2</w:t>
-      </w:r>
-    </w:p>
-    <w:p>
-      <w:pPr>
-        <w:pStyle w:val="Heading6"/>
-      </w:pPr>
-      <w:bookmarkStart w:id="74" w:name="read-descriptive-statistics-reporting-th"/>
-      <w:bookmarkEnd w:id="74"/>
       <w:r>
         <w:t xml:space="preserve">* Read </w:t>
       </w:r>
@@ -2175,8 +2172,8 @@
       <w:pPr>
         <w:pStyle w:val="Heading6"/>
       </w:pPr>
-      <w:bookmarkStart w:id="75" w:name="challenge-1-peer-review"/>
-      <w:bookmarkEnd w:id="75"/>
+      <w:bookmarkStart w:id="74" w:name="challenge-1-peer-review"/>
+      <w:bookmarkEnd w:id="74"/>
       <w:r>
         <w:lastRenderedPageBreak/>
         <w:t>* Challenge 1 peer review</w:t>
@@ -2186,69 +2183,82 @@
       <w:pPr>
         <w:pStyle w:val="Heading6"/>
       </w:pPr>
-      <w:bookmarkStart w:id="76" w:name="descriptive-statistics-workshop"/>
+      <w:bookmarkStart w:id="75" w:name="descriptive-statistics-workshop"/>
+      <w:bookmarkEnd w:id="75"/>
+      <w:r>
+        <w:t>* Descriptive statistics workshop</w:t>
+      </w:r>
+    </w:p>
+    <w:p>
+      <w:pPr>
+        <w:pStyle w:val="Heading7"/>
+      </w:pPr>
+      <w:bookmarkStart w:id="76" w:name="week-3-sept-17-bivariate-descriptive-sta"/>
       <w:bookmarkEnd w:id="76"/>
       <w:r>
-        <w:t>* Descriptive statistics workshop</w:t>
-      </w:r>
-    </w:p>
-    <w:p>
-      <w:pPr>
-        <w:pStyle w:val="Heading7"/>
-      </w:pPr>
-      <w:bookmarkStart w:id="77" w:name="week-3-sept-17-bivariate-descriptive-sta"/>
+        <w:t>Week 3 (Sept 17): Bivariate descriptive statistics</w:t>
+      </w:r>
+    </w:p>
+    <w:p>
+      <w:pPr>
+        <w:pStyle w:val="FirstParagraph"/>
+      </w:pPr>
+      <w:r>
+        <w:t>BEFORE CLASS:</w:t>
+      </w:r>
+    </w:p>
+    <w:p>
+      <w:pPr>
+        <w:pStyle w:val="Heading6"/>
+      </w:pPr>
+      <w:bookmarkStart w:id="77" w:name="submit-challenge-2"/>
       <w:bookmarkEnd w:id="77"/>
       <w:r>
-        <w:t>Week 3 (Sept 17): Bivariate</w:t>
-      </w:r>
-      <w:r>
-        <w:t xml:space="preserve"> descriptive statistics</w:t>
-      </w:r>
-    </w:p>
-    <w:p>
-      <w:pPr>
-        <w:pStyle w:val="FirstParagraph"/>
-      </w:pPr>
-      <w:r>
-        <w:t>BEFORE CLASS:</w:t>
-      </w:r>
-    </w:p>
-    <w:p>
-      <w:pPr>
-        <w:pStyle w:val="Heading6"/>
-      </w:pPr>
-      <w:bookmarkStart w:id="78" w:name="submit-challenge-2"/>
+        <w:t>* Submit Challenge 2</w:t>
+      </w:r>
+    </w:p>
+    <w:p>
+      <w:pPr>
+        <w:pStyle w:val="Heading6"/>
+      </w:pPr>
+      <w:bookmarkStart w:id="78" w:name="read-fischetti-describing-relationships"/>
       <w:bookmarkEnd w:id="78"/>
       <w:r>
-        <w:t>* Submit Challenge 2</w:t>
-      </w:r>
-    </w:p>
-    <w:p>
-      <w:pPr>
-        <w:pStyle w:val="Heading6"/>
-      </w:pPr>
-      <w:bookmarkStart w:id="79" w:name="read-fischetti-describing-relationships"/>
+        <w:t xml:space="preserve">* Read </w:t>
+      </w:r>
+      <w:proofErr w:type="spellStart"/>
+      <w:r>
+        <w:t>Fischetti</w:t>
+      </w:r>
+      <w:proofErr w:type="spellEnd"/>
+      <w:r>
+        <w:t xml:space="preserve"> Describing Relationships</w:t>
+      </w:r>
+    </w:p>
+    <w:p>
+      <w:pPr>
+        <w:pStyle w:val="Heading6"/>
+      </w:pPr>
+      <w:bookmarkStart w:id="79" w:name="read-dalgaard-sections-4.3-4.4"/>
       <w:bookmarkEnd w:id="79"/>
       <w:r>
-        <w:t>* Read Fischetti Describing Relationships</w:t>
-      </w:r>
-    </w:p>
-    <w:p>
-      <w:pPr>
-        <w:pStyle w:val="Heading6"/>
-      </w:pPr>
-      <w:bookmarkStart w:id="80" w:name="read-dalgaard-sections-4.3-4.4"/>
+        <w:t xml:space="preserve">* Read </w:t>
+      </w:r>
+      <w:proofErr w:type="spellStart"/>
+      <w:r>
+        <w:t>Dalgaard</w:t>
+      </w:r>
+      <w:proofErr w:type="spellEnd"/>
+      <w:r>
+        <w:t xml:space="preserve"> sections 4.3-4.4</w:t>
+      </w:r>
+    </w:p>
+    <w:p>
+      <w:pPr>
+        <w:pStyle w:val="Heading6"/>
+      </w:pPr>
+      <w:bookmarkStart w:id="80" w:name="complete-chapters-1-and-2-of-datacamp-ex"/>
       <w:bookmarkEnd w:id="80"/>
-      <w:r>
-        <w:t>* Read Dalgaard sections 4.3-4.4</w:t>
-      </w:r>
-    </w:p>
-    <w:p>
-      <w:pPr>
-        <w:pStyle w:val="Heading6"/>
-      </w:pPr>
-      <w:bookmarkStart w:id="81" w:name="complete-chapters-1-and-2-of-datacamp-ex"/>
-      <w:bookmarkEnd w:id="81"/>
       <w:r>
         <w:t xml:space="preserve">* Complete Chapters 1 and 2 of DataCamp </w:t>
       </w:r>
@@ -2257,13 +2267,7 @@
           <w:rPr>
             <w:rStyle w:val="Hyperlink"/>
           </w:rPr>
-          <w:t>Expl</w:t>
-        </w:r>
-        <w:r>
-          <w:rPr>
-            <w:rStyle w:val="Hyperlink"/>
-          </w:rPr>
-          <w:t>oratory Data Analysis</w:t>
+          <w:t>Exploratory Data Analysis</w:t>
         </w:r>
       </w:hyperlink>
     </w:p>
@@ -2279,56 +2283,61 @@
       <w:pPr>
         <w:pStyle w:val="Heading6"/>
       </w:pPr>
-      <w:bookmarkStart w:id="82" w:name="peer-review-challenge-2"/>
+      <w:bookmarkStart w:id="81" w:name="peer-review-challenge-2"/>
+      <w:bookmarkEnd w:id="81"/>
+      <w:r>
+        <w:t>* Peer review Challenge 2</w:t>
+      </w:r>
+    </w:p>
+    <w:p>
+      <w:pPr>
+        <w:pStyle w:val="Heading6"/>
+      </w:pPr>
+      <w:bookmarkStart w:id="82" w:name="bivariate-descriptive-statistics-worksho"/>
       <w:bookmarkEnd w:id="82"/>
       <w:r>
-        <w:t>* Peer review Challenge 2</w:t>
-      </w:r>
-    </w:p>
-    <w:p>
-      <w:pPr>
-        <w:pStyle w:val="Heading6"/>
-      </w:pPr>
-      <w:bookmarkStart w:id="83" w:name="bivariate-descriptive-statistics-worksho"/>
+        <w:t>* Bivariate descriptive statistics workshop</w:t>
+      </w:r>
+    </w:p>
+    <w:p>
+      <w:pPr>
+        <w:pStyle w:val="Heading7"/>
+      </w:pPr>
+      <w:bookmarkStart w:id="83" w:name="week-4-sept-24-graphs-and-tables-for-des"/>
       <w:bookmarkEnd w:id="83"/>
       <w:r>
-        <w:t>* Bivariate descriptive statistics workshop</w:t>
-      </w:r>
-    </w:p>
-    <w:p>
-      <w:pPr>
-        <w:pStyle w:val="Heading7"/>
-      </w:pPr>
-      <w:bookmarkStart w:id="84" w:name="week-4-sept-24-graphs-and-tables-for-des"/>
+        <w:t xml:space="preserve">Week 4 (Sept 24): Graphs and tables for </w:t>
+      </w:r>
+      <w:proofErr w:type="spellStart"/>
+      <w:r>
+        <w:t>descriptives</w:t>
+      </w:r>
+      <w:proofErr w:type="spellEnd"/>
+    </w:p>
+    <w:p>
+      <w:pPr>
+        <w:pStyle w:val="FirstParagraph"/>
+      </w:pPr>
+      <w:r>
+        <w:t>BEFORE CLASS:</w:t>
+      </w:r>
+    </w:p>
+    <w:p>
+      <w:pPr>
+        <w:pStyle w:val="Heading6"/>
+      </w:pPr>
+      <w:bookmarkStart w:id="84" w:name="submit-challenge-3"/>
       <w:bookmarkEnd w:id="84"/>
       <w:r>
-        <w:t>Week 4 (Sept 24): Graphs and tables for descriptives</w:t>
-      </w:r>
-    </w:p>
-    <w:p>
-      <w:pPr>
-        <w:pStyle w:val="FirstParagraph"/>
-      </w:pPr>
-      <w:r>
-        <w:t>BEFORE CLASS:</w:t>
-      </w:r>
-    </w:p>
-    <w:p>
-      <w:pPr>
-        <w:pStyle w:val="Heading6"/>
-      </w:pPr>
-      <w:bookmarkStart w:id="85" w:name="submit-challenge-3"/>
+        <w:t>* Submit Challenge 3</w:t>
+      </w:r>
+    </w:p>
+    <w:p>
+      <w:pPr>
+        <w:pStyle w:val="Heading6"/>
+      </w:pPr>
+      <w:bookmarkStart w:id="85" w:name="read-httpr4ds.had.co.nzdata-visualisatio"/>
       <w:bookmarkEnd w:id="85"/>
-      <w:r>
-        <w:t>* Submit Challenge 3</w:t>
-      </w:r>
-    </w:p>
-    <w:p>
-      <w:pPr>
-        <w:pStyle w:val="Heading6"/>
-      </w:pPr>
-      <w:bookmarkStart w:id="86" w:name="read-httpr4ds.had.co.nzdata-visualisatio"/>
-      <w:bookmarkEnd w:id="86"/>
       <w:r>
         <w:t xml:space="preserve">* Read </w:t>
       </w:r>
@@ -2348,18 +2357,26 @@
       <w:pPr>
         <w:pStyle w:val="Heading6"/>
       </w:pPr>
-      <w:bookmarkStart w:id="87" w:name="read-dalgaard-4.5-4.6"/>
+      <w:bookmarkStart w:id="86" w:name="read-dalgaard-4.5-4.6"/>
+      <w:bookmarkEnd w:id="86"/>
+      <w:r>
+        <w:t xml:space="preserve">* Read </w:t>
+      </w:r>
+      <w:proofErr w:type="spellStart"/>
+      <w:r>
+        <w:t>Dalgaard</w:t>
+      </w:r>
+      <w:proofErr w:type="spellEnd"/>
+      <w:r>
+        <w:t xml:space="preserve"> 4.5-4.6</w:t>
+      </w:r>
+    </w:p>
+    <w:p>
+      <w:pPr>
+        <w:pStyle w:val="Heading6"/>
+      </w:pPr>
+      <w:bookmarkStart w:id="87" w:name="complete-chapters-3-and-4-of-datacamp-ex"/>
       <w:bookmarkEnd w:id="87"/>
-      <w:r>
-        <w:t>* Read Dalgaard 4.5-4.6</w:t>
-      </w:r>
-    </w:p>
-    <w:p>
-      <w:pPr>
-        <w:pStyle w:val="Heading6"/>
-      </w:pPr>
-      <w:bookmarkStart w:id="88" w:name="complete-chapters-3-and-4-of-datacamp-ex"/>
-      <w:bookmarkEnd w:id="88"/>
       <w:r>
         <w:t xml:space="preserve">* Complete Chapters 3 and 4 of DataCamp </w:t>
       </w:r>
@@ -2384,30 +2401,156 @@
       <w:pPr>
         <w:pStyle w:val="Heading6"/>
       </w:pPr>
-      <w:bookmarkStart w:id="89" w:name="peer-review-challenge-3"/>
+      <w:bookmarkStart w:id="88" w:name="peer-review-challenge-3"/>
+      <w:bookmarkEnd w:id="88"/>
+      <w:r>
+        <w:t>* Peer review Challenge 3</w:t>
+      </w:r>
+    </w:p>
+    <w:p>
+      <w:pPr>
+        <w:pStyle w:val="Heading6"/>
+      </w:pPr>
+      <w:bookmarkStart w:id="89" w:name="graphs-and-tables-workshop"/>
       <w:bookmarkEnd w:id="89"/>
       <w:r>
-        <w:t>* Peer review Challenge 3</w:t>
-      </w:r>
-    </w:p>
-    <w:p>
-      <w:pPr>
-        <w:pStyle w:val="Heading6"/>
-      </w:pPr>
-      <w:bookmarkStart w:id="90" w:name="graphs-and-tables-workshop"/>
+        <w:t>* Graphs and tables workshop</w:t>
+      </w:r>
+    </w:p>
+    <w:p>
+      <w:pPr>
+        <w:pStyle w:val="Heading7"/>
+      </w:pPr>
+      <w:bookmarkStart w:id="90" w:name="week-5-oct-1-probability-sampling"/>
       <w:bookmarkEnd w:id="90"/>
       <w:r>
-        <w:t>* Graphs and tables workshop</w:t>
+        <w:t>Week 5 (Oct 1): Probability &amp; Sampling</w:t>
+      </w:r>
+    </w:p>
+    <w:p>
+      <w:pPr>
+        <w:pStyle w:val="FirstParagraph"/>
+      </w:pPr>
+      <w:r>
+        <w:t>BEFORE CLASS:</w:t>
+      </w:r>
+    </w:p>
+    <w:p>
+      <w:pPr>
+        <w:pStyle w:val="Heading6"/>
+      </w:pPr>
+      <w:bookmarkStart w:id="91" w:name="submit-challenge-4"/>
+      <w:bookmarkEnd w:id="91"/>
+      <w:r>
+        <w:t>* Submit Challenge 4</w:t>
+      </w:r>
+    </w:p>
+    <w:p>
+      <w:pPr>
+        <w:pStyle w:val="Heading6"/>
+      </w:pPr>
+      <w:bookmarkStart w:id="92" w:name="read-vetter-tr.-fundamentals-of-research"/>
+      <w:bookmarkEnd w:id="92"/>
+      <w:r>
+        <w:t xml:space="preserve">* Read Vetter TR. Fundamentals of research data and variables: the devil is in the details. </w:t>
+      </w:r>
+      <w:proofErr w:type="spellStart"/>
+      <w:r>
+        <w:t>Anesth</w:t>
+      </w:r>
+      <w:proofErr w:type="spellEnd"/>
+      <w:r>
+        <w:t xml:space="preserve"> </w:t>
+      </w:r>
+      <w:proofErr w:type="spellStart"/>
+      <w:r>
+        <w:t>Analg</w:t>
+      </w:r>
+      <w:proofErr w:type="spellEnd"/>
+      <w:r>
+        <w:t xml:space="preserve">. </w:t>
+      </w:r>
+      <w:proofErr w:type="gramStart"/>
+      <w:r>
+        <w:t>2017;125:1375</w:t>
+      </w:r>
+      <w:proofErr w:type="gramEnd"/>
+      <w:r>
+        <w:t>-1380.</w:t>
+      </w:r>
+    </w:p>
+    <w:p>
+      <w:pPr>
+        <w:pStyle w:val="Heading6"/>
+      </w:pPr>
+      <w:bookmarkStart w:id="93" w:name="read-fischetti-using-data-to-reason-abou"/>
+      <w:bookmarkEnd w:id="93"/>
+      <w:r>
+        <w:t xml:space="preserve">* Read </w:t>
+      </w:r>
+      <w:proofErr w:type="spellStart"/>
+      <w:r>
+        <w:t>Fischetti</w:t>
+      </w:r>
+      <w:proofErr w:type="spellEnd"/>
+      <w:r>
+        <w:t xml:space="preserve"> Using Data to Reason About the World (Probability chapter)</w:t>
+      </w:r>
+    </w:p>
+    <w:p>
+      <w:pPr>
+        <w:pStyle w:val="Heading6"/>
+      </w:pPr>
+      <w:bookmarkStart w:id="94" w:name="read-dalgaard-chapter-3"/>
+      <w:bookmarkEnd w:id="94"/>
+      <w:r>
+        <w:t xml:space="preserve">* Read </w:t>
+      </w:r>
+      <w:proofErr w:type="spellStart"/>
+      <w:r>
+        <w:t>Dalgaard</w:t>
+      </w:r>
+      <w:proofErr w:type="spellEnd"/>
+      <w:r>
+        <w:t xml:space="preserve"> Chapter 3</w:t>
+      </w:r>
+    </w:p>
+    <w:p>
+      <w:pPr>
+        <w:pStyle w:val="FirstParagraph"/>
+      </w:pPr>
+      <w:r>
+        <w:t>IN CLASS:</w:t>
+      </w:r>
+    </w:p>
+    <w:p>
+      <w:pPr>
+        <w:pStyle w:val="Heading6"/>
+      </w:pPr>
+      <w:bookmarkStart w:id="95" w:name="peer-review-challenge-4"/>
+      <w:bookmarkEnd w:id="95"/>
+      <w:r>
+        <w:t>* Peer review Challenge 4</w:t>
+      </w:r>
+    </w:p>
+    <w:p>
+      <w:pPr>
+        <w:pStyle w:val="Heading6"/>
+      </w:pPr>
+      <w:bookmarkStart w:id="96" w:name="probability-and-sampling-workshop"/>
+      <w:bookmarkEnd w:id="96"/>
+      <w:r>
+        <w:t>* Probability and sampling workshop</w:t>
       </w:r>
     </w:p>
     <w:p>
       <w:pPr>
         <w:pStyle w:val="Heading7"/>
       </w:pPr>
-      <w:bookmarkStart w:id="91" w:name="week-5-oct-1-probability-sampling"/>
-      <w:bookmarkEnd w:id="91"/>
-      <w:r>
-        <w:t>Week 5 (Oct 1): Probability &amp; Sampling</w:t>
+      <w:bookmarkStart w:id="97" w:name="week-6-oct-8-bivariate-for-two-categoric"/>
+      <w:bookmarkEnd w:id="97"/>
+      <w:r>
+        <w:t>Week 6 (Oct 8): Bivariate for two categorical variables</w:t>
       </w:r>
     </w:p>
     <w:p>
@@ -2422,40 +2565,46 @@
       <w:pPr>
         <w:pStyle w:val="Heading6"/>
       </w:pPr>
-      <w:bookmarkStart w:id="92" w:name="submit-challenge-4"/>
-      <w:bookmarkEnd w:id="92"/>
-      <w:r>
-        <w:t>* Submit Challenge 4</w:t>
-      </w:r>
-    </w:p>
-    <w:p>
-      <w:pPr>
-        <w:pStyle w:val="Heading6"/>
-      </w:pPr>
-      <w:bookmarkStart w:id="93" w:name="read-vetter-tr.-fundamentals-of-research"/>
-      <w:bookmarkEnd w:id="93"/>
-      <w:r>
-        <w:t>* Read Vetter TR. Fundamentals of research data and variables: the devil is in the details. Anesth Analg. 2017;125:1375-1380.</w:t>
-      </w:r>
-    </w:p>
-    <w:p>
-      <w:pPr>
-        <w:pStyle w:val="Heading6"/>
-      </w:pPr>
-      <w:bookmarkStart w:id="94" w:name="read-fischetti-using-data-to-reason-abou"/>
-      <w:bookmarkEnd w:id="94"/>
-      <w:r>
-        <w:t>* Read Fischetti Using Data to Reason About the World (Probability chapter)</w:t>
-      </w:r>
-    </w:p>
-    <w:p>
-      <w:pPr>
-        <w:pStyle w:val="Heading6"/>
-      </w:pPr>
-      <w:bookmarkStart w:id="95" w:name="read-dalgaard-chapter-3"/>
-      <w:bookmarkEnd w:id="95"/>
-      <w:r>
-        <w:t>* Read Dalgaard Chapter 3</w:t>
+      <w:bookmarkStart w:id="98" w:name="submit-challenge-5"/>
+      <w:bookmarkEnd w:id="98"/>
+      <w:r>
+        <w:t>* Submit Challenge 5</w:t>
+      </w:r>
+    </w:p>
+    <w:p>
+      <w:pPr>
+        <w:pStyle w:val="Heading6"/>
+      </w:pPr>
+      <w:bookmarkStart w:id="99" w:name="read-fischetti-testing-hypotheses-chapte"/>
+      <w:bookmarkEnd w:id="99"/>
+      <w:r>
+        <w:t xml:space="preserve">* Read </w:t>
+      </w:r>
+      <w:proofErr w:type="spellStart"/>
+      <w:r>
+        <w:t>Fischetti</w:t>
+      </w:r>
+      <w:proofErr w:type="spellEnd"/>
+      <w:r>
+        <w:t xml:space="preserve"> Testing Hypotheses chapter</w:t>
+      </w:r>
+    </w:p>
+    <w:p>
+      <w:pPr>
+        <w:pStyle w:val="Heading6"/>
+      </w:pPr>
+      <w:bookmarkStart w:id="100" w:name="read-dalgaard-sections-8.1-8.2"/>
+      <w:bookmarkEnd w:id="100"/>
+      <w:r>
+        <w:t xml:space="preserve">* Read </w:t>
+      </w:r>
+      <w:proofErr w:type="spellStart"/>
+      <w:r>
+        <w:t>Dalgaard</w:t>
+      </w:r>
+      <w:proofErr w:type="spellEnd"/>
+      <w:r>
+        <w:t xml:space="preserve"> sections 8.1-8.2</w:t>
       </w:r>
     </w:p>
     <w:p>
@@ -2470,87 +2619,8 @@
       <w:pPr>
         <w:pStyle w:val="Heading6"/>
       </w:pPr>
-      <w:bookmarkStart w:id="96" w:name="peer-review-challenge-4"/>
-      <w:bookmarkEnd w:id="96"/>
-      <w:r>
-        <w:t>* Peer review Chal</w:t>
-      </w:r>
-      <w:r>
-        <w:t>lenge 4</w:t>
-      </w:r>
-    </w:p>
-    <w:p>
-      <w:pPr>
-        <w:pStyle w:val="Heading6"/>
-      </w:pPr>
-      <w:bookmarkStart w:id="97" w:name="probability-and-sampling-workshop"/>
-      <w:bookmarkEnd w:id="97"/>
-      <w:r>
-        <w:t>* Probability and sampling workshop</w:t>
-      </w:r>
-    </w:p>
-    <w:p>
-      <w:pPr>
-        <w:pStyle w:val="Heading7"/>
-      </w:pPr>
-      <w:bookmarkStart w:id="98" w:name="week-6-oct-8-bivariate-for-two-categoric"/>
-      <w:bookmarkEnd w:id="98"/>
-      <w:r>
-        <w:t>Week 6 (Oct 8): Bivariate for two categorical variables</w:t>
-      </w:r>
-    </w:p>
-    <w:p>
-      <w:pPr>
-        <w:pStyle w:val="FirstParagraph"/>
-      </w:pPr>
-      <w:r>
-        <w:t>BEFORE CLASS:</w:t>
-      </w:r>
-    </w:p>
-    <w:p>
-      <w:pPr>
-        <w:pStyle w:val="Heading6"/>
-      </w:pPr>
-      <w:bookmarkStart w:id="99" w:name="submit-challenge-5"/>
-      <w:bookmarkEnd w:id="99"/>
-      <w:r>
-        <w:t>* Submit Challenge 5</w:t>
-      </w:r>
-    </w:p>
-    <w:p>
-      <w:pPr>
-        <w:pStyle w:val="Heading6"/>
-      </w:pPr>
-      <w:bookmarkStart w:id="100" w:name="read-fischetti-testing-hypotheses-chapte"/>
-      <w:bookmarkEnd w:id="100"/>
-      <w:r>
-        <w:t>* Read Fischetti Testing Hypotheses chapter</w:t>
-      </w:r>
-    </w:p>
-    <w:p>
-      <w:pPr>
-        <w:pStyle w:val="Heading6"/>
-      </w:pPr>
-      <w:bookmarkStart w:id="101" w:name="read-dalgaard-sections-8.1-8.2"/>
+      <w:bookmarkStart w:id="101" w:name="peer-review-challenge-5"/>
       <w:bookmarkEnd w:id="101"/>
-      <w:r>
-        <w:t>* Read Dalgaard sections 8.1-8.2</w:t>
-      </w:r>
-    </w:p>
-    <w:p>
-      <w:pPr>
-        <w:pStyle w:val="FirstParagraph"/>
-      </w:pPr>
-      <w:r>
-        <w:t>IN CLASS:</w:t>
-      </w:r>
-    </w:p>
-    <w:p>
-      <w:pPr>
-        <w:pStyle w:val="Heading6"/>
-      </w:pPr>
-      <w:bookmarkStart w:id="102" w:name="peer-review-challenge-5"/>
-      <w:bookmarkEnd w:id="102"/>
       <w:r>
         <w:lastRenderedPageBreak/>
         <w:t>* Peer review Challenge 5</w:t>
@@ -2560,23 +2630,118 @@
       <w:pPr>
         <w:pStyle w:val="Heading6"/>
       </w:pPr>
-      <w:bookmarkStart w:id="103" w:name="chi-squared-workshop"/>
+      <w:bookmarkStart w:id="102" w:name="chi-squared-workshop"/>
+      <w:bookmarkEnd w:id="102"/>
+      <w:r>
+        <w:t>* Chi-squared workshop</w:t>
+      </w:r>
+    </w:p>
+    <w:p>
+      <w:pPr>
+        <w:pStyle w:val="Heading7"/>
+      </w:pPr>
+      <w:bookmarkStart w:id="103" w:name="week-7-oct-22-bivariate-for-one-categori"/>
       <w:bookmarkEnd w:id="103"/>
       <w:r>
-        <w:t>* Chi-sq</w:t>
-      </w:r>
-      <w:r>
-        <w:t>uared workshop</w:t>
+        <w:t xml:space="preserve">Week 7 (Oct 22): Bivariate for one categorical and one continuous variable </w:t>
+      </w:r>
+    </w:p>
+    <w:p>
+      <w:pPr>
+        <w:pStyle w:val="FirstParagraph"/>
+      </w:pPr>
+      <w:r>
+        <w:t>BEFORE CLASS:</w:t>
+      </w:r>
+    </w:p>
+    <w:p>
+      <w:pPr>
+        <w:pStyle w:val="Heading6"/>
+      </w:pPr>
+      <w:bookmarkStart w:id="104" w:name="submit-challenge-6"/>
+      <w:bookmarkEnd w:id="104"/>
+      <w:r>
+        <w:t>* Submit Challenge 6</w:t>
+      </w:r>
+    </w:p>
+    <w:p>
+      <w:pPr>
+        <w:pStyle w:val="Heading6"/>
+      </w:pPr>
+      <w:r>
+        <w:t xml:space="preserve">* Review </w:t>
+      </w:r>
+      <w:proofErr w:type="spellStart"/>
+      <w:r>
+        <w:t>Fischetti</w:t>
+      </w:r>
+      <w:proofErr w:type="spellEnd"/>
+      <w:r>
+        <w:t xml:space="preserve"> Describing Relationships chapter</w:t>
+      </w:r>
+    </w:p>
+    <w:p>
+      <w:pPr>
+        <w:pStyle w:val="Heading6"/>
+      </w:pPr>
+      <w:bookmarkStart w:id="105" w:name="read-dalgaard-sections-5.1-5.3-7.1-7.2"/>
+      <w:bookmarkEnd w:id="105"/>
+      <w:r>
+        <w:t xml:space="preserve">* Read </w:t>
+      </w:r>
+      <w:proofErr w:type="spellStart"/>
+      <w:r>
+        <w:t>Dalgaard</w:t>
+      </w:r>
+      <w:proofErr w:type="spellEnd"/>
+      <w:r>
+        <w:t xml:space="preserve"> sections 5.1-5.3, 7.1-7.2</w:t>
+      </w:r>
+    </w:p>
+    <w:p>
+      <w:pPr>
+        <w:pStyle w:val="FirstParagraph"/>
+      </w:pPr>
+      <w:r>
+        <w:t>IN CLASS:</w:t>
+      </w:r>
+    </w:p>
+    <w:p>
+      <w:pPr>
+        <w:pStyle w:val="Heading6"/>
+      </w:pPr>
+      <w:bookmarkStart w:id="106" w:name="peer-review-challenge-6"/>
+      <w:bookmarkEnd w:id="106"/>
+      <w:r>
+        <w:t>* Peer review Challenge 6</w:t>
+      </w:r>
+    </w:p>
+    <w:p>
+      <w:pPr>
+        <w:pStyle w:val="Heading6"/>
+      </w:pPr>
+      <w:bookmarkStart w:id="107" w:name="t-tests-and-other-bivariate-workshop"/>
+      <w:bookmarkEnd w:id="107"/>
+      <w:r>
+        <w:t xml:space="preserve">* t-tests and </w:t>
+      </w:r>
+      <w:proofErr w:type="gramStart"/>
+      <w:r>
+        <w:t>other</w:t>
+      </w:r>
+      <w:proofErr w:type="gramEnd"/>
+      <w:r>
+        <w:t xml:space="preserve"> bivariate workshop</w:t>
       </w:r>
     </w:p>
     <w:p>
       <w:pPr>
         <w:pStyle w:val="Heading7"/>
       </w:pPr>
-      <w:bookmarkStart w:id="104" w:name="week-7-oct-22-bivariate-for-one-categori"/>
-      <w:bookmarkEnd w:id="104"/>
-      <w:r>
-        <w:t>Week 7 (Oct 22): Bivariate for one categorical and one continuous variable (Guest Lecturer: Shelly Cooper)</w:t>
+      <w:bookmarkStart w:id="108" w:name="week-8-oct-29-bivariate-for-two-continuo"/>
+      <w:bookmarkEnd w:id="108"/>
+      <w:r>
+        <w:t>Week 8 (Oct 29): Bivariate for two continuous variables</w:t>
       </w:r>
     </w:p>
     <w:p>
@@ -2591,95 +2756,18 @@
       <w:pPr>
         <w:pStyle w:val="Heading6"/>
       </w:pPr>
-      <w:bookmarkStart w:id="105" w:name="submit-challenge-6"/>
-      <w:bookmarkEnd w:id="105"/>
-      <w:r>
-        <w:t>* Submit Challenge 6</w:t>
-      </w:r>
-    </w:p>
-    <w:p>
-      <w:pPr>
-        <w:pStyle w:val="Heading6"/>
-      </w:pPr>
-      <w:r>
-        <w:t>* Review Fischetti Describing Relationships chapter</w:t>
-      </w:r>
-    </w:p>
-    <w:p>
-      <w:pPr>
-        <w:pStyle w:val="Heading6"/>
-      </w:pPr>
-      <w:bookmarkStart w:id="106" w:name="read-dalgaard-sections-5.1-5.3-7.1-7.2"/>
-      <w:bookmarkEnd w:id="106"/>
-      <w:r>
-        <w:t>* Read Dalgaard sections 5.1-5.3, 7.1-7.2</w:t>
-      </w:r>
-    </w:p>
-    <w:p>
-      <w:pPr>
-        <w:pStyle w:val="FirstParagraph"/>
-      </w:pPr>
-      <w:r>
-        <w:t>IN CL</w:t>
-      </w:r>
-      <w:r>
-        <w:t>ASS:</w:t>
-      </w:r>
-    </w:p>
-    <w:p>
-      <w:pPr>
-        <w:pStyle w:val="Heading6"/>
-      </w:pPr>
-      <w:bookmarkStart w:id="107" w:name="peer-review-challenge-6"/>
-      <w:bookmarkEnd w:id="107"/>
-      <w:r>
-        <w:t>* Peer review Challenge 6</w:t>
-      </w:r>
-    </w:p>
-    <w:p>
-      <w:pPr>
-        <w:pStyle w:val="Heading6"/>
-      </w:pPr>
-      <w:bookmarkStart w:id="108" w:name="t-tests-and-other-bivariate-workshop"/>
-      <w:bookmarkEnd w:id="108"/>
-      <w:r>
-        <w:t>* t-tests and other bivariate workshop</w:t>
-      </w:r>
-    </w:p>
-    <w:p>
-      <w:pPr>
-        <w:pStyle w:val="Heading7"/>
-      </w:pPr>
-      <w:bookmarkStart w:id="109" w:name="week-8-oct-29-bivariate-for-two-continuo"/>
+      <w:bookmarkStart w:id="109" w:name="submit-challenge-7"/>
       <w:bookmarkEnd w:id="109"/>
       <w:r>
-        <w:t>Week 8 (Oct 29): Bivariate for two continuous variables</w:t>
-      </w:r>
-    </w:p>
-    <w:p>
-      <w:pPr>
-        <w:pStyle w:val="FirstParagraph"/>
-      </w:pPr>
-      <w:r>
-        <w:t>BEFORE CLASS:</w:t>
-      </w:r>
-    </w:p>
-    <w:p>
-      <w:pPr>
-        <w:pStyle w:val="Heading6"/>
-      </w:pPr>
-      <w:bookmarkStart w:id="110" w:name="submit-challenge-7"/>
+        <w:t>* Submit Challenge 7</w:t>
+      </w:r>
+    </w:p>
+    <w:p>
+      <w:pPr>
+        <w:pStyle w:val="Heading6"/>
+      </w:pPr>
+      <w:bookmarkStart w:id="110" w:name="complete-chapters-1-and-2-from-the-datac"/>
       <w:bookmarkEnd w:id="110"/>
-      <w:r>
-        <w:t>* Submit Challenge 7</w:t>
-      </w:r>
-    </w:p>
-    <w:p>
-      <w:pPr>
-        <w:pStyle w:val="Heading6"/>
-      </w:pPr>
-      <w:bookmarkStart w:id="111" w:name="complete-chapters-1-and-2-from-the-datac"/>
-      <w:bookmarkEnd w:id="111"/>
       <w:r>
         <w:t xml:space="preserve">* Complete chapters 1 and 2 from the DataCamp </w:t>
       </w:r>
@@ -2699,20 +2787,82 @@
       <w:pPr>
         <w:pStyle w:val="Heading6"/>
       </w:pPr>
-      <w:bookmarkStart w:id="112" w:name="review-fischetti-describing-relationship"/>
+      <w:bookmarkStart w:id="111" w:name="review-fischetti-describing-relationship"/>
+      <w:bookmarkEnd w:id="111"/>
+      <w:r>
+        <w:t xml:space="preserve">* Review </w:t>
+      </w:r>
+      <w:proofErr w:type="spellStart"/>
+      <w:r>
+        <w:t>Fischetti</w:t>
+      </w:r>
+      <w:proofErr w:type="spellEnd"/>
+      <w:r>
+        <w:t xml:space="preserve"> Describing Relationships chapter</w:t>
+      </w:r>
+    </w:p>
+    <w:p>
+      <w:pPr>
+        <w:pStyle w:val="Heading6"/>
+      </w:pPr>
+      <w:bookmarkStart w:id="112" w:name="read-dalgaard-section-6.4"/>
       <w:bookmarkEnd w:id="112"/>
       <w:r>
-        <w:t>* Review Fischetti Describing Relationships chapter</w:t>
-      </w:r>
-    </w:p>
-    <w:p>
-      <w:pPr>
-        <w:pStyle w:val="Heading6"/>
-      </w:pPr>
-      <w:bookmarkStart w:id="113" w:name="read-dalgaard-section-6.4"/>
+        <w:t xml:space="preserve">* Read </w:t>
+      </w:r>
+      <w:proofErr w:type="spellStart"/>
+      <w:r>
+        <w:t>Dalgaard</w:t>
+      </w:r>
+      <w:proofErr w:type="spellEnd"/>
+      <w:r>
+        <w:t xml:space="preserve"> section 6.4</w:t>
+      </w:r>
+    </w:p>
+    <w:p>
+      <w:pPr>
+        <w:pStyle w:val="FirstParagraph"/>
+      </w:pPr>
+      <w:r>
+        <w:t>IN CLASS:</w:t>
+      </w:r>
+    </w:p>
+    <w:p>
+      <w:pPr>
+        <w:pStyle w:val="Heading6"/>
+      </w:pPr>
+      <w:bookmarkStart w:id="113" w:name="peer-review-challenge-7"/>
       <w:bookmarkEnd w:id="113"/>
       <w:r>
-        <w:t>* Read Dalgaard section 6.4</w:t>
+        <w:t>* Peer review Challenge 7</w:t>
+      </w:r>
+    </w:p>
+    <w:p>
+      <w:pPr>
+        <w:pStyle w:val="Heading6"/>
+      </w:pPr>
+      <w:bookmarkStart w:id="114" w:name="correlation-and-other-bivariate-workshop"/>
+      <w:bookmarkEnd w:id="114"/>
+      <w:r>
+        <w:t xml:space="preserve">* Correlation and </w:t>
+      </w:r>
+      <w:proofErr w:type="gramStart"/>
+      <w:r>
+        <w:t>other</w:t>
+      </w:r>
+      <w:proofErr w:type="gramEnd"/>
+      <w:r>
+        <w:t xml:space="preserve"> bivariate workshop</w:t>
+      </w:r>
+    </w:p>
+    <w:p>
+      <w:pPr>
+        <w:pStyle w:val="Heading7"/>
+      </w:pPr>
+      <w:bookmarkStart w:id="115" w:name="week-9-nov-5-linear-regression"/>
+      <w:bookmarkEnd w:id="115"/>
+      <w:r>
+        <w:t>Week 9 (Nov 5): Linear regression</w:t>
       </w:r>
     </w:p>
     <w:p>
@@ -2720,63 +2870,25 @@
         <w:pStyle w:val="FirstParagraph"/>
       </w:pPr>
       <w:r>
-        <w:t>IN CLASS:</w:t>
-      </w:r>
-    </w:p>
-    <w:p>
-      <w:pPr>
-        <w:pStyle w:val="Heading6"/>
-      </w:pPr>
-      <w:bookmarkStart w:id="114" w:name="peer-review-challenge-7"/>
-      <w:bookmarkEnd w:id="114"/>
-      <w:r>
-        <w:t>* Peer review Challenge 7</w:t>
-      </w:r>
-    </w:p>
-    <w:p>
-      <w:pPr>
-        <w:pStyle w:val="Heading6"/>
-      </w:pPr>
-      <w:bookmarkStart w:id="115" w:name="correlation-and-other-bivariate-workshop"/>
-      <w:bookmarkEnd w:id="115"/>
-      <w:r>
-        <w:t>* Correlation and other bivariate workshop</w:t>
-      </w:r>
-    </w:p>
-    <w:p>
-      <w:pPr>
-        <w:pStyle w:val="Heading7"/>
-      </w:pPr>
-      <w:bookmarkStart w:id="116" w:name="week-9-nov-5-linear-regression"/>
+        <w:t>BEFORE CLASS:</w:t>
+      </w:r>
+    </w:p>
+    <w:p>
+      <w:pPr>
+        <w:pStyle w:val="Heading6"/>
+      </w:pPr>
+      <w:bookmarkStart w:id="116" w:name="submit-challenge-8"/>
       <w:bookmarkEnd w:id="116"/>
       <w:r>
-        <w:t>Week 9 (Nov 5): Linear regression</w:t>
-      </w:r>
-    </w:p>
-    <w:p>
-      <w:pPr>
-        <w:pStyle w:val="FirstParagraph"/>
-      </w:pPr>
-      <w:r>
-        <w:t>BEFORE CLASS:</w:t>
-      </w:r>
-    </w:p>
-    <w:p>
-      <w:pPr>
-        <w:pStyle w:val="Heading6"/>
-      </w:pPr>
-      <w:bookmarkStart w:id="117" w:name="submit-challenge-8"/>
+        <w:t>* Submit Challenge 8</w:t>
+      </w:r>
+    </w:p>
+    <w:p>
+      <w:pPr>
+        <w:pStyle w:val="Heading6"/>
+      </w:pPr>
+      <w:bookmarkStart w:id="117" w:name="complete-chapters-3-and-4-from-the-datac"/>
       <w:bookmarkEnd w:id="117"/>
-      <w:r>
-        <w:t>* Submit Challenge 8</w:t>
-      </w:r>
-    </w:p>
-    <w:p>
-      <w:pPr>
-        <w:pStyle w:val="Heading6"/>
-      </w:pPr>
-      <w:bookmarkStart w:id="118" w:name="complete-chapters-3-and-4-from-the-datac"/>
-      <w:bookmarkEnd w:id="118"/>
       <w:r>
         <w:t xml:space="preserve">* Complete chapters 3 and 4 from the DataCamp </w:t>
       </w:r>
@@ -2796,20 +2908,74 @@
       <w:pPr>
         <w:pStyle w:val="Heading6"/>
       </w:pPr>
-      <w:bookmarkStart w:id="119" w:name="read-fischetti-predicting-continuous-var"/>
+      <w:bookmarkStart w:id="118" w:name="read-fischetti-predicting-continuous-var"/>
+      <w:bookmarkEnd w:id="118"/>
+      <w:r>
+        <w:t xml:space="preserve">* Read </w:t>
+      </w:r>
+      <w:proofErr w:type="spellStart"/>
+      <w:r>
+        <w:t>Fischetti</w:t>
+      </w:r>
+      <w:proofErr w:type="spellEnd"/>
+      <w:r>
+        <w:t xml:space="preserve"> Predicting Continuous Variables</w:t>
+      </w:r>
+    </w:p>
+    <w:p>
+      <w:pPr>
+        <w:pStyle w:val="Heading6"/>
+      </w:pPr>
+      <w:bookmarkStart w:id="119" w:name="read-dalgaard-sections-6.1-6.3"/>
       <w:bookmarkEnd w:id="119"/>
       <w:r>
-        <w:t>* Read Fischetti Predicting Continuous Variables</w:t>
-      </w:r>
-    </w:p>
-    <w:p>
-      <w:pPr>
-        <w:pStyle w:val="Heading6"/>
-      </w:pPr>
-      <w:bookmarkStart w:id="120" w:name="read-dalgaard-sections-6.1-6.3"/>
+        <w:t xml:space="preserve">* Read </w:t>
+      </w:r>
+      <w:proofErr w:type="spellStart"/>
+      <w:r>
+        <w:t>Dalgaard</w:t>
+      </w:r>
+      <w:proofErr w:type="spellEnd"/>
+      <w:r>
+        <w:t xml:space="preserve"> sections 6.1-6.3</w:t>
+      </w:r>
+    </w:p>
+    <w:p>
+      <w:pPr>
+        <w:pStyle w:val="FirstParagraph"/>
+      </w:pPr>
+      <w:r>
+        <w:t>IN CLASS:</w:t>
+      </w:r>
+    </w:p>
+    <w:p>
+      <w:pPr>
+        <w:pStyle w:val="Heading6"/>
+      </w:pPr>
+      <w:bookmarkStart w:id="120" w:name="peer-review-challenge-8"/>
       <w:bookmarkEnd w:id="120"/>
       <w:r>
-        <w:t>* Read Dalgaard sections 6.1-6.3</w:t>
+        <w:t>* Peer review Challenge 8</w:t>
+      </w:r>
+    </w:p>
+    <w:p>
+      <w:pPr>
+        <w:pStyle w:val="Heading6"/>
+      </w:pPr>
+      <w:bookmarkStart w:id="121" w:name="linear-regression-workshop"/>
+      <w:bookmarkEnd w:id="121"/>
+      <w:r>
+        <w:t>* Linear regression workshop</w:t>
+      </w:r>
+    </w:p>
+    <w:p>
+      <w:pPr>
+        <w:pStyle w:val="Heading7"/>
+      </w:pPr>
+      <w:bookmarkStart w:id="122" w:name="week-10-nov-12-logistic-regression"/>
+      <w:bookmarkEnd w:id="122"/>
+      <w:r>
+        <w:t>Week 10 (Nov 12): Logistic regression</w:t>
       </w:r>
     </w:p>
     <w:p>
@@ -2817,53 +2983,15 @@
         <w:pStyle w:val="FirstParagraph"/>
       </w:pPr>
       <w:r>
-        <w:t>IN CLASS:</w:t>
-      </w:r>
-    </w:p>
-    <w:p>
-      <w:pPr>
-        <w:pStyle w:val="Heading6"/>
-      </w:pPr>
-      <w:bookmarkStart w:id="121" w:name="peer-review-challenge-8"/>
-      <w:bookmarkEnd w:id="121"/>
-      <w:r>
-        <w:t>* Peer review Challenge 8</w:t>
-      </w:r>
-    </w:p>
-    <w:p>
-      <w:pPr>
-        <w:pStyle w:val="Heading6"/>
-      </w:pPr>
-      <w:bookmarkStart w:id="122" w:name="linear-regression-workshop"/>
-      <w:bookmarkEnd w:id="122"/>
-      <w:r>
-        <w:t>* Linear regression workshop</w:t>
-      </w:r>
-    </w:p>
-    <w:p>
-      <w:pPr>
-        <w:pStyle w:val="Heading7"/>
-      </w:pPr>
-      <w:bookmarkStart w:id="123" w:name="week-10-nov-12-logistic-regression"/>
+        <w:t>BEFORE CLASS:</w:t>
+      </w:r>
+    </w:p>
+    <w:p>
+      <w:pPr>
+        <w:pStyle w:val="Heading6"/>
+      </w:pPr>
+      <w:bookmarkStart w:id="123" w:name="submit-challenge-9"/>
       <w:bookmarkEnd w:id="123"/>
-      <w:r>
-        <w:t>Week 10 (Nov 12): Logistic regression</w:t>
-      </w:r>
-    </w:p>
-    <w:p>
-      <w:pPr>
-        <w:pStyle w:val="FirstParagraph"/>
-      </w:pPr>
-      <w:r>
-        <w:t>BEFORE CLASS:</w:t>
-      </w:r>
-    </w:p>
-    <w:p>
-      <w:pPr>
-        <w:pStyle w:val="Heading6"/>
-      </w:pPr>
-      <w:bookmarkStart w:id="124" w:name="submit-challenge-9"/>
-      <w:bookmarkEnd w:id="124"/>
       <w:r>
         <w:lastRenderedPageBreak/>
         <w:t>* Submit Challenge 9</w:t>
@@ -2873,8 +3001,8 @@
       <w:pPr>
         <w:pStyle w:val="Heading6"/>
       </w:pPr>
-      <w:bookmarkStart w:id="125" w:name="read-httpsstats.idre.ucla.edurdaelogit-r"/>
-      <w:bookmarkEnd w:id="125"/>
+      <w:bookmarkStart w:id="124" w:name="read-httpsstats.idre.ucla.edurdaelogit-r"/>
+      <w:bookmarkEnd w:id="124"/>
       <w:r>
         <w:t xml:space="preserve">* Read </w:t>
       </w:r>
@@ -2891,33 +3019,100 @@
       <w:pPr>
         <w:pStyle w:val="Heading6"/>
       </w:pPr>
-      <w:bookmarkStart w:id="126" w:name="read-fischetti-predicting-categorical-va"/>
+      <w:bookmarkStart w:id="125" w:name="read-fischetti-predicting-categorical-va"/>
+      <w:bookmarkEnd w:id="125"/>
+      <w:r>
+        <w:t xml:space="preserve">* Read </w:t>
+      </w:r>
+      <w:proofErr w:type="spellStart"/>
+      <w:r>
+        <w:t>Fischetti</w:t>
+      </w:r>
+      <w:proofErr w:type="spellEnd"/>
+      <w:r>
+        <w:t xml:space="preserve"> Predicting Categorical Variables section on Logistic regression only</w:t>
+      </w:r>
+    </w:p>
+    <w:p>
+      <w:pPr>
+        <w:pStyle w:val="Heading6"/>
+      </w:pPr>
+      <w:bookmarkStart w:id="126" w:name="read-dalgaard-sections-13.1-13.5"/>
       <w:bookmarkEnd w:id="126"/>
       <w:r>
-        <w:t>* Read Fischetti Predicting Categorical Variables section on Logistic regression only</w:t>
-      </w:r>
-    </w:p>
-    <w:p>
-      <w:pPr>
-        <w:pStyle w:val="Heading6"/>
-      </w:pPr>
-      <w:bookmarkStart w:id="127" w:name="read-dalgaard-sections-13.1-13.5"/>
+        <w:t xml:space="preserve">* Read </w:t>
+      </w:r>
+      <w:proofErr w:type="spellStart"/>
+      <w:r>
+        <w:t>Dalgaard</w:t>
+      </w:r>
+      <w:proofErr w:type="spellEnd"/>
+      <w:r>
+        <w:t xml:space="preserve"> sections 13.1-13.5</w:t>
+      </w:r>
+    </w:p>
+    <w:p>
+      <w:pPr>
+        <w:pStyle w:val="Heading6"/>
+      </w:pPr>
+      <w:bookmarkStart w:id="127" w:name="read-tolles-juliana-and-william-j.-meure"/>
       <w:bookmarkEnd w:id="127"/>
       <w:r>
-        <w:t>* Read Dalgaard sections 13.1-13.5</w:t>
-      </w:r>
-    </w:p>
-    <w:p>
-      <w:pPr>
-        <w:pStyle w:val="Heading6"/>
-      </w:pPr>
-      <w:bookmarkStart w:id="128" w:name="read-tolles-juliana-and-william-j.-meure"/>
+        <w:t xml:space="preserve">* Read </w:t>
+      </w:r>
+      <w:proofErr w:type="spellStart"/>
+      <w:r>
+        <w:t>Tolles</w:t>
+      </w:r>
+      <w:proofErr w:type="spellEnd"/>
+      <w:r>
+        <w:t xml:space="preserve">, Juliana, and William J. </w:t>
+      </w:r>
+      <w:proofErr w:type="spellStart"/>
+      <w:r>
+        <w:t>Meurer</w:t>
+      </w:r>
+      <w:proofErr w:type="spellEnd"/>
+      <w:r>
+        <w:t>. “Logistic Regression: Relating Patient Characteristics to Outcomes.” JAMA 316.5 (2016): 533-534.</w:t>
+      </w:r>
+    </w:p>
+    <w:p>
+      <w:pPr>
+        <w:pStyle w:val="FirstParagraph"/>
+      </w:pPr>
+      <w:r>
+        <w:t>IN CLASS:</w:t>
+      </w:r>
+    </w:p>
+    <w:p>
+      <w:pPr>
+        <w:pStyle w:val="Heading6"/>
+      </w:pPr>
+      <w:bookmarkStart w:id="128" w:name="peer-review-challenge-9"/>
       <w:bookmarkEnd w:id="128"/>
       <w:r>
-        <w:t>* Read Tolles, Juliana, and William J. Me</w:t>
-      </w:r>
-      <w:r>
-        <w:t>urer. “Logistic Regression: Relating Patient Characteristics to Outcomes.” JAMA 316.5 (2016): 533-534.</w:t>
+        <w:t>* Peer review Challenge 9</w:t>
+      </w:r>
+    </w:p>
+    <w:p>
+      <w:pPr>
+        <w:pStyle w:val="Heading6"/>
+      </w:pPr>
+      <w:bookmarkStart w:id="129" w:name="logistic-regression-workshop"/>
+      <w:bookmarkEnd w:id="129"/>
+      <w:r>
+        <w:t>* Logistic regression workshop</w:t>
+      </w:r>
+    </w:p>
+    <w:p>
+      <w:pPr>
+        <w:pStyle w:val="Heading7"/>
+      </w:pPr>
+      <w:bookmarkStart w:id="130" w:name="week-11-nov-19-statistics-in-the-wild-wo"/>
+      <w:bookmarkEnd w:id="130"/>
+      <w:r>
+        <w:t>Week 11 (Nov 19): Statistics in the Wild work day</w:t>
       </w:r>
     </w:p>
     <w:p>
@@ -2925,53 +3120,15 @@
         <w:pStyle w:val="FirstParagraph"/>
       </w:pPr>
       <w:r>
-        <w:t>IN CLASS:</w:t>
-      </w:r>
-    </w:p>
-    <w:p>
-      <w:pPr>
-        <w:pStyle w:val="Heading6"/>
-      </w:pPr>
-      <w:bookmarkStart w:id="129" w:name="peer-review-challenge-9"/>
-      <w:bookmarkEnd w:id="129"/>
-      <w:r>
-        <w:t>* Peer review Challenge 9</w:t>
-      </w:r>
-    </w:p>
-    <w:p>
-      <w:pPr>
-        <w:pStyle w:val="Heading6"/>
-      </w:pPr>
-      <w:bookmarkStart w:id="130" w:name="logistic-regression-workshop"/>
-      <w:bookmarkEnd w:id="130"/>
-      <w:r>
-        <w:t>* Logistic regression workshop</w:t>
-      </w:r>
-    </w:p>
-    <w:p>
-      <w:pPr>
-        <w:pStyle w:val="Heading7"/>
-      </w:pPr>
-      <w:bookmarkStart w:id="131" w:name="week-11-nov-19-statistics-in-the-wild-wo"/>
+        <w:t>BEFORE CLASS:</w:t>
+      </w:r>
+    </w:p>
+    <w:p>
+      <w:pPr>
+        <w:pStyle w:val="Heading6"/>
+      </w:pPr>
+      <w:bookmarkStart w:id="131" w:name="complete-multiple-and-logistic-regressio"/>
       <w:bookmarkEnd w:id="131"/>
-      <w:r>
-        <w:t>Week 11 (Nov 19): Statistics in the Wild work day</w:t>
-      </w:r>
-    </w:p>
-    <w:p>
-      <w:pPr>
-        <w:pStyle w:val="FirstParagraph"/>
-      </w:pPr>
-      <w:r>
-        <w:t>BEFORE CLASS:</w:t>
-      </w:r>
-    </w:p>
-    <w:p>
-      <w:pPr>
-        <w:pStyle w:val="Heading6"/>
-      </w:pPr>
-      <w:bookmarkStart w:id="132" w:name="complete-multiple-and-logistic-regressio"/>
-      <w:bookmarkEnd w:id="132"/>
       <w:r>
         <w:t xml:space="preserve">* Complete </w:t>
       </w:r>
@@ -2984,10 +3141,7 @@
         </w:r>
       </w:hyperlink>
       <w:r>
-        <w:t xml:space="preserve"> (This counts as Challenge 10 and not toward the DataCamp 6%, Complete with &gt;75% correct for 100 points, completed with 50%-75% for 70 p</w:t>
-      </w:r>
-      <w:r>
-        <w:t>oints, not completed or completed &lt;50% correct for 0 points)</w:t>
+        <w:t xml:space="preserve"> (This counts as Challenge 10 and not toward the DataCamp 6%, Complete with &gt;75% correct for 100 points, completed with 50%-75% for 70 points, not completed or completed &lt;50% correct for 0 points)</w:t>
       </w:r>
     </w:p>
     <w:p>
@@ -3002,36 +3156,36 @@
       <w:pPr>
         <w:pStyle w:val="Heading6"/>
       </w:pPr>
-      <w:bookmarkStart w:id="133" w:name="open-time-to-work-on-remaining-coursewor"/>
+      <w:bookmarkStart w:id="132" w:name="open-time-to-work-on-remaining-coursewor"/>
+      <w:bookmarkEnd w:id="132"/>
+      <w:r>
+        <w:t>* Open time to work on remaining coursework with help from instructor as needed</w:t>
+      </w:r>
+    </w:p>
+    <w:p>
+      <w:pPr>
+        <w:pStyle w:val="Heading7"/>
+      </w:pPr>
+      <w:bookmarkStart w:id="133" w:name="week-12-nov-26-data-management-guest-lec"/>
       <w:bookmarkEnd w:id="133"/>
       <w:r>
-        <w:t>* Open time to work on remaining coursework with help from instructor as needed</w:t>
-      </w:r>
-    </w:p>
-    <w:p>
-      <w:pPr>
-        <w:pStyle w:val="Heading7"/>
-      </w:pPr>
-      <w:bookmarkStart w:id="134" w:name="week-12-nov-26-data-management-guest-lec"/>
+        <w:t>Week 12 (Nov 26): Data Management (Guest lecturer: Laura Gardner)</w:t>
+      </w:r>
+    </w:p>
+    <w:p>
+      <w:pPr>
+        <w:pStyle w:val="FirstParagraph"/>
+      </w:pPr>
+      <w:r>
+        <w:t>BEFORE CLASS:</w:t>
+      </w:r>
+    </w:p>
+    <w:p>
+      <w:pPr>
+        <w:pStyle w:val="Heading6"/>
+      </w:pPr>
+      <w:bookmarkStart w:id="134" w:name="read-httpr4ds.had.co.nzexploratory-data-"/>
       <w:bookmarkEnd w:id="134"/>
-      <w:r>
-        <w:t>Week 12 (Nov 26): Data Management (Guest lecturer: Laura Gardner)</w:t>
-      </w:r>
-    </w:p>
-    <w:p>
-      <w:pPr>
-        <w:pStyle w:val="FirstParagraph"/>
-      </w:pPr>
-      <w:r>
-        <w:t>BEFORE CLASS:</w:t>
-      </w:r>
-    </w:p>
-    <w:p>
-      <w:pPr>
-        <w:pStyle w:val="Heading6"/>
-      </w:pPr>
-      <w:bookmarkStart w:id="135" w:name="read-httpr4ds.had.co.nzexploratory-data-"/>
-      <w:bookmarkEnd w:id="135"/>
       <w:r>
         <w:t xml:space="preserve">* Read </w:t>
       </w:r>
@@ -3048,8 +3202,8 @@
       <w:pPr>
         <w:pStyle w:val="Heading6"/>
       </w:pPr>
-      <w:bookmarkStart w:id="136" w:name="read-httpscoding2share.github.ioreproduc"/>
-      <w:bookmarkEnd w:id="136"/>
+      <w:bookmarkStart w:id="135" w:name="read-httpscoding2share.github.ioreproduc"/>
+      <w:bookmarkEnd w:id="135"/>
       <w:r>
         <w:t xml:space="preserve">* Read </w:t>
       </w:r>
@@ -3058,13 +3212,7 @@
           <w:rPr>
             <w:rStyle w:val="Hyperlink"/>
           </w:rPr>
-          <w:t>https://coding2share.github.io/Reproduc</w:t>
-        </w:r>
-        <w:r>
-          <w:rPr>
-            <w:rStyle w:val="Hyperlink"/>
-          </w:rPr>
-          <w:t>ibilityToolkit/Mod3Code.html</w:t>
+          <w:t>https://coding2share.github.io/ReproducibilityToolkit/Mod3Code.html</w:t>
         </w:r>
       </w:hyperlink>
     </w:p>
@@ -3072,49 +3220,75 @@
       <w:pPr>
         <w:pStyle w:val="Heading6"/>
       </w:pPr>
-      <w:bookmarkStart w:id="137" w:name="read-fischetti-dealing-with-missing-data"/>
+      <w:bookmarkStart w:id="136" w:name="read-fischetti-dealing-with-missing-data"/>
+      <w:bookmarkEnd w:id="136"/>
+      <w:r>
+        <w:t xml:space="preserve">* Read </w:t>
+      </w:r>
+      <w:proofErr w:type="spellStart"/>
+      <w:r>
+        <w:t>Fischetti</w:t>
+      </w:r>
+      <w:proofErr w:type="spellEnd"/>
+      <w:r>
+        <w:t xml:space="preserve"> Dealing with Missing Data and Dealing with Messy Data in the checking </w:t>
+      </w:r>
+      <w:proofErr w:type="spellStart"/>
+      <w:r>
+        <w:t>unsanitized</w:t>
+      </w:r>
+      <w:proofErr w:type="spellEnd"/>
+      <w:r>
+        <w:t xml:space="preserve"> data section</w:t>
+      </w:r>
+    </w:p>
+    <w:p>
+      <w:pPr>
+        <w:pStyle w:val="Heading6"/>
+      </w:pPr>
+      <w:bookmarkStart w:id="137" w:name="read-dalgaard-10.1-10.4"/>
       <w:bookmarkEnd w:id="137"/>
       <w:r>
-        <w:t>* Read Fischetti Dealing with Missing Data and Dealing with Messy Data in the checking unsanitized data section</w:t>
-      </w:r>
-    </w:p>
-    <w:p>
-      <w:pPr>
-        <w:pStyle w:val="Heading6"/>
-      </w:pPr>
-      <w:bookmarkStart w:id="138" w:name="read-dalgaard-10.1-10.4"/>
+        <w:t xml:space="preserve">* Read </w:t>
+      </w:r>
+      <w:proofErr w:type="spellStart"/>
+      <w:r>
+        <w:t>Dalgaard</w:t>
+      </w:r>
+      <w:proofErr w:type="spellEnd"/>
+      <w:r>
+        <w:t xml:space="preserve"> 10.1-10.4</w:t>
+      </w:r>
+    </w:p>
+    <w:p>
+      <w:pPr>
+        <w:pStyle w:val="FirstParagraph"/>
+      </w:pPr>
+      <w:r>
+        <w:t>IN CLASS:</w:t>
+      </w:r>
+    </w:p>
+    <w:p>
+      <w:pPr>
+        <w:pStyle w:val="Heading6"/>
+      </w:pPr>
+      <w:bookmarkStart w:id="138" w:name="data-management-workshop"/>
       <w:bookmarkEnd w:id="138"/>
       <w:r>
-        <w:t>* Read Dalgaard 10.1-10.4</w:t>
-      </w:r>
-    </w:p>
-    <w:p>
-      <w:pPr>
-        <w:pStyle w:val="FirstParagraph"/>
-      </w:pPr>
-      <w:r>
-        <w:t>IN CLASS:</w:t>
-      </w:r>
-    </w:p>
-    <w:p>
-      <w:pPr>
-        <w:pStyle w:val="Heading6"/>
-      </w:pPr>
-      <w:bookmarkStart w:id="139" w:name="data-management-workshop"/>
+        <w:t>* Data management workshop</w:t>
+      </w:r>
+    </w:p>
+    <w:p>
+      <w:pPr>
+        <w:pStyle w:val="Heading7"/>
+      </w:pPr>
+      <w:bookmarkStart w:id="139" w:name="week-13-dec-3-book-club"/>
       <w:bookmarkEnd w:id="139"/>
       <w:r>
-        <w:t>* Data management workshop</w:t>
-      </w:r>
-    </w:p>
-    <w:p>
-      <w:pPr>
-        <w:pStyle w:val="Heading7"/>
-      </w:pPr>
-      <w:bookmarkStart w:id="140" w:name="week-13-dec-3-book-club"/>
+        <w:t>Week 13 (Dec 3): Book club</w:t>
+      </w:r>
+      <w:bookmarkStart w:id="140" w:name="_GoBack"/>
       <w:bookmarkEnd w:id="140"/>
-      <w:r>
-        <w:t>Week 13 (Dec 3): Book club</w:t>
-      </w:r>
     </w:p>
     <w:p>
       <w:pPr>
@@ -3131,10 +3305,7 @@
       <w:bookmarkStart w:id="141" w:name="read-book-for-book-club"/>
       <w:bookmarkEnd w:id="141"/>
       <w:r>
-        <w:t>* Read book</w:t>
-      </w:r>
-      <w:r>
-        <w:t xml:space="preserve"> for book club</w:t>
+        <w:t>* Read book for book club</w:t>
       </w:r>
     </w:p>
     <w:p>
@@ -3162,10 +3333,7 @@
       <w:bookmarkStart w:id="143" w:name="lead-the-class-in-a-discussion-or-activi"/>
       <w:bookmarkEnd w:id="143"/>
       <w:r>
-        <w:t>* Lead the class in a discussion or activity related to your book club question. Discussion or activity should be active and encourage participation by students (no pr</w:t>
-      </w:r>
-      <w:r>
-        <w:t>esentations!). As all good book clubs are, it’s a potluck! Feel free to bring a favorite snack to share with the class.</w:t>
+        <w:t>* Lead the class in a discussion or activity related to your book club question. Discussion or activity should be active and encourage participation by students (no presentations!). As all good book clubs are, it’s a potluck! Feel free to bring a favorite snack to share with the class.</w:t>
       </w:r>
     </w:p>
     <w:p>
@@ -3204,10 +3372,7 @@
       <w:bookmarkStart w:id="146" w:name="review-notes-and-make-a-list-of-topicsqu"/>
       <w:bookmarkEnd w:id="146"/>
       <w:r>
-        <w:t>* Review notes and mak</w:t>
-      </w:r>
-      <w:r>
-        <w:t>e a list of topics/questions to ask in review</w:t>
+        <w:t>* Review notes and make a list of topics/questions to ask in review</w:t>
       </w:r>
     </w:p>
     <w:p>
@@ -3284,13 +3449,7 @@
         <w:rPr>
           <w:i/>
         </w:rPr>
-        <w:t>NOTE: There may be minor revisions to this syllabus, usually to correct typos or errors. If a major change is needed to the structure of the course or the course requirements, students will be notified in advance. This is a very rare occurrence typically r</w:t>
-      </w:r>
-      <w:r>
-        <w:rPr>
-          <w:i/>
-        </w:rPr>
-        <w:t>eserved for extreme situations.</w:t>
+        <w:t>NOTE: There may be minor revisions to this syllabus, usually to correct typos or errors. If a major change is needed to the structure of the course or the course requirements, students will be notified in advance. This is a very rare occurrence typically reserved for extreme situations.</w:t>
       </w:r>
     </w:p>
     <w:sectPr>

</xml_diff>